<commit_message>
Adding Item13 and 14 and 15 exemples
</commit_message>
<xml_diff>
--- a/Résume Du Livre Effective Java.docx
+++ b/Résume Du Livre Effective Java.docx
@@ -3724,54 +3724,38 @@
       <w:pPr>
         <w:jc w:val="both"/>
         <w:rPr>
-          <w:lang w:bidi="ar-DZ"/>
+          <w:lang w:val="fr-FR" w:bidi="ar-DZ"/>
         </w:rPr>
       </w:pPr>
       <w:proofErr w:type="gramStart"/>
       <w:r>
         <w:rPr>
-          <w:lang w:bidi="ar-DZ"/>
+          <w:lang w:val="fr-FR" w:bidi="ar-DZ"/>
         </w:rPr>
         <w:t>clones</w:t>
       </w:r>
       <w:r>
         <w:rPr>
-          <w:lang w:bidi="ar-DZ"/>
+          <w:lang w:val="fr-FR" w:bidi="ar-DZ"/>
         </w:rPr>
         <w:t>(</w:t>
       </w:r>
       <w:proofErr w:type="gramEnd"/>
       <w:r>
         <w:rPr>
-          <w:lang w:bidi="ar-DZ"/>
-        </w:rPr>
-        <w:t xml:space="preserve">) </w:t>
-      </w:r>
-      <w:proofErr w:type="spellStart"/>
-      <w:r>
-        <w:rPr>
-          <w:lang w:bidi="ar-DZ"/>
-        </w:rPr>
-        <w:t>est</w:t>
-      </w:r>
-      <w:proofErr w:type="spellEnd"/>
-      <w:r>
-        <w:rPr>
-          <w:lang w:bidi="ar-DZ"/>
-        </w:rPr>
-        <w:t xml:space="preserve"> </w:t>
-      </w:r>
-      <w:proofErr w:type="spellStart"/>
-      <w:r>
-        <w:rPr>
-          <w:lang w:bidi="ar-DZ"/>
+          <w:lang w:val="fr-FR" w:bidi="ar-DZ"/>
+        </w:rPr>
+        <w:t xml:space="preserve">) est </w:t>
+      </w:r>
+      <w:r>
+        <w:rPr>
+          <w:lang w:val="fr-FR" w:bidi="ar-DZ"/>
         </w:rPr>
         <w:t>diffèrent</w:t>
       </w:r>
-      <w:proofErr w:type="spellEnd"/>
-      <w:r>
-        <w:rPr>
-          <w:lang w:bidi="ar-DZ"/>
+      <w:r>
+        <w:rPr>
+          <w:lang w:val="fr-FR" w:bidi="ar-DZ"/>
         </w:rPr>
         <w:t xml:space="preserve"> de X ;</w:t>
       </w:r>
@@ -4590,67 +4574,296 @@
       <w:r>
         <w:t xml:space="preserve"> method and mutators</w:t>
       </w:r>
+    </w:p>
+    <w:p>
+      <w:pPr>
+        <w:rPr>
+          <w:lang w:val="fr-FR"/>
+        </w:rPr>
+      </w:pPr>
+      <w:r>
+        <w:rPr>
+          <w:lang w:val="fr-FR"/>
+        </w:rPr>
+        <w:t>Afin de facilité la modification de la représentation interne de la classe</w:t>
+      </w:r>
+      <w:r>
+        <w:rPr>
+          <w:lang w:val="fr-FR"/>
+        </w:rPr>
+        <w:t>.</w:t>
+      </w:r>
+    </w:p>
+    <w:p>
+      <w:pPr>
+        <w:rPr>
+          <w:lang w:val="fr-FR"/>
+        </w:rPr>
+      </w:pPr>
+      <w:r>
+        <w:rPr>
+          <w:lang w:val="fr-FR"/>
+        </w:rPr>
+        <w:t>Parfois, il est plus simple de déclarer les attributs comme public, dans le cas des private-package et les classe imbriqué ‘Nested-Class’.</w:t>
+      </w:r>
+    </w:p>
+    <w:p>
+      <w:pPr>
+        <w:rPr>
+          <w:lang w:val="fr-FR"/>
+        </w:rPr>
+      </w:pPr>
+      <w:r>
+        <w:rPr>
+          <w:lang w:val="fr-FR"/>
+        </w:rPr>
+        <w:t>Pour les attribut</w:t>
+      </w:r>
+      <w:r>
+        <w:rPr>
+          <w:lang w:val="fr-FR"/>
+        </w:rPr>
+        <w:t>s</w:t>
+      </w:r>
+      <w:r>
+        <w:rPr>
+          <w:lang w:val="fr-FR"/>
+        </w:rPr>
+        <w:t xml:space="preserve"> static final, pas de problèmes pour leur public déclaration.</w:t>
+      </w:r>
+    </w:p>
+    <w:p>
+      <w:pPr>
+        <w:pStyle w:val="Heading1"/>
+        <w:rPr>
+          <w:lang w:val="fr-FR"/>
+        </w:rPr>
+      </w:pPr>
+      <w:r>
+        <w:rPr>
+          <w:lang w:val="fr-FR"/>
+        </w:rPr>
+        <w:t xml:space="preserve">Item 15 : </w:t>
+      </w:r>
+      <w:proofErr w:type="spellStart"/>
+      <w:r>
+        <w:rPr>
+          <w:lang w:val="fr-FR"/>
+        </w:rPr>
+        <w:t>minimize</w:t>
+      </w:r>
+      <w:proofErr w:type="spellEnd"/>
+      <w:r>
+        <w:rPr>
+          <w:lang w:val="fr-FR"/>
+        </w:rPr>
+        <w:t xml:space="preserve"> </w:t>
+      </w:r>
+      <w:proofErr w:type="spellStart"/>
+      <w:r>
+        <w:rPr>
+          <w:lang w:val="fr-FR"/>
+        </w:rPr>
+        <w:t>mutabilite</w:t>
+      </w:r>
+      <w:proofErr w:type="spellEnd"/>
+    </w:p>
+    <w:p>
+      <w:pPr>
+        <w:rPr>
+          <w:lang w:val="fr-FR"/>
+        </w:rPr>
+      </w:pPr>
+      <w:r>
+        <w:rPr>
+          <w:lang w:val="fr-FR"/>
+        </w:rPr>
+        <w:t>Pour mettre une classe non modifiable, suivre les 5 instructions suivantes :</w:t>
+      </w:r>
+    </w:p>
+    <w:p>
+      <w:pPr>
+        <w:rPr>
+          <w:lang w:val="fr-FR"/>
+        </w:rPr>
+      </w:pPr>
+      <w:r>
+        <w:rPr>
+          <w:lang w:val="fr-FR"/>
+        </w:rPr>
+        <w:t>1-</w:t>
+      </w:r>
+      <w:proofErr w:type="gramStart"/>
+      <w:r>
+        <w:rPr>
+          <w:lang w:val="fr-FR"/>
+        </w:rPr>
+        <w:t>ne pas</w:t>
+      </w:r>
+      <w:proofErr w:type="gramEnd"/>
+      <w:r>
+        <w:rPr>
+          <w:lang w:val="fr-FR"/>
+        </w:rPr>
+        <w:t xml:space="preserve"> utiliser les </w:t>
+      </w:r>
+      <w:proofErr w:type="spellStart"/>
+      <w:r>
+        <w:rPr>
+          <w:lang w:val="fr-FR"/>
+        </w:rPr>
+        <w:t>mutator</w:t>
+      </w:r>
+      <w:proofErr w:type="spellEnd"/>
+    </w:p>
+    <w:p>
+      <w:pPr>
+        <w:rPr>
+          <w:lang w:val="fr-FR"/>
+        </w:rPr>
+      </w:pPr>
+      <w:r>
+        <w:rPr>
+          <w:lang w:val="fr-FR"/>
+        </w:rPr>
+        <w:t>2-assurer que la classe ne peut pas être hérité (utilisé le mot Final)</w:t>
+      </w:r>
+    </w:p>
+    <w:p>
+      <w:pPr>
+        <w:rPr>
+          <w:lang w:val="fr-FR"/>
+        </w:rPr>
+      </w:pPr>
+      <w:r>
+        <w:rPr>
+          <w:lang w:val="fr-FR"/>
+        </w:rPr>
+        <w:t>3-mettre tous les attributs comme Final.</w:t>
+      </w:r>
+    </w:p>
+    <w:p>
+      <w:pPr>
+        <w:rPr>
+          <w:lang w:val="fr-FR"/>
+        </w:rPr>
+      </w:pPr>
+      <w:r>
+        <w:rPr>
+          <w:lang w:val="fr-FR"/>
+        </w:rPr>
+        <w:t>4-</w:t>
+      </w:r>
+      <w:r>
+        <w:rPr>
+          <w:lang w:val="fr-FR"/>
+        </w:rPr>
+        <w:t xml:space="preserve"> </w:t>
+      </w:r>
+      <w:r>
+        <w:rPr>
+          <w:lang w:val="fr-FR"/>
+        </w:rPr>
+        <w:t>mettre tous les attributs c</w:t>
+      </w:r>
+      <w:r>
+        <w:rPr>
+          <w:lang w:val="fr-FR"/>
+        </w:rPr>
+        <w:t>omme Prive</w:t>
+      </w:r>
+    </w:p>
+    <w:p>
+      <w:pPr>
+        <w:rPr>
+          <w:lang w:val="fr-FR"/>
+        </w:rPr>
+      </w:pPr>
+      <w:r>
+        <w:rPr>
+          <w:lang w:val="fr-FR"/>
+        </w:rPr>
+        <w:t>5-</w:t>
+      </w:r>
+      <w:r>
+        <w:rPr>
+          <w:lang w:val="fr-FR"/>
+        </w:rPr>
+        <w:t>assurer l’</w:t>
+      </w:r>
+      <w:proofErr w:type="spellStart"/>
+      <w:r>
+        <w:rPr>
+          <w:lang w:val="fr-FR"/>
+        </w:rPr>
+        <w:t>acces</w:t>
+      </w:r>
+      <w:proofErr w:type="spellEnd"/>
+      <w:r>
+        <w:rPr>
+          <w:lang w:val="fr-FR"/>
+        </w:rPr>
+        <w:t xml:space="preserve"> exclusive aux objets </w:t>
+      </w:r>
+      <w:proofErr w:type="gramStart"/>
+      <w:r>
+        <w:rPr>
+          <w:lang w:val="fr-FR"/>
+        </w:rPr>
+        <w:t>modifiable(</w:t>
+      </w:r>
+      <w:proofErr w:type="spellStart"/>
+      <w:proofErr w:type="gramEnd"/>
+      <w:r>
+        <w:rPr>
+          <w:lang w:val="fr-FR"/>
+        </w:rPr>
+        <w:t>refesive</w:t>
+      </w:r>
+      <w:proofErr w:type="spellEnd"/>
+      <w:r>
+        <w:rPr>
+          <w:lang w:val="fr-FR"/>
+        </w:rPr>
+        <w:t xml:space="preserve"> copie, </w:t>
+      </w:r>
+      <w:proofErr w:type="spellStart"/>
+      <w:r>
+        <w:rPr>
+          <w:lang w:val="fr-FR"/>
+        </w:rPr>
+        <w:t>readobject</w:t>
+      </w:r>
+      <w:proofErr w:type="spellEnd"/>
+      <w:r>
+        <w:rPr>
+          <w:lang w:val="fr-FR"/>
+        </w:rPr>
+        <w:t>)</w:t>
+      </w:r>
+    </w:p>
+    <w:p>
+      <w:pPr>
+        <w:rPr>
+          <w:lang w:val="fr-FR"/>
+        </w:rPr>
+      </w:pPr>
+    </w:p>
+    <w:p>
+      <w:pPr>
+        <w:rPr>
+          <w:lang w:val="fr-FR"/>
+        </w:rPr>
+      </w:pPr>
+    </w:p>
+    <w:p>
+      <w:pPr>
+        <w:rPr>
+          <w:lang w:val="fr-FR"/>
+        </w:rPr>
+      </w:pPr>
       <w:bookmarkStart w:id="0" w:name="_GoBack"/>
       <w:bookmarkEnd w:id="0"/>
-    </w:p>
-    <w:p>
-      <w:pPr>
-        <w:rPr>
-          <w:lang w:val="fr-FR"/>
-        </w:rPr>
-      </w:pPr>
-      <w:r>
-        <w:rPr>
-          <w:lang w:val="fr-FR"/>
-        </w:rPr>
-        <w:t>Afin de facilité la modification de la représentation interne de la classe</w:t>
-      </w:r>
-      <w:r>
-        <w:rPr>
-          <w:lang w:val="fr-FR"/>
-        </w:rPr>
-        <w:t>.</w:t>
-      </w:r>
-    </w:p>
-    <w:p>
-      <w:pPr>
-        <w:rPr>
-          <w:lang w:val="fr-FR"/>
-        </w:rPr>
-      </w:pPr>
-      <w:r>
-        <w:rPr>
-          <w:lang w:val="fr-FR"/>
-        </w:rPr>
-        <w:t>Parfois, il est plus simple de déclarer les attributs comme public, dans le cas des private-package et les classe imbriqué ‘Nested-Class’.</w:t>
-      </w:r>
-    </w:p>
-    <w:p>
-      <w:pPr>
-        <w:rPr>
-          <w:lang w:val="fr-FR"/>
-        </w:rPr>
-      </w:pPr>
-      <w:r>
-        <w:rPr>
-          <w:lang w:val="fr-FR"/>
-        </w:rPr>
-        <w:t xml:space="preserve">Pour </w:t>
-      </w:r>
-      <w:proofErr w:type="gramStart"/>
-      <w:r>
-        <w:rPr>
-          <w:lang w:val="fr-FR"/>
-        </w:rPr>
-        <w:t>les attribut</w:t>
-      </w:r>
-      <w:proofErr w:type="gramEnd"/>
-      <w:r>
-        <w:rPr>
-          <w:lang w:val="fr-FR"/>
-        </w:rPr>
-        <w:t xml:space="preserve"> static final, pas de problèmes pour leur public déclaration.</w:t>
-      </w:r>
     </w:p>
     <w:sectPr>
       <w:pgSz w:w="12240" w:h="15840"/>
@@ -4665,6 +4878,95 @@
 <file path=word/numbering.xml><?xml version="1.0" encoding="utf-8"?>
 <w:numbering xmlns:wpc="http://schemas.microsoft.com/office/word/2010/wordprocessingCanvas" xmlns:mc="http://schemas.openxmlformats.org/markup-compatibility/2006" xmlns:o="urn:schemas-microsoft-com:office:office" xmlns:r="http://schemas.openxmlformats.org/officeDocument/2006/relationships" xmlns:m="http://schemas.openxmlformats.org/officeDocument/2006/math" xmlns:v="urn:schemas-microsoft-com:vml" xmlns:wp14="http://schemas.microsoft.com/office/word/2010/wordprocessingDrawing" xmlns:wp="http://schemas.openxmlformats.org/drawingml/2006/wordprocessingDrawing" xmlns:w10="urn:schemas-microsoft-com:office:word" xmlns:w="http://schemas.openxmlformats.org/wordprocessingml/2006/main" xmlns:w14="http://schemas.microsoft.com/office/word/2010/wordml" xmlns:w15="http://schemas.microsoft.com/office/word/2012/wordml" xmlns:wpg="http://schemas.microsoft.com/office/word/2010/wordprocessingGroup" xmlns:wpi="http://schemas.microsoft.com/office/word/2010/wordprocessingInk" xmlns:wne="http://schemas.microsoft.com/office/word/2006/wordml" xmlns:wps="http://schemas.microsoft.com/office/word/2010/wordprocessingShape" mc:Ignorable="w14 w15 wp14">
   <w:abstractNum w:abstractNumId="0">
+    <w:nsid w:val="09151C3B"/>
+    <w:multiLevelType w:val="hybridMultilevel"/>
+    <w:tmpl w:val="A516B8CA"/>
+    <w:lvl w:ilvl="0" w:tplc="FEA477BA">
+      <w:start w:val="1"/>
+      <w:numFmt w:val="decimal"/>
+      <w:lvlText w:val="%1-"/>
+      <w:lvlJc w:val="left"/>
+      <w:pPr>
+        <w:ind w:left="720" w:hanging="360"/>
+      </w:pPr>
+      <w:rPr>
+        <w:rFonts w:hint="default"/>
+      </w:rPr>
+    </w:lvl>
+    <w:lvl w:ilvl="1" w:tplc="04090019" w:tentative="1">
+      <w:start w:val="1"/>
+      <w:numFmt w:val="lowerLetter"/>
+      <w:lvlText w:val="%2."/>
+      <w:lvlJc w:val="left"/>
+      <w:pPr>
+        <w:ind w:left="1440" w:hanging="360"/>
+      </w:pPr>
+    </w:lvl>
+    <w:lvl w:ilvl="2" w:tplc="0409001B" w:tentative="1">
+      <w:start w:val="1"/>
+      <w:numFmt w:val="lowerRoman"/>
+      <w:lvlText w:val="%3."/>
+      <w:lvlJc w:val="right"/>
+      <w:pPr>
+        <w:ind w:left="2160" w:hanging="180"/>
+      </w:pPr>
+    </w:lvl>
+    <w:lvl w:ilvl="3" w:tplc="0409000F" w:tentative="1">
+      <w:start w:val="1"/>
+      <w:numFmt w:val="decimal"/>
+      <w:lvlText w:val="%4."/>
+      <w:lvlJc w:val="left"/>
+      <w:pPr>
+        <w:ind w:left="2880" w:hanging="360"/>
+      </w:pPr>
+    </w:lvl>
+    <w:lvl w:ilvl="4" w:tplc="04090019" w:tentative="1">
+      <w:start w:val="1"/>
+      <w:numFmt w:val="lowerLetter"/>
+      <w:lvlText w:val="%5."/>
+      <w:lvlJc w:val="left"/>
+      <w:pPr>
+        <w:ind w:left="3600" w:hanging="360"/>
+      </w:pPr>
+    </w:lvl>
+    <w:lvl w:ilvl="5" w:tplc="0409001B" w:tentative="1">
+      <w:start w:val="1"/>
+      <w:numFmt w:val="lowerRoman"/>
+      <w:lvlText w:val="%6."/>
+      <w:lvlJc w:val="right"/>
+      <w:pPr>
+        <w:ind w:left="4320" w:hanging="180"/>
+      </w:pPr>
+    </w:lvl>
+    <w:lvl w:ilvl="6" w:tplc="0409000F" w:tentative="1">
+      <w:start w:val="1"/>
+      <w:numFmt w:val="decimal"/>
+      <w:lvlText w:val="%7."/>
+      <w:lvlJc w:val="left"/>
+      <w:pPr>
+        <w:ind w:left="5040" w:hanging="360"/>
+      </w:pPr>
+    </w:lvl>
+    <w:lvl w:ilvl="7" w:tplc="04090019" w:tentative="1">
+      <w:start w:val="1"/>
+      <w:numFmt w:val="lowerLetter"/>
+      <w:lvlText w:val="%8."/>
+      <w:lvlJc w:val="left"/>
+      <w:pPr>
+        <w:ind w:left="5760" w:hanging="360"/>
+      </w:pPr>
+    </w:lvl>
+    <w:lvl w:ilvl="8" w:tplc="0409001B" w:tentative="1">
+      <w:start w:val="1"/>
+      <w:numFmt w:val="lowerRoman"/>
+      <w:lvlText w:val="%9."/>
+      <w:lvlJc w:val="right"/>
+      <w:pPr>
+        <w:ind w:left="6480" w:hanging="180"/>
+      </w:pPr>
+    </w:lvl>
+  </w:abstractNum>
+  <w:abstractNum w:abstractNumId="1">
     <w:nsid w:val="277B6639"/>
     <w:multiLevelType w:val="hybridMultilevel"/>
     <w:tmpl w:val="DA822C06"/>
@@ -4750,7 +5052,7 @@
       </w:pPr>
     </w:lvl>
   </w:abstractNum>
-  <w:abstractNum w:abstractNumId="1">
+  <w:abstractNum w:abstractNumId="2">
     <w:nsid w:val="2910777B"/>
     <w:multiLevelType w:val="hybridMultilevel"/>
     <w:tmpl w:val="3F062828"/>
@@ -4863,7 +5165,7 @@
       </w:rPr>
     </w:lvl>
   </w:abstractNum>
-  <w:abstractNum w:abstractNumId="2">
+  <w:abstractNum w:abstractNumId="3">
     <w:nsid w:val="7515095A"/>
     <w:multiLevelType w:val="hybridMultilevel"/>
     <w:tmpl w:val="FAB2297E"/>
@@ -4950,13 +5252,16 @@
     </w:lvl>
   </w:abstractNum>
   <w:num w:numId="1">
-    <w:abstractNumId w:val="0"/>
+    <w:abstractNumId w:val="1"/>
   </w:num>
   <w:num w:numId="2">
-    <w:abstractNumId w:val="1"/>
+    <w:abstractNumId w:val="2"/>
   </w:num>
   <w:num w:numId="3">
-    <w:abstractNumId w:val="2"/>
+    <w:abstractNumId w:val="3"/>
+  </w:num>
+  <w:num w:numId="4">
+    <w:abstractNumId w:val="0"/>
   </w:num>
 </w:numbering>
 </file>

</xml_diff>

<commit_message>
ajout du Item 15,16,17
</commit_message>
<xml_diff>
--- a/Résume Du Livre Effective Java.docx
+++ b/Résume Du Livre Effective Java.docx
@@ -381,35 +381,31 @@
               <w:rPr>
                 <w:lang w:val="fr-FR"/>
               </w:rPr>
-              <w:t xml:space="preserve">Définir qu’une </w:t>
-            </w:r>
-            <w:proofErr w:type="spellStart"/>
-            <w:r>
-              <w:rPr>
-                <w:lang w:val="fr-FR"/>
-              </w:rPr>
-              <w:t>méthde</w:t>
-            </w:r>
-            <w:proofErr w:type="spellEnd"/>
-            <w:r>
-              <w:rPr>
-                <w:lang w:val="fr-FR"/>
-              </w:rPr>
-              <w:t xml:space="preserve"> ou un attribut peut </w:t>
-            </w:r>
-            <w:proofErr w:type="spellStart"/>
-            <w:r>
-              <w:rPr>
-                <w:lang w:val="fr-FR"/>
-              </w:rPr>
-              <w:t>etre</w:t>
-            </w:r>
-            <w:proofErr w:type="spellEnd"/>
-            <w:r>
-              <w:rPr>
-                <w:lang w:val="fr-FR"/>
-              </w:rPr>
-              <w:t xml:space="preserve"> utilisé sans avoir besoin d’instancier la classe. </w:t>
+              <w:t>Définir qu’une méth</w:t>
+            </w:r>
+            <w:r>
+              <w:rPr>
+                <w:lang w:val="fr-FR"/>
+              </w:rPr>
+              <w:t>o</w:t>
+            </w:r>
+            <w:r>
+              <w:rPr>
+                <w:lang w:val="fr-FR"/>
+              </w:rPr>
+              <w:t xml:space="preserve">de ou un attribut peut </w:t>
+            </w:r>
+            <w:r>
+              <w:rPr>
+                <w:lang w:val="fr-FR"/>
+              </w:rPr>
+              <w:t>ê</w:t>
+            </w:r>
+            <w:r>
+              <w:rPr>
+                <w:lang w:val="fr-FR"/>
+              </w:rPr>
+              <w:t xml:space="preserve">tre utilisé sans avoir besoin d’instancier la classe. </w:t>
             </w:r>
           </w:p>
         </w:tc>
@@ -1010,11 +1006,9 @@
             <w:pPr>
               <w:jc w:val="center"/>
             </w:pPr>
-            <w:proofErr w:type="spellStart"/>
             <w:r>
               <w:t>hashcode</w:t>
             </w:r>
-            <w:proofErr w:type="spellEnd"/>
           </w:p>
         </w:tc>
         <w:tc>
@@ -1133,70 +1127,82 @@
               <w:rPr>
                 <w:lang w:val="fr-FR"/>
               </w:rPr>
-              <w:t xml:space="preserve">Collection ordonnées, dont l’utilisateur à e </w:t>
+              <w:t xml:space="preserve">Collection ordonnées, dont l’utilisateur à </w:t>
+            </w:r>
+            <w:r>
+              <w:rPr>
+                <w:lang w:val="fr-FR"/>
+              </w:rPr>
+              <w:t>l</w:t>
+            </w:r>
+            <w:r>
+              <w:rPr>
+                <w:lang w:val="fr-FR"/>
+              </w:rPr>
+              <w:t xml:space="preserve">e </w:t>
+            </w:r>
+            <w:r>
+              <w:rPr>
+                <w:lang w:val="fr-FR"/>
+              </w:rPr>
+              <w:t>c</w:t>
+            </w:r>
+            <w:r>
+              <w:rPr>
+                <w:lang w:val="fr-FR"/>
+              </w:rPr>
+              <w:t xml:space="preserve">ontrol </w:t>
+            </w:r>
+            <w:r>
+              <w:rPr>
+                <w:lang w:val="fr-FR"/>
+              </w:rPr>
+              <w:lastRenderedPageBreak/>
+              <w:t>total, il peut récup</w:t>
+            </w:r>
+            <w:r>
+              <w:rPr>
+                <w:lang w:val="fr-FR"/>
+              </w:rPr>
+              <w:t>é</w:t>
+            </w:r>
+            <w:r>
+              <w:rPr>
+                <w:lang w:val="fr-FR"/>
+              </w:rPr>
+              <w:t xml:space="preserve">rer le n </w:t>
             </w:r>
             <w:proofErr w:type="spellStart"/>
             <w:r>
               <w:rPr>
                 <w:lang w:val="fr-FR"/>
               </w:rPr>
-              <w:t>ontrol</w:t>
+              <w:t>è</w:t>
+            </w:r>
+            <w:r>
+              <w:rPr>
+                <w:lang w:val="fr-FR"/>
+              </w:rPr>
+              <w:t>me</w:t>
             </w:r>
             <w:proofErr w:type="spellEnd"/>
             <w:r>
               <w:rPr>
                 <w:lang w:val="fr-FR"/>
               </w:rPr>
-              <w:t xml:space="preserve"> total, </w:t>
-            </w:r>
-            <w:r>
-              <w:rPr>
-                <w:lang w:val="fr-FR"/>
-              </w:rPr>
-              <w:lastRenderedPageBreak/>
-              <w:t xml:space="preserve">il peut </w:t>
-            </w:r>
-            <w:proofErr w:type="spellStart"/>
-            <w:r>
-              <w:rPr>
-                <w:lang w:val="fr-FR"/>
-              </w:rPr>
-              <w:t>récuperer</w:t>
-            </w:r>
-            <w:proofErr w:type="spellEnd"/>
-            <w:r>
-              <w:rPr>
-                <w:lang w:val="fr-FR"/>
-              </w:rPr>
-              <w:t xml:space="preserve"> le n </w:t>
-            </w:r>
-            <w:proofErr w:type="spellStart"/>
-            <w:r>
-              <w:rPr>
-                <w:lang w:val="fr-FR"/>
-              </w:rPr>
-              <w:t>eme</w:t>
-            </w:r>
-            <w:proofErr w:type="spellEnd"/>
-            <w:r>
-              <w:rPr>
-                <w:lang w:val="fr-FR"/>
-              </w:rPr>
               <w:t xml:space="preserve"> </w:t>
             </w:r>
-            <w:proofErr w:type="spellStart"/>
-            <w:r>
-              <w:rPr>
-                <w:lang w:val="fr-FR"/>
-              </w:rPr>
-              <w:t>element</w:t>
-            </w:r>
-            <w:proofErr w:type="spellEnd"/>
-            <w:r>
-              <w:rPr>
-                <w:lang w:val="fr-FR"/>
-              </w:rPr>
-              <w:t xml:space="preserve">, recherché, </w:t>
+            <w:r>
+              <w:rPr>
+                <w:lang w:val="fr-FR"/>
+              </w:rPr>
+              <w:t>élé</w:t>
+            </w:r>
+            <w:r>
+              <w:rPr>
+                <w:lang w:val="fr-FR"/>
+              </w:rPr>
+              <w:t xml:space="preserve">ment, recherché, </w:t>
             </w:r>
           </w:p>
         </w:tc>
@@ -1994,30 +2000,69 @@
           <w:numId w:val="2"/>
         </w:numPr>
         <w:jc w:val="both"/>
-      </w:pPr>
-      <w:proofErr w:type="spellStart"/>
-      <w:r>
-        <w:t>peut</w:t>
-      </w:r>
-      <w:proofErr w:type="spellEnd"/>
-      <w:r>
-        <w:t xml:space="preserve"> returner </w:t>
-      </w:r>
-      <w:proofErr w:type="spellStart"/>
-      <w:r>
-        <w:t>plusieur</w:t>
-      </w:r>
-      <w:proofErr w:type="spellEnd"/>
-      <w:r>
-        <w:t xml:space="preserve"> type </w:t>
-      </w:r>
-      <w:proofErr w:type="spellStart"/>
-      <w:r>
-        <w:t>exeple</w:t>
-      </w:r>
-      <w:proofErr w:type="spellEnd"/>
-      <w:r>
-        <w:t xml:space="preserve"> EnumSet : RegularEnumSet et JumboEnumSet</w:t>
+        <w:rPr>
+          <w:lang w:val="fr-FR"/>
+        </w:rPr>
+      </w:pPr>
+      <w:r>
+        <w:rPr>
+          <w:lang w:val="fr-FR"/>
+        </w:rPr>
+        <w:t>P</w:t>
+      </w:r>
+      <w:r>
+        <w:rPr>
+          <w:lang w:val="fr-FR"/>
+        </w:rPr>
+        <w:t>eut ret</w:t>
+      </w:r>
+      <w:r>
+        <w:rPr>
+          <w:lang w:val="fr-FR"/>
+        </w:rPr>
+        <w:t>o</w:t>
+      </w:r>
+      <w:r>
+        <w:rPr>
+          <w:lang w:val="fr-FR"/>
+        </w:rPr>
+        <w:t>urner plusieur</w:t>
+      </w:r>
+      <w:r>
+        <w:rPr>
+          <w:lang w:val="fr-FR"/>
+        </w:rPr>
+        <w:t>s</w:t>
+      </w:r>
+      <w:r>
+        <w:rPr>
+          <w:lang w:val="fr-FR"/>
+        </w:rPr>
+        <w:t xml:space="preserve"> type</w:t>
+      </w:r>
+      <w:r>
+        <w:rPr>
+          <w:lang w:val="fr-FR"/>
+        </w:rPr>
+        <w:t>s</w:t>
+      </w:r>
+      <w:r>
+        <w:rPr>
+          <w:lang w:val="fr-FR"/>
+        </w:rPr>
+        <w:t xml:space="preserve"> exe</w:t>
+      </w:r>
+      <w:r>
+        <w:rPr>
+          <w:lang w:val="fr-FR"/>
+        </w:rPr>
+        <w:t>m</w:t>
+      </w:r>
+      <w:r>
+        <w:rPr>
+          <w:lang w:val="fr-FR"/>
+        </w:rPr>
+        <w:t>ple EnumSet : RegularEnumSet et JumboEnumSet</w:t>
       </w:r>
     </w:p>
     <w:p>
@@ -2042,7 +2087,13 @@
       </w:r>
       <w:proofErr w:type="spellStart"/>
       <w:r>
-        <w:t>exemple</w:t>
+        <w:t>ex</w:t>
+      </w:r>
+      <w:r>
+        <w:t>e</w:t>
+      </w:r>
+      <w:r>
+        <w:t>mple</w:t>
       </w:r>
       <w:proofErr w:type="spellEnd"/>
       <w:r>
@@ -2076,7 +2127,21 @@
       </w:r>
       <w:proofErr w:type="spellEnd"/>
       <w:r>
-        <w:t xml:space="preserve">() { return new </w:t>
+        <w:t xml:space="preserve">() { </w:t>
+      </w:r>
+    </w:p>
+    <w:p>
+      <w:pPr>
+        <w:pStyle w:val="ListParagraph"/>
+        <w:jc w:val="both"/>
+      </w:pPr>
+      <w:proofErr w:type="gramStart"/>
+      <w:r>
+        <w:t>return</w:t>
+      </w:r>
+      <w:proofErr w:type="gramEnd"/>
+      <w:r>
+        <w:t xml:space="preserve"> new </w:t>
       </w:r>
       <w:proofErr w:type="spellStart"/>
       <w:r>
@@ -2084,7 +2149,21 @@
       </w:r>
       <w:proofErr w:type="spellEnd"/>
       <w:r>
-        <w:t>&lt;K,V&gt;(); map&lt;string, list&lt;String &gt;&gt; =</w:t>
+        <w:t xml:space="preserve">&lt;K,V&gt;(); </w:t>
+      </w:r>
+    </w:p>
+    <w:p>
+      <w:pPr>
+        <w:pStyle w:val="ListParagraph"/>
+        <w:jc w:val="both"/>
+      </w:pPr>
+      <w:proofErr w:type="gramStart"/>
+      <w:r>
+        <w:t>map&lt;</w:t>
+      </w:r>
+      <w:proofErr w:type="gramEnd"/>
+      <w:r>
+        <w:t>string, list&lt;String &gt;&gt; =</w:t>
       </w:r>
       <w:proofErr w:type="spellStart"/>
       <w:r>
@@ -2155,21 +2234,7 @@
         <w:rPr>
           <w:lang w:val="fr-FR"/>
         </w:rPr>
-        <w:t xml:space="preserve">, </w:t>
-      </w:r>
-      <w:proofErr w:type="spellStart"/>
-      <w:r>
-        <w:rPr>
-          <w:lang w:val="fr-FR"/>
-        </w:rPr>
-        <w:t>Protected</w:t>
-      </w:r>
-      <w:proofErr w:type="spellEnd"/>
-      <w:r>
-        <w:rPr>
-          <w:lang w:val="fr-FR"/>
-        </w:rPr>
-        <w:t xml:space="preserve">) et c’est le cas la </w:t>
+        <w:t xml:space="preserve">, Protected) et c’est le cas la </w:t>
       </w:r>
       <w:proofErr w:type="spellStart"/>
       <w:r>
@@ -2198,19 +2263,23 @@
           <w:lang w:val="fr-FR"/>
         </w:rPr>
       </w:pPr>
-      <w:proofErr w:type="gramStart"/>
-      <w:r>
-        <w:rPr>
-          <w:lang w:val="fr-FR"/>
-        </w:rPr>
-        <w:t>On peut</w:t>
-      </w:r>
-      <w:proofErr w:type="gramEnd"/>
-      <w:r>
-        <w:rPr>
-          <w:lang w:val="fr-FR"/>
-        </w:rPr>
-        <w:t xml:space="preserve"> pas les distinguer par rapport au d’autre méthode statique.</w:t>
+      <w:r>
+        <w:rPr>
+          <w:lang w:val="fr-FR"/>
+        </w:rPr>
+        <w:t xml:space="preserve">On </w:t>
+      </w:r>
+      <w:r>
+        <w:rPr>
+          <w:lang w:val="fr-FR"/>
+        </w:rPr>
+        <w:t xml:space="preserve">ne </w:t>
+      </w:r>
+      <w:r>
+        <w:rPr>
+          <w:lang w:val="fr-FR"/>
+        </w:rPr>
+        <w:t>peut pas les distinguer par rapport au d’autre méthode statique.</w:t>
       </w:r>
     </w:p>
     <w:p>
@@ -2270,6 +2339,7 @@
         <w:pStyle w:val="Heading1"/>
       </w:pPr>
       <w:r>
+        <w:lastRenderedPageBreak/>
         <w:t>Item2 Builder Pattern:</w:t>
       </w:r>
     </w:p>
@@ -2289,19 +2359,23 @@
           <w:lang w:val="fr-FR"/>
         </w:rPr>
       </w:pPr>
-      <w:proofErr w:type="spellStart"/>
-      <w:r>
-        <w:rPr>
-          <w:lang w:val="fr-FR"/>
-        </w:rPr>
-        <w:t>Declarer</w:t>
-      </w:r>
-      <w:proofErr w:type="spellEnd"/>
-      <w:r>
-        <w:rPr>
-          <w:lang w:val="fr-FR"/>
-        </w:rPr>
-        <w:t xml:space="preserve"> simplement </w:t>
+      <w:r>
+        <w:rPr>
+          <w:lang w:val="fr-FR"/>
+        </w:rPr>
+        <w:t>D</w:t>
+      </w:r>
+      <w:r>
+        <w:rPr>
+          <w:lang w:val="fr-FR"/>
+        </w:rPr>
+        <w:t>é</w:t>
+      </w:r>
+      <w:r>
+        <w:rPr>
+          <w:lang w:val="fr-FR"/>
+        </w:rPr>
+        <w:t xml:space="preserve">clarer simplement </w:t>
       </w:r>
       <w:r>
         <w:rPr>
@@ -2354,7 +2428,6 @@
         <w:rPr>
           <w:lang w:val="fr-FR"/>
         </w:rPr>
-        <w:lastRenderedPageBreak/>
         <w:t>JavaBeans pattern :</w:t>
       </w:r>
     </w:p>
@@ -2371,14 +2444,12 @@
         </w:rPr>
         <w:t xml:space="preserve">Donner des valeurs par </w:t>
       </w:r>
-      <w:proofErr w:type="spellStart"/>
-      <w:r>
-        <w:rPr>
-          <w:lang w:val="fr-FR"/>
-        </w:rPr>
-        <w:t>défault</w:t>
-      </w:r>
-      <w:proofErr w:type="spellEnd"/>
+      <w:r>
+        <w:rPr>
+          <w:lang w:val="fr-FR"/>
+        </w:rPr>
+        <w:t>défaut</w:t>
+      </w:r>
       <w:r>
         <w:rPr>
           <w:lang w:val="fr-FR"/>
@@ -2412,33 +2483,29 @@
         </w:rPr>
         <w:t xml:space="preserve"> : combiner entre les deux méthodes précédentes : CAD : créer une classe static interne, initialiser le constructeur avec les </w:t>
       </w:r>
-      <w:proofErr w:type="spellStart"/>
-      <w:r>
-        <w:rPr>
-          <w:lang w:val="fr-FR"/>
-        </w:rPr>
-        <w:t>valeures</w:t>
-      </w:r>
-      <w:proofErr w:type="spellEnd"/>
-      <w:r>
-        <w:rPr>
-          <w:lang w:val="fr-FR"/>
-        </w:rPr>
-        <w:t xml:space="preserve"> à 0, puis créer des méthodes qui </w:t>
-      </w:r>
-      <w:proofErr w:type="gramStart"/>
-      <w:r>
-        <w:rPr>
-          <w:lang w:val="fr-FR"/>
-        </w:rPr>
-        <w:t>retourne</w:t>
-      </w:r>
-      <w:proofErr w:type="gramEnd"/>
-      <w:r>
-        <w:rPr>
-          <w:lang w:val="fr-FR"/>
-        </w:rPr>
-        <w:t xml:space="preserve"> la classe et qui initialise un champs, puis créer une méthode qui retourne la classe initiale.</w:t>
+      <w:r>
+        <w:rPr>
+          <w:lang w:val="fr-FR"/>
+        </w:rPr>
+        <w:t>valeurs</w:t>
+      </w:r>
+      <w:r>
+        <w:rPr>
+          <w:lang w:val="fr-FR"/>
+        </w:rPr>
+        <w:t xml:space="preserve"> à 0, puis créer des méthodes qui retourne la classe et qui initialise un champs, puis créer une méthode qui retourne la classe initiale</w:t>
+      </w:r>
+      <w:r>
+        <w:rPr>
+          <w:lang w:val="fr-FR"/>
+        </w:rPr>
+        <w:t xml:space="preserve"> en utilisant le constructeur privé de la classe parent</w:t>
+      </w:r>
+      <w:r>
+        <w:rPr>
+          <w:lang w:val="fr-FR"/>
+        </w:rPr>
+        <w:t>.</w:t>
       </w:r>
     </w:p>
     <w:p>
@@ -2594,67 +2661,65 @@
         </w:rPr>
         <w:t xml:space="preserve"> et </w:t>
       </w:r>
-      <w:proofErr w:type="spellStart"/>
-      <w:r>
-        <w:rPr>
-          <w:lang w:val="fr-FR"/>
-        </w:rPr>
-        <w:t>de</w:t>
-      </w:r>
-      <w:r>
-        <w:rPr>
-          <w:lang w:val="fr-FR"/>
-        </w:rPr>
-        <w:t>clarer</w:t>
-      </w:r>
-      <w:proofErr w:type="spellEnd"/>
+      <w:r>
+        <w:rPr>
+          <w:lang w:val="fr-FR"/>
+        </w:rPr>
+        <w:t>déclarer</w:t>
+      </w:r>
       <w:r>
         <w:rPr>
           <w:lang w:val="fr-FR"/>
         </w:rPr>
         <w:t xml:space="preserve"> un static final class en interne avec ce constructeur. (</w:t>
       </w:r>
-      <w:proofErr w:type="gramStart"/>
-      <w:r>
-        <w:rPr>
-          <w:lang w:val="fr-FR"/>
-        </w:rPr>
-        <w:t>utilisateur</w:t>
-      </w:r>
-      <w:proofErr w:type="gramEnd"/>
+      <w:r>
+        <w:rPr>
+          <w:lang w:val="fr-FR"/>
+        </w:rPr>
+        <w:t>Utilisateur</w:t>
+      </w:r>
       <w:r>
         <w:rPr>
           <w:lang w:val="fr-FR"/>
         </w:rPr>
         <w:t xml:space="preserve"> </w:t>
       </w:r>
-      <w:proofErr w:type="spellStart"/>
-      <w:r>
-        <w:rPr>
-          <w:lang w:val="fr-FR"/>
-        </w:rPr>
-        <w:t>ptiviléger</w:t>
-      </w:r>
-      <w:proofErr w:type="spellEnd"/>
+      <w:r>
+        <w:rPr>
+          <w:lang w:val="fr-FR"/>
+        </w:rPr>
+        <w:t>privilégie</w:t>
+      </w:r>
       <w:r>
         <w:rPr>
           <w:lang w:val="fr-FR"/>
         </w:rPr>
         <w:t xml:space="preserve"> peut </w:t>
       </w:r>
-      <w:proofErr w:type="spellStart"/>
-      <w:r>
-        <w:rPr>
-          <w:lang w:val="fr-FR"/>
-        </w:rPr>
-        <w:t>acceder</w:t>
-      </w:r>
-      <w:proofErr w:type="spellEnd"/>
-      <w:r>
-        <w:rPr>
-          <w:lang w:val="fr-FR"/>
-        </w:rPr>
-        <w:t xml:space="preserve"> au constructeur en utilisant a méthode </w:t>
+      <w:r>
+        <w:rPr>
+          <w:lang w:val="fr-FR"/>
+        </w:rPr>
+        <w:t>accéder</w:t>
+      </w:r>
+      <w:r>
+        <w:rPr>
+          <w:lang w:val="fr-FR"/>
+        </w:rPr>
+        <w:t xml:space="preserve"> au constructeur en utilisant </w:t>
+      </w:r>
+      <w:r>
+        <w:rPr>
+          <w:lang w:val="fr-FR"/>
+        </w:rPr>
+        <w:t>l</w:t>
+      </w:r>
+      <w:r>
+        <w:rPr>
+          <w:lang w:val="fr-FR"/>
+        </w:rPr>
+        <w:t xml:space="preserve">a méthode </w:t>
       </w:r>
       <w:r>
         <w:rPr>
@@ -2917,7 +2982,19 @@
         <w:rPr>
           <w:lang w:val="fr-FR"/>
         </w:rPr>
-        <w:t>Il suffit d’ajouter le mot private à la classe voulu.</w:t>
+        <w:t>Il suffit d’ajouter le mot private</w:t>
+      </w:r>
+      <w:r>
+        <w:rPr>
+          <w:lang w:val="fr-FR"/>
+        </w:rPr>
+        <w:t xml:space="preserve"> au niveau du constructeur de</w:t>
+      </w:r>
+      <w:r>
+        <w:rPr>
+          <w:lang w:val="fr-FR"/>
+        </w:rPr>
+        <w:t xml:space="preserve"> la classe voulu.</w:t>
       </w:r>
     </w:p>
     <w:p>
@@ -2931,6 +3008,7 @@
         <w:rPr>
           <w:lang w:val="fr-FR"/>
         </w:rPr>
+        <w:lastRenderedPageBreak/>
         <w:t>Item 5 : avoid creating unnecessary object</w:t>
       </w:r>
     </w:p>
@@ -2945,7 +3023,19 @@
         <w:rPr>
           <w:lang w:val="fr-FR"/>
         </w:rPr>
-        <w:t>Si la création d’une classe ne nécessite pas l’utilisation d constructeur, on évite d’utiliser celle-ci.  Exemple : String.</w:t>
+        <w:t>Si la création d’une classe ne nécessite pas l’utilisation d</w:t>
+      </w:r>
+      <w:r>
+        <w:rPr>
+          <w:lang w:val="fr-FR"/>
+        </w:rPr>
+        <w:t>e</w:t>
+      </w:r>
+      <w:r>
+        <w:rPr>
+          <w:lang w:val="fr-FR"/>
+        </w:rPr>
+        <w:t xml:space="preserve"> constructeur, on évite d’utiliser celle-ci.  Exemple : String.</w:t>
       </w:r>
     </w:p>
     <w:p>
@@ -2961,319 +3051,308 @@
         </w:rPr>
         <w:t xml:space="preserve">Utiliser les Item1 au lieu du constructeur pour la </w:t>
       </w:r>
+      <w:r>
+        <w:rPr>
+          <w:lang w:val="fr-FR"/>
+        </w:rPr>
+        <w:t>création</w:t>
+      </w:r>
+      <w:r>
+        <w:rPr>
+          <w:lang w:val="fr-FR"/>
+        </w:rPr>
+        <w:t xml:space="preserve"> des immutable classe.</w:t>
+      </w:r>
+    </w:p>
+    <w:p>
+      <w:pPr>
+        <w:jc w:val="both"/>
+        <w:rPr>
+          <w:lang w:val="fr-FR"/>
+        </w:rPr>
+      </w:pPr>
+      <w:r>
+        <w:rPr>
+          <w:lang w:val="fr-FR"/>
+        </w:rPr>
+        <w:t xml:space="preserve">Ne pas déclarer les variables qui </w:t>
+      </w:r>
+      <w:proofErr w:type="gramStart"/>
+      <w:r>
+        <w:rPr>
+          <w:lang w:val="fr-FR"/>
+        </w:rPr>
+        <w:t>ne sont</w:t>
+      </w:r>
+      <w:proofErr w:type="gramEnd"/>
+      <w:r>
+        <w:rPr>
+          <w:lang w:val="fr-FR"/>
+        </w:rPr>
+        <w:t xml:space="preserve"> pas modifiable</w:t>
+      </w:r>
+      <w:r>
+        <w:rPr>
+          <w:lang w:val="fr-FR"/>
+        </w:rPr>
+        <w:t>s</w:t>
+      </w:r>
+      <w:r>
+        <w:rPr>
+          <w:lang w:val="fr-FR"/>
+        </w:rPr>
+        <w:t xml:space="preserve"> au niveau des méthodes mais sera mieux de les déclarer au niveau de la classe en tant que statique.</w:t>
+      </w:r>
+    </w:p>
+    <w:p>
+      <w:pPr>
+        <w:jc w:val="both"/>
+        <w:rPr>
+          <w:lang w:val="fr-FR"/>
+        </w:rPr>
+      </w:pPr>
+      <w:r>
+        <w:rPr>
+          <w:lang w:val="fr-FR"/>
+        </w:rPr>
+        <w:t xml:space="preserve">L’utilisation de l’auto </w:t>
+      </w:r>
       <w:proofErr w:type="spellStart"/>
       <w:r>
         <w:rPr>
           <w:lang w:val="fr-FR"/>
         </w:rPr>
-        <w:t>creation</w:t>
+        <w:t>boxing</w:t>
       </w:r>
       <w:proofErr w:type="spellEnd"/>
       <w:r>
         <w:rPr>
           <w:lang w:val="fr-FR"/>
         </w:rPr>
-        <w:t xml:space="preserve"> des immutable classe.</w:t>
-      </w:r>
-    </w:p>
-    <w:p>
-      <w:pPr>
-        <w:jc w:val="both"/>
-        <w:rPr>
-          <w:lang w:val="fr-FR"/>
-        </w:rPr>
-      </w:pPr>
-      <w:r>
-        <w:rPr>
-          <w:lang w:val="fr-FR"/>
-        </w:rPr>
-        <w:t xml:space="preserve">Ne pas déclarer les variables qui </w:t>
-      </w:r>
+        <w:t xml:space="preserve"> permet parfois de r</w:t>
+      </w:r>
+      <w:r>
+        <w:rPr>
+          <w:lang w:val="fr-FR"/>
+        </w:rPr>
+        <w:t>é</w:t>
+      </w:r>
+      <w:r>
+        <w:rPr>
+          <w:lang w:val="fr-FR"/>
+        </w:rPr>
+        <w:t xml:space="preserve">soudre </w:t>
+      </w:r>
+      <w:r>
+        <w:rPr>
+          <w:lang w:val="fr-FR"/>
+        </w:rPr>
+        <w:t>l</w:t>
+      </w:r>
+      <w:r>
+        <w:rPr>
+          <w:lang w:val="fr-FR"/>
+        </w:rPr>
+        <w:t>e problème d’adaptation.</w:t>
+      </w:r>
+    </w:p>
+    <w:p>
+      <w:pPr>
+        <w:jc w:val="both"/>
+      </w:pPr>
+      <w:r>
+        <w:t>“Don’t create a new object when you should reuse an existing one</w:t>
+      </w:r>
+      <w:r>
+        <w:t>”</w:t>
+      </w:r>
+    </w:p>
+    <w:p>
+      <w:pPr>
+        <w:pStyle w:val="Heading1"/>
+        <w:rPr>
+          <w:lang w:val="fr-FR"/>
+        </w:rPr>
+      </w:pPr>
+      <w:r>
+        <w:rPr>
+          <w:lang w:val="fr-FR"/>
+        </w:rPr>
+        <w:t xml:space="preserve">Item 6 : </w:t>
+      </w:r>
+      <w:proofErr w:type="spellStart"/>
+      <w:r>
+        <w:rPr>
+          <w:lang w:val="fr-FR"/>
+        </w:rPr>
+        <w:t>eliminate</w:t>
+      </w:r>
+      <w:proofErr w:type="spellEnd"/>
+      <w:r>
+        <w:rPr>
+          <w:lang w:val="fr-FR"/>
+        </w:rPr>
+        <w:t xml:space="preserve"> </w:t>
+      </w:r>
+      <w:proofErr w:type="spellStart"/>
+      <w:r>
+        <w:rPr>
+          <w:lang w:val="fr-FR"/>
+        </w:rPr>
+        <w:t>obsolute</w:t>
+      </w:r>
+      <w:proofErr w:type="spellEnd"/>
+      <w:r>
+        <w:rPr>
+          <w:lang w:val="fr-FR"/>
+        </w:rPr>
+        <w:t xml:space="preserve"> object</w:t>
+      </w:r>
+    </w:p>
+    <w:p>
+      <w:pPr>
+        <w:jc w:val="both"/>
+        <w:rPr>
+          <w:lang w:val="fr-FR"/>
+        </w:rPr>
+      </w:pPr>
+      <w:r>
+        <w:rPr>
+          <w:lang w:val="fr-FR"/>
+        </w:rPr>
+        <w:t>1-</w:t>
+      </w:r>
+      <w:r>
+        <w:rPr>
+          <w:lang w:val="fr-FR"/>
+        </w:rPr>
+        <w:t xml:space="preserve">Exemple de la partie non </w:t>
+      </w:r>
+      <w:proofErr w:type="spellStart"/>
+      <w:r>
+        <w:rPr>
+          <w:lang w:val="fr-FR"/>
+        </w:rPr>
+        <w:t>null</w:t>
+      </w:r>
+      <w:proofErr w:type="spellEnd"/>
+      <w:r>
+        <w:rPr>
+          <w:lang w:val="fr-FR"/>
+        </w:rPr>
+        <w:t xml:space="preserve"> du </w:t>
+      </w:r>
+      <w:proofErr w:type="spellStart"/>
+      <w:r>
+        <w:rPr>
+          <w:lang w:val="fr-FR"/>
+        </w:rPr>
+        <w:t>tab</w:t>
+      </w:r>
+      <w:r>
+        <w:rPr>
+          <w:lang w:val="fr-FR"/>
+        </w:rPr>
+        <w:t>eau</w:t>
+      </w:r>
+      <w:proofErr w:type="spellEnd"/>
+      <w:r>
+        <w:rPr>
+          <w:lang w:val="fr-FR"/>
+        </w:rPr>
+        <w:t xml:space="preserve"> pour le </w:t>
+      </w:r>
+      <w:proofErr w:type="spellStart"/>
+      <w:r>
+        <w:rPr>
+          <w:lang w:val="fr-FR"/>
+        </w:rPr>
+        <w:t>garbage</w:t>
+      </w:r>
+      <w:proofErr w:type="spellEnd"/>
+      <w:r>
+        <w:rPr>
+          <w:lang w:val="fr-FR"/>
+        </w:rPr>
+        <w:t>, et qui est considérer obsolète pour le programmeur.</w:t>
+      </w:r>
+    </w:p>
+    <w:p>
+      <w:pPr>
+        <w:jc w:val="both"/>
+        <w:rPr>
+          <w:lang w:val="fr-FR"/>
+        </w:rPr>
+      </w:pPr>
+      <w:r>
+        <w:rPr>
+          <w:lang w:val="fr-FR"/>
+        </w:rPr>
+        <w:t>2-la 2 source de la perte</w:t>
+      </w:r>
+      <w:r>
+        <w:rPr>
+          <w:lang w:val="fr-FR"/>
+        </w:rPr>
+        <w:t xml:space="preserve"> de mémoire est le cache</w:t>
+      </w:r>
+    </w:p>
+    <w:p>
+      <w:pPr>
+        <w:jc w:val="both"/>
+        <w:rPr>
+          <w:lang w:val="fr-FR"/>
+        </w:rPr>
+      </w:pPr>
       <w:proofErr w:type="gramStart"/>
       <w:r>
         <w:rPr>
           <w:lang w:val="fr-FR"/>
         </w:rPr>
-        <w:t>ne sont</w:t>
+        <w:t>3-la</w:t>
       </w:r>
       <w:proofErr w:type="gramEnd"/>
       <w:r>
         <w:rPr>
           <w:lang w:val="fr-FR"/>
         </w:rPr>
-        <w:t xml:space="preserve"> pas modifiable au niveau des méthodes mais sera mieux de les déclarer au niveau de la classe en tant que statique.</w:t>
-      </w:r>
-    </w:p>
-    <w:p>
-      <w:pPr>
-        <w:jc w:val="both"/>
-        <w:rPr>
-          <w:lang w:val="fr-FR"/>
-        </w:rPr>
-      </w:pPr>
-      <w:r>
-        <w:rPr>
-          <w:lang w:val="fr-FR"/>
-        </w:rPr>
-        <w:lastRenderedPageBreak/>
-        <w:t xml:space="preserve">L’utilisation de l’auto </w:t>
+        <w:t xml:space="preserve"> 3 sources se sont les </w:t>
       </w:r>
       <w:proofErr w:type="spellStart"/>
       <w:r>
         <w:rPr>
           <w:lang w:val="fr-FR"/>
         </w:rPr>
-        <w:t>boxing</w:t>
+        <w:t>listener</w:t>
       </w:r>
       <w:proofErr w:type="spellEnd"/>
       <w:r>
         <w:rPr>
           <w:lang w:val="fr-FR"/>
         </w:rPr>
-        <w:t xml:space="preserve"> permet parfois de </w:t>
-      </w:r>
-      <w:proofErr w:type="spellStart"/>
-      <w:r>
-        <w:rPr>
-          <w:lang w:val="fr-FR"/>
-        </w:rPr>
-        <w:t>resoudre</w:t>
-      </w:r>
-      <w:proofErr w:type="spellEnd"/>
-      <w:r>
-        <w:rPr>
-          <w:lang w:val="fr-FR"/>
-        </w:rPr>
+        <w:t xml:space="preserve"> et les callbacks</w:t>
+      </w:r>
+    </w:p>
+    <w:p>
+      <w:pPr>
+        <w:pStyle w:val="Heading1"/>
+      </w:pPr>
+      <w:r>
         <w:t xml:space="preserve"> </w:t>
       </w:r>
       <w:r>
-        <w:rPr>
-          <w:lang w:val="fr-FR"/>
-        </w:rPr>
-        <w:t>l</w:t>
-      </w:r>
-      <w:r>
-        <w:rPr>
-          <w:lang w:val="fr-FR"/>
-        </w:rPr>
-        <w:t>e problème d’adaptation.</w:t>
-      </w:r>
-    </w:p>
-    <w:p>
-      <w:pPr>
-        <w:jc w:val="both"/>
-      </w:pPr>
-      <w:r>
-        <w:t>“Don’t create a new object when you should reuse an existing one</w:t>
-      </w:r>
-      <w:r>
-        <w:t>”</w:t>
-      </w:r>
-    </w:p>
-    <w:p>
-      <w:pPr>
-        <w:pStyle w:val="Heading1"/>
-        <w:rPr>
-          <w:lang w:val="fr-FR"/>
-        </w:rPr>
-      </w:pPr>
-      <w:r>
-        <w:rPr>
-          <w:lang w:val="fr-FR"/>
-        </w:rPr>
-        <w:t xml:space="preserve">Item 6 : </w:t>
-      </w:r>
-      <w:proofErr w:type="spellStart"/>
-      <w:r>
-        <w:rPr>
-          <w:lang w:val="fr-FR"/>
-        </w:rPr>
-        <w:t>eliminate</w:t>
-      </w:r>
-      <w:proofErr w:type="spellEnd"/>
-      <w:r>
-        <w:rPr>
-          <w:lang w:val="fr-FR"/>
-        </w:rPr>
-        <w:t xml:space="preserve"> </w:t>
-      </w:r>
-      <w:proofErr w:type="spellStart"/>
-      <w:r>
-        <w:rPr>
-          <w:lang w:val="fr-FR"/>
-        </w:rPr>
-        <w:t>obsolute</w:t>
-      </w:r>
-      <w:proofErr w:type="spellEnd"/>
-      <w:r>
-        <w:rPr>
-          <w:lang w:val="fr-FR"/>
-        </w:rPr>
-        <w:t xml:space="preserve"> object</w:t>
-      </w:r>
-    </w:p>
-    <w:p>
-      <w:pPr>
-        <w:jc w:val="both"/>
-        <w:rPr>
-          <w:lang w:val="fr-FR"/>
-        </w:rPr>
-      </w:pPr>
-      <w:r>
-        <w:rPr>
-          <w:lang w:val="fr-FR"/>
-        </w:rPr>
-        <w:t>1-</w:t>
-      </w:r>
-      <w:r>
-        <w:rPr>
-          <w:lang w:val="fr-FR"/>
-        </w:rPr>
-        <w:t xml:space="preserve">Exemple de la partie non </w:t>
-      </w:r>
-      <w:proofErr w:type="spellStart"/>
-      <w:r>
-        <w:rPr>
-          <w:lang w:val="fr-FR"/>
-        </w:rPr>
-        <w:t>null</w:t>
-      </w:r>
-      <w:proofErr w:type="spellEnd"/>
-      <w:r>
-        <w:rPr>
-          <w:lang w:val="fr-FR"/>
-        </w:rPr>
-        <w:t xml:space="preserve"> du </w:t>
-      </w:r>
-      <w:proofErr w:type="spellStart"/>
-      <w:r>
-        <w:rPr>
-          <w:lang w:val="fr-FR"/>
-        </w:rPr>
-        <w:t>tab</w:t>
-      </w:r>
-      <w:r>
-        <w:rPr>
-          <w:lang w:val="fr-FR"/>
-        </w:rPr>
-        <w:t>eau</w:t>
-      </w:r>
-      <w:proofErr w:type="spellEnd"/>
-      <w:r>
-        <w:rPr>
-          <w:lang w:val="fr-FR"/>
-        </w:rPr>
-        <w:t xml:space="preserve"> pour le </w:t>
-      </w:r>
-      <w:proofErr w:type="spellStart"/>
-      <w:r>
-        <w:rPr>
-          <w:lang w:val="fr-FR"/>
-        </w:rPr>
-        <w:t>garbage</w:t>
-      </w:r>
-      <w:proofErr w:type="spellEnd"/>
-      <w:r>
-        <w:rPr>
-          <w:lang w:val="fr-FR"/>
-        </w:rPr>
-        <w:t>, et qui est considérer obsolète pour le programmeur.</w:t>
-      </w:r>
-    </w:p>
-    <w:p>
-      <w:pPr>
-        <w:jc w:val="both"/>
-        <w:rPr>
-          <w:lang w:val="fr-FR"/>
-        </w:rPr>
-      </w:pPr>
-      <w:r>
-        <w:rPr>
-          <w:lang w:val="fr-FR"/>
-        </w:rPr>
-        <w:t>2-la 2 source de la perte</w:t>
-      </w:r>
-      <w:r>
-        <w:rPr>
-          <w:lang w:val="fr-FR"/>
-        </w:rPr>
-        <w:t xml:space="preserve"> de mémoire est le cache</w:t>
-      </w:r>
-    </w:p>
-    <w:p>
-      <w:pPr>
-        <w:jc w:val="both"/>
-        <w:rPr>
-          <w:lang w:val="fr-FR"/>
-        </w:rPr>
-      </w:pPr>
+        <w:t xml:space="preserve">Item </w:t>
+      </w:r>
       <w:proofErr w:type="gramStart"/>
       <w:r>
-        <w:rPr>
-          <w:lang w:val="fr-FR"/>
-        </w:rPr>
-        <w:t>3-la</w:t>
+        <w:t>9 :</w:t>
       </w:r>
       <w:proofErr w:type="gramEnd"/>
       <w:r>
-        <w:rPr>
-          <w:lang w:val="fr-FR"/>
-        </w:rPr>
-        <w:t xml:space="preserve"> 3 sources se sont les </w:t>
-      </w:r>
-      <w:proofErr w:type="spellStart"/>
-      <w:r>
-        <w:rPr>
-          <w:lang w:val="fr-FR"/>
-        </w:rPr>
-        <w:t>listener</w:t>
-      </w:r>
-      <w:proofErr w:type="spellEnd"/>
-      <w:r>
-        <w:rPr>
-          <w:lang w:val="fr-FR"/>
-        </w:rPr>
-        <w:t xml:space="preserve"> et les callbacks</w:t>
-      </w:r>
-    </w:p>
-    <w:p>
-      <w:pPr>
-        <w:rPr>
-          <w:lang w:val="fr-FR"/>
-        </w:rPr>
-      </w:pPr>
-    </w:p>
-    <w:p>
-      <w:pPr>
-        <w:pStyle w:val="Heading1"/>
-      </w:pPr>
-      <w:r>
-        <w:rPr>
-          <w:lang w:val="fr-FR"/>
-        </w:rPr>
-        <w:t xml:space="preserve"> </w:t>
-      </w:r>
-      <w:r>
-        <w:t xml:space="preserve">Item </w:t>
-      </w:r>
-      <w:proofErr w:type="gramStart"/>
-      <w:r>
-        <w:t>9 :</w:t>
-      </w:r>
-      <w:proofErr w:type="gramEnd"/>
-      <w:r>
-        <w:t xml:space="preserve">  Override </w:t>
-      </w:r>
-      <w:proofErr w:type="spellStart"/>
-      <w:r>
-        <w:t>Hash</w:t>
-      </w:r>
-      <w:r>
-        <w:t>code</w:t>
-      </w:r>
-      <w:proofErr w:type="spellEnd"/>
-      <w:r>
-        <w:t xml:space="preserve"> when you ov</w:t>
+        <w:t xml:space="preserve">  Override Hash</w:t>
+      </w:r>
+      <w:r>
+        <w:t>code when you ov</w:t>
       </w:r>
       <w:r>
         <w:t>e</w:t>
@@ -3401,133 +3480,75 @@
         <w:rPr>
           <w:lang w:val="fr-FR"/>
         </w:rPr>
-        <w:t xml:space="preserve">Dans les hash-base, si le </w:t>
+        <w:t>Dans les hash-base, si le hashcode est d</w:t>
+      </w:r>
+      <w:r>
+        <w:rPr>
+          <w:lang w:val="fr-FR"/>
+        </w:rPr>
+        <w:t>i</w:t>
+      </w:r>
+      <w:r>
+        <w:rPr>
+          <w:lang w:val="fr-FR"/>
+        </w:rPr>
+        <w:t xml:space="preserve">fférent alors java ne compare pas avec </w:t>
       </w:r>
       <w:proofErr w:type="spellStart"/>
       <w:r>
         <w:rPr>
           <w:lang w:val="fr-FR"/>
         </w:rPr>
-        <w:t>hashcode</w:t>
+        <w:t>equal</w:t>
       </w:r>
       <w:proofErr w:type="spellEnd"/>
       <w:r>
         <w:rPr>
           <w:lang w:val="fr-FR"/>
         </w:rPr>
-        <w:t xml:space="preserve"> est </w:t>
+        <w:t>, il prend que les 2 objets sont différents</w:t>
+      </w:r>
+    </w:p>
+    <w:p>
+      <w:pPr>
+        <w:jc w:val="both"/>
+        <w:rPr>
+          <w:lang w:val="fr-FR" w:bidi="ar-DZ"/>
+        </w:rPr>
+      </w:pPr>
+      <w:r>
+        <w:rPr>
+          <w:lang w:val="fr-FR"/>
+        </w:rPr>
+        <w:t xml:space="preserve">Dans les classes immutables on peut définir le </w:t>
       </w:r>
       <w:proofErr w:type="spellStart"/>
       <w:r>
         <w:rPr>
           <w:lang w:val="fr-FR"/>
         </w:rPr>
-        <w:t>dfférent</w:t>
+        <w:t>hahcode</w:t>
       </w:r>
       <w:proofErr w:type="spellEnd"/>
       <w:r>
         <w:rPr>
           <w:lang w:val="fr-FR"/>
         </w:rPr>
-        <w:t xml:space="preserve"> alors java ne compare pas avec </w:t>
+        <w:t xml:space="preserve"> au-dedans de la classe, si le cout de calcul du hashcode est important, ceci en déclarant le variable comme volatile, si le variable </w:t>
       </w:r>
       <w:proofErr w:type="spellStart"/>
       <w:r>
         <w:rPr>
           <w:lang w:val="fr-FR"/>
         </w:rPr>
-        <w:t>equal</w:t>
+        <w:t>egale</w:t>
       </w:r>
       <w:proofErr w:type="spellEnd"/>
       <w:r>
         <w:rPr>
           <w:lang w:val="fr-FR"/>
         </w:rPr>
-        <w:t>, il prend que les 2 objets sont différents</w:t>
-      </w:r>
-    </w:p>
-    <w:p>
-      <w:pPr>
-        <w:jc w:val="both"/>
-        <w:rPr>
-          <w:lang w:val="fr-FR" w:bidi="ar-DZ"/>
-        </w:rPr>
-      </w:pPr>
-      <w:r>
-        <w:rPr>
-          <w:lang w:val="fr-FR"/>
-        </w:rPr>
-        <w:t xml:space="preserve">Dans les classes immutables on peut définir le </w:t>
-      </w:r>
-      <w:proofErr w:type="spellStart"/>
-      <w:r>
-        <w:rPr>
-          <w:lang w:val="fr-FR"/>
-        </w:rPr>
-        <w:t>hahcode</w:t>
-      </w:r>
-      <w:proofErr w:type="spellEnd"/>
-      <w:r>
-        <w:rPr>
-          <w:lang w:val="fr-FR"/>
-        </w:rPr>
-        <w:t xml:space="preserve"> au-dedans de la classe, si le cout de calcul du </w:t>
-      </w:r>
-      <w:proofErr w:type="spellStart"/>
-      <w:r>
-        <w:rPr>
-          <w:lang w:val="fr-FR"/>
-        </w:rPr>
-        <w:t>hashcode</w:t>
-      </w:r>
-      <w:proofErr w:type="spellEnd"/>
-      <w:r>
-        <w:rPr>
-          <w:lang w:val="fr-FR"/>
-        </w:rPr>
-        <w:t xml:space="preserve"> est important, ceci en déclarant le variable comme volatile, si le variable </w:t>
-      </w:r>
-      <w:proofErr w:type="spellStart"/>
-      <w:r>
-        <w:rPr>
-          <w:lang w:val="fr-FR"/>
-        </w:rPr>
-        <w:t>egale</w:t>
-      </w:r>
-      <w:proofErr w:type="spellEnd"/>
-      <w:r>
-        <w:rPr>
-          <w:lang w:val="fr-FR"/>
-        </w:rPr>
-        <w:t xml:space="preserve"> à 0, on calcule le </w:t>
-      </w:r>
-      <w:proofErr w:type="spellStart"/>
-      <w:r>
-        <w:rPr>
-          <w:lang w:val="fr-FR"/>
-        </w:rPr>
-        <w:t>hashcode</w:t>
-      </w:r>
-      <w:proofErr w:type="spellEnd"/>
-      <w:r>
-        <w:rPr>
-          <w:lang w:val="fr-FR"/>
-        </w:rPr>
-        <w:t xml:space="preserve"> sinon, on return le </w:t>
-      </w:r>
-      <w:proofErr w:type="spellStart"/>
-      <w:r>
-        <w:rPr>
-          <w:lang w:val="fr-FR"/>
-        </w:rPr>
-        <w:t>hashcode</w:t>
-      </w:r>
-      <w:proofErr w:type="spellEnd"/>
-      <w:r>
-        <w:rPr>
-          <w:lang w:val="fr-FR"/>
-        </w:rPr>
-        <w:t xml:space="preserve"> précédent. </w:t>
+        <w:t xml:space="preserve"> à 0, on calcule le hashcode sinon, on return le hashcode précédent. </w:t>
       </w:r>
       <w:r>
         <w:rPr>
@@ -3772,6 +3793,7 @@
         <w:rPr>
           <w:lang w:bidi="ar-DZ"/>
         </w:rPr>
+        <w:lastRenderedPageBreak/>
         <w:t>X.equals(</w:t>
       </w:r>
       <w:proofErr w:type="gramEnd"/>
@@ -3831,19 +3853,137 @@
         </w:rPr>
         <w:t xml:space="preserve"> l’arrivée </w:t>
       </w:r>
+      <w:r>
+        <w:rPr>
+          <w:lang w:val="fr-FR" w:bidi="ar-DZ"/>
+        </w:rPr>
+        <w:t xml:space="preserve">à la classe object, elle doit aussi </w:t>
+      </w:r>
+      <w:r>
+        <w:rPr>
+          <w:lang w:val="fr-FR" w:bidi="ar-DZ"/>
+        </w:rPr>
+        <w:t>être</w:t>
+      </w:r>
+      <w:r>
+        <w:rPr>
+          <w:lang w:val="fr-FR" w:bidi="ar-DZ"/>
+        </w:rPr>
+        <w:t xml:space="preserve"> </w:t>
+      </w:r>
+      <w:r>
+        <w:rPr>
+          <w:lang w:val="fr-FR" w:bidi="ar-DZ"/>
+        </w:rPr>
+        <w:t>public</w:t>
+      </w:r>
+      <w:r>
+        <w:rPr>
+          <w:lang w:val="fr-FR" w:bidi="ar-DZ"/>
+        </w:rPr>
+        <w:t xml:space="preserve"> et </w:t>
+      </w:r>
+      <w:r>
+        <w:rPr>
+          <w:lang w:val="fr-FR" w:bidi="ar-DZ"/>
+        </w:rPr>
+        <w:t>retourner</w:t>
+      </w:r>
+      <w:r>
+        <w:rPr>
+          <w:lang w:val="fr-FR" w:bidi="ar-DZ"/>
+        </w:rPr>
+        <w:t xml:space="preserve"> la classe elle </w:t>
+      </w:r>
+      <w:r>
+        <w:rPr>
+          <w:lang w:val="fr-FR" w:bidi="ar-DZ"/>
+        </w:rPr>
+        <w:t>-même</w:t>
+      </w:r>
+      <w:r>
+        <w:rPr>
+          <w:lang w:val="fr-FR" w:bidi="ar-DZ"/>
+        </w:rPr>
+        <w:t>.</w:t>
+      </w:r>
+    </w:p>
+    <w:p>
+      <w:pPr>
+        <w:jc w:val="both"/>
+        <w:rPr>
+          <w:lang w:val="fr-FR" w:bidi="ar-DZ"/>
+        </w:rPr>
+      </w:pPr>
+      <w:r>
+        <w:rPr>
+          <w:lang w:val="fr-FR" w:bidi="ar-DZ"/>
+        </w:rPr>
+        <w:t xml:space="preserve">Il faut </w:t>
+      </w:r>
+      <w:r>
+        <w:rPr>
+          <w:lang w:val="fr-FR" w:bidi="ar-DZ"/>
+        </w:rPr>
+        <w:t>être</w:t>
+      </w:r>
+      <w:r>
+        <w:rPr>
+          <w:lang w:val="fr-FR" w:bidi="ar-DZ"/>
+        </w:rPr>
+        <w:t xml:space="preserve"> attention lors du clonage d’une classe contenant une liste, ou </w:t>
+      </w:r>
+      <w:r>
+        <w:rPr>
+          <w:lang w:val="fr-FR" w:bidi="ar-DZ"/>
+        </w:rPr>
+        <w:t>tableau</w:t>
+      </w:r>
+      <w:r>
+        <w:rPr>
+          <w:lang w:val="fr-FR" w:bidi="ar-DZ"/>
+        </w:rPr>
+        <w:t xml:space="preserve">, ou hashmap (exemple du clone de la classe hashtabe, et de la pile) </w:t>
+      </w:r>
+    </w:p>
+    <w:p>
+      <w:pPr>
+        <w:jc w:val="both"/>
+        <w:rPr>
+          <w:lang w:val="fr-FR" w:bidi="ar-DZ"/>
+        </w:rPr>
+      </w:pPr>
+      <w:r>
+        <w:rPr>
+          <w:lang w:val="fr-FR" w:bidi="ar-DZ"/>
+        </w:rPr>
+        <w:t>La m</w:t>
+      </w:r>
+      <w:r>
+        <w:rPr>
+          <w:lang w:val="fr-FR" w:bidi="ar-DZ"/>
+        </w:rPr>
+        <w:t>é</w:t>
+      </w:r>
+      <w:r>
+        <w:rPr>
+          <w:lang w:val="fr-FR" w:bidi="ar-DZ"/>
+        </w:rPr>
+        <w:t xml:space="preserve">thode clone ne doit pas invoquer une méthode non final, car le clonage peut ne </w:t>
+      </w:r>
       <w:proofErr w:type="spellStart"/>
       <w:r>
         <w:rPr>
           <w:lang w:val="fr-FR" w:bidi="ar-DZ"/>
         </w:rPr>
-        <w:t>aà</w:t>
+        <w:t>pa</w:t>
       </w:r>
       <w:proofErr w:type="spellEnd"/>
       <w:r>
         <w:rPr>
           <w:lang w:val="fr-FR" w:bidi="ar-DZ"/>
         </w:rPr>
-        <w:t xml:space="preserve"> la classe object, elle doit aussi </w:t>
+        <w:t xml:space="preserve"> </w:t>
       </w:r>
       <w:r>
         <w:rPr>
@@ -3855,1006 +3995,759 @@
         <w:rPr>
           <w:lang w:val="fr-FR" w:bidi="ar-DZ"/>
         </w:rPr>
+        <w:t xml:space="preserve"> terminer</w:t>
+      </w:r>
+    </w:p>
+    <w:p>
+      <w:pPr>
+        <w:jc w:val="both"/>
+        <w:rPr>
+          <w:lang w:val="fr-FR" w:bidi="ar-DZ"/>
+        </w:rPr>
+      </w:pPr>
+      <w:r>
+        <w:rPr>
+          <w:lang w:val="fr-FR" w:bidi="ar-DZ"/>
+        </w:rPr>
+        <w:t xml:space="preserve">Si une classe est déclarer pour </w:t>
+      </w:r>
+      <w:r>
+        <w:rPr>
+          <w:lang w:val="fr-FR" w:bidi="ar-DZ"/>
+        </w:rPr>
+        <w:t>être</w:t>
+      </w:r>
+      <w:r>
+        <w:rPr>
+          <w:lang w:val="fr-FR" w:bidi="ar-DZ"/>
+        </w:rPr>
+        <w:t xml:space="preserve"> hérité, elle doit suivre le </w:t>
+      </w:r>
+      <w:r>
+        <w:rPr>
+          <w:lang w:val="fr-FR" w:bidi="ar-DZ"/>
+        </w:rPr>
+        <w:t>même</w:t>
+      </w:r>
+      <w:r>
+        <w:rPr>
+          <w:lang w:val="fr-FR" w:bidi="ar-DZ"/>
+        </w:rPr>
+        <w:t xml:space="preserve"> comportement de la classe (Object: Engendre l’exception clonenotsupportedexception) et </w:t>
+      </w:r>
+      <w:r>
+        <w:rPr>
+          <w:lang w:val="fr-FR" w:bidi="ar-DZ"/>
+        </w:rPr>
+        <w:t>elle ne doit</w:t>
+      </w:r>
+      <w:r>
+        <w:rPr>
+          <w:lang w:val="fr-FR" w:bidi="ar-DZ"/>
+        </w:rPr>
+        <w:t xml:space="preserve"> pas </w:t>
+      </w:r>
+      <w:r>
+        <w:rPr>
+          <w:lang w:val="fr-FR" w:bidi="ar-DZ"/>
+        </w:rPr>
+        <w:t>implémenter</w:t>
+      </w:r>
+      <w:r>
+        <w:rPr>
+          <w:lang w:val="fr-FR" w:bidi="ar-DZ"/>
+        </w:rPr>
+        <w:t xml:space="preserve"> l’interface clonable.</w:t>
+      </w:r>
+    </w:p>
+    <w:p>
+      <w:pPr>
+        <w:jc w:val="both"/>
+        <w:rPr>
+          <w:lang w:val="fr-FR" w:bidi="ar-DZ"/>
+        </w:rPr>
+      </w:pPr>
+      <w:r>
+        <w:rPr>
+          <w:lang w:val="fr-FR" w:bidi="ar-DZ"/>
+        </w:rPr>
+        <w:t>Si on doit utiliser un Safe Thread class, on doit déclarer un synchronized Clone method.</w:t>
+      </w:r>
+    </w:p>
+    <w:p>
+      <w:pPr>
+        <w:jc w:val="both"/>
+        <w:rPr>
+          <w:lang w:val="fr-FR" w:bidi="ar-DZ"/>
+        </w:rPr>
+      </w:pPr>
+      <w:r>
+        <w:rPr>
+          <w:lang w:val="fr-FR" w:bidi="ar-DZ"/>
+        </w:rPr>
+        <w:t>On peut copier on utilisant CopyCons</w:t>
+      </w:r>
+      <w:r>
+        <w:rPr>
+          <w:lang w:val="fr-FR" w:bidi="ar-DZ"/>
+        </w:rPr>
+        <w:t>t</w:t>
+      </w:r>
+      <w:r>
+        <w:rPr>
+          <w:lang w:val="fr-FR" w:bidi="ar-DZ"/>
+        </w:rPr>
+        <w:t>ructor ou bien CopyFactory, cela donne plusieurs avantages, mais elle ne peut pas jouer le rôle d’une interface.</w:t>
+      </w:r>
+    </w:p>
+    <w:p>
+      <w:pPr>
+        <w:jc w:val="both"/>
+        <w:rPr>
+          <w:lang w:val="fr-FR" w:bidi="ar-DZ"/>
+        </w:rPr>
+      </w:pPr>
+      <w:r>
+        <w:rPr>
+          <w:lang w:val="fr-FR" w:bidi="ar-DZ"/>
+        </w:rPr>
+        <w:t xml:space="preserve">Vous </w:t>
+      </w:r>
+      <w:r>
+        <w:rPr>
+          <w:lang w:val="fr-FR" w:bidi="ar-DZ"/>
+        </w:rPr>
+        <w:t>pouvez</w:t>
+      </w:r>
+      <w:r>
+        <w:rPr>
+          <w:lang w:val="fr-FR" w:bidi="ar-DZ"/>
+        </w:rPr>
+        <w:t xml:space="preserve"> transformer une </w:t>
+      </w:r>
+      <w:r>
+        <w:rPr>
+          <w:lang w:val="fr-FR" w:bidi="ar-DZ"/>
+        </w:rPr>
+        <w:t>H</w:t>
+      </w:r>
+      <w:r>
+        <w:rPr>
+          <w:lang w:val="fr-FR" w:bidi="ar-DZ"/>
+        </w:rPr>
+        <w:t>ash</w:t>
+      </w:r>
+      <w:r>
+        <w:rPr>
+          <w:lang w:val="fr-FR" w:bidi="ar-DZ"/>
+        </w:rPr>
+        <w:t>S</w:t>
+      </w:r>
+      <w:r>
+        <w:rPr>
+          <w:lang w:val="fr-FR" w:bidi="ar-DZ"/>
+        </w:rPr>
+        <w:t xml:space="preserve">et en </w:t>
+      </w:r>
+      <w:r>
+        <w:rPr>
+          <w:lang w:val="fr-FR" w:bidi="ar-DZ"/>
+        </w:rPr>
+        <w:t>T</w:t>
+      </w:r>
+      <w:r>
+        <w:rPr>
+          <w:lang w:val="fr-FR" w:bidi="ar-DZ"/>
+        </w:rPr>
+        <w:t>ree</w:t>
+      </w:r>
+      <w:r>
+        <w:rPr>
+          <w:lang w:val="fr-FR" w:bidi="ar-DZ"/>
+        </w:rPr>
+        <w:t>Set</w:t>
+      </w:r>
+      <w:r>
+        <w:rPr>
+          <w:lang w:val="fr-FR" w:bidi="ar-DZ"/>
+        </w:rPr>
+        <w:t xml:space="preserve">, </w:t>
+      </w:r>
+      <w:r>
+        <w:rPr>
+          <w:lang w:val="fr-FR" w:bidi="ar-DZ"/>
+        </w:rPr>
+        <w:t>en utilisant CopyConstructor ou CopyFactory.</w:t>
+      </w:r>
+    </w:p>
+    <w:p>
+      <w:pPr>
+        <w:jc w:val="both"/>
+        <w:rPr>
+          <w:lang w:val="fr-FR" w:bidi="ar-DZ"/>
+        </w:rPr>
+      </w:pPr>
+      <w:r>
+        <w:rPr>
+          <w:lang w:val="fr-FR" w:bidi="ar-DZ"/>
+        </w:rPr>
+        <w:t xml:space="preserve">Les interfaces ne doivent pas héritées de cloneable et les classes conçues pour l’héritage aussi.  Les experts n’utilisent jamais cloneable sauf pour le clonage des tableaux. </w:t>
+      </w:r>
+    </w:p>
+    <w:p>
+      <w:pPr>
+        <w:pStyle w:val="Heading1"/>
+        <w:jc w:val="both"/>
+        <w:rPr>
+          <w:lang w:val="fr-FR" w:bidi="ar-DZ"/>
+        </w:rPr>
+      </w:pPr>
+      <w:r>
+        <w:rPr>
+          <w:lang w:val="fr-FR" w:bidi="ar-DZ"/>
+        </w:rPr>
+        <w:t>Item 12 : Consider Implementing Comparable</w:t>
+      </w:r>
+    </w:p>
+    <w:p>
+      <w:pPr>
+        <w:jc w:val="both"/>
+        <w:rPr>
+          <w:lang w:val="fr-FR" w:bidi="ar-DZ"/>
+        </w:rPr>
+      </w:pPr>
+      <w:r>
+        <w:rPr>
+          <w:lang w:val="fr-FR" w:bidi="ar-DZ"/>
+        </w:rPr>
+        <w:t>La fonction compareto engendre une exception</w:t>
+      </w:r>
+      <w:r>
+        <w:rPr>
+          <w:lang w:val="fr-FR" w:bidi="ar-DZ"/>
+        </w:rPr>
+        <w:t xml:space="preserve"> de type </w:t>
+      </w:r>
+      <w:proofErr w:type="spellStart"/>
+      <w:r>
+        <w:rPr>
+          <w:lang w:val="fr-FR"/>
+        </w:rPr>
+        <w:t>ClassCastException</w:t>
+      </w:r>
+      <w:proofErr w:type="spellEnd"/>
+      <w:r>
+        <w:rPr>
+          <w:lang w:val="fr-FR" w:bidi="ar-DZ"/>
+        </w:rPr>
+        <w:t>, ou bien retourne -1</w:t>
+      </w:r>
+      <w:proofErr w:type="gramStart"/>
+      <w:r>
+        <w:rPr>
+          <w:lang w:val="fr-FR" w:bidi="ar-DZ"/>
+        </w:rPr>
+        <w:t>,0,1</w:t>
+      </w:r>
+      <w:proofErr w:type="gramEnd"/>
+      <w:r>
+        <w:rPr>
+          <w:lang w:val="fr-FR" w:bidi="ar-DZ"/>
+        </w:rPr>
+        <w:t>.</w:t>
+      </w:r>
+    </w:p>
+    <w:p>
+      <w:pPr>
+        <w:jc w:val="both"/>
+        <w:rPr>
+          <w:lang w:val="fr-FR"/>
+        </w:rPr>
+      </w:pPr>
+      <w:r>
+        <w:rPr>
+          <w:lang w:val="fr-FR" w:bidi="ar-DZ"/>
+        </w:rPr>
+        <w:t>1-</w:t>
+      </w:r>
+      <w:r>
+        <w:rPr>
+          <w:lang w:val="fr-FR"/>
+        </w:rPr>
+        <w:t>sgn</w:t>
+      </w:r>
+      <w:r>
+        <w:rPr>
+          <w:lang w:val="fr-FR"/>
+        </w:rPr>
         <w:t xml:space="preserve"> </w:t>
       </w:r>
       <w:r>
         <w:rPr>
-          <w:lang w:val="fr-FR" w:bidi="ar-DZ"/>
+          <w:lang w:val="fr-FR"/>
+        </w:rPr>
+        <w:t>(x.compareTo(y)) == -</w:t>
+      </w:r>
+      <w:proofErr w:type="gramStart"/>
+      <w:r>
+        <w:rPr>
+          <w:lang w:val="fr-FR"/>
+        </w:rPr>
+        <w:t>sgn(</w:t>
+      </w:r>
+      <w:proofErr w:type="gramEnd"/>
+      <w:r>
+        <w:rPr>
+          <w:lang w:val="fr-FR"/>
+        </w:rPr>
+        <w:t>y.compareTo(x))</w:t>
+      </w:r>
+    </w:p>
+    <w:p>
+      <w:pPr>
+        <w:jc w:val="both"/>
+        <w:rPr>
+          <w:lang w:val="fr-FR"/>
+        </w:rPr>
+      </w:pPr>
+      <w:r>
+        <w:rPr>
+          <w:lang w:val="fr-FR"/>
+        </w:rPr>
+        <w:t>2-</w:t>
+      </w:r>
+      <w:r>
+        <w:rPr>
+          <w:lang w:val="fr-FR"/>
+        </w:rPr>
+        <w:t>(x.compareTo(y) &gt; 0 &amp;&amp; y.compareTo(z) &gt; 0) implies x.compareTo(z) &gt; 0.</w:t>
+      </w:r>
+    </w:p>
+    <w:p>
+      <w:pPr>
+        <w:jc w:val="both"/>
+        <w:rPr>
+          <w:lang w:val="fr-FR"/>
+        </w:rPr>
+      </w:pPr>
+      <w:r>
+        <w:rPr>
+          <w:lang w:val="fr-FR"/>
+        </w:rPr>
+        <w:t>3-</w:t>
+      </w:r>
+      <w:r>
+        <w:rPr>
+          <w:lang w:val="fr-FR"/>
+        </w:rPr>
+        <w:t xml:space="preserve">x.compareTo(y) == 0 implies </w:t>
+      </w:r>
+      <w:proofErr w:type="spellStart"/>
+      <w:r>
+        <w:rPr>
+          <w:lang w:val="fr-FR"/>
+        </w:rPr>
+        <w:t>that</w:t>
+      </w:r>
+      <w:proofErr w:type="spellEnd"/>
+      <w:r>
+        <w:rPr>
+          <w:lang w:val="fr-FR"/>
+        </w:rPr>
+        <w:t xml:space="preserve"> sgn</w:t>
+      </w:r>
+      <w:r>
+        <w:rPr>
+          <w:lang w:val="fr-FR"/>
+        </w:rPr>
+        <w:t xml:space="preserve"> </w:t>
+      </w:r>
+      <w:r>
+        <w:rPr>
+          <w:lang w:val="fr-FR"/>
+        </w:rPr>
+        <w:t xml:space="preserve">(x.compareTo(z)) == </w:t>
+      </w:r>
+      <w:proofErr w:type="gramStart"/>
+      <w:r>
+        <w:rPr>
+          <w:lang w:val="fr-FR"/>
+        </w:rPr>
+        <w:t>sgn(</w:t>
+      </w:r>
+      <w:proofErr w:type="gramEnd"/>
+      <w:r>
+        <w:rPr>
+          <w:lang w:val="fr-FR"/>
+        </w:rPr>
+        <w:t>y.compareTo(z))</w:t>
+      </w:r>
+    </w:p>
+    <w:p>
+      <w:pPr>
+        <w:jc w:val="both"/>
+        <w:rPr>
+          <w:lang w:val="fr-FR"/>
+        </w:rPr>
+      </w:pPr>
+      <w:r>
+        <w:rPr>
+          <w:lang w:val="fr-FR"/>
+        </w:rPr>
+        <w:t>4-(x.compareTo(y) == 0) == (x.equals(y))</w:t>
+      </w:r>
+    </w:p>
+    <w:p>
+      <w:pPr>
+        <w:jc w:val="both"/>
+        <w:rPr>
+          <w:lang w:val="fr-FR"/>
+        </w:rPr>
+      </w:pPr>
+      <w:r>
+        <w:rPr>
+          <w:lang w:val="fr-FR"/>
+        </w:rPr>
+        <w:t>Les collections trié utilise le test CompareTo au lieu de Equals (exemple HashSet et TreeSet avec la classe bigdicimal)</w:t>
+      </w:r>
+    </w:p>
+    <w:p>
+      <w:pPr>
+        <w:jc w:val="both"/>
+        <w:rPr>
+          <w:lang w:val="fr-FR"/>
+        </w:rPr>
+      </w:pPr>
+      <w:r>
+        <w:rPr>
+          <w:lang w:val="fr-FR"/>
+        </w:rPr>
+        <w:t>Faire attention si la différence est calculé à partir de deux entier négatifs, ou que la différence soit plus grande que le rang integer 2*31-1</w:t>
+      </w:r>
+    </w:p>
+    <w:p>
+      <w:pPr>
+        <w:pStyle w:val="Heading1"/>
+        <w:jc w:val="both"/>
+      </w:pPr>
+      <w:r>
+        <w:t xml:space="preserve">Item </w:t>
+      </w:r>
+      <w:proofErr w:type="gramStart"/>
+      <w:r>
+        <w:t>13 :</w:t>
+      </w:r>
+      <w:proofErr w:type="gramEnd"/>
+      <w:r>
+        <w:t xml:space="preserve"> minimize accessibility to Class and its members</w:t>
+      </w:r>
+    </w:p>
+    <w:p>
+      <w:pPr>
+        <w:jc w:val="both"/>
+        <w:rPr>
+          <w:lang w:val="fr-FR"/>
+        </w:rPr>
+      </w:pPr>
+      <w:r>
+        <w:rPr>
+          <w:lang w:val="fr-FR"/>
+        </w:rPr>
+        <w:t xml:space="preserve">C’est le principe de </w:t>
+      </w:r>
+      <w:r>
+        <w:rPr>
+          <w:lang w:val="fr-FR"/>
+        </w:rPr>
+        <w:t>« </w:t>
+      </w:r>
+      <w:proofErr w:type="spellStart"/>
+      <w:r>
+        <w:rPr>
+          <w:lang w:val="fr-FR"/>
+        </w:rPr>
+        <w:t>hi</w:t>
+      </w:r>
+      <w:r>
+        <w:rPr>
+          <w:lang w:val="fr-FR"/>
+        </w:rPr>
+        <w:t>d</w:t>
+      </w:r>
+      <w:r>
+        <w:rPr>
+          <w:lang w:val="fr-FR"/>
+        </w:rPr>
+        <w:t>ding</w:t>
+      </w:r>
+      <w:proofErr w:type="spellEnd"/>
+      <w:r>
+        <w:rPr>
+          <w:lang w:val="fr-FR"/>
+        </w:rPr>
+        <w:t xml:space="preserve"> information</w:t>
+      </w:r>
+      <w:r>
+        <w:rPr>
+          <w:lang w:val="fr-FR"/>
+        </w:rPr>
+        <w:t> » ou « encapsulation », ce principe est parmi les avantages et les bonnes pratiques du programmeur, car il assure l’isolation des modules, ce qui rend la programmation plus rapide (</w:t>
+      </w:r>
+      <w:proofErr w:type="spellStart"/>
+      <w:r>
+        <w:rPr>
+          <w:lang w:val="fr-FR"/>
+        </w:rPr>
+        <w:t>Plsr</w:t>
+      </w:r>
+      <w:proofErr w:type="spellEnd"/>
+      <w:r>
+        <w:rPr>
+          <w:lang w:val="fr-FR"/>
+        </w:rPr>
+        <w:t xml:space="preserve"> Module en parallèle) et plus facile à maintenir.</w:t>
+      </w:r>
+    </w:p>
+    <w:p>
+      <w:pPr>
+        <w:jc w:val="both"/>
+        <w:rPr>
+          <w:lang w:val="fr-FR"/>
+        </w:rPr>
+      </w:pPr>
+      <w:r>
+        <w:rPr>
+          <w:lang w:val="fr-FR"/>
+        </w:rPr>
+        <w:lastRenderedPageBreak/>
+        <w:t>Mettre chaque classe le plus possible inaccessible</w:t>
+      </w:r>
+    </w:p>
+    <w:p>
+      <w:pPr>
+        <w:jc w:val="both"/>
+        <w:rPr>
+          <w:lang w:val="fr-FR"/>
+        </w:rPr>
+      </w:pPr>
+      <w:r>
+        <w:rPr>
+          <w:lang w:val="fr-FR"/>
+        </w:rPr>
+        <w:t>Si une méthode est hérité d’une classe parent, on ne peut pas avoir un niveau d’</w:t>
+      </w:r>
+      <w:r>
+        <w:rPr>
+          <w:lang w:val="fr-FR"/>
+        </w:rPr>
+        <w:t>accès plus bas que celle de la méthode parent.</w:t>
+      </w:r>
+    </w:p>
+    <w:p>
+      <w:pPr>
+        <w:jc w:val="both"/>
+        <w:rPr>
+          <w:lang w:val="fr-FR"/>
+        </w:rPr>
+      </w:pPr>
+      <w:r>
+        <w:rPr>
+          <w:lang w:val="fr-FR"/>
+        </w:rPr>
+        <w:t xml:space="preserve">Une instance d’une </w:t>
+      </w:r>
+      <w:proofErr w:type="spellStart"/>
+      <w:r>
+        <w:rPr>
+          <w:lang w:val="fr-FR"/>
+        </w:rPr>
+        <w:t>souscl</w:t>
+      </w:r>
+      <w:r>
+        <w:rPr>
+          <w:lang w:val="fr-FR"/>
+        </w:rPr>
+        <w:t>asse</w:t>
+      </w:r>
+      <w:proofErr w:type="spellEnd"/>
+      <w:r>
+        <w:rPr>
+          <w:lang w:val="fr-FR"/>
+        </w:rPr>
+        <w:t xml:space="preserve"> doit avoir un niveau d’accè</w:t>
+      </w:r>
+      <w:r>
+        <w:rPr>
+          <w:lang w:val="fr-FR"/>
+        </w:rPr>
+        <w:t>s plus haut que l’instance de la superclasse</w:t>
+      </w:r>
+    </w:p>
+    <w:p>
+      <w:pPr>
+        <w:jc w:val="both"/>
+        <w:rPr>
+          <w:lang w:val="fr-FR"/>
+        </w:rPr>
+      </w:pPr>
+      <w:r>
+        <w:rPr>
+          <w:b/>
+          <w:bCs/>
+          <w:color w:val="FF0000"/>
+          <w:lang w:val="fr-FR"/>
+        </w:rPr>
+        <w:t>Remarque :</w:t>
+      </w:r>
+      <w:r>
+        <w:rPr>
+          <w:color w:val="FF0000"/>
+          <w:lang w:val="fr-FR"/>
+        </w:rPr>
+        <w:t xml:space="preserve"> </w:t>
+      </w:r>
+      <w:r>
+        <w:rPr>
+          <w:lang w:val="fr-FR"/>
+        </w:rPr>
+        <w:t>Ne jamais déclarer un attribut ou un objet mutable comme public</w:t>
+      </w:r>
+      <w:proofErr w:type="gramStart"/>
+      <w:r>
+        <w:rPr>
+          <w:lang w:val="fr-FR"/>
+        </w:rPr>
+        <w:t>.</w:t>
+      </w:r>
+      <w:r>
+        <w:rPr>
+          <w:lang w:val="fr-FR"/>
+        </w:rPr>
+        <w:t>(</w:t>
+      </w:r>
+      <w:proofErr w:type="gramEnd"/>
+      <w:r>
+        <w:rPr>
+          <w:lang w:val="fr-FR"/>
+        </w:rPr>
+        <w:t>Exemple de la table de String)</w:t>
+      </w:r>
+    </w:p>
+    <w:p>
+      <w:pPr>
+        <w:pStyle w:val="Heading1"/>
+        <w:jc w:val="both"/>
+      </w:pPr>
+      <w:r>
+        <w:t xml:space="preserve">Item </w:t>
+      </w:r>
+      <w:proofErr w:type="gramStart"/>
+      <w:r>
+        <w:t>14 :</w:t>
+      </w:r>
+      <w:proofErr w:type="gramEnd"/>
+      <w:r>
+        <w:t xml:space="preserve"> </w:t>
+      </w:r>
+      <w:r>
+        <w:t>Use accessor</w:t>
+      </w:r>
+      <w:r>
+        <w:t>s</w:t>
+      </w:r>
+      <w:r>
+        <w:t xml:space="preserve"> method and mutators</w:t>
+      </w:r>
+    </w:p>
+    <w:p>
+      <w:pPr>
+        <w:jc w:val="both"/>
+        <w:rPr>
+          <w:lang w:val="fr-FR"/>
+        </w:rPr>
+      </w:pPr>
+      <w:r>
+        <w:rPr>
+          <w:lang w:val="fr-FR"/>
+        </w:rPr>
+        <w:t>Afin de facilité la modification de la représentation interne de la classe</w:t>
+      </w:r>
+      <w:r>
+        <w:rPr>
+          <w:lang w:val="fr-FR"/>
+        </w:rPr>
+        <w:t>.</w:t>
+      </w:r>
+    </w:p>
+    <w:p>
+      <w:pPr>
+        <w:jc w:val="both"/>
+        <w:rPr>
+          <w:lang w:val="fr-FR"/>
+        </w:rPr>
+      </w:pPr>
+      <w:r>
+        <w:rPr>
+          <w:lang w:val="fr-FR"/>
+        </w:rPr>
+        <w:t>Parfois, il est plus simple de déclarer les attributs comme public, dans le cas des private-package et les classe imbriqué ‘Nested-Class’.</w:t>
+      </w:r>
+    </w:p>
+    <w:p>
+      <w:pPr>
+        <w:jc w:val="both"/>
+        <w:rPr>
+          <w:lang w:val="fr-FR"/>
+        </w:rPr>
+      </w:pPr>
+      <w:r>
+        <w:rPr>
+          <w:b/>
+          <w:bCs/>
+          <w:color w:val="FF0000"/>
+          <w:lang w:val="fr-FR"/>
+        </w:rPr>
+        <w:t>Remarque :</w:t>
+      </w:r>
+      <w:r>
+        <w:rPr>
+          <w:color w:val="FF0000"/>
+          <w:lang w:val="fr-FR"/>
+        </w:rPr>
+        <w:t xml:space="preserve"> </w:t>
+      </w:r>
+      <w:r>
+        <w:rPr>
+          <w:lang w:val="fr-FR"/>
+        </w:rPr>
+        <w:t>Pour les attribut</w:t>
+      </w:r>
+      <w:r>
+        <w:rPr>
+          <w:lang w:val="fr-FR"/>
+        </w:rPr>
+        <w:t>s</w:t>
+      </w:r>
+      <w:r>
+        <w:rPr>
+          <w:lang w:val="fr-FR"/>
+        </w:rPr>
+        <w:t xml:space="preserve"> static final, pas de problèmes pour leur </w:t>
+      </w:r>
+      <w:proofErr w:type="gramStart"/>
+      <w:r>
+        <w:rPr>
+          <w:lang w:val="fr-FR"/>
         </w:rPr>
         <w:t>public</w:t>
       </w:r>
-      <w:r>
-        <w:rPr>
-          <w:lang w:val="fr-FR" w:bidi="ar-DZ"/>
-        </w:rPr>
-        <w:t xml:space="preserve"> et </w:t>
-      </w:r>
-      <w:r>
-        <w:rPr>
-          <w:lang w:val="fr-FR" w:bidi="ar-DZ"/>
-        </w:rPr>
-        <w:t>retourner</w:t>
-      </w:r>
-      <w:r>
-        <w:rPr>
-          <w:lang w:val="fr-FR" w:bidi="ar-DZ"/>
-        </w:rPr>
-        <w:t xml:space="preserve"> la classe elle </w:t>
-      </w:r>
-      <w:r>
-        <w:rPr>
-          <w:lang w:val="fr-FR" w:bidi="ar-DZ"/>
-        </w:rPr>
-        <w:t>-même</w:t>
-      </w:r>
-      <w:r>
-        <w:rPr>
-          <w:lang w:val="fr-FR" w:bidi="ar-DZ"/>
-        </w:rPr>
-        <w:t>.</w:t>
-      </w:r>
-    </w:p>
-    <w:p>
-      <w:pPr>
-        <w:jc w:val="both"/>
-        <w:rPr>
-          <w:lang w:val="fr-FR" w:bidi="ar-DZ"/>
-        </w:rPr>
-      </w:pPr>
-      <w:r>
-        <w:rPr>
-          <w:lang w:val="fr-FR" w:bidi="ar-DZ"/>
-        </w:rPr>
-        <w:t xml:space="preserve">Il faut </w:t>
-      </w:r>
-      <w:r>
-        <w:rPr>
-          <w:lang w:val="fr-FR" w:bidi="ar-DZ"/>
-        </w:rPr>
-        <w:t>être</w:t>
-      </w:r>
-      <w:r>
-        <w:rPr>
-          <w:lang w:val="fr-FR" w:bidi="ar-DZ"/>
-        </w:rPr>
-        <w:t xml:space="preserve"> attention lors du clonage d’une classe contenant une liste, ou </w:t>
-      </w:r>
-      <w:r>
-        <w:rPr>
-          <w:lang w:val="fr-FR" w:bidi="ar-DZ"/>
-        </w:rPr>
-        <w:t>tableau</w:t>
-      </w:r>
-      <w:r>
-        <w:rPr>
-          <w:lang w:val="fr-FR" w:bidi="ar-DZ"/>
-        </w:rPr>
-        <w:t xml:space="preserve">, ou hashmap (exemple du clone de la classe hashtabe, et de la pile) </w:t>
-      </w:r>
-    </w:p>
-    <w:p>
-      <w:pPr>
-        <w:jc w:val="both"/>
-        <w:rPr>
-          <w:lang w:val="fr-FR" w:bidi="ar-DZ"/>
-        </w:rPr>
-      </w:pPr>
-      <w:r>
-        <w:rPr>
-          <w:lang w:val="fr-FR" w:bidi="ar-DZ"/>
-        </w:rPr>
-        <w:lastRenderedPageBreak/>
-        <w:t>La m</w:t>
-      </w:r>
-      <w:r>
-        <w:rPr>
-          <w:lang w:val="fr-FR" w:bidi="ar-DZ"/>
-        </w:rPr>
-        <w:t>é</w:t>
-      </w:r>
-      <w:r>
-        <w:rPr>
-          <w:lang w:val="fr-FR" w:bidi="ar-DZ"/>
-        </w:rPr>
-        <w:t xml:space="preserve">thode clone ne doit pas invoquer une méthode non final, car le clonage peut ne </w:t>
-      </w:r>
-      <w:proofErr w:type="spellStart"/>
-      <w:r>
-        <w:rPr>
-          <w:lang w:val="fr-FR" w:bidi="ar-DZ"/>
-        </w:rPr>
-        <w:t>pa</w:t>
-      </w:r>
-      <w:proofErr w:type="spellEnd"/>
-      <w:r>
-        <w:rPr>
-          <w:lang w:val="fr-FR" w:bidi="ar-DZ"/>
-        </w:rPr>
-        <w:t xml:space="preserve"> </w:t>
-      </w:r>
-      <w:r>
-        <w:rPr>
-          <w:lang w:val="fr-FR" w:bidi="ar-DZ"/>
-        </w:rPr>
-        <w:t>être</w:t>
-      </w:r>
-      <w:r>
-        <w:rPr>
-          <w:lang w:val="fr-FR" w:bidi="ar-DZ"/>
-        </w:rPr>
-        <w:t xml:space="preserve"> terminer</w:t>
-      </w:r>
-    </w:p>
-    <w:p>
-      <w:pPr>
-        <w:jc w:val="both"/>
-        <w:rPr>
-          <w:lang w:val="fr-FR" w:bidi="ar-DZ"/>
-        </w:rPr>
-      </w:pPr>
-      <w:r>
-        <w:rPr>
-          <w:lang w:val="fr-FR" w:bidi="ar-DZ"/>
-        </w:rPr>
-        <w:t xml:space="preserve">Si une classe est déclarer pour </w:t>
-      </w:r>
-      <w:r>
-        <w:rPr>
-          <w:lang w:val="fr-FR" w:bidi="ar-DZ"/>
-        </w:rPr>
-        <w:t>être</w:t>
-      </w:r>
-      <w:r>
-        <w:rPr>
-          <w:lang w:val="fr-FR" w:bidi="ar-DZ"/>
-        </w:rPr>
-        <w:t xml:space="preserve"> hérité, elle doit suivre le </w:t>
-      </w:r>
-      <w:r>
-        <w:rPr>
-          <w:lang w:val="fr-FR" w:bidi="ar-DZ"/>
-        </w:rPr>
-        <w:t>même</w:t>
-      </w:r>
-      <w:r>
-        <w:rPr>
-          <w:lang w:val="fr-FR" w:bidi="ar-DZ"/>
-        </w:rPr>
-        <w:t xml:space="preserve"> comportement de la classe (Object: Engendre l’exception clonenotsupportedexception) et </w:t>
-      </w:r>
-      <w:r>
-        <w:rPr>
-          <w:lang w:val="fr-FR" w:bidi="ar-DZ"/>
-        </w:rPr>
-        <w:t>elle ne doit</w:t>
-      </w:r>
-      <w:r>
-        <w:rPr>
-          <w:lang w:val="fr-FR" w:bidi="ar-DZ"/>
-        </w:rPr>
-        <w:t xml:space="preserve"> pas </w:t>
-      </w:r>
-      <w:r>
-        <w:rPr>
-          <w:lang w:val="fr-FR" w:bidi="ar-DZ"/>
-        </w:rPr>
-        <w:t>implémenter</w:t>
-      </w:r>
-      <w:r>
-        <w:rPr>
-          <w:lang w:val="fr-FR" w:bidi="ar-DZ"/>
-        </w:rPr>
-        <w:t xml:space="preserve"> l’interface clonable.</w:t>
-      </w:r>
-    </w:p>
-    <w:p>
-      <w:pPr>
-        <w:jc w:val="both"/>
-        <w:rPr>
-          <w:lang w:val="fr-FR" w:bidi="ar-DZ"/>
-        </w:rPr>
-      </w:pPr>
-      <w:r>
-        <w:rPr>
-          <w:lang w:val="fr-FR" w:bidi="ar-DZ"/>
-        </w:rPr>
-        <w:t>Si on doit utiliser un Safe Thread class, on doit déclarer un synchronized Clone method.</w:t>
-      </w:r>
-    </w:p>
-    <w:p>
-      <w:pPr>
-        <w:jc w:val="both"/>
-        <w:rPr>
-          <w:lang w:val="fr-FR" w:bidi="ar-DZ"/>
-        </w:rPr>
-      </w:pPr>
-      <w:r>
-        <w:rPr>
-          <w:lang w:val="fr-FR" w:bidi="ar-DZ"/>
-        </w:rPr>
-        <w:t>On peut copier on utilisant CopyCons</w:t>
-      </w:r>
-      <w:r>
-        <w:rPr>
-          <w:lang w:val="fr-FR" w:bidi="ar-DZ"/>
-        </w:rPr>
-        <w:t>t</w:t>
-      </w:r>
-      <w:r>
-        <w:rPr>
-          <w:lang w:val="fr-FR" w:bidi="ar-DZ"/>
-        </w:rPr>
-        <w:t>ructor ou bien CopyFactory, cela donne plusieurs avantages, mais elle ne peut pas jouer le rôle d’une interface.</w:t>
-      </w:r>
-    </w:p>
-    <w:p>
-      <w:pPr>
-        <w:jc w:val="both"/>
-        <w:rPr>
-          <w:lang w:val="fr-FR" w:bidi="ar-DZ"/>
-        </w:rPr>
-      </w:pPr>
-      <w:r>
-        <w:rPr>
-          <w:lang w:val="fr-FR" w:bidi="ar-DZ"/>
-        </w:rPr>
-        <w:t xml:space="preserve">Vous </w:t>
-      </w:r>
-      <w:r>
-        <w:rPr>
-          <w:lang w:val="fr-FR" w:bidi="ar-DZ"/>
-        </w:rPr>
-        <w:t>pouvez</w:t>
-      </w:r>
-      <w:r>
-        <w:rPr>
-          <w:lang w:val="fr-FR" w:bidi="ar-DZ"/>
-        </w:rPr>
-        <w:t xml:space="preserve"> transformer une </w:t>
-      </w:r>
-      <w:r>
-        <w:rPr>
-          <w:lang w:val="fr-FR" w:bidi="ar-DZ"/>
-        </w:rPr>
-        <w:t>H</w:t>
-      </w:r>
-      <w:r>
-        <w:rPr>
-          <w:lang w:val="fr-FR" w:bidi="ar-DZ"/>
-        </w:rPr>
-        <w:t>ash</w:t>
-      </w:r>
-      <w:r>
-        <w:rPr>
-          <w:lang w:val="fr-FR" w:bidi="ar-DZ"/>
-        </w:rPr>
-        <w:t>S</w:t>
-      </w:r>
-      <w:r>
-        <w:rPr>
-          <w:lang w:val="fr-FR" w:bidi="ar-DZ"/>
-        </w:rPr>
-        <w:t xml:space="preserve">et en </w:t>
-      </w:r>
-      <w:r>
-        <w:rPr>
-          <w:lang w:val="fr-FR" w:bidi="ar-DZ"/>
-        </w:rPr>
-        <w:t>T</w:t>
-      </w:r>
-      <w:r>
-        <w:rPr>
-          <w:lang w:val="fr-FR" w:bidi="ar-DZ"/>
-        </w:rPr>
-        <w:t>ree</w:t>
-      </w:r>
-      <w:r>
-        <w:rPr>
-          <w:lang w:val="fr-FR" w:bidi="ar-DZ"/>
-        </w:rPr>
-        <w:t>Set</w:t>
-      </w:r>
-      <w:r>
-        <w:rPr>
-          <w:lang w:val="fr-FR" w:bidi="ar-DZ"/>
-        </w:rPr>
-        <w:t xml:space="preserve">, </w:t>
-      </w:r>
-      <w:r>
-        <w:rPr>
-          <w:lang w:val="fr-FR" w:bidi="ar-DZ"/>
-        </w:rPr>
-        <w:t>en utilisant CopyConstructor ou CopyFactory.</w:t>
-      </w:r>
-    </w:p>
-    <w:p>
-      <w:pPr>
-        <w:jc w:val="both"/>
-        <w:rPr>
-          <w:lang w:val="fr-FR" w:bidi="ar-DZ"/>
-        </w:rPr>
-      </w:pPr>
-      <w:r>
-        <w:rPr>
-          <w:lang w:val="fr-FR" w:bidi="ar-DZ"/>
-        </w:rPr>
-        <w:t xml:space="preserve">Les interfaces ne doivent pas héritées de cloneable et les classes conçues pour l’héritage aussi.  Les experts n’utilisent jamais cloneable sauf pour le clonage des tableaux. </w:t>
-      </w:r>
-    </w:p>
-    <w:p>
-      <w:pPr>
-        <w:pStyle w:val="Heading1"/>
-        <w:rPr>
-          <w:lang w:val="fr-FR" w:bidi="ar-DZ"/>
-        </w:rPr>
-      </w:pPr>
-      <w:r>
-        <w:rPr>
-          <w:lang w:val="fr-FR" w:bidi="ar-DZ"/>
-        </w:rPr>
-        <w:t>Item 12 : Consider Implementing Comparable</w:t>
-      </w:r>
-    </w:p>
-    <w:p>
-      <w:pPr>
-        <w:jc w:val="both"/>
-        <w:rPr>
-          <w:lang w:val="fr-FR" w:bidi="ar-DZ"/>
-        </w:rPr>
-      </w:pPr>
-      <w:r>
-        <w:rPr>
-          <w:lang w:val="fr-FR" w:bidi="ar-DZ"/>
-        </w:rPr>
-        <w:t>La fonction compareto engendre une exception, ou bien retourne -1</w:t>
-      </w:r>
-      <w:proofErr w:type="gramStart"/>
-      <w:r>
-        <w:rPr>
-          <w:lang w:val="fr-FR" w:bidi="ar-DZ"/>
-        </w:rPr>
-        <w:t>,0,1</w:t>
-      </w:r>
       <w:proofErr w:type="gramEnd"/>
       <w:r>
         <w:rPr>
-          <w:lang w:val="fr-FR" w:bidi="ar-DZ"/>
-        </w:rPr>
-        <w:t>.</w:t>
-      </w:r>
-    </w:p>
-    <w:p>
-      <w:pPr>
-        <w:jc w:val="both"/>
-        <w:rPr>
-          <w:lang w:val="fr-FR"/>
-        </w:rPr>
-      </w:pPr>
-      <w:r>
-        <w:rPr>
-          <w:lang w:val="fr-FR" w:bidi="ar-DZ"/>
-        </w:rPr>
-        <w:t>1-</w:t>
-      </w:r>
-      <w:r>
-        <w:rPr>
-          <w:lang w:val="fr-FR"/>
-        </w:rPr>
-        <w:t>sgn</w:t>
-      </w:r>
-      <w:r>
-        <w:rPr>
-          <w:lang w:val="fr-FR"/>
-        </w:rPr>
-        <w:t xml:space="preserve"> </w:t>
-      </w:r>
-      <w:r>
-        <w:rPr>
-          <w:lang w:val="fr-FR"/>
-        </w:rPr>
-        <w:t>(x.compareTo(y)) == -</w:t>
-      </w:r>
-      <w:proofErr w:type="gramStart"/>
-      <w:r>
-        <w:rPr>
-          <w:lang w:val="fr-FR"/>
-        </w:rPr>
-        <w:t>sgn(</w:t>
-      </w:r>
-      <w:proofErr w:type="gramEnd"/>
-      <w:r>
-        <w:rPr>
-          <w:lang w:val="fr-FR"/>
-        </w:rPr>
-        <w:t>y.compareTo(x))</w:t>
-      </w:r>
-    </w:p>
-    <w:p>
-      <w:pPr>
-        <w:jc w:val="both"/>
-        <w:rPr>
-          <w:lang w:val="fr-FR"/>
-        </w:rPr>
-      </w:pPr>
-      <w:r>
-        <w:rPr>
-          <w:lang w:val="fr-FR"/>
-        </w:rPr>
-        <w:t>2-</w:t>
-      </w:r>
-      <w:r>
-        <w:rPr>
-          <w:lang w:val="fr-FR"/>
-        </w:rPr>
-        <w:t>(x.compareTo(y) &gt; 0 &amp;&amp; y.compareTo(z) &gt; 0) implies x.compareTo(z) &gt; 0.</w:t>
-      </w:r>
-    </w:p>
-    <w:p>
-      <w:pPr>
-        <w:jc w:val="both"/>
-        <w:rPr>
-          <w:lang w:val="fr-FR"/>
-        </w:rPr>
-      </w:pPr>
-      <w:r>
-        <w:rPr>
-          <w:lang w:val="fr-FR"/>
-        </w:rPr>
-        <w:t>3-</w:t>
-      </w:r>
-      <w:r>
-        <w:rPr>
-          <w:lang w:val="fr-FR"/>
-        </w:rPr>
-        <w:t xml:space="preserve">x.compareTo(y) == 0 implies </w:t>
-      </w:r>
-      <w:proofErr w:type="spellStart"/>
-      <w:r>
-        <w:rPr>
-          <w:lang w:val="fr-FR"/>
-        </w:rPr>
-        <w:t>that</w:t>
-      </w:r>
-      <w:proofErr w:type="spellEnd"/>
-      <w:r>
-        <w:rPr>
-          <w:lang w:val="fr-FR"/>
-        </w:rPr>
-        <w:t xml:space="preserve"> sgn</w:t>
-      </w:r>
-      <w:r>
-        <w:rPr>
-          <w:lang w:val="fr-FR"/>
-        </w:rPr>
-        <w:t xml:space="preserve"> </w:t>
-      </w:r>
-      <w:r>
-        <w:rPr>
-          <w:lang w:val="fr-FR"/>
-        </w:rPr>
-        <w:t xml:space="preserve">(x.compareTo(z)) == </w:t>
-      </w:r>
-      <w:proofErr w:type="gramStart"/>
-      <w:r>
-        <w:rPr>
-          <w:lang w:val="fr-FR"/>
-        </w:rPr>
-        <w:t>sgn(</w:t>
-      </w:r>
-      <w:proofErr w:type="gramEnd"/>
-      <w:r>
-        <w:rPr>
-          <w:lang w:val="fr-FR"/>
-        </w:rPr>
-        <w:t>y.compareTo(z))</w:t>
-      </w:r>
-    </w:p>
-    <w:p>
-      <w:pPr>
-        <w:jc w:val="both"/>
-        <w:rPr>
-          <w:lang w:val="fr-FR"/>
-        </w:rPr>
-      </w:pPr>
-      <w:r>
-        <w:rPr>
-          <w:lang w:val="fr-FR"/>
-        </w:rPr>
-        <w:t>4-(x.compareTo(y) == 0) == (x.equals(y))</w:t>
-      </w:r>
-    </w:p>
-    <w:p>
-      <w:pPr>
-        <w:jc w:val="both"/>
-        <w:rPr>
-          <w:lang w:val="fr-FR"/>
-        </w:rPr>
-      </w:pPr>
-      <w:r>
-        <w:rPr>
-          <w:lang w:val="fr-FR"/>
-        </w:rPr>
-        <w:t>Les collections trié utilise le test CompareTo au lieu de Equals (exemple HashSet et TreeSet avec la classe bigdicimal)</w:t>
-      </w:r>
-    </w:p>
-    <w:p>
-      <w:pPr>
-        <w:jc w:val="both"/>
-        <w:rPr>
-          <w:lang w:val="fr-FR"/>
-        </w:rPr>
-      </w:pPr>
-      <w:r>
-        <w:rPr>
-          <w:lang w:val="fr-FR"/>
-        </w:rPr>
-        <w:t>Faire attention si la différence est calculé à partir de deux entier négatifs, ou que la différence soit plus grande que le rang integer 2*31-1</w:t>
-      </w:r>
-    </w:p>
-    <w:p>
-      <w:pPr>
-        <w:pStyle w:val="Heading1"/>
-      </w:pPr>
-      <w:r>
-        <w:t xml:space="preserve">Item </w:t>
-      </w:r>
-      <w:proofErr w:type="gramStart"/>
-      <w:r>
-        <w:t>13 :</w:t>
-      </w:r>
-      <w:proofErr w:type="gramEnd"/>
-      <w:r>
-        <w:t xml:space="preserve"> minimize accessibility to Class and its members</w:t>
-      </w:r>
-    </w:p>
-    <w:p>
-      <w:pPr>
-        <w:jc w:val="both"/>
-        <w:rPr>
-          <w:lang w:val="fr-FR"/>
-        </w:rPr>
-      </w:pPr>
-      <w:r>
-        <w:rPr>
-          <w:lang w:val="fr-FR"/>
-        </w:rPr>
-        <w:t xml:space="preserve">C’est le principe de </w:t>
-      </w:r>
-      <w:r>
-        <w:rPr>
-          <w:lang w:val="fr-FR"/>
-        </w:rPr>
-        <w:t>« </w:t>
-      </w:r>
-      <w:proofErr w:type="spellStart"/>
-      <w:r>
-        <w:rPr>
-          <w:lang w:val="fr-FR"/>
-        </w:rPr>
-        <w:t>hiding</w:t>
-      </w:r>
-      <w:proofErr w:type="spellEnd"/>
-      <w:r>
-        <w:rPr>
-          <w:lang w:val="fr-FR"/>
-        </w:rPr>
-        <w:t xml:space="preserve"> information</w:t>
-      </w:r>
-      <w:r>
-        <w:rPr>
-          <w:lang w:val="fr-FR"/>
-        </w:rPr>
-        <w:t> » ou « encapsulation », ce principe est parmi les avantages et les bonnes pratiques du programmeur, car il assure l’isolation des modules, ce qui rend la programmation plus rapide (</w:t>
-      </w:r>
-      <w:proofErr w:type="spellStart"/>
-      <w:r>
-        <w:rPr>
-          <w:lang w:val="fr-FR"/>
-        </w:rPr>
-        <w:t>Plsr</w:t>
-      </w:r>
-      <w:proofErr w:type="spellEnd"/>
-      <w:r>
-        <w:rPr>
-          <w:lang w:val="fr-FR"/>
-        </w:rPr>
-        <w:t xml:space="preserve"> Module en parallèle) et plus facile à maintenir.</w:t>
-      </w:r>
-    </w:p>
-    <w:p>
-      <w:pPr>
-        <w:jc w:val="both"/>
-        <w:rPr>
-          <w:lang w:val="fr-FR"/>
-        </w:rPr>
-      </w:pPr>
-      <w:r>
-        <w:rPr>
-          <w:lang w:val="fr-FR"/>
-        </w:rPr>
-        <w:t>Mettre chaque classe le plus possible inaccessible</w:t>
-      </w:r>
-    </w:p>
-    <w:p>
-      <w:pPr>
-        <w:jc w:val="both"/>
-        <w:rPr>
-          <w:lang w:val="fr-FR"/>
-        </w:rPr>
-      </w:pPr>
-      <w:r>
-        <w:rPr>
-          <w:lang w:val="fr-FR"/>
-        </w:rPr>
-        <w:t>Si une méthode est hérité d’une classe parent, on ne peut pas avoir un niveau d’</w:t>
-      </w:r>
-      <w:r>
-        <w:rPr>
-          <w:lang w:val="fr-FR"/>
-        </w:rPr>
-        <w:t>accès plus bas que celle de la méthode parent.</w:t>
-      </w:r>
-    </w:p>
-    <w:p>
-      <w:pPr>
-        <w:rPr>
-          <w:lang w:val="fr-FR"/>
-        </w:rPr>
-      </w:pPr>
-      <w:r>
-        <w:rPr>
-          <w:lang w:val="fr-FR"/>
-        </w:rPr>
-        <w:t xml:space="preserve">Une instance d’une </w:t>
-      </w:r>
-      <w:proofErr w:type="spellStart"/>
-      <w:r>
-        <w:rPr>
-          <w:lang w:val="fr-FR"/>
-        </w:rPr>
-        <w:t>sousclasse</w:t>
-      </w:r>
-      <w:proofErr w:type="spellEnd"/>
-      <w:r>
-        <w:rPr>
-          <w:lang w:val="fr-FR"/>
-        </w:rPr>
-        <w:t xml:space="preserve"> doit avoir un niveau d’</w:t>
-      </w:r>
-      <w:proofErr w:type="spellStart"/>
-      <w:r>
-        <w:rPr>
-          <w:lang w:val="fr-FR"/>
-        </w:rPr>
-        <w:t>accés</w:t>
-      </w:r>
-      <w:proofErr w:type="spellEnd"/>
-      <w:r>
-        <w:rPr>
-          <w:lang w:val="fr-FR"/>
-        </w:rPr>
-        <w:t xml:space="preserve"> plus haut que l’instance de la superclasse</w:t>
-      </w:r>
-    </w:p>
-    <w:p>
-      <w:pPr>
-        <w:rPr>
-          <w:lang w:val="fr-FR"/>
-        </w:rPr>
-      </w:pPr>
-      <w:r>
-        <w:rPr>
-          <w:lang w:val="fr-FR"/>
-        </w:rPr>
-        <w:t>Ne jamais déclarer un attribut ou un objet mutable comme public.</w:t>
-      </w:r>
-    </w:p>
-    <w:p>
-      <w:pPr>
-        <w:pStyle w:val="Heading1"/>
-      </w:pPr>
-      <w:r>
-        <w:lastRenderedPageBreak/>
-        <w:t xml:space="preserve">Item </w:t>
-      </w:r>
-      <w:proofErr w:type="gramStart"/>
-      <w:r>
-        <w:t>14 :</w:t>
-      </w:r>
-      <w:proofErr w:type="gramEnd"/>
-      <w:r>
-        <w:t xml:space="preserve"> </w:t>
-      </w:r>
-      <w:r>
-        <w:t>Use accessor</w:t>
-      </w:r>
-      <w:r>
-        <w:t>s</w:t>
-      </w:r>
-      <w:r>
-        <w:t xml:space="preserve"> method and mutators</w:t>
-      </w:r>
-    </w:p>
-    <w:p>
-      <w:pPr>
-        <w:rPr>
-          <w:lang w:val="fr-FR"/>
-        </w:rPr>
-      </w:pPr>
-      <w:r>
-        <w:rPr>
-          <w:lang w:val="fr-FR"/>
-        </w:rPr>
-        <w:t>Afin de facilité la modification de la représentation interne de la classe</w:t>
-      </w:r>
-      <w:r>
-        <w:rPr>
-          <w:lang w:val="fr-FR"/>
-        </w:rPr>
-        <w:t>.</w:t>
-      </w:r>
-    </w:p>
-    <w:p>
-      <w:pPr>
-        <w:rPr>
-          <w:lang w:val="fr-FR"/>
-        </w:rPr>
-      </w:pPr>
-      <w:r>
-        <w:rPr>
-          <w:lang w:val="fr-FR"/>
-        </w:rPr>
-        <w:t>Parfois, il est plus simple de déclarer les attributs comme public, dans le cas des private-package et les classe imbriqué ‘Nested-Class’.</w:t>
-      </w:r>
-    </w:p>
-    <w:p>
-      <w:pPr>
-        <w:rPr>
-          <w:lang w:val="fr-FR"/>
-        </w:rPr>
-      </w:pPr>
-      <w:r>
-        <w:rPr>
-          <w:lang w:val="fr-FR"/>
-        </w:rPr>
-        <w:t>Pour les attribut</w:t>
-      </w:r>
-      <w:r>
-        <w:rPr>
-          <w:lang w:val="fr-FR"/>
-        </w:rPr>
-        <w:t>s</w:t>
-      </w:r>
-      <w:r>
-        <w:rPr>
-          <w:lang w:val="fr-FR"/>
-        </w:rPr>
-        <w:t xml:space="preserve"> static final, pas de problèmes pour leur public déclaration.</w:t>
-      </w:r>
-    </w:p>
-    <w:p>
-      <w:pPr>
-        <w:pStyle w:val="Heading1"/>
-        <w:rPr>
-          <w:lang w:val="fr-FR"/>
-        </w:rPr>
-      </w:pPr>
-      <w:r>
-        <w:rPr>
-          <w:lang w:val="fr-FR"/>
-        </w:rPr>
-        <w:t xml:space="preserve">Item 15 : </w:t>
-      </w:r>
-      <w:proofErr w:type="spellStart"/>
-      <w:r>
-        <w:rPr>
-          <w:lang w:val="fr-FR"/>
-        </w:rPr>
-        <w:t>minimize</w:t>
-      </w:r>
-      <w:proofErr w:type="spellEnd"/>
-      <w:r>
-        <w:rPr>
-          <w:lang w:val="fr-FR"/>
-        </w:rPr>
-        <w:t xml:space="preserve"> </w:t>
-      </w:r>
-      <w:proofErr w:type="spellStart"/>
-      <w:r>
-        <w:rPr>
-          <w:lang w:val="fr-FR"/>
-        </w:rPr>
-        <w:t>mutabilite</w:t>
-      </w:r>
-      <w:proofErr w:type="spellEnd"/>
-    </w:p>
-    <w:p>
-      <w:pPr>
-        <w:rPr>
-          <w:lang w:val="fr-FR"/>
-        </w:rPr>
-      </w:pPr>
-      <w:r>
-        <w:rPr>
-          <w:lang w:val="fr-FR"/>
-        </w:rPr>
-        <w:t>Pour mettre une classe non modifiable, suivre les 5 instructions suivantes :</w:t>
-      </w:r>
-    </w:p>
-    <w:p>
-      <w:pPr>
-        <w:rPr>
-          <w:lang w:val="fr-FR"/>
-        </w:rPr>
-      </w:pPr>
-      <w:r>
-        <w:rPr>
-          <w:lang w:val="fr-FR"/>
-        </w:rPr>
-        <w:t>1-</w:t>
-      </w:r>
-      <w:proofErr w:type="gramStart"/>
-      <w:r>
-        <w:rPr>
-          <w:lang w:val="fr-FR"/>
-        </w:rPr>
-        <w:t>ne pas</w:t>
-      </w:r>
-      <w:proofErr w:type="gramEnd"/>
-      <w:r>
-        <w:rPr>
-          <w:lang w:val="fr-FR"/>
-        </w:rPr>
-        <w:t xml:space="preserve"> utiliser les </w:t>
-      </w:r>
-      <w:proofErr w:type="spellStart"/>
-      <w:r>
-        <w:rPr>
-          <w:lang w:val="fr-FR"/>
-        </w:rPr>
-        <w:t>mutator</w:t>
-      </w:r>
-      <w:proofErr w:type="spellEnd"/>
-    </w:p>
-    <w:p>
-      <w:pPr>
-        <w:rPr>
-          <w:lang w:val="fr-FR"/>
-        </w:rPr>
-      </w:pPr>
-      <w:r>
-        <w:rPr>
-          <w:lang w:val="fr-FR"/>
-        </w:rPr>
-        <w:t>2-assurer que la classe ne peut pas être hérité (utilisé le mot Final)</w:t>
-      </w:r>
-    </w:p>
-    <w:p>
-      <w:pPr>
-        <w:rPr>
-          <w:lang w:val="fr-FR"/>
-        </w:rPr>
-      </w:pPr>
-      <w:r>
-        <w:rPr>
-          <w:lang w:val="fr-FR"/>
-        </w:rPr>
-        <w:t>3-mettre tous les attributs comme Final.</w:t>
-      </w:r>
-    </w:p>
-    <w:p>
-      <w:pPr>
-        <w:rPr>
-          <w:lang w:val="fr-FR"/>
-        </w:rPr>
-      </w:pPr>
-      <w:r>
-        <w:rPr>
-          <w:lang w:val="fr-FR"/>
-        </w:rPr>
-        <w:t>4-</w:t>
-      </w:r>
-      <w:r>
-        <w:rPr>
-          <w:lang w:val="fr-FR"/>
-        </w:rPr>
-        <w:t xml:space="preserve"> </w:t>
-      </w:r>
-      <w:r>
-        <w:rPr>
-          <w:lang w:val="fr-FR"/>
-        </w:rPr>
-        <w:t>mettre tous les attributs c</w:t>
-      </w:r>
-      <w:r>
-        <w:rPr>
-          <w:lang w:val="fr-FR"/>
-        </w:rPr>
-        <w:t>omme Prive</w:t>
-      </w:r>
-    </w:p>
-    <w:p>
-      <w:pPr>
-        <w:rPr>
-          <w:lang w:val="fr-FR"/>
-        </w:rPr>
-      </w:pPr>
-      <w:r>
-        <w:rPr>
-          <w:lang w:val="fr-FR"/>
-        </w:rPr>
-        <w:t>5-</w:t>
-      </w:r>
-      <w:r>
-        <w:rPr>
-          <w:lang w:val="fr-FR"/>
-        </w:rPr>
-        <w:t>assurer l’</w:t>
-      </w:r>
-      <w:proofErr w:type="spellStart"/>
-      <w:r>
-        <w:rPr>
-          <w:lang w:val="fr-FR"/>
-        </w:rPr>
-        <w:t>acces</w:t>
-      </w:r>
-      <w:proofErr w:type="spellEnd"/>
-      <w:r>
-        <w:rPr>
-          <w:lang w:val="fr-FR"/>
-        </w:rPr>
-        <w:t xml:space="preserve"> exclusive aux objets </w:t>
-      </w:r>
-      <w:proofErr w:type="gramStart"/>
-      <w:r>
-        <w:rPr>
-          <w:lang w:val="fr-FR"/>
-        </w:rPr>
-        <w:t>modifiable(</w:t>
-      </w:r>
-      <w:proofErr w:type="spellStart"/>
-      <w:proofErr w:type="gramEnd"/>
-      <w:r>
-        <w:rPr>
-          <w:lang w:val="fr-FR"/>
-        </w:rPr>
-        <w:t>refesive</w:t>
-      </w:r>
-      <w:proofErr w:type="spellEnd"/>
-      <w:r>
-        <w:rPr>
-          <w:lang w:val="fr-FR"/>
-        </w:rPr>
-        <w:t xml:space="preserve"> copie, </w:t>
-      </w:r>
-      <w:proofErr w:type="spellStart"/>
-      <w:r>
-        <w:rPr>
-          <w:lang w:val="fr-FR"/>
-        </w:rPr>
-        <w:t>readobject</w:t>
-      </w:r>
-      <w:proofErr w:type="spellEnd"/>
-      <w:r>
-        <w:rPr>
-          <w:lang w:val="fr-FR"/>
-        </w:rPr>
-        <w:t>)</w:t>
-      </w:r>
-    </w:p>
-    <w:p>
-      <w:pPr>
-        <w:rPr>
-          <w:lang w:val="fr-FR"/>
-        </w:rPr>
-      </w:pPr>
-    </w:p>
-    <w:p>
-      <w:pPr>
-        <w:rPr>
-          <w:lang w:val="fr-FR"/>
-        </w:rPr>
-      </w:pPr>
+          <w:lang w:val="fr-FR"/>
+        </w:rPr>
+        <w:t xml:space="preserve"> déclaration.</w:t>
+      </w:r>
     </w:p>
     <w:p>
       <w:pPr>
@@ -5166,6 +5059,530 @@
     </w:lvl>
   </w:abstractNum>
   <w:abstractNum w:abstractNumId="3">
+    <w:nsid w:val="2AD73202"/>
+    <w:multiLevelType w:val="multilevel"/>
+    <w:tmpl w:val="5C6048BC"/>
+    <w:lvl w:ilvl="0">
+      <w:start w:val="1"/>
+      <w:numFmt w:val="bullet"/>
+      <w:lvlText w:val=""/>
+      <w:lvlJc w:val="left"/>
+      <w:pPr>
+        <w:tabs>
+          <w:tab w:val="num" w:pos="720"/>
+        </w:tabs>
+        <w:ind w:left="720" w:hanging="360"/>
+      </w:pPr>
+      <w:rPr>
+        <w:rFonts w:ascii="Symbol" w:hAnsi="Symbol" w:hint="default"/>
+        <w:sz w:val="20"/>
+      </w:rPr>
+    </w:lvl>
+    <w:lvl w:ilvl="1" w:tentative="1">
+      <w:start w:val="1"/>
+      <w:numFmt w:val="bullet"/>
+      <w:lvlText w:val="o"/>
+      <w:lvlJc w:val="left"/>
+      <w:pPr>
+        <w:tabs>
+          <w:tab w:val="num" w:pos="1440"/>
+        </w:tabs>
+        <w:ind w:left="1440" w:hanging="360"/>
+      </w:pPr>
+      <w:rPr>
+        <w:rFonts w:ascii="Courier New" w:hAnsi="Courier New" w:hint="default"/>
+        <w:sz w:val="20"/>
+      </w:rPr>
+    </w:lvl>
+    <w:lvl w:ilvl="2" w:tentative="1">
+      <w:start w:val="1"/>
+      <w:numFmt w:val="bullet"/>
+      <w:lvlText w:val=""/>
+      <w:lvlJc w:val="left"/>
+      <w:pPr>
+        <w:tabs>
+          <w:tab w:val="num" w:pos="2160"/>
+        </w:tabs>
+        <w:ind w:left="2160" w:hanging="360"/>
+      </w:pPr>
+      <w:rPr>
+        <w:rFonts w:ascii="Wingdings" w:hAnsi="Wingdings" w:hint="default"/>
+        <w:sz w:val="20"/>
+      </w:rPr>
+    </w:lvl>
+    <w:lvl w:ilvl="3" w:tentative="1">
+      <w:start w:val="1"/>
+      <w:numFmt w:val="bullet"/>
+      <w:lvlText w:val=""/>
+      <w:lvlJc w:val="left"/>
+      <w:pPr>
+        <w:tabs>
+          <w:tab w:val="num" w:pos="2880"/>
+        </w:tabs>
+        <w:ind w:left="2880" w:hanging="360"/>
+      </w:pPr>
+      <w:rPr>
+        <w:rFonts w:ascii="Wingdings" w:hAnsi="Wingdings" w:hint="default"/>
+        <w:sz w:val="20"/>
+      </w:rPr>
+    </w:lvl>
+    <w:lvl w:ilvl="4" w:tentative="1">
+      <w:start w:val="1"/>
+      <w:numFmt w:val="bullet"/>
+      <w:lvlText w:val=""/>
+      <w:lvlJc w:val="left"/>
+      <w:pPr>
+        <w:tabs>
+          <w:tab w:val="num" w:pos="3600"/>
+        </w:tabs>
+        <w:ind w:left="3600" w:hanging="360"/>
+      </w:pPr>
+      <w:rPr>
+        <w:rFonts w:ascii="Wingdings" w:hAnsi="Wingdings" w:hint="default"/>
+        <w:sz w:val="20"/>
+      </w:rPr>
+    </w:lvl>
+    <w:lvl w:ilvl="5" w:tentative="1">
+      <w:start w:val="1"/>
+      <w:numFmt w:val="bullet"/>
+      <w:lvlText w:val=""/>
+      <w:lvlJc w:val="left"/>
+      <w:pPr>
+        <w:tabs>
+          <w:tab w:val="num" w:pos="4320"/>
+        </w:tabs>
+        <w:ind w:left="4320" w:hanging="360"/>
+      </w:pPr>
+      <w:rPr>
+        <w:rFonts w:ascii="Wingdings" w:hAnsi="Wingdings" w:hint="default"/>
+        <w:sz w:val="20"/>
+      </w:rPr>
+    </w:lvl>
+    <w:lvl w:ilvl="6" w:tentative="1">
+      <w:start w:val="1"/>
+      <w:numFmt w:val="bullet"/>
+      <w:lvlText w:val=""/>
+      <w:lvlJc w:val="left"/>
+      <w:pPr>
+        <w:tabs>
+          <w:tab w:val="num" w:pos="5040"/>
+        </w:tabs>
+        <w:ind w:left="5040" w:hanging="360"/>
+      </w:pPr>
+      <w:rPr>
+        <w:rFonts w:ascii="Wingdings" w:hAnsi="Wingdings" w:hint="default"/>
+        <w:sz w:val="20"/>
+      </w:rPr>
+    </w:lvl>
+    <w:lvl w:ilvl="7" w:tentative="1">
+      <w:start w:val="1"/>
+      <w:numFmt w:val="bullet"/>
+      <w:lvlText w:val=""/>
+      <w:lvlJc w:val="left"/>
+      <w:pPr>
+        <w:tabs>
+          <w:tab w:val="num" w:pos="5760"/>
+        </w:tabs>
+        <w:ind w:left="5760" w:hanging="360"/>
+      </w:pPr>
+      <w:rPr>
+        <w:rFonts w:ascii="Wingdings" w:hAnsi="Wingdings" w:hint="default"/>
+        <w:sz w:val="20"/>
+      </w:rPr>
+    </w:lvl>
+    <w:lvl w:ilvl="8" w:tentative="1">
+      <w:start w:val="1"/>
+      <w:numFmt w:val="bullet"/>
+      <w:lvlText w:val=""/>
+      <w:lvlJc w:val="left"/>
+      <w:pPr>
+        <w:tabs>
+          <w:tab w:val="num" w:pos="6480"/>
+        </w:tabs>
+        <w:ind w:left="6480" w:hanging="360"/>
+      </w:pPr>
+      <w:rPr>
+        <w:rFonts w:ascii="Wingdings" w:hAnsi="Wingdings" w:hint="default"/>
+        <w:sz w:val="20"/>
+      </w:rPr>
+    </w:lvl>
+  </w:abstractNum>
+  <w:abstractNum w:abstractNumId="4">
+    <w:nsid w:val="37515BD8"/>
+    <w:multiLevelType w:val="hybridMultilevel"/>
+    <w:tmpl w:val="7B9C81E4"/>
+    <w:lvl w:ilvl="0" w:tplc="04090001">
+      <w:start w:val="1"/>
+      <w:numFmt w:val="bullet"/>
+      <w:lvlText w:val=""/>
+      <w:lvlJc w:val="left"/>
+      <w:pPr>
+        <w:ind w:left="720" w:hanging="360"/>
+      </w:pPr>
+      <w:rPr>
+        <w:rFonts w:ascii="Symbol" w:hAnsi="Symbol" w:hint="default"/>
+      </w:rPr>
+    </w:lvl>
+    <w:lvl w:ilvl="1" w:tplc="04090003" w:tentative="1">
+      <w:start w:val="1"/>
+      <w:numFmt w:val="bullet"/>
+      <w:lvlText w:val="o"/>
+      <w:lvlJc w:val="left"/>
+      <w:pPr>
+        <w:ind w:left="1440" w:hanging="360"/>
+      </w:pPr>
+      <w:rPr>
+        <w:rFonts w:ascii="Courier New" w:hAnsi="Courier New" w:cs="Courier New" w:hint="default"/>
+      </w:rPr>
+    </w:lvl>
+    <w:lvl w:ilvl="2" w:tplc="04090005" w:tentative="1">
+      <w:start w:val="1"/>
+      <w:numFmt w:val="bullet"/>
+      <w:lvlText w:val=""/>
+      <w:lvlJc w:val="left"/>
+      <w:pPr>
+        <w:ind w:left="2160" w:hanging="360"/>
+      </w:pPr>
+      <w:rPr>
+        <w:rFonts w:ascii="Wingdings" w:hAnsi="Wingdings" w:hint="default"/>
+      </w:rPr>
+    </w:lvl>
+    <w:lvl w:ilvl="3" w:tplc="04090001" w:tentative="1">
+      <w:start w:val="1"/>
+      <w:numFmt w:val="bullet"/>
+      <w:lvlText w:val=""/>
+      <w:lvlJc w:val="left"/>
+      <w:pPr>
+        <w:ind w:left="2880" w:hanging="360"/>
+      </w:pPr>
+      <w:rPr>
+        <w:rFonts w:ascii="Symbol" w:hAnsi="Symbol" w:hint="default"/>
+      </w:rPr>
+    </w:lvl>
+    <w:lvl w:ilvl="4" w:tplc="04090003" w:tentative="1">
+      <w:start w:val="1"/>
+      <w:numFmt w:val="bullet"/>
+      <w:lvlText w:val="o"/>
+      <w:lvlJc w:val="left"/>
+      <w:pPr>
+        <w:ind w:left="3600" w:hanging="360"/>
+      </w:pPr>
+      <w:rPr>
+        <w:rFonts w:ascii="Courier New" w:hAnsi="Courier New" w:cs="Courier New" w:hint="default"/>
+      </w:rPr>
+    </w:lvl>
+    <w:lvl w:ilvl="5" w:tplc="04090005" w:tentative="1">
+      <w:start w:val="1"/>
+      <w:numFmt w:val="bullet"/>
+      <w:lvlText w:val=""/>
+      <w:lvlJc w:val="left"/>
+      <w:pPr>
+        <w:ind w:left="4320" w:hanging="360"/>
+      </w:pPr>
+      <w:rPr>
+        <w:rFonts w:ascii="Wingdings" w:hAnsi="Wingdings" w:hint="default"/>
+      </w:rPr>
+    </w:lvl>
+    <w:lvl w:ilvl="6" w:tplc="04090001" w:tentative="1">
+      <w:start w:val="1"/>
+      <w:numFmt w:val="bullet"/>
+      <w:lvlText w:val=""/>
+      <w:lvlJc w:val="left"/>
+      <w:pPr>
+        <w:ind w:left="5040" w:hanging="360"/>
+      </w:pPr>
+      <w:rPr>
+        <w:rFonts w:ascii="Symbol" w:hAnsi="Symbol" w:hint="default"/>
+      </w:rPr>
+    </w:lvl>
+    <w:lvl w:ilvl="7" w:tplc="04090003" w:tentative="1">
+      <w:start w:val="1"/>
+      <w:numFmt w:val="bullet"/>
+      <w:lvlText w:val="o"/>
+      <w:lvlJc w:val="left"/>
+      <w:pPr>
+        <w:ind w:left="5760" w:hanging="360"/>
+      </w:pPr>
+      <w:rPr>
+        <w:rFonts w:ascii="Courier New" w:hAnsi="Courier New" w:cs="Courier New" w:hint="default"/>
+      </w:rPr>
+    </w:lvl>
+    <w:lvl w:ilvl="8" w:tplc="04090005" w:tentative="1">
+      <w:start w:val="1"/>
+      <w:numFmt w:val="bullet"/>
+      <w:lvlText w:val=""/>
+      <w:lvlJc w:val="left"/>
+      <w:pPr>
+        <w:ind w:left="6480" w:hanging="360"/>
+      </w:pPr>
+      <w:rPr>
+        <w:rFonts w:ascii="Wingdings" w:hAnsi="Wingdings" w:hint="default"/>
+      </w:rPr>
+    </w:lvl>
+  </w:abstractNum>
+  <w:abstractNum w:abstractNumId="5">
+    <w:nsid w:val="50910621"/>
+    <w:multiLevelType w:val="hybridMultilevel"/>
+    <w:tmpl w:val="C52E080A"/>
+    <w:lvl w:ilvl="0" w:tplc="04090001">
+      <w:start w:val="1"/>
+      <w:numFmt w:val="bullet"/>
+      <w:lvlText w:val=""/>
+      <w:lvlJc w:val="left"/>
+      <w:pPr>
+        <w:ind w:left="720" w:hanging="360"/>
+      </w:pPr>
+      <w:rPr>
+        <w:rFonts w:ascii="Symbol" w:hAnsi="Symbol" w:hint="default"/>
+      </w:rPr>
+    </w:lvl>
+    <w:lvl w:ilvl="1" w:tplc="04090003" w:tentative="1">
+      <w:start w:val="1"/>
+      <w:numFmt w:val="bullet"/>
+      <w:lvlText w:val="o"/>
+      <w:lvlJc w:val="left"/>
+      <w:pPr>
+        <w:ind w:left="1440" w:hanging="360"/>
+      </w:pPr>
+      <w:rPr>
+        <w:rFonts w:ascii="Courier New" w:hAnsi="Courier New" w:cs="Courier New" w:hint="default"/>
+      </w:rPr>
+    </w:lvl>
+    <w:lvl w:ilvl="2" w:tplc="04090005" w:tentative="1">
+      <w:start w:val="1"/>
+      <w:numFmt w:val="bullet"/>
+      <w:lvlText w:val=""/>
+      <w:lvlJc w:val="left"/>
+      <w:pPr>
+        <w:ind w:left="2160" w:hanging="360"/>
+      </w:pPr>
+      <w:rPr>
+        <w:rFonts w:ascii="Wingdings" w:hAnsi="Wingdings" w:hint="default"/>
+      </w:rPr>
+    </w:lvl>
+    <w:lvl w:ilvl="3" w:tplc="04090001" w:tentative="1">
+      <w:start w:val="1"/>
+      <w:numFmt w:val="bullet"/>
+      <w:lvlText w:val=""/>
+      <w:lvlJc w:val="left"/>
+      <w:pPr>
+        <w:ind w:left="2880" w:hanging="360"/>
+      </w:pPr>
+      <w:rPr>
+        <w:rFonts w:ascii="Symbol" w:hAnsi="Symbol" w:hint="default"/>
+      </w:rPr>
+    </w:lvl>
+    <w:lvl w:ilvl="4" w:tplc="04090003" w:tentative="1">
+      <w:start w:val="1"/>
+      <w:numFmt w:val="bullet"/>
+      <w:lvlText w:val="o"/>
+      <w:lvlJc w:val="left"/>
+      <w:pPr>
+        <w:ind w:left="3600" w:hanging="360"/>
+      </w:pPr>
+      <w:rPr>
+        <w:rFonts w:ascii="Courier New" w:hAnsi="Courier New" w:cs="Courier New" w:hint="default"/>
+      </w:rPr>
+    </w:lvl>
+    <w:lvl w:ilvl="5" w:tplc="04090005" w:tentative="1">
+      <w:start w:val="1"/>
+      <w:numFmt w:val="bullet"/>
+      <w:lvlText w:val=""/>
+      <w:lvlJc w:val="left"/>
+      <w:pPr>
+        <w:ind w:left="4320" w:hanging="360"/>
+      </w:pPr>
+      <w:rPr>
+        <w:rFonts w:ascii="Wingdings" w:hAnsi="Wingdings" w:hint="default"/>
+      </w:rPr>
+    </w:lvl>
+    <w:lvl w:ilvl="6" w:tplc="04090001" w:tentative="1">
+      <w:start w:val="1"/>
+      <w:numFmt w:val="bullet"/>
+      <w:lvlText w:val=""/>
+      <w:lvlJc w:val="left"/>
+      <w:pPr>
+        <w:ind w:left="5040" w:hanging="360"/>
+      </w:pPr>
+      <w:rPr>
+        <w:rFonts w:ascii="Symbol" w:hAnsi="Symbol" w:hint="default"/>
+      </w:rPr>
+    </w:lvl>
+    <w:lvl w:ilvl="7" w:tplc="04090003" w:tentative="1">
+      <w:start w:val="1"/>
+      <w:numFmt w:val="bullet"/>
+      <w:lvlText w:val="o"/>
+      <w:lvlJc w:val="left"/>
+      <w:pPr>
+        <w:ind w:left="5760" w:hanging="360"/>
+      </w:pPr>
+      <w:rPr>
+        <w:rFonts w:ascii="Courier New" w:hAnsi="Courier New" w:cs="Courier New" w:hint="default"/>
+      </w:rPr>
+    </w:lvl>
+    <w:lvl w:ilvl="8" w:tplc="04090005" w:tentative="1">
+      <w:start w:val="1"/>
+      <w:numFmt w:val="bullet"/>
+      <w:lvlText w:val=""/>
+      <w:lvlJc w:val="left"/>
+      <w:pPr>
+        <w:ind w:left="6480" w:hanging="360"/>
+      </w:pPr>
+      <w:rPr>
+        <w:rFonts w:ascii="Wingdings" w:hAnsi="Wingdings" w:hint="default"/>
+      </w:rPr>
+    </w:lvl>
+  </w:abstractNum>
+  <w:abstractNum w:abstractNumId="6">
+    <w:nsid w:val="64804FAC"/>
+    <w:multiLevelType w:val="multilevel"/>
+    <w:tmpl w:val="61DE1E7E"/>
+    <w:lvl w:ilvl="0">
+      <w:start w:val="1"/>
+      <w:numFmt w:val="bullet"/>
+      <w:lvlText w:val=""/>
+      <w:lvlJc w:val="left"/>
+      <w:pPr>
+        <w:tabs>
+          <w:tab w:val="num" w:pos="720"/>
+        </w:tabs>
+        <w:ind w:left="720" w:hanging="360"/>
+      </w:pPr>
+      <w:rPr>
+        <w:rFonts w:ascii="Symbol" w:hAnsi="Symbol" w:hint="default"/>
+        <w:sz w:val="20"/>
+      </w:rPr>
+    </w:lvl>
+    <w:lvl w:ilvl="1" w:tentative="1">
+      <w:start w:val="1"/>
+      <w:numFmt w:val="bullet"/>
+      <w:lvlText w:val="o"/>
+      <w:lvlJc w:val="left"/>
+      <w:pPr>
+        <w:tabs>
+          <w:tab w:val="num" w:pos="1440"/>
+        </w:tabs>
+        <w:ind w:left="1440" w:hanging="360"/>
+      </w:pPr>
+      <w:rPr>
+        <w:rFonts w:ascii="Courier New" w:hAnsi="Courier New" w:hint="default"/>
+        <w:sz w:val="20"/>
+      </w:rPr>
+    </w:lvl>
+    <w:lvl w:ilvl="2" w:tentative="1">
+      <w:start w:val="1"/>
+      <w:numFmt w:val="bullet"/>
+      <w:lvlText w:val=""/>
+      <w:lvlJc w:val="left"/>
+      <w:pPr>
+        <w:tabs>
+          <w:tab w:val="num" w:pos="2160"/>
+        </w:tabs>
+        <w:ind w:left="2160" w:hanging="360"/>
+      </w:pPr>
+      <w:rPr>
+        <w:rFonts w:ascii="Wingdings" w:hAnsi="Wingdings" w:hint="default"/>
+        <w:sz w:val="20"/>
+      </w:rPr>
+    </w:lvl>
+    <w:lvl w:ilvl="3" w:tentative="1">
+      <w:start w:val="1"/>
+      <w:numFmt w:val="bullet"/>
+      <w:lvlText w:val=""/>
+      <w:lvlJc w:val="left"/>
+      <w:pPr>
+        <w:tabs>
+          <w:tab w:val="num" w:pos="2880"/>
+        </w:tabs>
+        <w:ind w:left="2880" w:hanging="360"/>
+      </w:pPr>
+      <w:rPr>
+        <w:rFonts w:ascii="Wingdings" w:hAnsi="Wingdings" w:hint="default"/>
+        <w:sz w:val="20"/>
+      </w:rPr>
+    </w:lvl>
+    <w:lvl w:ilvl="4" w:tentative="1">
+      <w:start w:val="1"/>
+      <w:numFmt w:val="bullet"/>
+      <w:lvlText w:val=""/>
+      <w:lvlJc w:val="left"/>
+      <w:pPr>
+        <w:tabs>
+          <w:tab w:val="num" w:pos="3600"/>
+        </w:tabs>
+        <w:ind w:left="3600" w:hanging="360"/>
+      </w:pPr>
+      <w:rPr>
+        <w:rFonts w:ascii="Wingdings" w:hAnsi="Wingdings" w:hint="default"/>
+        <w:sz w:val="20"/>
+      </w:rPr>
+    </w:lvl>
+    <w:lvl w:ilvl="5" w:tentative="1">
+      <w:start w:val="1"/>
+      <w:numFmt w:val="bullet"/>
+      <w:lvlText w:val=""/>
+      <w:lvlJc w:val="left"/>
+      <w:pPr>
+        <w:tabs>
+          <w:tab w:val="num" w:pos="4320"/>
+        </w:tabs>
+        <w:ind w:left="4320" w:hanging="360"/>
+      </w:pPr>
+      <w:rPr>
+        <w:rFonts w:ascii="Wingdings" w:hAnsi="Wingdings" w:hint="default"/>
+        <w:sz w:val="20"/>
+      </w:rPr>
+    </w:lvl>
+    <w:lvl w:ilvl="6" w:tentative="1">
+      <w:start w:val="1"/>
+      <w:numFmt w:val="bullet"/>
+      <w:lvlText w:val=""/>
+      <w:lvlJc w:val="left"/>
+      <w:pPr>
+        <w:tabs>
+          <w:tab w:val="num" w:pos="5040"/>
+        </w:tabs>
+        <w:ind w:left="5040" w:hanging="360"/>
+      </w:pPr>
+      <w:rPr>
+        <w:rFonts w:ascii="Wingdings" w:hAnsi="Wingdings" w:hint="default"/>
+        <w:sz w:val="20"/>
+      </w:rPr>
+    </w:lvl>
+    <w:lvl w:ilvl="7" w:tentative="1">
+      <w:start w:val="1"/>
+      <w:numFmt w:val="bullet"/>
+      <w:lvlText w:val=""/>
+      <w:lvlJc w:val="left"/>
+      <w:pPr>
+        <w:tabs>
+          <w:tab w:val="num" w:pos="5760"/>
+        </w:tabs>
+        <w:ind w:left="5760" w:hanging="360"/>
+      </w:pPr>
+      <w:rPr>
+        <w:rFonts w:ascii="Wingdings" w:hAnsi="Wingdings" w:hint="default"/>
+        <w:sz w:val="20"/>
+      </w:rPr>
+    </w:lvl>
+    <w:lvl w:ilvl="8" w:tentative="1">
+      <w:start w:val="1"/>
+      <w:numFmt w:val="bullet"/>
+      <w:lvlText w:val=""/>
+      <w:lvlJc w:val="left"/>
+      <w:pPr>
+        <w:tabs>
+          <w:tab w:val="num" w:pos="6480"/>
+        </w:tabs>
+        <w:ind w:left="6480" w:hanging="360"/>
+      </w:pPr>
+      <w:rPr>
+        <w:rFonts w:ascii="Wingdings" w:hAnsi="Wingdings" w:hint="default"/>
+        <w:sz w:val="20"/>
+      </w:rPr>
+    </w:lvl>
+  </w:abstractNum>
+  <w:abstractNum w:abstractNumId="7">
     <w:nsid w:val="7515095A"/>
     <w:multiLevelType w:val="hybridMultilevel"/>
     <w:tmpl w:val="FAB2297E"/>
@@ -5258,10 +5675,22 @@
     <w:abstractNumId w:val="2"/>
   </w:num>
   <w:num w:numId="3">
-    <w:abstractNumId w:val="3"/>
+    <w:abstractNumId w:val="7"/>
   </w:num>
   <w:num w:numId="4">
     <w:abstractNumId w:val="0"/>
+  </w:num>
+  <w:num w:numId="5">
+    <w:abstractNumId w:val="5"/>
+  </w:num>
+  <w:num w:numId="6">
+    <w:abstractNumId w:val="4"/>
+  </w:num>
+  <w:num w:numId="7">
+    <w:abstractNumId w:val="3"/>
+  </w:num>
+  <w:num w:numId="8">
+    <w:abstractNumId w:val="6"/>
   </w:num>
 </w:numbering>
 </file>
@@ -5713,7 +6142,6 @@
   <w:style w:type="character" w:default="1" w:styleId="DefaultParagraphFont">
     <w:name w:val="Default Paragraph Font"/>
     <w:uiPriority w:val="1"/>
-    <w:semiHidden/>
     <w:unhideWhenUsed/>
   </w:style>
   <w:style w:type="table" w:default="1" w:styleId="TableNormal">

</xml_diff>

<commit_message>
add exercice 14.6 from book: Java Programming Language
</commit_message>
<xml_diff>
--- a/Résume Du Livre Effective Java.docx
+++ b/Résume Du Livre Effective Java.docx
@@ -7847,13 +7847,37 @@
         <w:rPr>
           <w:lang w:val="fr-FR"/>
         </w:rPr>
-        <w:t xml:space="preserve">La synchronisation garantie qu’aucune méthode ne voit l’objet dans un état incohérents, pour cela </w:t>
-      </w:r>
-      <w:r>
-        <w:rPr>
-          <w:lang w:val="fr-FR"/>
-        </w:rPr>
-        <w:t xml:space="preserve">l’objet sera créé dans un consistent état et sera verrouillé par la méthode qui y accès. </w:t>
+        <w:t>La synchronisation garantie qu’aucune méthode ne voit</w:t>
+      </w:r>
+      <w:r>
+        <w:rPr>
+          <w:lang w:val="fr-FR"/>
+        </w:rPr>
+        <w:t xml:space="preserve"> pas</w:t>
+      </w:r>
+      <w:r>
+        <w:rPr>
+          <w:lang w:val="fr-FR"/>
+        </w:rPr>
+        <w:t xml:space="preserve"> l’objet dans un état incohérents, pour cela </w:t>
+      </w:r>
+      <w:r>
+        <w:rPr>
+          <w:lang w:val="fr-FR"/>
+        </w:rPr>
+        <w:t xml:space="preserve">l’objet sera créé dans un </w:t>
+      </w:r>
+      <w:r>
+        <w:rPr>
+          <w:lang w:val="fr-FR"/>
+        </w:rPr>
+        <w:t xml:space="preserve">état </w:t>
+      </w:r>
+      <w:r>
+        <w:rPr>
+          <w:lang w:val="fr-FR"/>
+        </w:rPr>
+        <w:t xml:space="preserve">consistent et sera verrouillé par la méthode qui y accès. </w:t>
       </w:r>
     </w:p>
     <w:p>
@@ -7885,7 +7909,6 @@
     <w:p>
       <w:pPr>
         <w:rPr>
-          <w:rFonts w:hint="cs"/>
           <w:rtl/>
           <w:lang w:val="fr-FR" w:bidi="ar-DZ"/>
         </w:rPr>
@@ -7944,26 +7967,793 @@
         </w:rPr>
         <w:t xml:space="preserve">    </w:t>
       </w:r>
+    </w:p>
+    <w:p>
+      <w:pPr>
+        <w:rPr>
+          <w:lang w:val="fr-FR"/>
+        </w:rPr>
+      </w:pPr>
+      <w:r>
+        <w:rPr>
+          <w:lang w:val="fr-FR"/>
+        </w:rPr>
+        <w:t xml:space="preserve">Il faut pas </w:t>
+      </w:r>
+      <w:proofErr w:type="gramStart"/>
+      <w:r>
+        <w:rPr>
+          <w:lang w:val="fr-FR"/>
+        </w:rPr>
+        <w:t>utilisé</w:t>
+      </w:r>
+      <w:proofErr w:type="gramEnd"/>
+      <w:r>
+        <w:rPr>
+          <w:lang w:val="fr-FR"/>
+        </w:rPr>
+        <w:t xml:space="preserve"> </w:t>
+      </w:r>
+      <w:proofErr w:type="spellStart"/>
+      <w:r>
+        <w:rPr>
+          <w:lang w:val="fr-FR"/>
+        </w:rPr>
+        <w:t>thread.stop</w:t>
+      </w:r>
+      <w:proofErr w:type="spellEnd"/>
+    </w:p>
+    <w:p>
+      <w:pPr>
+        <w:pStyle w:val="Heading1"/>
+      </w:pPr>
+      <w:r>
+        <w:t>Thread documentation from JAVA Programming Language</w:t>
+      </w:r>
+      <w:r>
+        <w:t xml:space="preserve"> </w:t>
+      </w:r>
+      <w:r>
+        <w:t xml:space="preserve"> </w:t>
+      </w:r>
+    </w:p>
+    <w:p>
+      <w:pPr>
+        <w:rPr>
+          <w:rtl/>
+          <w:lang w:val="fr-FR"/>
+        </w:rPr>
+      </w:pPr>
+      <w:r>
+        <w:rPr>
+          <w:lang w:val="fr-FR"/>
+        </w:rPr>
+        <w:t xml:space="preserve">La function </w:t>
+      </w:r>
+      <w:proofErr w:type="spellStart"/>
+      <w:r>
+        <w:rPr>
+          <w:lang w:val="fr-FR"/>
+        </w:rPr>
+        <w:t>holdsLock</w:t>
+      </w:r>
+      <w:proofErr w:type="spellEnd"/>
+      <w:r>
+        <w:rPr>
+          <w:lang w:val="fr-FR"/>
+        </w:rPr>
+        <w:t xml:space="preserve"> permet d’indiquer si le thread a </w:t>
+      </w:r>
+      <w:proofErr w:type="spellStart"/>
+      <w:r>
+        <w:rPr>
+          <w:lang w:val="fr-FR"/>
+        </w:rPr>
+        <w:t>locker</w:t>
+      </w:r>
+      <w:proofErr w:type="spellEnd"/>
+      <w:r>
+        <w:rPr>
+          <w:lang w:val="fr-FR"/>
+        </w:rPr>
+        <w:t xml:space="preserve"> l’objet</w:t>
+      </w:r>
+      <w:r>
+        <w:rPr>
+          <w:lang w:val="fr-FR"/>
+        </w:rPr>
+        <w:t xml:space="preserve"> </w:t>
+      </w:r>
+      <w:r>
+        <w:rPr>
+          <w:lang w:val="fr-FR"/>
+        </w:rPr>
+        <w:t>ou n</w:t>
+      </w:r>
+      <w:r>
+        <w:rPr>
+          <w:lang w:val="fr-FR"/>
+        </w:rPr>
+        <w:t>o</w:t>
+      </w:r>
+      <w:r>
+        <w:rPr>
+          <w:lang w:val="fr-FR"/>
+        </w:rPr>
+        <w:t>n.</w:t>
+      </w:r>
+    </w:p>
+    <w:p>
+      <w:pPr>
+        <w:rPr>
+          <w:lang w:val="fr-FR"/>
+        </w:rPr>
+      </w:pPr>
+      <w:r>
+        <w:rPr>
+          <w:lang w:val="fr-FR"/>
+        </w:rPr>
+        <w:t xml:space="preserve">En utilisant le mot synchronized pour les méthodes, on </w:t>
+      </w:r>
+      <w:r>
+        <w:rPr>
+          <w:lang w:val="fr-FR"/>
+        </w:rPr>
+        <w:t>garantit qu’il y’aura pas de conflit pour l’accès à cette méthode.</w:t>
+      </w:r>
+    </w:p>
+    <w:p>
+      <w:pPr>
+        <w:rPr>
+          <w:lang w:val="fr-FR"/>
+        </w:rPr>
+      </w:pPr>
+      <w:r>
+        <w:rPr>
+          <w:lang w:val="fr-FR"/>
+        </w:rPr>
+        <w:t xml:space="preserve">Si on hérite et on redéfinit une méthode synchronisé, la nouvelle méthode peut </w:t>
+      </w:r>
+      <w:proofErr w:type="spellStart"/>
+      <w:r>
+        <w:rPr>
+          <w:lang w:val="fr-FR"/>
+        </w:rPr>
+        <w:t>etre</w:t>
+      </w:r>
+      <w:proofErr w:type="spellEnd"/>
+      <w:r>
+        <w:rPr>
+          <w:lang w:val="fr-FR"/>
+        </w:rPr>
+        <w:t xml:space="preserve"> synchronisé ou pas. Mais l’invocation de la méthode père est toujours synchronisée.</w:t>
+      </w:r>
+    </w:p>
+    <w:p>
+      <w:pPr>
+        <w:rPr>
+          <w:lang w:val="fr-FR"/>
+        </w:rPr>
+      </w:pPr>
+      <w:r>
+        <w:rPr>
+          <w:lang w:val="fr-FR"/>
+        </w:rPr>
+        <w:t xml:space="preserve">On peut également ajouté le mot synchronized à une méthode static, dans ce </w:t>
+      </w:r>
+      <w:proofErr w:type="gramStart"/>
+      <w:r>
+        <w:rPr>
+          <w:lang w:val="fr-FR"/>
+        </w:rPr>
+        <w:t>cas ,</w:t>
+      </w:r>
+      <w:proofErr w:type="gramEnd"/>
+      <w:r>
+        <w:rPr>
+          <w:lang w:val="fr-FR"/>
+        </w:rPr>
+        <w:t xml:space="preserve"> cette méthode de la classe ne sera pas accessible par 2 threads au même temps.(méthode de l’objet).</w:t>
+      </w:r>
+    </w:p>
+    <w:p>
+      <w:pPr>
+        <w:rPr>
+          <w:lang w:val="fr-FR"/>
+        </w:rPr>
+      </w:pPr>
+      <w:r>
+        <w:rPr>
+          <w:lang w:val="fr-FR"/>
+        </w:rPr>
+        <w:t xml:space="preserve">On peut également </w:t>
+      </w:r>
+      <w:r>
+        <w:rPr>
+          <w:lang w:val="fr-FR"/>
+        </w:rPr>
+        <w:t>utiliser</w:t>
+      </w:r>
+      <w:r>
+        <w:rPr>
+          <w:lang w:val="fr-FR"/>
+        </w:rPr>
+        <w:t xml:space="preserve"> le mot synchronized pour les block</w:t>
+      </w:r>
+      <w:r>
+        <w:rPr>
+          <w:lang w:val="fr-FR"/>
+        </w:rPr>
+        <w:t>s</w:t>
+      </w:r>
+      <w:r>
+        <w:rPr>
+          <w:lang w:val="fr-FR"/>
+        </w:rPr>
+        <w:t xml:space="preserve"> de code exemple ;</w:t>
+      </w:r>
+    </w:p>
+    <w:p>
+      <w:pPr>
+        <w:rPr>
+          <w:lang w:val="fr-FR"/>
+        </w:rPr>
+      </w:pPr>
+      <w:r>
+        <w:rPr>
+          <w:lang w:val="fr-FR"/>
+        </w:rPr>
+        <w:t>Synchronized(Variable)</w:t>
+      </w:r>
+      <w:r>
+        <w:rPr>
+          <w:lang w:val="fr-FR"/>
+        </w:rPr>
+        <w:t xml:space="preserve"> </w:t>
+      </w:r>
+      <w:proofErr w:type="gramStart"/>
+      <w:r>
+        <w:rPr>
+          <w:lang w:val="fr-FR"/>
+        </w:rPr>
+        <w:t>{  …</w:t>
+      </w:r>
+      <w:proofErr w:type="gramEnd"/>
+      <w:r>
+        <w:rPr>
+          <w:lang w:val="fr-FR"/>
+        </w:rPr>
+        <w:t>..  }</w:t>
+      </w:r>
+      <w:proofErr w:type="gramStart"/>
+      <w:r>
+        <w:rPr>
+          <w:lang w:val="fr-FR"/>
+        </w:rPr>
+        <w:t>.,</w:t>
+      </w:r>
+      <w:proofErr w:type="gramEnd"/>
+      <w:r>
+        <w:rPr>
+          <w:lang w:val="fr-FR"/>
+        </w:rPr>
+        <w:t xml:space="preserve"> ou bien pour les classes internes exemple : </w:t>
+      </w:r>
+      <w:proofErr w:type="spellStart"/>
+      <w:r>
+        <w:rPr>
+          <w:lang w:val="fr-FR"/>
+        </w:rPr>
+        <w:t>inner</w:t>
+      </w:r>
+      <w:proofErr w:type="spellEnd"/>
+      <w:r>
+        <w:rPr>
+          <w:lang w:val="fr-FR"/>
+        </w:rPr>
+        <w:t xml:space="preserve"> et </w:t>
+      </w:r>
+      <w:proofErr w:type="spellStart"/>
+      <w:r>
+        <w:rPr>
+          <w:lang w:val="fr-FR"/>
+        </w:rPr>
+        <w:t>outer</w:t>
+      </w:r>
+      <w:proofErr w:type="spellEnd"/>
+      <w:r>
+        <w:rPr>
+          <w:lang w:val="fr-FR"/>
+        </w:rPr>
+        <w:t xml:space="preserve">, </w:t>
+      </w:r>
+      <w:proofErr w:type="spellStart"/>
+      <w:r>
+        <w:rPr>
+          <w:lang w:val="fr-FR"/>
+        </w:rPr>
+        <w:t>Synhronized</w:t>
+      </w:r>
+      <w:proofErr w:type="spellEnd"/>
+      <w:r>
+        <w:rPr>
+          <w:lang w:val="fr-FR"/>
+        </w:rPr>
+        <w:t xml:space="preserve"> (</w:t>
+      </w:r>
+      <w:proofErr w:type="spellStart"/>
+      <w:r>
+        <w:rPr>
+          <w:lang w:val="fr-FR"/>
+        </w:rPr>
+        <w:t>this.outer</w:t>
+      </w:r>
+      <w:proofErr w:type="spellEnd"/>
+      <w:r>
+        <w:rPr>
+          <w:lang w:val="fr-FR"/>
+        </w:rPr>
+        <w:t>).</w:t>
+      </w:r>
+    </w:p>
+    <w:p>
+      <w:pPr>
+        <w:pStyle w:val="Heading2"/>
+        <w:rPr>
+          <w:lang w:val="fr-FR"/>
+        </w:rPr>
+      </w:pPr>
+      <w:proofErr w:type="spellStart"/>
+      <w:r>
+        <w:rPr>
+          <w:lang w:val="fr-FR"/>
+        </w:rPr>
+        <w:t>Synchronization</w:t>
+      </w:r>
+      <w:proofErr w:type="spellEnd"/>
+      <w:r>
+        <w:rPr>
+          <w:lang w:val="fr-FR"/>
+        </w:rPr>
+        <w:t xml:space="preserve"> Designs</w:t>
+      </w:r>
+      <w:r>
+        <w:rPr>
+          <w:lang w:val="fr-FR"/>
+        </w:rPr>
+        <w:t>:</w:t>
+      </w:r>
+    </w:p>
+    <w:p>
+      <w:pPr>
+        <w:rPr>
+          <w:lang w:val="fr-FR"/>
+        </w:rPr>
+      </w:pPr>
+      <w:r>
+        <w:rPr>
+          <w:lang w:val="fr-FR"/>
+        </w:rPr>
+        <w:t xml:space="preserve">Client </w:t>
+      </w:r>
+      <w:proofErr w:type="spellStart"/>
+      <w:r>
+        <w:rPr>
+          <w:lang w:val="fr-FR"/>
+        </w:rPr>
+        <w:t>side-synchronization</w:t>
+      </w:r>
+      <w:proofErr w:type="spellEnd"/>
+      <w:r>
+        <w:rPr>
+          <w:lang w:val="fr-FR"/>
+        </w:rPr>
+        <w:t xml:space="preserve">: synchronisé de la part de client c’est-à-dire </w:t>
+      </w:r>
+      <w:r>
+        <w:rPr>
+          <w:lang w:val="fr-FR"/>
+        </w:rPr>
+        <w:t xml:space="preserve">assurer que tous les clients appel l’objet partagé dans un bloc synchronisé (approche utilisé dans le cas où les classes ne sont pas conçues pour un </w:t>
+      </w:r>
+      <w:proofErr w:type="spellStart"/>
+      <w:r>
+        <w:rPr>
+          <w:lang w:val="fr-FR"/>
+        </w:rPr>
+        <w:t>environement</w:t>
+      </w:r>
+      <w:proofErr w:type="spellEnd"/>
+      <w:r>
+        <w:rPr>
+          <w:lang w:val="fr-FR"/>
+        </w:rPr>
+        <w:t xml:space="preserve"> multithread</w:t>
+      </w:r>
+      <w:r>
+        <w:rPr>
+          <w:lang w:val="fr-FR"/>
+        </w:rPr>
+        <w:t>, on peut</w:t>
+      </w:r>
+      <w:r>
+        <w:rPr>
+          <w:lang w:val="fr-FR"/>
+        </w:rPr>
+        <w:t xml:space="preserve"> é</w:t>
+      </w:r>
+      <w:r>
+        <w:rPr>
+          <w:lang w:val="fr-FR"/>
+        </w:rPr>
+        <w:t xml:space="preserve">galement </w:t>
+      </w:r>
+      <w:r>
+        <w:rPr>
+          <w:lang w:val="fr-FR"/>
+        </w:rPr>
+        <w:t>définir une sous classe, et on redéfinit les méthodes avec le mot synchronized</w:t>
+      </w:r>
+      <w:r>
+        <w:rPr>
+          <w:lang w:val="fr-FR"/>
+        </w:rPr>
+        <w:t>).</w:t>
+      </w:r>
+    </w:p>
+    <w:p>
+      <w:pPr>
+        <w:rPr>
+          <w:lang w:val="fr-FR"/>
+        </w:rPr>
+      </w:pPr>
+      <w:r>
+        <w:rPr>
+          <w:lang w:val="fr-FR"/>
+        </w:rPr>
+        <w:t xml:space="preserve">Server </w:t>
+      </w:r>
+      <w:proofErr w:type="spellStart"/>
+      <w:r>
+        <w:rPr>
+          <w:lang w:val="fr-FR"/>
+        </w:rPr>
+        <w:t>side-synchronization</w:t>
+      </w:r>
+      <w:proofErr w:type="spellEnd"/>
+      <w:r>
+        <w:rPr>
+          <w:lang w:val="fr-FR"/>
+        </w:rPr>
+        <w:t>: Assurer que tous les méthodes de l’objet partagé porte le mot synchronized ou bien leurs corps est synchronisé (cette approche est meilleur).</w:t>
+      </w:r>
+    </w:p>
+    <w:p>
+      <w:pPr>
+        <w:rPr>
+          <w:lang w:val="fr-FR"/>
+        </w:rPr>
+      </w:pPr>
+      <w:r>
+        <w:rPr>
+          <w:lang w:val="fr-FR"/>
+        </w:rPr>
+        <w:t xml:space="preserve">La méthodes </w:t>
+      </w:r>
+      <w:proofErr w:type="spellStart"/>
+      <w:r>
+        <w:rPr>
+          <w:lang w:val="fr-FR"/>
+        </w:rPr>
+        <w:t>wait</w:t>
+      </w:r>
+      <w:proofErr w:type="spellEnd"/>
+      <w:r>
+        <w:rPr>
+          <w:lang w:val="fr-FR"/>
+        </w:rPr>
+        <w:t xml:space="preserve"> et </w:t>
+      </w:r>
+      <w:proofErr w:type="gramStart"/>
+      <w:r>
+        <w:rPr>
+          <w:lang w:val="fr-FR"/>
+        </w:rPr>
+        <w:t>notifyall(</w:t>
+      </w:r>
+      <w:proofErr w:type="gramEnd"/>
+      <w:r>
+        <w:rPr>
+          <w:lang w:val="fr-FR"/>
+        </w:rPr>
+        <w:t xml:space="preserve">) et </w:t>
+      </w:r>
+      <w:proofErr w:type="spellStart"/>
+      <w:r>
+        <w:rPr>
+          <w:lang w:val="fr-FR"/>
+        </w:rPr>
+        <w:t>notify</w:t>
+      </w:r>
+      <w:proofErr w:type="spellEnd"/>
+      <w:r>
+        <w:rPr>
+          <w:lang w:val="fr-FR"/>
+        </w:rPr>
+        <w:t>() permet de communiquer entre les threads.</w:t>
+      </w:r>
+    </w:p>
+    <w:p>
+      <w:pPr>
+        <w:rPr>
+          <w:lang w:val="fr-FR"/>
+        </w:rPr>
+      </w:pPr>
+      <w:r>
+        <w:rPr>
+          <w:lang w:val="fr-FR"/>
+        </w:rPr>
+        <w:t xml:space="preserve">L’avantage de la méthode </w:t>
+      </w:r>
+      <w:proofErr w:type="spellStart"/>
+      <w:r>
+        <w:rPr>
+          <w:lang w:val="fr-FR"/>
+        </w:rPr>
+        <w:t>wait</w:t>
+      </w:r>
+      <w:proofErr w:type="spellEnd"/>
+      <w:r>
+        <w:rPr>
+          <w:lang w:val="fr-FR"/>
+        </w:rPr>
+        <w:t xml:space="preserve"> c’est quel permet de </w:t>
+      </w:r>
+      <w:proofErr w:type="spellStart"/>
+      <w:r>
+        <w:rPr>
+          <w:lang w:val="fr-FR"/>
+        </w:rPr>
+        <w:t>liberer</w:t>
+      </w:r>
+      <w:proofErr w:type="spellEnd"/>
+      <w:r>
+        <w:rPr>
+          <w:lang w:val="fr-FR"/>
+        </w:rPr>
+        <w:t xml:space="preserve"> l’objet </w:t>
+      </w:r>
+      <w:proofErr w:type="spellStart"/>
+      <w:r>
+        <w:rPr>
+          <w:lang w:val="fr-FR"/>
+        </w:rPr>
+        <w:t>locker</w:t>
+      </w:r>
+      <w:proofErr w:type="spellEnd"/>
+      <w:r>
+        <w:rPr>
+          <w:lang w:val="fr-FR"/>
+        </w:rPr>
+        <w:t xml:space="preserve"> par la méthode, elle permet aussi de mettre l’objet sous l’état suspended.</w:t>
+      </w:r>
+    </w:p>
+    <w:p>
+      <w:pPr>
+        <w:rPr>
+          <w:lang w:val="fr-FR"/>
+        </w:rPr>
+      </w:pPr>
+      <w:r>
+        <w:rPr>
+          <w:lang w:val="fr-FR"/>
+        </w:rPr>
+        <w:t xml:space="preserve">Quand on fait des changements sur des variables qui </w:t>
+      </w:r>
+      <w:proofErr w:type="gramStart"/>
+      <w:r>
+        <w:rPr>
+          <w:lang w:val="fr-FR"/>
+        </w:rPr>
+        <w:t>suspend</w:t>
+      </w:r>
+      <w:proofErr w:type="gramEnd"/>
+      <w:r>
+        <w:rPr>
+          <w:lang w:val="fr-FR"/>
+        </w:rPr>
+        <w:t xml:space="preserve"> d’autre thread, on utilise la méthode </w:t>
+      </w:r>
+      <w:proofErr w:type="spellStart"/>
+      <w:r>
+        <w:rPr>
+          <w:lang w:val="fr-FR"/>
+        </w:rPr>
+        <w:t>notify</w:t>
+      </w:r>
+      <w:proofErr w:type="spellEnd"/>
+      <w:r>
+        <w:rPr>
+          <w:lang w:val="fr-FR"/>
+        </w:rPr>
+        <w:t xml:space="preserve"> pour éveiller un thread ou bien notifyall pour éveiller tous les threads suspendus</w:t>
+      </w:r>
+      <w:r>
+        <w:rPr>
+          <w:lang w:val="fr-FR"/>
+        </w:rPr>
+        <w:t>.</w:t>
+      </w:r>
+    </w:p>
+    <w:p>
+      <w:pPr>
+        <w:rPr>
+          <w:lang w:val="fr-FR"/>
+        </w:rPr>
+      </w:pPr>
+      <w:r>
+        <w:rPr>
+          <w:lang w:val="fr-FR"/>
+        </w:rPr>
+        <w:t xml:space="preserve">La méthode </w:t>
+      </w:r>
+      <w:proofErr w:type="spellStart"/>
+      <w:proofErr w:type="gramStart"/>
+      <w:r>
+        <w:rPr>
+          <w:lang w:val="fr-FR"/>
+        </w:rPr>
+        <w:t>wait</w:t>
+      </w:r>
+      <w:proofErr w:type="spellEnd"/>
+      <w:r>
+        <w:rPr>
+          <w:lang w:val="fr-FR"/>
+        </w:rPr>
+        <w:t>(</w:t>
+      </w:r>
+      <w:proofErr w:type="gramEnd"/>
+      <w:r>
+        <w:rPr>
+          <w:lang w:val="fr-FR"/>
+        </w:rPr>
+        <w:t>) engendre l’exception ‘</w:t>
+      </w:r>
+      <w:proofErr w:type="spellStart"/>
+      <w:r>
+        <w:rPr>
+          <w:lang w:val="fr-FR"/>
+        </w:rPr>
+        <w:t>InterreptedException</w:t>
+      </w:r>
+      <w:proofErr w:type="spellEnd"/>
+      <w:r>
+        <w:rPr>
+          <w:lang w:val="fr-FR"/>
+        </w:rPr>
+        <w:t xml:space="preserve">’, on peut passer un temps d’attente en </w:t>
+      </w:r>
+      <w:proofErr w:type="spellStart"/>
+      <w:r>
+        <w:rPr>
+          <w:lang w:val="fr-FR"/>
+        </w:rPr>
+        <w:t>miliseconde</w:t>
+      </w:r>
+      <w:proofErr w:type="spellEnd"/>
+      <w:r>
+        <w:rPr>
+          <w:lang w:val="fr-FR"/>
+        </w:rPr>
+        <w:t xml:space="preserve"> en paramètre(assurer que le programme return ‘temps infini dans le cas contraire’).</w:t>
+      </w:r>
+    </w:p>
+    <w:p>
+      <w:pPr>
+        <w:rPr>
+          <w:lang w:val="fr-FR"/>
+        </w:rPr>
+      </w:pPr>
+      <w:r>
+        <w:rPr>
+          <w:lang w:val="fr-FR"/>
+        </w:rPr>
+        <w:t xml:space="preserve">La différence entre </w:t>
+      </w:r>
+      <w:proofErr w:type="spellStart"/>
+      <w:r>
+        <w:rPr>
+          <w:lang w:val="fr-FR"/>
+        </w:rPr>
+        <w:t>notify</w:t>
+      </w:r>
+      <w:proofErr w:type="spellEnd"/>
+      <w:r>
+        <w:rPr>
+          <w:lang w:val="fr-FR"/>
+        </w:rPr>
+        <w:t xml:space="preserve"> et notifyall est que notifyall permet d’éveiller tous les threads attendant la condition, contrairement à l’autre méthode qui éveille un seule thread. </w:t>
+      </w:r>
+    </w:p>
+    <w:p>
+      <w:pPr>
+        <w:rPr>
+          <w:lang w:val="fr-FR"/>
+        </w:rPr>
+      </w:pPr>
+      <w:r>
+        <w:rPr>
+          <w:lang w:val="fr-FR"/>
+        </w:rPr>
+        <w:lastRenderedPageBreak/>
+        <w:t>Avantage</w:t>
+      </w:r>
+      <w:r>
+        <w:rPr>
+          <w:lang w:val="fr-FR"/>
+        </w:rPr>
+        <w:t xml:space="preserve"> de la méthode</w:t>
+      </w:r>
       <w:bookmarkStart w:id="0" w:name="_GoBack"/>
       <w:bookmarkEnd w:id="0"/>
-    </w:p>
-    <w:p>
-      <w:pPr>
-        <w:rPr>
-          <w:lang w:val="fr-FR"/>
-        </w:rPr>
-      </w:pPr>
-      <w:r>
-        <w:rPr>
-          <w:lang w:val="fr-FR"/>
-        </w:rPr>
-        <w:t xml:space="preserve">Il faut pas </w:t>
+      <w:r>
+        <w:rPr>
+          <w:lang w:val="fr-FR"/>
+        </w:rPr>
+        <w:t xml:space="preserve"> </w:t>
+      </w:r>
+      <w:proofErr w:type="spellStart"/>
+      <w:r>
+        <w:rPr>
+          <w:lang w:val="fr-FR"/>
+        </w:rPr>
+        <w:t>wait</w:t>
+      </w:r>
+      <w:proofErr w:type="spellEnd"/>
+      <w:r>
+        <w:rPr>
+          <w:lang w:val="fr-FR"/>
+        </w:rPr>
+        <w:t> </w:t>
       </w:r>
       <w:proofErr w:type="gramStart"/>
       <w:r>
         <w:rPr>
           <w:lang w:val="fr-FR"/>
         </w:rPr>
+        <w:t>;pour</w:t>
+      </w:r>
+      <w:proofErr w:type="gramEnd"/>
+      <w:r>
+        <w:rPr>
+          <w:lang w:val="fr-FR"/>
+        </w:rPr>
+        <w:t xml:space="preserve"> ne pas surcharger le programme avant la satisfaction de la condition</w:t>
+      </w:r>
+      <w:r>
+        <w:rPr>
+          <w:lang w:val="fr-FR"/>
+        </w:rPr>
+        <w:t>.</w:t>
+      </w:r>
+    </w:p>
+    <w:p>
+      <w:pPr>
+        <w:rPr>
+          <w:lang w:val="fr-FR"/>
+        </w:rPr>
+      </w:pPr>
+      <w:r>
+        <w:rPr>
+          <w:lang w:val="fr-FR"/>
+        </w:rPr>
+        <w:t xml:space="preserve">Ces méthodes ne peuvent pas être </w:t>
+      </w:r>
+      <w:proofErr w:type="gramStart"/>
+      <w:r>
+        <w:rPr>
+          <w:lang w:val="fr-FR"/>
+        </w:rPr>
         <w:t>utilisé</w:t>
       </w:r>
       <w:proofErr w:type="gramEnd"/>
@@ -7971,94 +8761,7 @@
         <w:rPr>
           <w:lang w:val="fr-FR"/>
         </w:rPr>
-        <w:t xml:space="preserve"> </w:t>
-      </w:r>
-      <w:proofErr w:type="spellStart"/>
-      <w:r>
-        <w:rPr>
-          <w:lang w:val="fr-FR"/>
-        </w:rPr>
-        <w:t>thread.stop</w:t>
-      </w:r>
-      <w:proofErr w:type="spellEnd"/>
-    </w:p>
-    <w:p>
-      <w:pPr>
-        <w:pStyle w:val="Heading1"/>
-      </w:pPr>
-      <w:r>
-        <w:t>Thread documentation from JAVA Programming Language</w:t>
-      </w:r>
-      <w:r>
-        <w:t xml:space="preserve"> </w:t>
-      </w:r>
-      <w:r>
-        <w:t xml:space="preserve"> </w:t>
-      </w:r>
-    </w:p>
-    <w:p>
-      <w:pPr>
-        <w:rPr>
-          <w:lang w:val="fr-FR"/>
-        </w:rPr>
-      </w:pPr>
-      <w:r>
-        <w:rPr>
-          <w:lang w:val="fr-FR"/>
-        </w:rPr>
-        <w:t xml:space="preserve">La function </w:t>
-      </w:r>
-      <w:proofErr w:type="spellStart"/>
-      <w:r>
-        <w:rPr>
-          <w:lang w:val="fr-FR"/>
-        </w:rPr>
-        <w:t>holdsLock</w:t>
-      </w:r>
-      <w:proofErr w:type="spellEnd"/>
-      <w:r>
-        <w:rPr>
-          <w:lang w:val="fr-FR"/>
-        </w:rPr>
-        <w:t xml:space="preserve"> permet d’indiquer si le thread a </w:t>
-      </w:r>
-      <w:proofErr w:type="spellStart"/>
-      <w:r>
-        <w:rPr>
-          <w:lang w:val="fr-FR"/>
-        </w:rPr>
-        <w:t>locker</w:t>
-      </w:r>
-      <w:proofErr w:type="spellEnd"/>
-      <w:r>
-        <w:rPr>
-          <w:lang w:val="fr-FR"/>
-        </w:rPr>
-        <w:t xml:space="preserve"> l’objet</w:t>
-      </w:r>
-      <w:r>
-        <w:rPr>
-          <w:lang w:val="fr-FR"/>
-        </w:rPr>
-        <w:t xml:space="preserve"> </w:t>
-      </w:r>
-      <w:r>
-        <w:rPr>
-          <w:lang w:val="fr-FR"/>
-        </w:rPr>
-        <w:t>ou n</w:t>
-      </w:r>
-      <w:r>
-        <w:rPr>
-          <w:lang w:val="fr-FR"/>
-        </w:rPr>
-        <w:t>o</w:t>
-      </w:r>
-      <w:r>
-        <w:rPr>
-          <w:lang w:val="fr-FR"/>
-        </w:rPr>
-        <w:t>n.</w:t>
+        <w:t xml:space="preserve"> dans une section de code non synchronisée.</w:t>
       </w:r>
     </w:p>
     <w:sectPr>

</xml_diff>

<commit_message>
Add Item 2 Concurency
</commit_message>
<xml_diff>
--- a/Résume Du Livre Effective Java.docx
+++ b/Résume Du Livre Effective Java.docx
@@ -8005,6 +8005,54 @@
     </w:p>
     <w:p>
       <w:pPr>
+        <w:rPr>
+          <w:lang w:val="fr-FR"/>
+        </w:rPr>
+      </w:pPr>
+      <w:r>
+        <w:rPr>
+          <w:lang w:val="fr-FR"/>
+        </w:rPr>
+        <w:t xml:space="preserve">On doit synchroniser les lectures  et les écritures sur une variable afin que cette variable </w:t>
+      </w:r>
+      <w:proofErr w:type="gramStart"/>
+      <w:r>
+        <w:rPr>
+          <w:lang w:val="fr-FR"/>
+        </w:rPr>
+        <w:t>sera</w:t>
+      </w:r>
+      <w:proofErr w:type="gramEnd"/>
+      <w:r>
+        <w:rPr>
+          <w:lang w:val="fr-FR"/>
+        </w:rPr>
+        <w:t xml:space="preserve"> synchronisé entre les threads.</w:t>
+      </w:r>
+    </w:p>
+    <w:p>
+      <w:pPr>
+        <w:rPr>
+          <w:lang w:val="fr-FR"/>
+        </w:rPr>
+      </w:pPr>
+      <w:r>
+        <w:rPr>
+          <w:lang w:val="fr-FR"/>
+        </w:rPr>
+        <w:t>Lorsqu’on utilise la synchronisation juste pour lire les valeurs et sans avoir besoin d’appliquer l’exclusion mutuelle, il sera mieux d’utiliser le mot Volatile qui permet de voir la valeur la plus récente de la variable.</w:t>
+      </w:r>
+      <w:bookmarkStart w:id="0" w:name="_GoBack"/>
+      <w:bookmarkEnd w:id="0"/>
+      <w:r>
+        <w:rPr>
+          <w:lang w:val="fr-FR"/>
+        </w:rPr>
+        <w:t xml:space="preserve">  </w:t>
+      </w:r>
+    </w:p>
+    <w:p>
+      <w:pPr>
         <w:pStyle w:val="Heading1"/>
       </w:pPr>
       <w:r>
@@ -8315,13 +8363,7 @@
         <w:rPr>
           <w:lang w:val="fr-FR"/>
         </w:rPr>
-        <w:t xml:space="preserve"> Designs</w:t>
-      </w:r>
-      <w:r>
-        <w:rPr>
-          <w:lang w:val="fr-FR"/>
-        </w:rPr>
-        <w:t>:</w:t>
+        <w:t xml:space="preserve"> Designs:</w:t>
       </w:r>
     </w:p>
     <w:p>
@@ -8595,6 +8637,7 @@
         <w:rPr>
           <w:lang w:val="fr-FR"/>
         </w:rPr>
+        <w:lastRenderedPageBreak/>
         <w:t xml:space="preserve">La méthode </w:t>
       </w:r>
       <w:proofErr w:type="spellStart"/>
@@ -8685,22 +8728,13 @@
         <w:rPr>
           <w:lang w:val="fr-FR"/>
         </w:rPr>
-        <w:lastRenderedPageBreak/>
         <w:t>Avantage</w:t>
       </w:r>
       <w:r>
         <w:rPr>
           <w:lang w:val="fr-FR"/>
         </w:rPr>
-        <w:t xml:space="preserve"> de la méthode</w:t>
-      </w:r>
-      <w:bookmarkStart w:id="0" w:name="_GoBack"/>
-      <w:bookmarkEnd w:id="0"/>
-      <w:r>
-        <w:rPr>
-          <w:lang w:val="fr-FR"/>
-        </w:rPr>
-        <w:t xml:space="preserve"> </w:t>
+        <w:t xml:space="preserve"> de la méthode </w:t>
       </w:r>
       <w:proofErr w:type="spellStart"/>
       <w:r>
@@ -8763,6 +8797,13 @@
         </w:rPr>
         <w:t xml:space="preserve"> dans une section de code non synchronisée.</w:t>
       </w:r>
+    </w:p>
+    <w:p>
+      <w:pPr>
+        <w:rPr>
+          <w:lang w:val="fr-FR"/>
+        </w:rPr>
+      </w:pPr>
     </w:p>
     <w:sectPr>
       <w:pgSz w:w="12240" w:h="15840"/>

</xml_diff>

<commit_message>
ADD Suite Item 2 Avoid Accessor erialization
</commit_message>
<xml_diff>
--- a/Résume Du Livre Effective Java.docx
+++ b/Résume Du Livre Effective Java.docx
@@ -7853,13 +7853,13 @@
         <w:rPr>
           <w:lang w:val="fr-FR"/>
         </w:rPr>
-        <w:t xml:space="preserve"> pas</w:t>
-      </w:r>
-      <w:r>
-        <w:rPr>
-          <w:lang w:val="fr-FR"/>
-        </w:rPr>
-        <w:t xml:space="preserve"> l’objet dans un état incohérents, pour cela </w:t>
+        <w:t xml:space="preserve"> </w:t>
+      </w:r>
+      <w:r>
+        <w:rPr>
+          <w:lang w:val="fr-FR"/>
+        </w:rPr>
+        <w:t xml:space="preserve">l’objet dans un état incohérents, pour cela </w:t>
       </w:r>
       <w:r>
         <w:rPr>
@@ -7992,818 +7992,1120 @@
         <w:rPr>
           <w:lang w:val="fr-FR"/>
         </w:rPr>
+        <w:t xml:space="preserve"> thread.stop</w:t>
+      </w:r>
+    </w:p>
+    <w:p>
+      <w:pPr>
+        <w:rPr>
+          <w:lang w:val="fr-FR"/>
+        </w:rPr>
+      </w:pPr>
+      <w:r>
+        <w:rPr>
+          <w:lang w:val="fr-FR"/>
+        </w:rPr>
+        <w:t xml:space="preserve">On doit synchroniser les lectures  et les écritures sur une variable afin que cette variable </w:t>
+      </w:r>
+      <w:proofErr w:type="gramStart"/>
+      <w:r>
+        <w:rPr>
+          <w:lang w:val="fr-FR"/>
+        </w:rPr>
+        <w:t>sera</w:t>
+      </w:r>
+      <w:proofErr w:type="gramEnd"/>
+      <w:r>
+        <w:rPr>
+          <w:lang w:val="fr-FR"/>
+        </w:rPr>
+        <w:t xml:space="preserve"> synchronisé entre les threads.</w:t>
+      </w:r>
+    </w:p>
+    <w:p>
+      <w:pPr>
+        <w:rPr>
+          <w:lang w:val="fr-FR"/>
+        </w:rPr>
+      </w:pPr>
+      <w:r>
+        <w:rPr>
+          <w:lang w:val="fr-FR"/>
+        </w:rPr>
+        <w:t xml:space="preserve">Lorsqu’on utilise la synchronisation juste pour lire les valeurs et sans avoir besoin d’appliquer l’exclusion mutuelle, il sera mieux d’utiliser le mot Volatile qui permet de voir la valeur la plus récente de la variable.  </w:t>
+      </w:r>
+    </w:p>
+    <w:p>
+      <w:pPr>
+        <w:pStyle w:val="Heading1"/>
+      </w:pPr>
+      <w:r>
+        <w:t>Thread documentation from JAVA Programming Language</w:t>
+      </w:r>
+      <w:r>
         <w:t xml:space="preserve"> </w:t>
       </w:r>
+      <w:r>
+        <w:t xml:space="preserve"> </w:t>
+      </w:r>
+    </w:p>
+    <w:p>
+      <w:pPr>
+        <w:rPr>
+          <w:rtl/>
+          <w:lang w:val="fr-FR"/>
+        </w:rPr>
+      </w:pPr>
+      <w:r>
+        <w:rPr>
+          <w:lang w:val="fr-FR"/>
+        </w:rPr>
+        <w:t xml:space="preserve">La function </w:t>
+      </w:r>
       <w:proofErr w:type="spellStart"/>
       <w:r>
         <w:rPr>
           <w:lang w:val="fr-FR"/>
         </w:rPr>
-        <w:t>thread.stop</w:t>
+        <w:t>holdsLock</w:t>
       </w:r>
       <w:proofErr w:type="spellEnd"/>
-    </w:p>
-    <w:p>
-      <w:pPr>
-        <w:rPr>
-          <w:lang w:val="fr-FR"/>
-        </w:rPr>
-      </w:pPr>
-      <w:r>
-        <w:rPr>
-          <w:lang w:val="fr-FR"/>
-        </w:rPr>
-        <w:t xml:space="preserve">On doit synchroniser les lectures  et les écritures sur une variable afin que cette variable </w:t>
+      <w:r>
+        <w:rPr>
+          <w:lang w:val="fr-FR"/>
+        </w:rPr>
+        <w:t xml:space="preserve"> permet d’indiquer si le thread a </w:t>
+      </w:r>
+      <w:proofErr w:type="spellStart"/>
+      <w:r>
+        <w:rPr>
+          <w:lang w:val="fr-FR"/>
+        </w:rPr>
+        <w:t>locker</w:t>
+      </w:r>
+      <w:proofErr w:type="spellEnd"/>
+      <w:r>
+        <w:rPr>
+          <w:lang w:val="fr-FR"/>
+        </w:rPr>
+        <w:t xml:space="preserve"> l’objet</w:t>
+      </w:r>
+      <w:r>
+        <w:rPr>
+          <w:lang w:val="fr-FR"/>
+        </w:rPr>
+        <w:t xml:space="preserve"> </w:t>
+      </w:r>
+      <w:r>
+        <w:rPr>
+          <w:lang w:val="fr-FR"/>
+        </w:rPr>
+        <w:t>ou n</w:t>
+      </w:r>
+      <w:r>
+        <w:rPr>
+          <w:lang w:val="fr-FR"/>
+        </w:rPr>
+        <w:t>o</w:t>
+      </w:r>
+      <w:r>
+        <w:rPr>
+          <w:lang w:val="fr-FR"/>
+        </w:rPr>
+        <w:t>n.</w:t>
+      </w:r>
+    </w:p>
+    <w:p>
+      <w:pPr>
+        <w:rPr>
+          <w:lang w:val="fr-FR"/>
+        </w:rPr>
+      </w:pPr>
+      <w:r>
+        <w:rPr>
+          <w:lang w:val="fr-FR"/>
+        </w:rPr>
+        <w:t xml:space="preserve">En utilisant le mot synchronized pour les méthodes, on </w:t>
+      </w:r>
+      <w:r>
+        <w:rPr>
+          <w:lang w:val="fr-FR"/>
+        </w:rPr>
+        <w:t>garantit qu’il y’aura pas de conflit pour l’accès à cette méthode.</w:t>
+      </w:r>
+    </w:p>
+    <w:p>
+      <w:pPr>
+        <w:rPr>
+          <w:lang w:val="fr-FR"/>
+        </w:rPr>
+      </w:pPr>
+      <w:r>
+        <w:rPr>
+          <w:lang w:val="fr-FR"/>
+        </w:rPr>
+        <w:t>Si on hérite et on redéfinit une méthode synchronisé, la nouvelle méthode peut etre synchronisé ou pas. Mais l’invocation de la méthode père est toujours synchronisée.</w:t>
+      </w:r>
+    </w:p>
+    <w:p>
+      <w:pPr>
+        <w:rPr>
+          <w:lang w:val="fr-FR"/>
+        </w:rPr>
+      </w:pPr>
+      <w:r>
+        <w:rPr>
+          <w:lang w:val="fr-FR"/>
+        </w:rPr>
+        <w:t xml:space="preserve">On peut également ajouté le mot synchronized à une méthode static, dans ce </w:t>
       </w:r>
       <w:proofErr w:type="gramStart"/>
       <w:r>
         <w:rPr>
           <w:lang w:val="fr-FR"/>
         </w:rPr>
-        <w:t>sera</w:t>
+        <w:t>cas ,</w:t>
       </w:r>
       <w:proofErr w:type="gramEnd"/>
       <w:r>
         <w:rPr>
           <w:lang w:val="fr-FR"/>
         </w:rPr>
-        <w:t xml:space="preserve"> synchronisé entre les threads.</w:t>
-      </w:r>
-    </w:p>
-    <w:p>
-      <w:pPr>
-        <w:rPr>
-          <w:lang w:val="fr-FR"/>
-        </w:rPr>
-      </w:pPr>
-      <w:r>
-        <w:rPr>
-          <w:lang w:val="fr-FR"/>
-        </w:rPr>
-        <w:t>Lorsqu’on utilise la synchronisation juste pour lire les valeurs et sans avoir besoin d’appliquer l’exclusion mutuelle, il sera mieux d’utiliser le mot Volatile qui permet de voir la valeur la plus récente de la variable.</w:t>
+        <w:t xml:space="preserve"> cette méthode de la classe ne sera pas accessible par 2 threads au même temps.(méthode de l’objet).</w:t>
+      </w:r>
+    </w:p>
+    <w:p>
+      <w:pPr>
+        <w:rPr>
+          <w:lang w:val="fr-FR"/>
+        </w:rPr>
+      </w:pPr>
+      <w:r>
+        <w:rPr>
+          <w:lang w:val="fr-FR"/>
+        </w:rPr>
+        <w:t xml:space="preserve">On peut également </w:t>
+      </w:r>
+      <w:r>
+        <w:rPr>
+          <w:lang w:val="fr-FR"/>
+        </w:rPr>
+        <w:t>utiliser</w:t>
+      </w:r>
+      <w:r>
+        <w:rPr>
+          <w:lang w:val="fr-FR"/>
+        </w:rPr>
+        <w:t xml:space="preserve"> le mot synchronized pour les block</w:t>
+      </w:r>
+      <w:r>
+        <w:rPr>
+          <w:lang w:val="fr-FR"/>
+        </w:rPr>
+        <w:t>s</w:t>
+      </w:r>
+      <w:r>
+        <w:rPr>
+          <w:lang w:val="fr-FR"/>
+        </w:rPr>
+        <w:t xml:space="preserve"> de code exemple ;</w:t>
+      </w:r>
+    </w:p>
+    <w:p>
+      <w:pPr>
+        <w:rPr>
+          <w:lang w:val="fr-FR"/>
+        </w:rPr>
+      </w:pPr>
+      <w:r>
+        <w:rPr>
+          <w:lang w:val="fr-FR"/>
+        </w:rPr>
+        <w:t>Synchronized(Variable)</w:t>
+      </w:r>
+      <w:r>
+        <w:rPr>
+          <w:lang w:val="fr-FR"/>
+        </w:rPr>
+        <w:t xml:space="preserve"> </w:t>
+      </w:r>
+      <w:proofErr w:type="gramStart"/>
+      <w:r>
+        <w:rPr>
+          <w:lang w:val="fr-FR"/>
+        </w:rPr>
+        <w:t>{  …</w:t>
+      </w:r>
+      <w:proofErr w:type="gramEnd"/>
+      <w:r>
+        <w:rPr>
+          <w:lang w:val="fr-FR"/>
+        </w:rPr>
+        <w:t>..  }</w:t>
+      </w:r>
+      <w:proofErr w:type="gramStart"/>
+      <w:r>
+        <w:rPr>
+          <w:lang w:val="fr-FR"/>
+        </w:rPr>
+        <w:t>.,</w:t>
+      </w:r>
+      <w:proofErr w:type="gramEnd"/>
+      <w:r>
+        <w:rPr>
+          <w:lang w:val="fr-FR"/>
+        </w:rPr>
+        <w:t xml:space="preserve"> ou bien pour les classes internes exemple : </w:t>
+      </w:r>
+      <w:proofErr w:type="spellStart"/>
+      <w:r>
+        <w:rPr>
+          <w:lang w:val="fr-FR"/>
+        </w:rPr>
+        <w:t>inner</w:t>
+      </w:r>
+      <w:proofErr w:type="spellEnd"/>
+      <w:r>
+        <w:rPr>
+          <w:lang w:val="fr-FR"/>
+        </w:rPr>
+        <w:t xml:space="preserve"> et </w:t>
+      </w:r>
+      <w:proofErr w:type="spellStart"/>
+      <w:r>
+        <w:rPr>
+          <w:lang w:val="fr-FR"/>
+        </w:rPr>
+        <w:t>outer</w:t>
+      </w:r>
+      <w:proofErr w:type="spellEnd"/>
+      <w:r>
+        <w:rPr>
+          <w:lang w:val="fr-FR"/>
+        </w:rPr>
+        <w:t xml:space="preserve">, </w:t>
+      </w:r>
+      <w:proofErr w:type="spellStart"/>
+      <w:r>
+        <w:rPr>
+          <w:lang w:val="fr-FR"/>
+        </w:rPr>
+        <w:t>Synhronized</w:t>
+      </w:r>
+      <w:proofErr w:type="spellEnd"/>
+      <w:r>
+        <w:rPr>
+          <w:lang w:val="fr-FR"/>
+        </w:rPr>
+        <w:t xml:space="preserve"> (</w:t>
+      </w:r>
+      <w:proofErr w:type="spellStart"/>
+      <w:r>
+        <w:rPr>
+          <w:lang w:val="fr-FR"/>
+        </w:rPr>
+        <w:t>this.outer</w:t>
+      </w:r>
+      <w:proofErr w:type="spellEnd"/>
+      <w:r>
+        <w:rPr>
+          <w:lang w:val="fr-FR"/>
+        </w:rPr>
+        <w:t>).</w:t>
+      </w:r>
+    </w:p>
+    <w:p>
+      <w:pPr>
+        <w:pStyle w:val="Heading2"/>
+        <w:rPr>
+          <w:lang w:val="fr-FR"/>
+        </w:rPr>
+      </w:pPr>
+      <w:r>
+        <w:rPr>
+          <w:lang w:val="fr-FR"/>
+        </w:rPr>
+        <w:t>Synchronization Designs:</w:t>
+      </w:r>
+    </w:p>
+    <w:p>
+      <w:pPr>
+        <w:rPr>
+          <w:lang w:val="fr-FR"/>
+        </w:rPr>
+      </w:pPr>
+      <w:r>
+        <w:rPr>
+          <w:lang w:val="fr-FR"/>
+        </w:rPr>
+        <w:t xml:space="preserve">Client </w:t>
+      </w:r>
+      <w:proofErr w:type="spellStart"/>
+      <w:r>
+        <w:rPr>
+          <w:lang w:val="fr-FR"/>
+        </w:rPr>
+        <w:t>side</w:t>
+      </w:r>
+      <w:proofErr w:type="spellEnd"/>
+      <w:r>
+        <w:rPr>
+          <w:lang w:val="fr-FR"/>
+        </w:rPr>
+        <w:t xml:space="preserve">-synchronization: synchronisé de la part de client c’est-à-dire </w:t>
+      </w:r>
+      <w:r>
+        <w:rPr>
+          <w:lang w:val="fr-FR"/>
+        </w:rPr>
+        <w:t xml:space="preserve">assurer que tous les clients appel l’objet partagé dans un bloc synchronisé (approche utilisé dans le cas où les classes ne sont pas conçues pour un </w:t>
+      </w:r>
+      <w:proofErr w:type="spellStart"/>
+      <w:r>
+        <w:rPr>
+          <w:lang w:val="fr-FR"/>
+        </w:rPr>
+        <w:t>environement</w:t>
+      </w:r>
+      <w:proofErr w:type="spellEnd"/>
+      <w:r>
+        <w:rPr>
+          <w:lang w:val="fr-FR"/>
+        </w:rPr>
+        <w:t xml:space="preserve"> multithread</w:t>
+      </w:r>
+      <w:r>
+        <w:rPr>
+          <w:lang w:val="fr-FR"/>
+        </w:rPr>
+        <w:t>, on peut</w:t>
+      </w:r>
+      <w:r>
+        <w:rPr>
+          <w:lang w:val="fr-FR"/>
+        </w:rPr>
+        <w:t xml:space="preserve"> é</w:t>
+      </w:r>
+      <w:r>
+        <w:rPr>
+          <w:lang w:val="fr-FR"/>
+        </w:rPr>
+        <w:t xml:space="preserve">galement </w:t>
+      </w:r>
+      <w:r>
+        <w:rPr>
+          <w:lang w:val="fr-FR"/>
+        </w:rPr>
+        <w:t>définir une sous classe, et on redéfinit les méthodes avec le mot synchronized</w:t>
+      </w:r>
+      <w:r>
+        <w:rPr>
+          <w:lang w:val="fr-FR"/>
+        </w:rPr>
+        <w:t>).</w:t>
+      </w:r>
+    </w:p>
+    <w:p>
+      <w:pPr>
+        <w:rPr>
+          <w:lang w:val="fr-FR"/>
+        </w:rPr>
+      </w:pPr>
+      <w:r>
+        <w:rPr>
+          <w:lang w:val="fr-FR"/>
+        </w:rPr>
+        <w:t xml:space="preserve">Server </w:t>
+      </w:r>
+      <w:proofErr w:type="spellStart"/>
+      <w:r>
+        <w:rPr>
+          <w:lang w:val="fr-FR"/>
+        </w:rPr>
+        <w:t>side</w:t>
+      </w:r>
+      <w:proofErr w:type="spellEnd"/>
+      <w:r>
+        <w:rPr>
+          <w:lang w:val="fr-FR"/>
+        </w:rPr>
+        <w:t>-synchronization: Assurer que tous les méthodes de l’objet partagé porte le mot synchronized ou bien leurs corps est synchronisé (cette approche est meilleur).</w:t>
+      </w:r>
+    </w:p>
+    <w:p>
+      <w:pPr>
+        <w:rPr>
+          <w:lang w:val="fr-FR"/>
+        </w:rPr>
+      </w:pPr>
+      <w:r>
+        <w:rPr>
+          <w:lang w:val="fr-FR"/>
+        </w:rPr>
+        <w:t xml:space="preserve">La méthodes wait et </w:t>
+      </w:r>
+      <w:proofErr w:type="gramStart"/>
+      <w:r>
+        <w:rPr>
+          <w:lang w:val="fr-FR"/>
+        </w:rPr>
+        <w:t>notifyall(</w:t>
+      </w:r>
+      <w:proofErr w:type="gramEnd"/>
+      <w:r>
+        <w:rPr>
+          <w:lang w:val="fr-FR"/>
+        </w:rPr>
+        <w:t>) et notify() permet de communiquer entre les threads.</w:t>
+      </w:r>
+    </w:p>
+    <w:p>
+      <w:pPr>
+        <w:rPr>
+          <w:lang w:val="fr-FR"/>
+        </w:rPr>
+      </w:pPr>
+      <w:r>
+        <w:rPr>
+          <w:lang w:val="fr-FR"/>
+        </w:rPr>
+        <w:t xml:space="preserve">L’avantage de la méthode wait c’est quel permet de </w:t>
+      </w:r>
+      <w:proofErr w:type="spellStart"/>
+      <w:r>
+        <w:rPr>
+          <w:lang w:val="fr-FR"/>
+        </w:rPr>
+        <w:t>liberer</w:t>
+      </w:r>
+      <w:proofErr w:type="spellEnd"/>
+      <w:r>
+        <w:rPr>
+          <w:lang w:val="fr-FR"/>
+        </w:rPr>
+        <w:t xml:space="preserve"> l’objet </w:t>
+      </w:r>
+      <w:proofErr w:type="spellStart"/>
+      <w:r>
+        <w:rPr>
+          <w:lang w:val="fr-FR"/>
+        </w:rPr>
+        <w:t>locker</w:t>
+      </w:r>
+      <w:proofErr w:type="spellEnd"/>
+      <w:r>
+        <w:rPr>
+          <w:lang w:val="fr-FR"/>
+        </w:rPr>
+        <w:t xml:space="preserve"> par la méthode, elle permet aussi de mettre l’objet sous l’état suspended.</w:t>
+      </w:r>
+    </w:p>
+    <w:p>
+      <w:pPr>
+        <w:rPr>
+          <w:lang w:val="fr-FR"/>
+        </w:rPr>
+      </w:pPr>
+      <w:r>
+        <w:rPr>
+          <w:lang w:val="fr-FR"/>
+        </w:rPr>
+        <w:t xml:space="preserve">Quand on fait des changements sur des variables qui </w:t>
+      </w:r>
+      <w:proofErr w:type="gramStart"/>
+      <w:r>
+        <w:rPr>
+          <w:lang w:val="fr-FR"/>
+        </w:rPr>
+        <w:t>suspend</w:t>
+      </w:r>
+      <w:proofErr w:type="gramEnd"/>
+      <w:r>
+        <w:rPr>
+          <w:lang w:val="fr-FR"/>
+        </w:rPr>
+        <w:t xml:space="preserve"> d’autre thread, on utilise la méthode notify pour éveiller un thread ou bien notifyall pour éveiller tous les threads suspendus</w:t>
+      </w:r>
+      <w:r>
+        <w:rPr>
+          <w:lang w:val="fr-FR"/>
+        </w:rPr>
+        <w:t>.</w:t>
+      </w:r>
+    </w:p>
+    <w:p>
+      <w:pPr>
+        <w:rPr>
+          <w:lang w:val="fr-FR"/>
+        </w:rPr>
+      </w:pPr>
+      <w:r>
+        <w:rPr>
+          <w:lang w:val="fr-FR"/>
+        </w:rPr>
+        <w:lastRenderedPageBreak/>
+        <w:t xml:space="preserve">La méthode </w:t>
+      </w:r>
+      <w:proofErr w:type="gramStart"/>
+      <w:r>
+        <w:rPr>
+          <w:lang w:val="fr-FR"/>
+        </w:rPr>
+        <w:t>wait(</w:t>
+      </w:r>
+      <w:proofErr w:type="gramEnd"/>
+      <w:r>
+        <w:rPr>
+          <w:lang w:val="fr-FR"/>
+        </w:rPr>
+        <w:t xml:space="preserve">) engendre l’exception ‘InterreptedException’, on peut passer un temps d’attente en </w:t>
+      </w:r>
+      <w:r>
+        <w:rPr>
+          <w:lang w:val="fr-FR"/>
+        </w:rPr>
+        <w:t>milliseconde</w:t>
+      </w:r>
+      <w:r>
+        <w:rPr>
+          <w:lang w:val="fr-FR"/>
+        </w:rPr>
+        <w:t xml:space="preserve"> en paramètre(assurer que le programme return ‘temps infini dans le cas contraire’).</w:t>
+      </w:r>
+    </w:p>
+    <w:p>
+      <w:pPr>
+        <w:rPr>
+          <w:lang w:val="fr-FR"/>
+        </w:rPr>
+      </w:pPr>
+      <w:r>
+        <w:rPr>
+          <w:lang w:val="fr-FR"/>
+        </w:rPr>
+        <w:t xml:space="preserve">La différence entre notify et notifyall est que notifyall permet d’éveiller tous les threads attendant la condition, contrairement à l’autre méthode qui éveille un seule thread. </w:t>
+      </w:r>
+    </w:p>
+    <w:p>
+      <w:pPr>
+        <w:rPr>
+          <w:lang w:val="fr-FR"/>
+        </w:rPr>
+      </w:pPr>
+      <w:r>
+        <w:rPr>
+          <w:lang w:val="fr-FR"/>
+        </w:rPr>
+        <w:t>Avantage</w:t>
+      </w:r>
+      <w:r>
+        <w:rPr>
+          <w:lang w:val="fr-FR"/>
+        </w:rPr>
+        <w:t xml:space="preserve"> de la méthode wait</w:t>
+      </w:r>
+      <w:r>
+        <w:rPr>
+          <w:lang w:val="fr-FR"/>
+        </w:rPr>
+        <w:t> ;</w:t>
+      </w:r>
+      <w:r>
+        <w:rPr>
+          <w:lang w:val="fr-FR"/>
+        </w:rPr>
+        <w:t xml:space="preserve"> </w:t>
+      </w:r>
+      <w:r>
+        <w:rPr>
+          <w:lang w:val="fr-FR"/>
+        </w:rPr>
+        <w:t>pour ne pas surcharger le programme avant la satisfaction de la condition</w:t>
+      </w:r>
+      <w:r>
+        <w:rPr>
+          <w:lang w:val="fr-FR"/>
+        </w:rPr>
+        <w:t>.</w:t>
+      </w:r>
+    </w:p>
+    <w:p>
+      <w:pPr>
+        <w:rPr>
+          <w:lang w:val="fr-FR"/>
+        </w:rPr>
+      </w:pPr>
+      <w:r>
+        <w:rPr>
+          <w:lang w:val="fr-FR"/>
+        </w:rPr>
+        <w:t xml:space="preserve">Ces méthodes ne peuvent pas être </w:t>
+      </w:r>
+      <w:r>
+        <w:rPr>
+          <w:lang w:val="fr-FR"/>
+        </w:rPr>
+        <w:t>utilisées</w:t>
+      </w:r>
+      <w:r>
+        <w:rPr>
+          <w:lang w:val="fr-FR"/>
+        </w:rPr>
+        <w:t xml:space="preserve"> dans une section de code non synchronisée.</w:t>
+      </w:r>
+    </w:p>
+    <w:p>
+      <w:pPr>
+        <w:pStyle w:val="Heading1"/>
+        <w:rPr>
+          <w:lang w:val="fr-FR"/>
+        </w:rPr>
+      </w:pPr>
+      <w:r>
+        <w:rPr>
+          <w:lang w:val="fr-FR"/>
+        </w:rPr>
+        <w:t xml:space="preserve">Item 67 : Avoid Accessors synchronization </w:t>
+      </w:r>
+    </w:p>
+    <w:p>
+      <w:pPr>
+        <w:rPr>
+          <w:lang w:val="fr-FR"/>
+        </w:rPr>
+      </w:pPr>
+      <w:r>
+        <w:rPr>
+          <w:lang w:val="fr-FR"/>
+        </w:rPr>
+        <w:t xml:space="preserve">Eviter toujours d’appeler </w:t>
+      </w:r>
+      <w:r>
+        <w:rPr>
+          <w:lang w:val="fr-FR"/>
+        </w:rPr>
+        <w:t xml:space="preserve">(the </w:t>
+      </w:r>
+      <w:proofErr w:type="spellStart"/>
+      <w:r>
+        <w:rPr>
+          <w:lang w:val="fr-FR"/>
+        </w:rPr>
+        <w:t>alien</w:t>
+      </w:r>
+      <w:proofErr w:type="spellEnd"/>
+      <w:r>
+        <w:rPr>
+          <w:lang w:val="fr-FR"/>
+        </w:rPr>
+        <w:t xml:space="preserve"> method</w:t>
+      </w:r>
+      <w:r>
+        <w:rPr>
+          <w:lang w:val="fr-FR"/>
+        </w:rPr>
+        <w:t xml:space="preserve">) </w:t>
+      </w:r>
+      <w:r>
+        <w:rPr>
+          <w:lang w:val="fr-FR"/>
+        </w:rPr>
+        <w:t>des fonctions qui peuvent etre redéfinit par l’utilisateur</w:t>
+      </w:r>
+      <w:r>
+        <w:rPr>
+          <w:lang w:val="fr-FR"/>
+        </w:rPr>
+        <w:t xml:space="preserve"> (Overridden Method), ou bien</w:t>
+      </w:r>
+      <w:r>
+        <w:rPr>
+          <w:lang w:val="fr-FR"/>
+        </w:rPr>
+        <w:t xml:space="preserve"> </w:t>
+      </w:r>
+      <w:r>
+        <w:rPr>
+          <w:lang w:val="fr-FR"/>
+        </w:rPr>
+        <w:t xml:space="preserve">les fonctions de type Fonction Object, ceci est afin d’empêcher les exceptions, les deadlocks, et la corruption des données. Exemple </w:t>
+      </w:r>
+      <w:proofErr w:type="gramStart"/>
+      <w:r>
+        <w:rPr>
+          <w:lang w:val="fr-FR"/>
+        </w:rPr>
+        <w:t>de Observable</w:t>
+      </w:r>
+      <w:proofErr w:type="gramEnd"/>
+      <w:r>
+        <w:rPr>
+          <w:lang w:val="fr-FR"/>
+        </w:rPr>
+        <w:t xml:space="preserve"> </w:t>
+      </w:r>
+      <w:r>
+        <w:rPr>
+          <w:lang w:val="fr-FR"/>
+        </w:rPr>
+        <w:t>Set</w:t>
+      </w:r>
+      <w:r>
+        <w:rPr>
+          <w:lang w:val="fr-FR"/>
+        </w:rPr>
+        <w:t xml:space="preserve">, et l’interface </w:t>
+      </w:r>
+      <w:proofErr w:type="spellStart"/>
+      <w:r>
+        <w:rPr>
+          <w:lang w:val="fr-FR"/>
+        </w:rPr>
+        <w:t>ObserverSet</w:t>
+      </w:r>
+      <w:proofErr w:type="spellEnd"/>
+      <w:r>
+        <w:rPr>
+          <w:lang w:val="fr-FR"/>
+        </w:rPr>
+        <w:t>.</w:t>
+      </w:r>
+    </w:p>
+    <w:p>
+      <w:pPr>
+        <w:rPr>
+          <w:lang w:val="fr-FR"/>
+        </w:rPr>
+      </w:pPr>
+      <w:r>
+        <w:rPr>
+          <w:lang w:val="fr-FR"/>
+        </w:rPr>
+        <w:t xml:space="preserve">On peut utiliser l’interface </w:t>
+      </w:r>
+      <w:proofErr w:type="spellStart"/>
+      <w:r>
+        <w:rPr>
+          <w:lang w:val="fr-FR"/>
+        </w:rPr>
+        <w:t>Java.util.concurent</w:t>
+      </w:r>
+      <w:proofErr w:type="spellEnd"/>
+      <w:r>
+        <w:rPr>
+          <w:lang w:val="fr-FR"/>
+        </w:rPr>
+        <w:t xml:space="preserve"> qui permet </w:t>
+      </w:r>
+      <w:proofErr w:type="spellStart"/>
+      <w:r>
+        <w:rPr>
+          <w:lang w:val="fr-FR"/>
+        </w:rPr>
+        <w:t>defaciliter</w:t>
+      </w:r>
+      <w:proofErr w:type="spellEnd"/>
+      <w:r>
+        <w:rPr>
+          <w:lang w:val="fr-FR"/>
+        </w:rPr>
+        <w:t xml:space="preserve"> les actions de synchronisation entre les threads. Exemple </w:t>
+      </w:r>
+      <w:r>
+        <w:rPr>
+          <w:lang w:val="fr-FR"/>
+        </w:rPr>
+        <w:t xml:space="preserve">: </w:t>
+      </w:r>
+      <w:hyperlink r:id="rId5" w:tooltip="class in java.util.concurrent" w:history="1">
+        <w:r>
+          <w:rPr>
+            <w:lang w:val="fr-FR"/>
+          </w:rPr>
+          <w:t>SynchronousQueue</w:t>
+        </w:r>
+      </w:hyperlink>
+      <w:r>
+        <w:rPr>
+          <w:lang w:val="fr-FR"/>
+        </w:rPr>
+        <w:t>&lt;E&gt;</w:t>
+      </w:r>
+      <w:r>
+        <w:rPr>
+          <w:lang w:val="fr-FR"/>
+        </w:rPr>
+        <w:t xml:space="preserve">, </w:t>
+      </w:r>
+      <w:hyperlink r:id="rId6" w:tooltip="class in java.util.concurrent" w:history="1">
+        <w:proofErr w:type="spellStart"/>
+        <w:r>
+          <w:rPr>
+            <w:lang w:val="fr-FR"/>
+          </w:rPr>
+          <w:t>CopyOnWriteArraySet</w:t>
+        </w:r>
+        <w:proofErr w:type="spellEnd"/>
+      </w:hyperlink>
+      <w:r>
+        <w:rPr>
+          <w:lang w:val="fr-FR"/>
+        </w:rPr>
+        <w:t>&lt;E&gt;</w:t>
+      </w:r>
+      <w:r>
+        <w:rPr>
+          <w:lang w:val="fr-FR"/>
+        </w:rPr>
+        <w:t xml:space="preserve">, </w:t>
+      </w:r>
+      <w:hyperlink r:id="rId7" w:tooltip="class in java.util.concurrent" w:history="1">
+        <w:proofErr w:type="spellStart"/>
+        <w:r>
+          <w:rPr>
+            <w:lang w:val="fr-FR"/>
+          </w:rPr>
+          <w:t>CopyOnWriteArraySet</w:t>
+        </w:r>
+        <w:proofErr w:type="spellEnd"/>
+      </w:hyperlink>
+      <w:r>
+        <w:rPr>
+          <w:lang w:val="fr-FR"/>
+        </w:rPr>
+        <w:t>&lt;E&gt;</w:t>
+      </w:r>
+      <w:r>
+        <w:rPr>
+          <w:lang w:val="fr-FR"/>
+        </w:rPr>
+        <w:t>.</w:t>
+      </w:r>
+    </w:p>
+    <w:p>
+      <w:pPr>
+        <w:rPr>
+          <w:lang w:val="fr-FR"/>
+        </w:rPr>
+      </w:pPr>
+      <w:r>
+        <w:rPr>
+          <w:lang w:val="fr-FR"/>
+        </w:rPr>
+        <w:t xml:space="preserve">Essayer de faire le minimum de travail au sein d’une </w:t>
+      </w:r>
+      <w:proofErr w:type="spellStart"/>
+      <w:r>
+        <w:rPr>
+          <w:lang w:val="fr-FR"/>
+        </w:rPr>
+        <w:t>region</w:t>
+      </w:r>
+      <w:proofErr w:type="spellEnd"/>
+      <w:r>
+        <w:rPr>
+          <w:lang w:val="fr-FR"/>
+        </w:rPr>
+        <w:t xml:space="preserve"> synchronisé.</w:t>
+      </w:r>
+    </w:p>
+    <w:p>
+      <w:pPr>
+        <w:rPr>
+          <w:lang w:val="fr-FR"/>
+        </w:rPr>
+      </w:pPr>
+      <w:r>
+        <w:rPr>
+          <w:lang w:val="fr-FR"/>
+        </w:rPr>
+        <w:t>Le problème de performance lors de l’utilisation a</w:t>
+      </w:r>
+      <w:r>
+        <w:rPr>
+          <w:lang w:val="fr-FR"/>
+        </w:rPr>
+        <w:t>ccesseur</w:t>
+      </w:r>
+      <w:r>
+        <w:rPr>
+          <w:lang w:val="fr-FR"/>
+        </w:rPr>
+        <w:t xml:space="preserve"> de la synchronisation ce n’est pas le temps perdu pour l’obtention des </w:t>
+      </w:r>
+      <w:proofErr w:type="spellStart"/>
+      <w:r>
+        <w:rPr>
+          <w:lang w:val="fr-FR"/>
+        </w:rPr>
+        <w:t>locks</w:t>
+      </w:r>
+      <w:proofErr w:type="spellEnd"/>
+      <w:r>
+        <w:rPr>
+          <w:lang w:val="fr-FR"/>
+        </w:rPr>
+        <w:t xml:space="preserve">, mais c’est la perte de possibilité de parallélisme, and le délai perdu pour assurer que chaque corps à une vue consistent de la mémoire.  </w:t>
+      </w:r>
+    </w:p>
+    <w:p>
+      <w:pPr>
+        <w:rPr>
+          <w:lang w:val="fr-FR"/>
+        </w:rPr>
+      </w:pPr>
+      <w:r>
+        <w:rPr>
+          <w:lang w:val="fr-FR"/>
+        </w:rPr>
+        <w:t xml:space="preserve">De préférence, laisser le client </w:t>
+      </w:r>
+      <w:r>
+        <w:rPr>
+          <w:lang w:val="fr-FR"/>
+        </w:rPr>
+        <w:t xml:space="preserve">faire la synchronisation, donc ne pas synchroniser votre classe mais, documentez quelle n’est pas thread </w:t>
+      </w:r>
+      <w:proofErr w:type="spellStart"/>
+      <w:proofErr w:type="gramStart"/>
+      <w:r>
+        <w:rPr>
+          <w:lang w:val="fr-FR"/>
+        </w:rPr>
+        <w:t>safe</w:t>
+      </w:r>
+      <w:proofErr w:type="spellEnd"/>
+      <w:r>
+        <w:rPr>
+          <w:lang w:val="fr-FR"/>
+        </w:rPr>
+        <w:t>(</w:t>
+      </w:r>
+      <w:proofErr w:type="gramEnd"/>
+      <w:r>
+        <w:rPr>
+          <w:lang w:val="fr-FR"/>
+        </w:rPr>
+        <w:t>Mais lorsque vous utiliser des attribut static, faire la synchronisation de ces attribut en interne de la classe.</w:t>
+      </w:r>
+    </w:p>
+    <w:p>
+      <w:pPr>
+        <w:pStyle w:val="Heading2"/>
+        <w:rPr>
+          <w:lang w:val="fr-FR"/>
+        </w:rPr>
+      </w:pPr>
+      <w:r>
+        <w:rPr>
+          <w:lang w:val="fr-FR"/>
+        </w:rPr>
+        <w:t xml:space="preserve">Conclusion : </w:t>
+      </w:r>
+    </w:p>
+    <w:p>
+      <w:pPr>
+        <w:pStyle w:val="ListParagraph"/>
+        <w:numPr>
+          <w:ilvl w:val="0"/>
+          <w:numId w:val="12"/>
+        </w:numPr>
+        <w:rPr>
+          <w:lang w:val="fr-FR"/>
+        </w:rPr>
+      </w:pPr>
+      <w:r>
+        <w:rPr>
+          <w:lang w:val="fr-FR"/>
+        </w:rPr>
+        <w:t xml:space="preserve">pour éviter les </w:t>
+      </w:r>
+      <w:proofErr w:type="spellStart"/>
+      <w:r>
+        <w:rPr>
+          <w:lang w:val="fr-FR"/>
+        </w:rPr>
+        <w:t>interblocages</w:t>
+      </w:r>
+      <w:proofErr w:type="spellEnd"/>
+      <w:r>
+        <w:rPr>
+          <w:lang w:val="fr-FR"/>
+        </w:rPr>
+        <w:t xml:space="preserve"> et la corruption de données, n'appelez jamais une méthode </w:t>
+      </w:r>
+      <w:proofErr w:type="spellStart"/>
+      <w:r>
+        <w:rPr>
+          <w:lang w:val="fr-FR"/>
+        </w:rPr>
+        <w:t>alien</w:t>
+      </w:r>
+      <w:proofErr w:type="spellEnd"/>
+      <w:r>
+        <w:rPr>
+          <w:lang w:val="fr-FR"/>
+        </w:rPr>
+        <w:t xml:space="preserve"> depuis une région synchronisée. Plus généralement, essayez de limiter la quantité de travail que vous effectuez à l'intérieur des régions synchronisées. </w:t>
+      </w:r>
+    </w:p>
+    <w:p>
+      <w:pPr>
+        <w:pStyle w:val="ListParagraph"/>
+        <w:numPr>
+          <w:ilvl w:val="0"/>
+          <w:numId w:val="12"/>
+        </w:numPr>
+        <w:rPr>
+          <w:lang w:val="fr-FR"/>
+        </w:rPr>
+      </w:pPr>
+      <w:r>
+        <w:rPr>
+          <w:lang w:val="fr-FR"/>
+        </w:rPr>
+        <w:t xml:space="preserve">Dans l'ère moderne des </w:t>
+      </w:r>
+      <w:proofErr w:type="spellStart"/>
+      <w:r>
+        <w:rPr>
+          <w:lang w:val="fr-FR"/>
+        </w:rPr>
+        <w:t>multicœurs</w:t>
+      </w:r>
+      <w:proofErr w:type="spellEnd"/>
+      <w:r>
+        <w:rPr>
+          <w:lang w:val="fr-FR"/>
+        </w:rPr>
+        <w:t xml:space="preserve">, il est plus important que jamais de ne pas trop synchroniser. </w:t>
+      </w:r>
+    </w:p>
+    <w:p>
+      <w:pPr>
+        <w:pStyle w:val="ListParagraph"/>
+        <w:numPr>
+          <w:ilvl w:val="0"/>
+          <w:numId w:val="12"/>
+        </w:numPr>
+        <w:rPr>
+          <w:lang w:val="fr-FR"/>
+        </w:rPr>
+      </w:pPr>
+      <w:r>
+        <w:rPr>
+          <w:lang w:val="fr-FR"/>
+        </w:rPr>
+        <w:t>Synchronisez votre classe en interne seulement s'il y a une bonne raison de le faire, et documentez clairement votre décision</w:t>
+      </w:r>
+      <w:r>
+        <w:rPr>
+          <w:lang w:val="fr-FR"/>
+        </w:rPr>
+        <w:t>.</w:t>
       </w:r>
       <w:bookmarkStart w:id="0" w:name="_GoBack"/>
       <w:bookmarkEnd w:id="0"/>
-      <w:r>
-        <w:rPr>
-          <w:lang w:val="fr-FR"/>
-        </w:rPr>
-        <w:t xml:space="preserve">  </w:t>
-      </w:r>
-    </w:p>
-    <w:p>
-      <w:pPr>
-        <w:pStyle w:val="Heading1"/>
-      </w:pPr>
-      <w:r>
-        <w:t>Thread documentation from JAVA Programming Language</w:t>
-      </w:r>
-      <w:r>
-        <w:t xml:space="preserve"> </w:t>
-      </w:r>
-      <w:r>
-        <w:t xml:space="preserve"> </w:t>
-      </w:r>
-    </w:p>
-    <w:p>
-      <w:pPr>
-        <w:rPr>
-          <w:rtl/>
-          <w:lang w:val="fr-FR"/>
-        </w:rPr>
-      </w:pPr>
-      <w:r>
-        <w:rPr>
-          <w:lang w:val="fr-FR"/>
-        </w:rPr>
-        <w:t xml:space="preserve">La function </w:t>
-      </w:r>
-      <w:proofErr w:type="spellStart"/>
-      <w:r>
-        <w:rPr>
-          <w:lang w:val="fr-FR"/>
-        </w:rPr>
-        <w:t>holdsLock</w:t>
-      </w:r>
-      <w:proofErr w:type="spellEnd"/>
-      <w:r>
-        <w:rPr>
-          <w:lang w:val="fr-FR"/>
-        </w:rPr>
-        <w:t xml:space="preserve"> permet d’indiquer si le thread a </w:t>
-      </w:r>
-      <w:proofErr w:type="spellStart"/>
-      <w:r>
-        <w:rPr>
-          <w:lang w:val="fr-FR"/>
-        </w:rPr>
-        <w:t>locker</w:t>
-      </w:r>
-      <w:proofErr w:type="spellEnd"/>
-      <w:r>
-        <w:rPr>
-          <w:lang w:val="fr-FR"/>
-        </w:rPr>
-        <w:t xml:space="preserve"> l’objet</w:t>
-      </w:r>
-      <w:r>
-        <w:rPr>
-          <w:lang w:val="fr-FR"/>
-        </w:rPr>
-        <w:t xml:space="preserve"> </w:t>
-      </w:r>
-      <w:r>
-        <w:rPr>
-          <w:lang w:val="fr-FR"/>
-        </w:rPr>
-        <w:t>ou n</w:t>
-      </w:r>
-      <w:r>
-        <w:rPr>
-          <w:lang w:val="fr-FR"/>
-        </w:rPr>
-        <w:t>o</w:t>
-      </w:r>
-      <w:r>
-        <w:rPr>
-          <w:lang w:val="fr-FR"/>
-        </w:rPr>
-        <w:t>n.</w:t>
-      </w:r>
-    </w:p>
-    <w:p>
-      <w:pPr>
-        <w:rPr>
-          <w:lang w:val="fr-FR"/>
-        </w:rPr>
-      </w:pPr>
-      <w:r>
-        <w:rPr>
-          <w:lang w:val="fr-FR"/>
-        </w:rPr>
-        <w:t xml:space="preserve">En utilisant le mot synchronized pour les méthodes, on </w:t>
-      </w:r>
-      <w:r>
-        <w:rPr>
-          <w:lang w:val="fr-FR"/>
-        </w:rPr>
-        <w:t>garantit qu’il y’aura pas de conflit pour l’accès à cette méthode.</w:t>
-      </w:r>
-    </w:p>
-    <w:p>
-      <w:pPr>
-        <w:rPr>
-          <w:lang w:val="fr-FR"/>
-        </w:rPr>
-      </w:pPr>
-      <w:r>
-        <w:rPr>
-          <w:lang w:val="fr-FR"/>
-        </w:rPr>
-        <w:t xml:space="preserve">Si on hérite et on redéfinit une méthode synchronisé, la nouvelle méthode peut </w:t>
-      </w:r>
-      <w:proofErr w:type="spellStart"/>
-      <w:r>
-        <w:rPr>
-          <w:lang w:val="fr-FR"/>
-        </w:rPr>
-        <w:t>etre</w:t>
-      </w:r>
-      <w:proofErr w:type="spellEnd"/>
-      <w:r>
-        <w:rPr>
-          <w:lang w:val="fr-FR"/>
-        </w:rPr>
-        <w:t xml:space="preserve"> synchronisé ou pas. Mais l’invocation de la méthode père est toujours synchronisée.</w:t>
-      </w:r>
-    </w:p>
-    <w:p>
-      <w:pPr>
-        <w:rPr>
-          <w:lang w:val="fr-FR"/>
-        </w:rPr>
-      </w:pPr>
-      <w:r>
-        <w:rPr>
-          <w:lang w:val="fr-FR"/>
-        </w:rPr>
-        <w:t xml:space="preserve">On peut également ajouté le mot synchronized à une méthode static, dans ce </w:t>
-      </w:r>
-      <w:proofErr w:type="gramStart"/>
-      <w:r>
-        <w:rPr>
-          <w:lang w:val="fr-FR"/>
-        </w:rPr>
-        <w:t>cas ,</w:t>
-      </w:r>
-      <w:proofErr w:type="gramEnd"/>
-      <w:r>
-        <w:rPr>
-          <w:lang w:val="fr-FR"/>
-        </w:rPr>
-        <w:t xml:space="preserve"> cette méthode de la classe ne sera pas accessible par 2 threads au même temps.(méthode de l’objet).</w:t>
-      </w:r>
-    </w:p>
-    <w:p>
-      <w:pPr>
-        <w:rPr>
-          <w:lang w:val="fr-FR"/>
-        </w:rPr>
-      </w:pPr>
-      <w:r>
-        <w:rPr>
-          <w:lang w:val="fr-FR"/>
-        </w:rPr>
-        <w:t xml:space="preserve">On peut également </w:t>
-      </w:r>
-      <w:r>
-        <w:rPr>
-          <w:lang w:val="fr-FR"/>
-        </w:rPr>
-        <w:t>utiliser</w:t>
-      </w:r>
-      <w:r>
-        <w:rPr>
-          <w:lang w:val="fr-FR"/>
-        </w:rPr>
-        <w:t xml:space="preserve"> le mot synchronized pour les block</w:t>
-      </w:r>
-      <w:r>
-        <w:rPr>
-          <w:lang w:val="fr-FR"/>
-        </w:rPr>
-        <w:t>s</w:t>
-      </w:r>
-      <w:r>
-        <w:rPr>
-          <w:lang w:val="fr-FR"/>
-        </w:rPr>
-        <w:t xml:space="preserve"> de code exemple ;</w:t>
-      </w:r>
-    </w:p>
-    <w:p>
-      <w:pPr>
-        <w:rPr>
-          <w:lang w:val="fr-FR"/>
-        </w:rPr>
-      </w:pPr>
-      <w:r>
-        <w:rPr>
-          <w:lang w:val="fr-FR"/>
-        </w:rPr>
-        <w:t>Synchronized(Variable)</w:t>
-      </w:r>
-      <w:r>
-        <w:rPr>
-          <w:lang w:val="fr-FR"/>
-        </w:rPr>
-        <w:t xml:space="preserve"> </w:t>
-      </w:r>
-      <w:proofErr w:type="gramStart"/>
-      <w:r>
-        <w:rPr>
-          <w:lang w:val="fr-FR"/>
-        </w:rPr>
-        <w:t>{  …</w:t>
-      </w:r>
-      <w:proofErr w:type="gramEnd"/>
-      <w:r>
-        <w:rPr>
-          <w:lang w:val="fr-FR"/>
-        </w:rPr>
-        <w:t>..  }</w:t>
-      </w:r>
-      <w:proofErr w:type="gramStart"/>
-      <w:r>
-        <w:rPr>
-          <w:lang w:val="fr-FR"/>
-        </w:rPr>
-        <w:t>.,</w:t>
-      </w:r>
-      <w:proofErr w:type="gramEnd"/>
-      <w:r>
-        <w:rPr>
-          <w:lang w:val="fr-FR"/>
-        </w:rPr>
-        <w:t xml:space="preserve"> ou bien pour les classes internes exemple : </w:t>
-      </w:r>
-      <w:proofErr w:type="spellStart"/>
-      <w:r>
-        <w:rPr>
-          <w:lang w:val="fr-FR"/>
-        </w:rPr>
-        <w:t>inner</w:t>
-      </w:r>
-      <w:proofErr w:type="spellEnd"/>
-      <w:r>
-        <w:rPr>
-          <w:lang w:val="fr-FR"/>
-        </w:rPr>
-        <w:t xml:space="preserve"> et </w:t>
-      </w:r>
-      <w:proofErr w:type="spellStart"/>
-      <w:r>
-        <w:rPr>
-          <w:lang w:val="fr-FR"/>
-        </w:rPr>
-        <w:t>outer</w:t>
-      </w:r>
-      <w:proofErr w:type="spellEnd"/>
-      <w:r>
-        <w:rPr>
-          <w:lang w:val="fr-FR"/>
-        </w:rPr>
-        <w:t xml:space="preserve">, </w:t>
-      </w:r>
-      <w:proofErr w:type="spellStart"/>
-      <w:r>
-        <w:rPr>
-          <w:lang w:val="fr-FR"/>
-        </w:rPr>
-        <w:t>Synhronized</w:t>
-      </w:r>
-      <w:proofErr w:type="spellEnd"/>
-      <w:r>
-        <w:rPr>
-          <w:lang w:val="fr-FR"/>
-        </w:rPr>
-        <w:t xml:space="preserve"> (</w:t>
-      </w:r>
-      <w:proofErr w:type="spellStart"/>
-      <w:r>
-        <w:rPr>
-          <w:lang w:val="fr-FR"/>
-        </w:rPr>
-        <w:t>this.outer</w:t>
-      </w:r>
-      <w:proofErr w:type="spellEnd"/>
-      <w:r>
-        <w:rPr>
-          <w:lang w:val="fr-FR"/>
-        </w:rPr>
-        <w:t>).</w:t>
-      </w:r>
-    </w:p>
-    <w:p>
-      <w:pPr>
-        <w:pStyle w:val="Heading2"/>
-        <w:rPr>
-          <w:lang w:val="fr-FR"/>
-        </w:rPr>
-      </w:pPr>
-      <w:proofErr w:type="spellStart"/>
-      <w:r>
-        <w:rPr>
-          <w:lang w:val="fr-FR"/>
-        </w:rPr>
-        <w:t>Synchronization</w:t>
-      </w:r>
-      <w:proofErr w:type="spellEnd"/>
-      <w:r>
-        <w:rPr>
-          <w:lang w:val="fr-FR"/>
-        </w:rPr>
-        <w:t xml:space="preserve"> Designs:</w:t>
-      </w:r>
-    </w:p>
-    <w:p>
-      <w:pPr>
-        <w:rPr>
-          <w:lang w:val="fr-FR"/>
-        </w:rPr>
-      </w:pPr>
-      <w:r>
-        <w:rPr>
-          <w:lang w:val="fr-FR"/>
-        </w:rPr>
-        <w:t xml:space="preserve">Client </w:t>
-      </w:r>
-      <w:proofErr w:type="spellStart"/>
-      <w:r>
-        <w:rPr>
-          <w:lang w:val="fr-FR"/>
-        </w:rPr>
-        <w:t>side-synchronization</w:t>
-      </w:r>
-      <w:proofErr w:type="spellEnd"/>
-      <w:r>
-        <w:rPr>
-          <w:lang w:val="fr-FR"/>
-        </w:rPr>
-        <w:t xml:space="preserve">: synchronisé de la part de client c’est-à-dire </w:t>
-      </w:r>
-      <w:r>
-        <w:rPr>
-          <w:lang w:val="fr-FR"/>
-        </w:rPr>
-        <w:t xml:space="preserve">assurer que tous les clients appel l’objet partagé dans un bloc synchronisé (approche utilisé dans le cas où les classes ne sont pas conçues pour un </w:t>
-      </w:r>
-      <w:proofErr w:type="spellStart"/>
-      <w:r>
-        <w:rPr>
-          <w:lang w:val="fr-FR"/>
-        </w:rPr>
-        <w:t>environement</w:t>
-      </w:r>
-      <w:proofErr w:type="spellEnd"/>
-      <w:r>
-        <w:rPr>
-          <w:lang w:val="fr-FR"/>
-        </w:rPr>
-        <w:t xml:space="preserve"> multithread</w:t>
-      </w:r>
-      <w:r>
-        <w:rPr>
-          <w:lang w:val="fr-FR"/>
-        </w:rPr>
-        <w:t>, on peut</w:t>
-      </w:r>
-      <w:r>
-        <w:rPr>
-          <w:lang w:val="fr-FR"/>
-        </w:rPr>
-        <w:t xml:space="preserve"> é</w:t>
-      </w:r>
-      <w:r>
-        <w:rPr>
-          <w:lang w:val="fr-FR"/>
-        </w:rPr>
-        <w:t xml:space="preserve">galement </w:t>
-      </w:r>
-      <w:r>
-        <w:rPr>
-          <w:lang w:val="fr-FR"/>
-        </w:rPr>
-        <w:t>définir une sous classe, et on redéfinit les méthodes avec le mot synchronized</w:t>
-      </w:r>
-      <w:r>
-        <w:rPr>
-          <w:lang w:val="fr-FR"/>
-        </w:rPr>
-        <w:t>).</w:t>
-      </w:r>
-    </w:p>
-    <w:p>
-      <w:pPr>
-        <w:rPr>
-          <w:lang w:val="fr-FR"/>
-        </w:rPr>
-      </w:pPr>
-      <w:r>
-        <w:rPr>
-          <w:lang w:val="fr-FR"/>
-        </w:rPr>
-        <w:t xml:space="preserve">Server </w:t>
-      </w:r>
-      <w:proofErr w:type="spellStart"/>
-      <w:r>
-        <w:rPr>
-          <w:lang w:val="fr-FR"/>
-        </w:rPr>
-        <w:t>side-synchronization</w:t>
-      </w:r>
-      <w:proofErr w:type="spellEnd"/>
-      <w:r>
-        <w:rPr>
-          <w:lang w:val="fr-FR"/>
-        </w:rPr>
-        <w:t>: Assurer que tous les méthodes de l’objet partagé porte le mot synchronized ou bien leurs corps est synchronisé (cette approche est meilleur).</w:t>
-      </w:r>
-    </w:p>
-    <w:p>
-      <w:pPr>
-        <w:rPr>
-          <w:lang w:val="fr-FR"/>
-        </w:rPr>
-      </w:pPr>
-      <w:r>
-        <w:rPr>
-          <w:lang w:val="fr-FR"/>
-        </w:rPr>
-        <w:t xml:space="preserve">La méthodes </w:t>
-      </w:r>
-      <w:proofErr w:type="spellStart"/>
-      <w:r>
-        <w:rPr>
-          <w:lang w:val="fr-FR"/>
-        </w:rPr>
-        <w:t>wait</w:t>
-      </w:r>
-      <w:proofErr w:type="spellEnd"/>
-      <w:r>
-        <w:rPr>
-          <w:lang w:val="fr-FR"/>
-        </w:rPr>
-        <w:t xml:space="preserve"> et </w:t>
-      </w:r>
-      <w:proofErr w:type="gramStart"/>
-      <w:r>
-        <w:rPr>
-          <w:lang w:val="fr-FR"/>
-        </w:rPr>
-        <w:t>notifyall(</w:t>
-      </w:r>
-      <w:proofErr w:type="gramEnd"/>
-      <w:r>
-        <w:rPr>
-          <w:lang w:val="fr-FR"/>
-        </w:rPr>
-        <w:t xml:space="preserve">) et </w:t>
-      </w:r>
-      <w:proofErr w:type="spellStart"/>
-      <w:r>
-        <w:rPr>
-          <w:lang w:val="fr-FR"/>
-        </w:rPr>
-        <w:t>notify</w:t>
-      </w:r>
-      <w:proofErr w:type="spellEnd"/>
-      <w:r>
-        <w:rPr>
-          <w:lang w:val="fr-FR"/>
-        </w:rPr>
-        <w:t>() permet de communiquer entre les threads.</w:t>
-      </w:r>
-    </w:p>
-    <w:p>
-      <w:pPr>
-        <w:rPr>
-          <w:lang w:val="fr-FR"/>
-        </w:rPr>
-      </w:pPr>
-      <w:r>
-        <w:rPr>
-          <w:lang w:val="fr-FR"/>
-        </w:rPr>
-        <w:t xml:space="preserve">L’avantage de la méthode </w:t>
-      </w:r>
-      <w:proofErr w:type="spellStart"/>
-      <w:r>
-        <w:rPr>
-          <w:lang w:val="fr-FR"/>
-        </w:rPr>
-        <w:t>wait</w:t>
-      </w:r>
-      <w:proofErr w:type="spellEnd"/>
-      <w:r>
-        <w:rPr>
-          <w:lang w:val="fr-FR"/>
-        </w:rPr>
-        <w:t xml:space="preserve"> c’est quel permet de </w:t>
-      </w:r>
-      <w:proofErr w:type="spellStart"/>
-      <w:r>
-        <w:rPr>
-          <w:lang w:val="fr-FR"/>
-        </w:rPr>
-        <w:t>liberer</w:t>
-      </w:r>
-      <w:proofErr w:type="spellEnd"/>
-      <w:r>
-        <w:rPr>
-          <w:lang w:val="fr-FR"/>
-        </w:rPr>
-        <w:t xml:space="preserve"> l’objet </w:t>
-      </w:r>
-      <w:proofErr w:type="spellStart"/>
-      <w:r>
-        <w:rPr>
-          <w:lang w:val="fr-FR"/>
-        </w:rPr>
-        <w:t>locker</w:t>
-      </w:r>
-      <w:proofErr w:type="spellEnd"/>
-      <w:r>
-        <w:rPr>
-          <w:lang w:val="fr-FR"/>
-        </w:rPr>
-        <w:t xml:space="preserve"> par la méthode, elle permet aussi de mettre l’objet sous l’état suspended.</w:t>
-      </w:r>
-    </w:p>
-    <w:p>
-      <w:pPr>
-        <w:rPr>
-          <w:lang w:val="fr-FR"/>
-        </w:rPr>
-      </w:pPr>
-      <w:r>
-        <w:rPr>
-          <w:lang w:val="fr-FR"/>
-        </w:rPr>
-        <w:t xml:space="preserve">Quand on fait des changements sur des variables qui </w:t>
-      </w:r>
-      <w:proofErr w:type="gramStart"/>
-      <w:r>
-        <w:rPr>
-          <w:lang w:val="fr-FR"/>
-        </w:rPr>
-        <w:t>suspend</w:t>
-      </w:r>
-      <w:proofErr w:type="gramEnd"/>
-      <w:r>
-        <w:rPr>
-          <w:lang w:val="fr-FR"/>
-        </w:rPr>
-        <w:t xml:space="preserve"> d’autre thread, on utilise la méthode </w:t>
-      </w:r>
-      <w:proofErr w:type="spellStart"/>
-      <w:r>
-        <w:rPr>
-          <w:lang w:val="fr-FR"/>
-        </w:rPr>
-        <w:t>notify</w:t>
-      </w:r>
-      <w:proofErr w:type="spellEnd"/>
-      <w:r>
-        <w:rPr>
-          <w:lang w:val="fr-FR"/>
-        </w:rPr>
-        <w:t xml:space="preserve"> pour éveiller un thread ou bien notifyall pour éveiller tous les threads suspendus</w:t>
-      </w:r>
-      <w:r>
-        <w:rPr>
-          <w:lang w:val="fr-FR"/>
-        </w:rPr>
-        <w:t>.</w:t>
-      </w:r>
-    </w:p>
-    <w:p>
-      <w:pPr>
-        <w:rPr>
-          <w:lang w:val="fr-FR"/>
-        </w:rPr>
-      </w:pPr>
-      <w:r>
-        <w:rPr>
-          <w:lang w:val="fr-FR"/>
-        </w:rPr>
-        <w:lastRenderedPageBreak/>
-        <w:t xml:space="preserve">La méthode </w:t>
-      </w:r>
-      <w:proofErr w:type="spellStart"/>
-      <w:proofErr w:type="gramStart"/>
-      <w:r>
-        <w:rPr>
-          <w:lang w:val="fr-FR"/>
-        </w:rPr>
-        <w:t>wait</w:t>
-      </w:r>
-      <w:proofErr w:type="spellEnd"/>
-      <w:r>
-        <w:rPr>
-          <w:lang w:val="fr-FR"/>
-        </w:rPr>
-        <w:t>(</w:t>
-      </w:r>
-      <w:proofErr w:type="gramEnd"/>
-      <w:r>
-        <w:rPr>
-          <w:lang w:val="fr-FR"/>
-        </w:rPr>
-        <w:t>) engendre l’exception ‘</w:t>
-      </w:r>
-      <w:proofErr w:type="spellStart"/>
-      <w:r>
-        <w:rPr>
-          <w:lang w:val="fr-FR"/>
-        </w:rPr>
-        <w:t>InterreptedException</w:t>
-      </w:r>
-      <w:proofErr w:type="spellEnd"/>
-      <w:r>
-        <w:rPr>
-          <w:lang w:val="fr-FR"/>
-        </w:rPr>
-        <w:t xml:space="preserve">’, on peut passer un temps d’attente en </w:t>
-      </w:r>
-      <w:proofErr w:type="spellStart"/>
-      <w:r>
-        <w:rPr>
-          <w:lang w:val="fr-FR"/>
-        </w:rPr>
-        <w:t>miliseconde</w:t>
-      </w:r>
-      <w:proofErr w:type="spellEnd"/>
-      <w:r>
-        <w:rPr>
-          <w:lang w:val="fr-FR"/>
-        </w:rPr>
-        <w:t xml:space="preserve"> en paramètre(assurer que le programme return ‘temps infini dans le cas contraire’).</w:t>
-      </w:r>
-    </w:p>
-    <w:p>
-      <w:pPr>
-        <w:rPr>
-          <w:lang w:val="fr-FR"/>
-        </w:rPr>
-      </w:pPr>
-      <w:r>
-        <w:rPr>
-          <w:lang w:val="fr-FR"/>
-        </w:rPr>
-        <w:t xml:space="preserve">La différence entre </w:t>
-      </w:r>
-      <w:proofErr w:type="spellStart"/>
-      <w:r>
-        <w:rPr>
-          <w:lang w:val="fr-FR"/>
-        </w:rPr>
-        <w:t>notify</w:t>
-      </w:r>
-      <w:proofErr w:type="spellEnd"/>
-      <w:r>
-        <w:rPr>
-          <w:lang w:val="fr-FR"/>
-        </w:rPr>
-        <w:t xml:space="preserve"> et notifyall est que notifyall permet d’éveiller tous les threads attendant la condition, contrairement à l’autre méthode qui éveille un seule thread. </w:t>
-      </w:r>
-    </w:p>
-    <w:p>
-      <w:pPr>
-        <w:rPr>
-          <w:lang w:val="fr-FR"/>
-        </w:rPr>
-      </w:pPr>
-      <w:r>
-        <w:rPr>
-          <w:lang w:val="fr-FR"/>
-        </w:rPr>
-        <w:t>Avantage</w:t>
-      </w:r>
-      <w:r>
-        <w:rPr>
-          <w:lang w:val="fr-FR"/>
-        </w:rPr>
-        <w:t xml:space="preserve"> de la méthode </w:t>
-      </w:r>
-      <w:proofErr w:type="spellStart"/>
-      <w:r>
-        <w:rPr>
-          <w:lang w:val="fr-FR"/>
-        </w:rPr>
-        <w:t>wait</w:t>
-      </w:r>
-      <w:proofErr w:type="spellEnd"/>
-      <w:r>
-        <w:rPr>
-          <w:lang w:val="fr-FR"/>
-        </w:rPr>
-        <w:t> </w:t>
-      </w:r>
-      <w:proofErr w:type="gramStart"/>
-      <w:r>
-        <w:rPr>
-          <w:lang w:val="fr-FR"/>
-        </w:rPr>
-        <w:t>;pour</w:t>
-      </w:r>
-      <w:proofErr w:type="gramEnd"/>
-      <w:r>
-        <w:rPr>
-          <w:lang w:val="fr-FR"/>
-        </w:rPr>
-        <w:t xml:space="preserve"> ne pas surcharger le programme avant la satisfaction de la condition</w:t>
-      </w:r>
-      <w:r>
-        <w:rPr>
-          <w:lang w:val="fr-FR"/>
-        </w:rPr>
-        <w:t>.</w:t>
-      </w:r>
-    </w:p>
-    <w:p>
-      <w:pPr>
-        <w:rPr>
-          <w:lang w:val="fr-FR"/>
-        </w:rPr>
-      </w:pPr>
-      <w:r>
-        <w:rPr>
-          <w:lang w:val="fr-FR"/>
-        </w:rPr>
-        <w:t xml:space="preserve">Ces méthodes ne peuvent pas être </w:t>
-      </w:r>
-      <w:proofErr w:type="gramStart"/>
-      <w:r>
-        <w:rPr>
-          <w:lang w:val="fr-FR"/>
-        </w:rPr>
-        <w:t>utilisé</w:t>
-      </w:r>
-      <w:proofErr w:type="gramEnd"/>
-      <w:r>
-        <w:rPr>
-          <w:lang w:val="fr-FR"/>
-        </w:rPr>
-        <w:t xml:space="preserve"> dans une section de code non synchronisée.</w:t>
-      </w:r>
-    </w:p>
-    <w:p>
-      <w:pPr>
-        <w:rPr>
-          <w:lang w:val="fr-FR"/>
-        </w:rPr>
-      </w:pPr>
     </w:p>
     <w:sectPr>
       <w:pgSz w:w="12240" w:h="15840"/>
@@ -9742,6 +10044,92 @@
     </w:lvl>
   </w:abstractNum>
   <w:abstractNum w:abstractNumId="9">
+    <w:nsid w:val="55473EA3"/>
+    <w:multiLevelType w:val="hybridMultilevel"/>
+    <w:tmpl w:val="59742E2A"/>
+    <w:lvl w:ilvl="0" w:tplc="0409000F">
+      <w:start w:val="1"/>
+      <w:numFmt w:val="decimal"/>
+      <w:lvlText w:val="%1."/>
+      <w:lvlJc w:val="left"/>
+      <w:pPr>
+        <w:ind w:left="720" w:hanging="360"/>
+      </w:pPr>
+    </w:lvl>
+    <w:lvl w:ilvl="1" w:tplc="04090019" w:tentative="1">
+      <w:start w:val="1"/>
+      <w:numFmt w:val="lowerLetter"/>
+      <w:lvlText w:val="%2."/>
+      <w:lvlJc w:val="left"/>
+      <w:pPr>
+        <w:ind w:left="1440" w:hanging="360"/>
+      </w:pPr>
+    </w:lvl>
+    <w:lvl w:ilvl="2" w:tplc="0409001B" w:tentative="1">
+      <w:start w:val="1"/>
+      <w:numFmt w:val="lowerRoman"/>
+      <w:lvlText w:val="%3."/>
+      <w:lvlJc w:val="right"/>
+      <w:pPr>
+        <w:ind w:left="2160" w:hanging="180"/>
+      </w:pPr>
+    </w:lvl>
+    <w:lvl w:ilvl="3" w:tplc="0409000F" w:tentative="1">
+      <w:start w:val="1"/>
+      <w:numFmt w:val="decimal"/>
+      <w:lvlText w:val="%4."/>
+      <w:lvlJc w:val="left"/>
+      <w:pPr>
+        <w:ind w:left="2880" w:hanging="360"/>
+      </w:pPr>
+    </w:lvl>
+    <w:lvl w:ilvl="4" w:tplc="04090019" w:tentative="1">
+      <w:start w:val="1"/>
+      <w:numFmt w:val="lowerLetter"/>
+      <w:lvlText w:val="%5."/>
+      <w:lvlJc w:val="left"/>
+      <w:pPr>
+        <w:ind w:left="3600" w:hanging="360"/>
+      </w:pPr>
+    </w:lvl>
+    <w:lvl w:ilvl="5" w:tplc="0409001B" w:tentative="1">
+      <w:start w:val="1"/>
+      <w:numFmt w:val="lowerRoman"/>
+      <w:lvlText w:val="%6."/>
+      <w:lvlJc w:val="right"/>
+      <w:pPr>
+        <w:ind w:left="4320" w:hanging="180"/>
+      </w:pPr>
+    </w:lvl>
+    <w:lvl w:ilvl="6" w:tplc="0409000F" w:tentative="1">
+      <w:start w:val="1"/>
+      <w:numFmt w:val="decimal"/>
+      <w:lvlText w:val="%7."/>
+      <w:lvlJc w:val="left"/>
+      <w:pPr>
+        <w:ind w:left="5040" w:hanging="360"/>
+      </w:pPr>
+    </w:lvl>
+    <w:lvl w:ilvl="7" w:tplc="04090019" w:tentative="1">
+      <w:start w:val="1"/>
+      <w:numFmt w:val="lowerLetter"/>
+      <w:lvlText w:val="%8."/>
+      <w:lvlJc w:val="left"/>
+      <w:pPr>
+        <w:ind w:left="5760" w:hanging="360"/>
+      </w:pPr>
+    </w:lvl>
+    <w:lvl w:ilvl="8" w:tplc="0409001B" w:tentative="1">
+      <w:start w:val="1"/>
+      <w:numFmt w:val="lowerRoman"/>
+      <w:lvlText w:val="%9."/>
+      <w:lvlJc w:val="right"/>
+      <w:pPr>
+        <w:ind w:left="6480" w:hanging="180"/>
+      </w:pPr>
+    </w:lvl>
+  </w:abstractNum>
+  <w:abstractNum w:abstractNumId="10">
     <w:nsid w:val="64804FAC"/>
     <w:multiLevelType w:val="multilevel"/>
     <w:tmpl w:val="61DE1E7E"/>
@@ -9890,7 +10278,7 @@
       </w:rPr>
     </w:lvl>
   </w:abstractNum>
-  <w:abstractNum w:abstractNumId="10">
+  <w:abstractNum w:abstractNumId="11">
     <w:nsid w:val="7515095A"/>
     <w:multiLevelType w:val="hybridMultilevel"/>
     <w:tmpl w:val="FAB2297E"/>
@@ -9983,7 +10371,7 @@
     <w:abstractNumId w:val="5"/>
   </w:num>
   <w:num w:numId="3">
-    <w:abstractNumId w:val="10"/>
+    <w:abstractNumId w:val="11"/>
   </w:num>
   <w:num w:numId="4">
     <w:abstractNumId w:val="0"/>
@@ -9998,7 +10386,7 @@
     <w:abstractNumId w:val="6"/>
   </w:num>
   <w:num w:numId="8">
-    <w:abstractNumId w:val="9"/>
+    <w:abstractNumId w:val="10"/>
   </w:num>
   <w:num w:numId="9">
     <w:abstractNumId w:val="2"/>
@@ -10008,6 +10396,9 @@
   </w:num>
   <w:num w:numId="11">
     <w:abstractNumId w:val="1"/>
+  </w:num>
+  <w:num w:numId="12">
+    <w:abstractNumId w:val="9"/>
   </w:num>
 </w:numbering>
 </file>
@@ -10631,6 +11022,18 @@
       <w:szCs w:val="26"/>
     </w:rPr>
   </w:style>
+  <w:style w:type="character" w:styleId="Hyperlink">
+    <w:name w:val="Hyperlink"/>
+    <w:basedOn w:val="DefaultParagraphFont"/>
+    <w:uiPriority w:val="99"/>
+    <w:semiHidden/>
+    <w:unhideWhenUsed/>
+    <w:rsid w:val="001E38C3"/>
+    <w:rPr>
+      <w:color w:val="0000FF"/>
+      <w:u w:val="single"/>
+    </w:rPr>
+  </w:style>
 </w:styles>
 </file>
 

</xml_diff>

<commit_message>
ADD Item 3 : Prefer Executors and tasks to threads
</commit_message>
<xml_diff>
--- a/Résume Du Livre Effective Java.docx
+++ b/Résume Du Livre Effective Java.docx
@@ -6487,20 +6487,74 @@
         <w:rPr>
           <w:lang w:val="fr-FR"/>
         </w:rPr>
-        <w:t>Il faut pas utilisé thread.stop</w:t>
-      </w:r>
-    </w:p>
-    <w:p>
-      <w:pPr>
-        <w:rPr>
-          <w:lang w:val="fr-FR"/>
-        </w:rPr>
-      </w:pPr>
-      <w:r>
-        <w:rPr>
-          <w:lang w:val="fr-FR"/>
-        </w:rPr>
-        <w:t>On doit synchroniser les lectures  et les écritures sur une variable afin que cette variable sera synchronisé entre les threads.</w:t>
+        <w:t xml:space="preserve">Il </w:t>
+      </w:r>
+      <w:r>
+        <w:rPr>
+          <w:lang w:val="fr-FR"/>
+        </w:rPr>
+        <w:t xml:space="preserve">ne </w:t>
+      </w:r>
+      <w:r>
+        <w:rPr>
+          <w:lang w:val="fr-FR"/>
+        </w:rPr>
+        <w:t xml:space="preserve">faut pas </w:t>
+      </w:r>
+      <w:r>
+        <w:rPr>
+          <w:lang w:val="fr-FR"/>
+        </w:rPr>
+        <w:t>utiliser</w:t>
+      </w:r>
+      <w:r>
+        <w:rPr>
+          <w:lang w:val="fr-FR"/>
+        </w:rPr>
+        <w:t xml:space="preserve"> thread.stop</w:t>
+      </w:r>
+      <w:r>
+        <w:rPr>
+          <w:lang w:val="fr-FR"/>
+        </w:rPr>
+        <w:t>.</w:t>
+      </w:r>
+    </w:p>
+    <w:p>
+      <w:pPr>
+        <w:rPr>
+          <w:lang w:val="fr-FR"/>
+        </w:rPr>
+      </w:pPr>
+      <w:r>
+        <w:rPr>
+          <w:lang w:val="fr-FR"/>
+        </w:rPr>
+        <w:t xml:space="preserve">On doit synchroniser les lectures  et les écritures sur une variable afin que cette variable </w:t>
+      </w:r>
+      <w:r>
+        <w:rPr>
+          <w:lang w:val="fr-FR"/>
+        </w:rPr>
+        <w:t>soit</w:t>
+      </w:r>
+      <w:r>
+        <w:rPr>
+          <w:lang w:val="fr-FR"/>
+        </w:rPr>
+        <w:t xml:space="preserve"> </w:t>
+      </w:r>
+      <w:r>
+        <w:rPr>
+          <w:lang w:val="fr-FR"/>
+        </w:rPr>
+        <w:t>synchronisée</w:t>
+      </w:r>
+      <w:r>
+        <w:rPr>
+          <w:lang w:val="fr-FR"/>
+        </w:rPr>
+        <w:t xml:space="preserve"> entre les threads.</w:t>
       </w:r>
     </w:p>
     <w:p>
@@ -6527,21 +6581,82 @@
         <w:t xml:space="preserve"> </w:t>
       </w:r>
       <w:r>
+        <w:t>Book</w:t>
+      </w:r>
+    </w:p>
+    <w:p>
+      <w:pPr>
+        <w:rPr>
+          <w:rtl/>
+          <w:lang w:val="fr-FR"/>
+        </w:rPr>
+      </w:pPr>
+      <w:r>
+        <w:rPr>
+          <w:lang w:val="fr-FR"/>
+        </w:rPr>
+        <w:t>La function holdsLock permet d’indiquer si le thread a locker</w:t>
+      </w:r>
+      <w:r>
+        <w:rPr>
+          <w:lang w:val="fr-FR"/>
+        </w:rPr>
+        <w:t xml:space="preserve"> (Verrouiller)</w:t>
+      </w:r>
+      <w:r>
+        <w:rPr>
+          <w:lang w:val="fr-FR"/>
+        </w:rPr>
+        <w:t xml:space="preserve"> l’objet</w:t>
+      </w:r>
+      <w:r>
+        <w:rPr>
+          <w:lang w:val="fr-FR"/>
+        </w:rPr>
         <w:t xml:space="preserve"> </w:t>
       </w:r>
-    </w:p>
-    <w:p>
-      <w:pPr>
-        <w:rPr>
-          <w:rtl/>
-          <w:lang w:val="fr-FR"/>
-        </w:rPr>
-      </w:pPr>
-      <w:r>
-        <w:rPr>
-          <w:lang w:val="fr-FR"/>
-        </w:rPr>
-        <w:t>La function holdsLock permet d’indiquer si le thread a locker l’objet</w:t>
+      <w:r>
+        <w:rPr>
+          <w:lang w:val="fr-FR"/>
+        </w:rPr>
+        <w:t>ou n</w:t>
+      </w:r>
+      <w:r>
+        <w:rPr>
+          <w:lang w:val="fr-FR"/>
+        </w:rPr>
+        <w:t>o</w:t>
+      </w:r>
+      <w:r>
+        <w:rPr>
+          <w:lang w:val="fr-FR"/>
+        </w:rPr>
+        <w:t>n.</w:t>
+      </w:r>
+    </w:p>
+    <w:p>
+      <w:pPr>
+        <w:rPr>
+          <w:lang w:val="fr-FR"/>
+        </w:rPr>
+      </w:pPr>
+      <w:r>
+        <w:rPr>
+          <w:lang w:val="fr-FR"/>
+        </w:rPr>
+        <w:t xml:space="preserve">En utilisant le mot synchronized pour les méthodes, on </w:t>
+      </w:r>
+      <w:r>
+        <w:rPr>
+          <w:lang w:val="fr-FR"/>
+        </w:rPr>
+        <w:t xml:space="preserve">garantit qu’il y’aura pas de conflit </w:t>
+      </w:r>
+      <w:r>
+        <w:rPr>
+          <w:lang w:val="fr-FR"/>
+        </w:rPr>
+        <w:t>entre les threads</w:t>
       </w:r>
       <w:r>
         <w:rPr>
@@ -6553,38 +6668,7 @@
         <w:rPr>
           <w:lang w:val="fr-FR"/>
         </w:rPr>
-        <w:t>ou n</w:t>
-      </w:r>
-      <w:r>
-        <w:rPr>
-          <w:lang w:val="fr-FR"/>
-        </w:rPr>
-        <w:t>o</w:t>
-      </w:r>
-      <w:r>
-        <w:rPr>
-          <w:lang w:val="fr-FR"/>
-        </w:rPr>
-        <w:t>n.</w:t>
-      </w:r>
-    </w:p>
-    <w:p>
-      <w:pPr>
-        <w:rPr>
-          <w:lang w:val="fr-FR"/>
-        </w:rPr>
-      </w:pPr>
-      <w:r>
-        <w:rPr>
-          <w:lang w:val="fr-FR"/>
-        </w:rPr>
-        <w:t xml:space="preserve">En utilisant le mot synchronized pour les méthodes, on </w:t>
-      </w:r>
-      <w:r>
-        <w:rPr>
-          <w:lang w:val="fr-FR"/>
-        </w:rPr>
-        <w:t>garantit qu’il y’aura pas de conflit pour l’accès à cette méthode.</w:t>
+        <w:t>pour l’accès à cette méthode.</w:t>
       </w:r>
     </w:p>
     <w:p>
@@ -6610,7 +6694,19 @@
         <w:rPr>
           <w:lang w:val="fr-FR"/>
         </w:rPr>
-        <w:t>On peut également ajouté le mot synchronized à une méthode static, dans ce cas , cette méthode de la classe ne sera pas accessible par 2 threads au même temps.(méthode de l’objet).</w:t>
+        <w:t xml:space="preserve">On peut également ajouté le mot synchronized à </w:t>
+      </w:r>
+      <w:r>
+        <w:rPr>
+          <w:lang w:val="fr-FR"/>
+        </w:rPr>
+        <w:t>une méthode static, dans ce cas</w:t>
+      </w:r>
+      <w:r>
+        <w:rPr>
+          <w:lang w:val="fr-FR"/>
+        </w:rPr>
+        <w:t>, cette méthode de la classe ne sera pas accessible par 2 threads au même temps.(méthode de l’objet).</w:t>
       </w:r>
     </w:p>
     <w:p>
@@ -6711,7 +6807,19 @@
         <w:rPr>
           <w:lang w:val="fr-FR"/>
         </w:rPr>
-        <w:t>assurer que tous les clients appel l’objet partagé dans un bloc synchronisé (approche utilisé dans le cas où les classes ne sont pas conçues pour un environement multithread</w:t>
+        <w:t>assurer que tous les clients appel l’objet partagé dans un bloc synchronisé (approche utilisé dans le cas où les classes ne sont pas conçues pour un environ</w:t>
+      </w:r>
+      <w:r>
+        <w:rPr>
+          <w:lang w:val="fr-FR"/>
+        </w:rPr>
+        <w:t>n</w:t>
+      </w:r>
+      <w:r>
+        <w:rPr>
+          <w:lang w:val="fr-FR"/>
+        </w:rPr>
+        <w:t>ement multithread</w:t>
       </w:r>
       <w:r>
         <w:rPr>
@@ -6813,7 +6921,19 @@
           <w:lang w:val="fr-FR"/>
         </w:rPr>
         <w:lastRenderedPageBreak/>
-        <w:t xml:space="preserve">La méthode wait() engendre l’exception ‘InterreptedException’, on peut passer un temps d’attente en </w:t>
+        <w:t>La méthode wait() engendre l’exception ‘InterreptedException’, on peut</w:t>
+      </w:r>
+      <w:r>
+        <w:rPr>
+          <w:lang w:val="fr-FR"/>
+        </w:rPr>
+        <w:t xml:space="preserve"> aussi</w:t>
+      </w:r>
+      <w:r>
+        <w:rPr>
+          <w:lang w:val="fr-FR"/>
+        </w:rPr>
+        <w:t xml:space="preserve"> passer un temps d’attente en </w:t>
       </w:r>
       <w:r>
         <w:rPr>
@@ -6825,7 +6945,19 @@
         <w:rPr>
           <w:lang w:val="fr-FR"/>
         </w:rPr>
-        <w:t xml:space="preserve"> en paramètre(assurer que le programme return ‘temps infini dans le cas contraire’).</w:t>
+        <w:t xml:space="preserve"> en paramètre(assurer que le programme return</w:t>
+      </w:r>
+      <w:r>
+        <w:rPr>
+          <w:lang w:val="fr-FR"/>
+        </w:rPr>
+        <w:t>,</w:t>
+      </w:r>
+      <w:r>
+        <w:rPr>
+          <w:lang w:val="fr-FR"/>
+        </w:rPr>
+        <w:t xml:space="preserve"> ‘temps infini dans le cas contraire’).</w:t>
       </w:r>
     </w:p>
     <w:p>
@@ -6975,7 +7107,19 @@
         <w:rPr>
           <w:lang w:val="fr-FR"/>
         </w:rPr>
-        <w:t>les fonctions de type Fonction Object, ceci est afin d’empêcher les exceptions, les deadlocks, et la corruption des données. Exemple de Observable</w:t>
+        <w:t>les fonctions de type Fonction Object, ceci est afin d’empêcher les exceptions, les deadlocks, et la corruption des données. Exemple de</w:t>
+      </w:r>
+      <w:r>
+        <w:rPr>
+          <w:lang w:val="fr-FR"/>
+        </w:rPr>
+        <w:t xml:space="preserve"> : </w:t>
+      </w:r>
+      <w:r>
+        <w:rPr>
+          <w:lang w:val="fr-FR"/>
+        </w:rPr>
+        <w:t>Observable</w:t>
       </w:r>
       <w:r>
         <w:rPr>
@@ -6993,20 +7137,44 @@
         <w:rPr>
           <w:lang w:val="fr-FR"/>
         </w:rPr>
-        <w:t>, et l’interface ObserverSet.</w:t>
-      </w:r>
-    </w:p>
-    <w:p>
-      <w:pPr>
-        <w:rPr>
-          <w:lang w:val="fr-FR"/>
-        </w:rPr>
-      </w:pPr>
-      <w:r>
-        <w:rPr>
-          <w:lang w:val="fr-FR"/>
-        </w:rPr>
-        <w:t>On peut utiliser l’interface Java.util.concurent qui permet defaciliter les actions de synchronisation entre les threads. Exemple </w:t>
+        <w:t xml:space="preserve">, et l’interface </w:t>
+      </w:r>
+      <w:r>
+        <w:rPr>
+          <w:lang w:val="fr-FR"/>
+        </w:rPr>
+        <w:t>Set</w:t>
+      </w:r>
+      <w:r>
+        <w:rPr>
+          <w:lang w:val="fr-FR"/>
+        </w:rPr>
+        <w:t>Observer.</w:t>
+      </w:r>
+    </w:p>
+    <w:p>
+      <w:pPr>
+        <w:rPr>
+          <w:lang w:val="fr-FR"/>
+        </w:rPr>
+      </w:pPr>
+      <w:r>
+        <w:rPr>
+          <w:lang w:val="fr-FR"/>
+        </w:rPr>
+        <w:t>On peut utiliser l’interface Java.util.concurent qui permet de</w:t>
+      </w:r>
+      <w:r>
+        <w:rPr>
+          <w:lang w:val="fr-FR"/>
+        </w:rPr>
+        <w:t xml:space="preserve"> </w:t>
+      </w:r>
+      <w:r>
+        <w:rPr>
+          <w:lang w:val="fr-FR"/>
+        </w:rPr>
+        <w:t>faciliter les actions de synchronisation entre les threads. Exemple </w:t>
       </w:r>
       <w:r>
         <w:rPr>
@@ -7034,6 +7202,24 @@
         </w:rPr>
         <w:t xml:space="preserve">, </w:t>
       </w:r>
+      <w:r>
+        <w:rPr>
+          <w:lang w:val="fr-FR"/>
+        </w:rPr>
+        <w:t>CopyOnWriteArrayList</w:t>
+      </w:r>
+      <w:r>
+        <w:rPr>
+          <w:lang w:val="fr-FR"/>
+        </w:rPr>
+        <w:t>&lt;E&gt;</w:t>
+      </w:r>
+      <w:r>
+        <w:rPr>
+          <w:lang w:val="fr-FR"/>
+        </w:rPr>
+        <w:t xml:space="preserve">, </w:t>
+      </w:r>
       <w:hyperlink r:id="rId6" w:tooltip="class in java.util.concurrent" w:history="1">
         <w:r>
           <w:rPr>
@@ -7052,26 +7238,6 @@
         <w:rPr>
           <w:lang w:val="fr-FR"/>
         </w:rPr>
-        <w:t xml:space="preserve">, </w:t>
-      </w:r>
-      <w:hyperlink r:id="rId7" w:tooltip="class in java.util.concurrent" w:history="1">
-        <w:r>
-          <w:rPr>
-            <w:lang w:val="fr-FR"/>
-          </w:rPr>
-          <w:t>CopyOnWriteArraySet</w:t>
-        </w:r>
-      </w:hyperlink>
-      <w:r>
-        <w:rPr>
-          <w:lang w:val="fr-FR"/>
-        </w:rPr>
-        <w:t>&lt;E&gt;</w:t>
-      </w:r>
-      <w:r>
-        <w:rPr>
-          <w:lang w:val="fr-FR"/>
-        </w:rPr>
         <w:t>.</w:t>
       </w:r>
     </w:p>
@@ -7116,7 +7282,19 @@
         <w:rPr>
           <w:lang w:val="fr-FR"/>
         </w:rPr>
-        <w:t xml:space="preserve"> de la synchronisation ce n’est pas le temps perdu pour l’obtention des locks, mais c’est la perte de possibilité de parallélisme, and le délai perdu pour assurer que chaque corps à une vue consistent de la mémoire.  </w:t>
+        <w:t xml:space="preserve"> de la synchronisation ce n’est pas le temps perdu pour l’obtention des locks, mais c’est la perte de possibilité de parallélisme, </w:t>
+      </w:r>
+      <w:r>
+        <w:rPr>
+          <w:lang w:val="fr-FR"/>
+        </w:rPr>
+        <w:t>et</w:t>
+      </w:r>
+      <w:r>
+        <w:rPr>
+          <w:lang w:val="fr-FR"/>
+        </w:rPr>
+        <w:t xml:space="preserve"> le délai perdu pour assurer que chaque corps à une vue consistent de la mémoire.  </w:t>
       </w:r>
     </w:p>
     <w:p>
@@ -7215,7 +7393,31 @@
         <w:rPr>
           <w:lang w:val="fr-FR"/>
         </w:rPr>
-        <w:t xml:space="preserve">Dans l'ère moderne des multicœurs, il est plus important que jamais de ne pas trop synchroniser. </w:t>
+        <w:t xml:space="preserve">Dans </w:t>
+      </w:r>
+      <w:r>
+        <w:rPr>
+          <w:lang w:val="fr-FR"/>
+        </w:rPr>
+        <w:t>les versions</w:t>
+      </w:r>
+      <w:r>
+        <w:rPr>
+          <w:lang w:val="fr-FR"/>
+        </w:rPr>
+        <w:t xml:space="preserve"> moderne</w:t>
+      </w:r>
+      <w:r>
+        <w:rPr>
+          <w:lang w:val="fr-FR"/>
+        </w:rPr>
+        <w:t>s</w:t>
+      </w:r>
+      <w:r>
+        <w:rPr>
+          <w:lang w:val="fr-FR"/>
+        </w:rPr>
+        <w:t xml:space="preserve"> des multicœurs, il est plus important que jamais de ne pas trop synchroniser. </w:t>
       </w:r>
     </w:p>
     <w:p>
@@ -7269,19 +7471,233 @@
         </w:rPr>
         <w:t>Utiliser les locks au niveau interne des méthodes (Utilisé des blocks de synchronisation au lieu de l’utilisation des mots Synchronization)</w:t>
       </w:r>
+      <w:r>
+        <w:rPr>
+          <w:lang w:val="fr-FR"/>
+        </w:rPr>
+        <w:t>, pour but de séparer les locks de variable.</w:t>
+      </w:r>
+    </w:p>
+    <w:p>
+      <w:pPr>
+        <w:pStyle w:val="Heading2"/>
+        <w:rPr>
+          <w:lang w:val="fr-FR"/>
+        </w:rPr>
+      </w:pPr>
+      <w:r>
+        <w:rPr>
+          <w:lang w:val="fr-FR"/>
+        </w:rPr>
+        <w:t>Lock Striping :</w:t>
+      </w:r>
+    </w:p>
+    <w:p>
+      <w:pPr>
+        <w:rPr>
+          <w:lang w:val="fr-FR"/>
+        </w:rPr>
+      </w:pPr>
+      <w:r>
+        <w:rPr>
+          <w:lang w:val="fr-FR"/>
+        </w:rPr>
+        <w:t>Il est utilisé pour permettre l’accès simultané à une Collection, le concept est de définir une table de locks, est de diviser l’accès à la collection par la fonction modulo, c’est-à-dire diviser la collection en ‘N’ sous collection, ou n représente le nombre de locks possible</w:t>
+      </w:r>
+      <w:r>
+        <w:rPr>
+          <w:lang w:val="fr-FR"/>
+        </w:rPr>
+        <w:t xml:space="preserve"> (Avoir N accès en parallèle)</w:t>
+      </w:r>
+      <w:r>
+        <w:rPr>
+          <w:lang w:val="fr-FR"/>
+        </w:rPr>
+        <w:t>.</w:t>
+      </w:r>
+    </w:p>
+    <w:p>
+      <w:pPr>
+        <w:rPr>
+          <w:lang w:val="fr-FR"/>
+        </w:rPr>
+      </w:pPr>
+      <w:r>
+        <w:rPr>
+          <w:lang w:val="fr-FR"/>
+        </w:rPr>
+        <w:t>Striping Ma</w:t>
+      </w:r>
+      <w:r>
+        <w:rPr>
+          <w:lang w:val="fr-FR"/>
+        </w:rPr>
+        <w:t>p</w:t>
+      </w:r>
+      <w:r>
+        <w:rPr>
+          <w:lang w:val="fr-FR"/>
+        </w:rPr>
+        <w:t xml:space="preserve"> est une implementation d’une hash-based map en utilisant le principe du </w:t>
+      </w:r>
+      <w:r>
+        <w:rPr>
+          <w:lang w:val="fr-FR"/>
+        </w:rPr>
+        <w:t>lock Striping.</w:t>
+      </w:r>
+    </w:p>
+    <w:p>
+      <w:pPr>
+        <w:rPr>
+          <w:lang w:val="fr-FR"/>
+        </w:rPr>
+      </w:pPr>
+    </w:p>
+    <w:p>
+      <w:pPr>
+        <w:pStyle w:val="Heading2"/>
+      </w:pPr>
+      <w:r>
+        <w:t xml:space="preserve">Item 68: Prefer Executors and Tasks to </w:t>
+      </w:r>
+      <w:r>
+        <w:t>threads</w:t>
+      </w:r>
+    </w:p>
+    <w:p>
+      <w:pPr>
+        <w:rPr>
+          <w:lang w:val="fr-FR"/>
+        </w:rPr>
+      </w:pPr>
+      <w:r>
+        <w:rPr>
+          <w:lang w:val="fr-FR"/>
+        </w:rPr>
+        <w:t xml:space="preserve">L’interface Future est </w:t>
+      </w:r>
+      <w:r>
+        <w:rPr>
+          <w:lang w:val="fr-FR"/>
+        </w:rPr>
+        <w:t>utilisée</w:t>
+      </w:r>
+      <w:r>
+        <w:rPr>
+          <w:lang w:val="fr-FR"/>
+        </w:rPr>
+        <w:t xml:space="preserve"> afin de v</w:t>
+      </w:r>
+      <w:r>
+        <w:rPr>
+          <w:lang w:val="fr-FR"/>
+        </w:rPr>
+        <w:t>é</w:t>
+      </w:r>
+      <w:r>
+        <w:rPr>
+          <w:lang w:val="fr-FR"/>
+        </w:rPr>
+        <w:t xml:space="preserve">rifier si le traitement a été </w:t>
+      </w:r>
+      <w:r>
+        <w:rPr>
+          <w:lang w:val="fr-FR"/>
+        </w:rPr>
+        <w:t>complété</w:t>
+      </w:r>
+      <w:r>
+        <w:rPr>
+          <w:lang w:val="fr-FR"/>
+        </w:rPr>
+        <w:t xml:space="preserve"> avec </w:t>
+      </w:r>
+      <w:r>
+        <w:rPr>
+          <w:lang w:val="fr-FR"/>
+        </w:rPr>
+        <w:t>succè</w:t>
+      </w:r>
+      <w:r>
+        <w:rPr>
+          <w:lang w:val="fr-FR"/>
+        </w:rPr>
+        <w:t>s.</w:t>
+      </w:r>
+    </w:p>
+    <w:p>
+      <w:pPr>
+        <w:rPr>
+          <w:lang w:val="fr-FR"/>
+        </w:rPr>
+      </w:pPr>
+      <w:r>
+        <w:rPr>
+          <w:lang w:val="fr-FR"/>
+        </w:rPr>
+        <w:t>Callable interface comme Runnable, la diffé</w:t>
+      </w:r>
+      <w:r>
+        <w:rPr>
+          <w:lang w:val="fr-FR"/>
+        </w:rPr>
+        <w:t>rence est que Callable peut retou</w:t>
+      </w:r>
+      <w:r>
+        <w:rPr>
+          <w:lang w:val="fr-FR"/>
+        </w:rPr>
+        <w:t>rner un résultat et Runnable non. Callable définit une méthode Public Object Call</w:t>
+      </w:r>
+      <w:r>
+        <w:rPr>
+          <w:lang w:val="fr-FR"/>
+        </w:rPr>
+        <w:t xml:space="preserve"> </w:t>
+      </w:r>
       <w:bookmarkStart w:id="0" w:name="_GoBack"/>
       <w:bookmarkEnd w:id="0"/>
-    </w:p>
-    <w:p>
-      <w:pPr>
-        <w:pStyle w:val="Heading2"/>
-      </w:pPr>
-      <w:r>
-        <w:t xml:space="preserve">Item 68 : Prefer Executors and Tasks to </w:t>
-      </w:r>
-      <w:r>
-        <w:t>threads</w:t>
-      </w:r>
+      <w:r>
+        <w:rPr>
+          <w:lang w:val="fr-FR"/>
+        </w:rPr>
+        <w:t>().</w:t>
+      </w:r>
+    </w:p>
+    <w:p>
+      <w:pPr>
+        <w:rPr>
+          <w:lang w:val="fr-FR"/>
+        </w:rPr>
+      </w:pPr>
+      <w:r>
+        <w:rPr>
+          <w:lang w:val="fr-FR"/>
+        </w:rPr>
+        <w:t>Dans les cas où le programme est petit, il est préféré d’utiliser CachedThreadPool, dans ce cas les submit ne sont pas empilé mais exécuté immédiatement.</w:t>
+      </w:r>
+    </w:p>
+    <w:p>
+      <w:pPr>
+        <w:rPr>
+          <w:lang w:val="fr-FR"/>
+        </w:rPr>
+      </w:pPr>
+      <w:r>
+        <w:rPr>
+          <w:lang w:val="fr-FR"/>
+        </w:rPr>
+        <w:t>L’utilisation des Tasks offre plus de flexibilité pour le programmeur.</w:t>
+      </w:r>
+    </w:p>
+    <w:p>
+      <w:pPr>
+        <w:rPr>
+          <w:lang w:val="fr-FR"/>
+        </w:rPr>
+      </w:pPr>
     </w:p>
     <w:sectPr>
       <w:pgSz w:w="12240" w:h="15840"/>

</xml_diff>

<commit_message>
ADD Item 69 Prefer concurruncy utilities to wait and notify
</commit_message>
<xml_diff>
--- a/Résume Du Livre Effective Java.docx
+++ b/Résume Du Livre Effective Java.docx
@@ -46,9 +46,11 @@
               <w:jc w:val="center"/>
               <w:cnfStyle w:val="100000000000" w:firstRow="1" w:lastRow="0" w:firstColumn="0" w:lastColumn="0" w:oddVBand="0" w:evenVBand="0" w:oddHBand="0" w:evenHBand="0" w:firstRowFirstColumn="0" w:firstRowLastColumn="0" w:lastRowFirstColumn="0" w:lastRowLastColumn="0"/>
             </w:pPr>
+            <w:proofErr w:type="spellStart"/>
             <w:r>
               <w:t>L’utilisation</w:t>
             </w:r>
+            <w:proofErr w:type="spellEnd"/>
           </w:p>
         </w:tc>
         <w:tc>
@@ -75,9 +77,11 @@
               <w:jc w:val="center"/>
               <w:cnfStyle w:val="100000000000" w:firstRow="1" w:lastRow="0" w:firstColumn="0" w:lastColumn="0" w:oddVBand="0" w:evenVBand="0" w:oddHBand="0" w:evenHBand="0" w:firstRowFirstColumn="0" w:firstRowLastColumn="0" w:lastRowFirstColumn="0" w:lastRowLastColumn="0"/>
             </w:pPr>
+            <w:proofErr w:type="spellStart"/>
             <w:r>
               <w:t>Utilité</w:t>
             </w:r>
+            <w:proofErr w:type="spellEnd"/>
           </w:p>
         </w:tc>
       </w:tr>
@@ -277,12 +281,14 @@
                 <w:lang w:val="fr-FR"/>
               </w:rPr>
             </w:pPr>
+            <w:proofErr w:type="spellStart"/>
             <w:r>
               <w:rPr>
                 <w:lang w:val="fr-FR"/>
               </w:rPr>
               <w:t>Noninstaciable</w:t>
             </w:r>
+            <w:proofErr w:type="spellEnd"/>
           </w:p>
         </w:tc>
         <w:tc>
@@ -456,12 +462,14 @@
                 <w:lang w:val="fr-FR"/>
               </w:rPr>
             </w:pPr>
+            <w:proofErr w:type="spellStart"/>
             <w:r>
               <w:rPr>
                 <w:lang w:val="fr-FR"/>
               </w:rPr>
               <w:t>Subclass</w:t>
             </w:r>
+            <w:proofErr w:type="spellEnd"/>
           </w:p>
         </w:tc>
         <w:tc>
@@ -560,7 +568,35 @@
               <w:rPr>
                 <w:lang w:val="fr-FR"/>
               </w:rPr>
-              <w:t>Le premier design  pattern : 1-créer une unique instance ;2-Assurer l’accés public à cette instance</w:t>
+              <w:t>Le premier design  pattern : 1-créer une unique instance </w:t>
+            </w:r>
+            <w:proofErr w:type="gramStart"/>
+            <w:r>
+              <w:rPr>
+                <w:lang w:val="fr-FR"/>
+              </w:rPr>
+              <w:t>;2</w:t>
+            </w:r>
+            <w:proofErr w:type="gramEnd"/>
+            <w:r>
+              <w:rPr>
+                <w:lang w:val="fr-FR"/>
+              </w:rPr>
+              <w:t>-Assurer l’</w:t>
+            </w:r>
+            <w:proofErr w:type="spellStart"/>
+            <w:r>
+              <w:rPr>
+                <w:lang w:val="fr-FR"/>
+              </w:rPr>
+              <w:t>accés</w:t>
+            </w:r>
+            <w:proofErr w:type="spellEnd"/>
+            <w:r>
+              <w:rPr>
+                <w:lang w:val="fr-FR"/>
+              </w:rPr>
+              <w:t xml:space="preserve"> public à cette instance</w:t>
             </w:r>
           </w:p>
         </w:tc>
@@ -581,7 +617,21 @@
               <w:rPr>
                 <w:lang w:val="fr-FR"/>
               </w:rPr>
-              <w:t>Utiliser la technique de synchronisation(Local ou Global) ou bien le holder et à base de static factory method (méthode utilitaire)</w:t>
+              <w:t xml:space="preserve">Utiliser la technique de </w:t>
+            </w:r>
+            <w:proofErr w:type="gramStart"/>
+            <w:r>
+              <w:rPr>
+                <w:lang w:val="fr-FR"/>
+              </w:rPr>
+              <w:t>synchronisation(</w:t>
+            </w:r>
+            <w:proofErr w:type="gramEnd"/>
+            <w:r>
+              <w:rPr>
+                <w:lang w:val="fr-FR"/>
+              </w:rPr>
+              <w:t>Local ou Global) ou bien le holder et à base de static factory method (méthode utilitaire)</w:t>
             </w:r>
           </w:p>
         </w:tc>
@@ -617,12 +667,14 @@
                 <w:lang w:val="fr-FR"/>
               </w:rPr>
             </w:pPr>
+            <w:proofErr w:type="spellStart"/>
             <w:r>
               <w:rPr>
                 <w:lang w:val="fr-FR"/>
               </w:rPr>
               <w:t>Serialisation</w:t>
             </w:r>
+            <w:proofErr w:type="spellEnd"/>
           </w:p>
         </w:tc>
         <w:tc>
@@ -642,7 +694,21 @@
               <w:rPr>
                 <w:lang w:val="fr-FR"/>
               </w:rPr>
-              <w:t>Convertir un objet en une serie d’octets</w:t>
+              <w:t xml:space="preserve">Convertir un objet en une </w:t>
+            </w:r>
+            <w:proofErr w:type="spellStart"/>
+            <w:r>
+              <w:rPr>
+                <w:lang w:val="fr-FR"/>
+              </w:rPr>
+              <w:t>serie</w:t>
+            </w:r>
+            <w:proofErr w:type="spellEnd"/>
+            <w:r>
+              <w:rPr>
+                <w:lang w:val="fr-FR"/>
+              </w:rPr>
+              <w:t xml:space="preserve"> d’octets</w:t>
             </w:r>
           </w:p>
         </w:tc>
@@ -815,7 +881,21 @@
               <w:rPr>
                 <w:lang w:val="fr-FR"/>
               </w:rPr>
-              <w:t>Design patern consiste à adapter un type à un autre en utilisant une interface.</w:t>
+              <w:t xml:space="preserve">Design </w:t>
+            </w:r>
+            <w:proofErr w:type="spellStart"/>
+            <w:r>
+              <w:rPr>
+                <w:lang w:val="fr-FR"/>
+              </w:rPr>
+              <w:t>patern</w:t>
+            </w:r>
+            <w:proofErr w:type="spellEnd"/>
+            <w:r>
+              <w:rPr>
+                <w:lang w:val="fr-FR"/>
+              </w:rPr>
+              <w:t xml:space="preserve"> consiste à adapter un type à un autre en utilisant une interface.</w:t>
             </w:r>
           </w:p>
         </w:tc>
@@ -863,12 +943,14 @@
                 <w:lang w:val="fr-FR"/>
               </w:rPr>
             </w:pPr>
+            <w:proofErr w:type="spellStart"/>
             <w:r>
               <w:rPr>
                 <w:lang w:val="fr-FR"/>
               </w:rPr>
               <w:t>autoboxing</w:t>
             </w:r>
+            <w:proofErr w:type="spellEnd"/>
           </w:p>
         </w:tc>
         <w:tc>
@@ -958,7 +1040,21 @@
               <w:rPr>
                 <w:lang w:val="fr-FR"/>
               </w:rPr>
-              <w:t>, permet de transférer les valeurs d’un objet en un code en entire.</w:t>
+              <w:t xml:space="preserve">, permet de transférer les valeurs d’un objet en un code en </w:t>
+            </w:r>
+            <w:proofErr w:type="spellStart"/>
+            <w:r>
+              <w:rPr>
+                <w:lang w:val="fr-FR"/>
+              </w:rPr>
+              <w:t>entire</w:t>
+            </w:r>
+            <w:proofErr w:type="spellEnd"/>
+            <w:r>
+              <w:rPr>
+                <w:lang w:val="fr-FR"/>
+              </w:rPr>
+              <w:t>.</w:t>
             </w:r>
           </w:p>
         </w:tc>
@@ -1076,6 +1172,7 @@
               </w:rPr>
               <w:t xml:space="preserve">rer le n </w:t>
             </w:r>
+            <w:proofErr w:type="spellStart"/>
             <w:r>
               <w:rPr>
                 <w:lang w:val="fr-FR"/>
@@ -1086,7 +1183,14 @@
               <w:rPr>
                 <w:lang w:val="fr-FR"/>
               </w:rPr>
-              <w:t xml:space="preserve">me </w:t>
+              <w:t>me</w:t>
+            </w:r>
+            <w:proofErr w:type="spellEnd"/>
+            <w:r>
+              <w:rPr>
+                <w:lang w:val="fr-FR"/>
+              </w:rPr>
+              <w:t xml:space="preserve"> </w:t>
             </w:r>
             <w:r>
               <w:rPr>
@@ -1175,7 +1279,21 @@
               <w:rPr>
                 <w:lang w:val="fr-FR"/>
               </w:rPr>
-              <w:t>Ne contient pas des éléments dupliqués, et contient au plus un élément null.</w:t>
+              <w:t xml:space="preserve">Ne contient pas des éléments dupliqués, et contient au plus un élément </w:t>
+            </w:r>
+            <w:proofErr w:type="spellStart"/>
+            <w:r>
+              <w:rPr>
+                <w:lang w:val="fr-FR"/>
+              </w:rPr>
+              <w:t>null</w:t>
+            </w:r>
+            <w:proofErr w:type="spellEnd"/>
+            <w:r>
+              <w:rPr>
+                <w:lang w:val="fr-FR"/>
+              </w:rPr>
+              <w:t>.</w:t>
             </w:r>
           </w:p>
         </w:tc>
@@ -1223,11 +1341,19 @@
                 <w:lang w:val="fr-FR"/>
               </w:rPr>
             </w:pPr>
+            <w:proofErr w:type="spellStart"/>
             <w:r>
               <w:rPr>
                 <w:lang w:val="fr-FR"/>
               </w:rPr>
-              <w:t>Mutex (Exclusion mutuelle)</w:t>
+              <w:t>Mutex</w:t>
+            </w:r>
+            <w:proofErr w:type="spellEnd"/>
+            <w:r>
+              <w:rPr>
+                <w:lang w:val="fr-FR"/>
+              </w:rPr>
+              <w:t xml:space="preserve"> (Exclusion mutuelle)</w:t>
             </w:r>
           </w:p>
         </w:tc>
@@ -1244,11 +1370,19 @@
                 <w:lang w:val="fr-FR"/>
               </w:rPr>
             </w:pPr>
+            <w:proofErr w:type="spellStart"/>
             <w:r>
               <w:rPr>
                 <w:lang w:val="fr-FR"/>
               </w:rPr>
-              <w:t xml:space="preserve">Primtive de synchronisation qui permet d’assurer que les ressources systèmes ne soient pas utilisées par plusieurs programmes à la fois  </w:t>
+              <w:t>Primtive</w:t>
+            </w:r>
+            <w:proofErr w:type="spellEnd"/>
+            <w:r>
+              <w:rPr>
+                <w:lang w:val="fr-FR"/>
+              </w:rPr>
+              <w:t xml:space="preserve"> de synchronisation qui permet d’assurer que les ressources systèmes ne soient pas utilisées par plusieurs programmes à la fois  </w:t>
             </w:r>
           </w:p>
         </w:tc>
@@ -1704,11 +1838,33 @@
         </w:rPr>
         <w:t xml:space="preserve"> une classe sans avoir besoin du constructeur</w:t>
       </w:r>
-      <w:r>
-        <w:rPr>
-          <w:lang w:val="fr-FR"/>
-        </w:rPr>
-        <w:t xml:space="preserve">, , de plus il sont préférer dans l’utilisation. Donc éviter la réflexion directe vers le constructeur sans avoir pensé au statics factory method.  </w:t>
+      <w:proofErr w:type="gramStart"/>
+      <w:r>
+        <w:rPr>
+          <w:lang w:val="fr-FR"/>
+        </w:rPr>
+        <w:t>, ,</w:t>
+      </w:r>
+      <w:proofErr w:type="gramEnd"/>
+      <w:r>
+        <w:rPr>
+          <w:lang w:val="fr-FR"/>
+        </w:rPr>
+        <w:t xml:space="preserve"> de plus il sont préférer dans l’utilisation. Donc éviter la réflexion directe vers le constructeur sans avoir pensé au </w:t>
+      </w:r>
+      <w:proofErr w:type="spellStart"/>
+      <w:r>
+        <w:rPr>
+          <w:lang w:val="fr-FR"/>
+        </w:rPr>
+        <w:t>statics</w:t>
+      </w:r>
+      <w:proofErr w:type="spellEnd"/>
+      <w:r>
+        <w:rPr>
+          <w:lang w:val="fr-FR"/>
+        </w:rPr>
+        <w:t xml:space="preserve"> factory method.  </w:t>
       </w:r>
     </w:p>
     <w:p>
@@ -1716,9 +1872,11 @@
         <w:pStyle w:val="Heading2"/>
         <w:jc w:val="both"/>
       </w:pPr>
+      <w:proofErr w:type="spellStart"/>
       <w:r>
         <w:t>Avantages</w:t>
       </w:r>
+      <w:proofErr w:type="spellEnd"/>
     </w:p>
     <w:p>
       <w:pPr>
@@ -1736,7 +1894,21 @@
         <w:rPr>
           <w:lang w:val="fr-FR"/>
         </w:rPr>
-        <w:t xml:space="preserve">Contient un nom :: </w:t>
+        <w:t>Contient un nom </w:t>
+      </w:r>
+      <w:proofErr w:type="gramStart"/>
+      <w:r>
+        <w:rPr>
+          <w:lang w:val="fr-FR"/>
+        </w:rPr>
+        <w:t>::</w:t>
+      </w:r>
+      <w:proofErr w:type="gramEnd"/>
+      <w:r>
+        <w:rPr>
+          <w:lang w:val="fr-FR"/>
+        </w:rPr>
+        <w:t xml:space="preserve"> </w:t>
       </w:r>
       <w:r>
         <w:rPr>
@@ -1931,22 +2103,59 @@
         <w:jc w:val="both"/>
       </w:pPr>
       <w:r>
-        <w:t>reduce the berbocity</w:t>
-      </w:r>
-      <w:r>
-        <w:t xml:space="preserve"> of creating parameterized type instances: ex</w:t>
+        <w:t xml:space="preserve">reduce the </w:t>
+      </w:r>
+      <w:proofErr w:type="spellStart"/>
+      <w:r>
+        <w:t>berbocity</w:t>
+      </w:r>
+      <w:proofErr w:type="spellEnd"/>
+      <w:r>
+        <w:t xml:space="preserve"> of creating parameterized type instances: </w:t>
+      </w:r>
+      <w:proofErr w:type="spellStart"/>
+      <w:r>
+        <w:t>ex</w:t>
       </w:r>
       <w:r>
         <w:t>e</w:t>
       </w:r>
       <w:r>
-        <w:t>mple :</w:t>
+        <w:t>mple</w:t>
+      </w:r>
+      <w:proofErr w:type="spellEnd"/>
+      <w:r>
+        <w:t xml:space="preserve"> :</w:t>
       </w:r>
       <w:r>
         <w:t xml:space="preserve"> </w:t>
       </w:r>
       <w:r>
-        <w:t xml:space="preserve">Map&lt;string, list&lt;String &gt;&gt; m = new HashMap&lt;string, list&lt;String&gt;&gt;(); public static &lt;K,V&gt; HashMap&lt;K,V&gt; newInstance() { </w:t>
+        <w:t xml:space="preserve">Map&lt;string, list&lt;String &gt;&gt; m = new </w:t>
+      </w:r>
+      <w:proofErr w:type="spellStart"/>
+      <w:r>
+        <w:t>HashMap</w:t>
+      </w:r>
+      <w:proofErr w:type="spellEnd"/>
+      <w:r>
+        <w:t xml:space="preserve">&lt;string, list&lt;String&gt;&gt;(); public static &lt;K,V&gt; </w:t>
+      </w:r>
+      <w:proofErr w:type="spellStart"/>
+      <w:r>
+        <w:t>HashMap</w:t>
+      </w:r>
+      <w:proofErr w:type="spellEnd"/>
+      <w:r>
+        <w:t xml:space="preserve">&lt;K,V&gt; </w:t>
+      </w:r>
+      <w:proofErr w:type="spellStart"/>
+      <w:r>
+        <w:t>newInstance</w:t>
+      </w:r>
+      <w:proofErr w:type="spellEnd"/>
+      <w:r>
+        <w:t xml:space="preserve">() { </w:t>
       </w:r>
     </w:p>
     <w:p>
@@ -1954,8 +2163,21 @@
         <w:pStyle w:val="ListParagraph"/>
         <w:jc w:val="both"/>
       </w:pPr>
-      <w:r>
-        <w:t xml:space="preserve">return new HashMap&lt;K,V&gt;(); </w:t>
+      <w:proofErr w:type="gramStart"/>
+      <w:r>
+        <w:t>return</w:t>
+      </w:r>
+      <w:proofErr w:type="gramEnd"/>
+      <w:r>
+        <w:t xml:space="preserve"> new </w:t>
+      </w:r>
+      <w:proofErr w:type="spellStart"/>
+      <w:r>
+        <w:t>HashMap</w:t>
+      </w:r>
+      <w:proofErr w:type="spellEnd"/>
+      <w:r>
+        <w:t xml:space="preserve">&lt;K,V&gt;(); </w:t>
       </w:r>
     </w:p>
     <w:p>
@@ -1963,8 +2185,21 @@
         <w:pStyle w:val="ListParagraph"/>
         <w:jc w:val="both"/>
       </w:pPr>
-      <w:r>
-        <w:t>map&lt;string, list&lt;String &gt;&gt; =Hashmap.newinstanciate();  }</w:t>
+      <w:proofErr w:type="gramStart"/>
+      <w:r>
+        <w:t>map&lt;</w:t>
+      </w:r>
+      <w:proofErr w:type="gramEnd"/>
+      <w:r>
+        <w:t>string, list&lt;String &gt;&gt; =</w:t>
+      </w:r>
+      <w:proofErr w:type="spellStart"/>
+      <w:r>
+        <w:t>Hashmap.newinstanciate</w:t>
+      </w:r>
+      <w:proofErr w:type="spellEnd"/>
+      <w:r>
+        <w:t>();  }</w:t>
       </w:r>
     </w:p>
     <w:p>
@@ -1972,8 +2207,13 @@
         <w:pStyle w:val="Heading2"/>
         <w:jc w:val="both"/>
       </w:pPr>
-      <w:r>
-        <w:t>Inconvégnant:</w:t>
+      <w:proofErr w:type="spellStart"/>
+      <w:r>
+        <w:t>Inconvégnant</w:t>
+      </w:r>
+      <w:proofErr w:type="spellEnd"/>
+      <w:r>
+        <w:t>:</w:t>
       </w:r>
     </w:p>
     <w:p>
@@ -2022,7 +2262,21 @@
         <w:rPr>
           <w:lang w:val="fr-FR"/>
         </w:rPr>
-        <w:t>, Protected) et c’est le cas la framework Collections.</w:t>
+        <w:t xml:space="preserve">, Protected) et c’est le cas la </w:t>
+      </w:r>
+      <w:proofErr w:type="spellStart"/>
+      <w:r>
+        <w:rPr>
+          <w:lang w:val="fr-FR"/>
+        </w:rPr>
+        <w:t>framework</w:t>
+      </w:r>
+      <w:proofErr w:type="spellEnd"/>
+      <w:r>
+        <w:rPr>
+          <w:lang w:val="fr-FR"/>
+        </w:rPr>
+        <w:t xml:space="preserve"> Collections.</w:t>
       </w:r>
     </w:p>
     <w:p>
@@ -2060,21 +2314,54 @@
       <w:pPr>
         <w:jc w:val="both"/>
       </w:pPr>
-      <w:r>
-        <w:t>Quelque Static Factory method :</w:t>
-      </w:r>
-    </w:p>
-    <w:p>
-      <w:pPr>
-        <w:jc w:val="both"/>
-      </w:pPr>
+      <w:proofErr w:type="spellStart"/>
+      <w:r>
+        <w:t>Quelque</w:t>
+      </w:r>
+      <w:proofErr w:type="spellEnd"/>
+      <w:r>
+        <w:t xml:space="preserve"> Static Factory </w:t>
+      </w:r>
+      <w:proofErr w:type="gramStart"/>
+      <w:r>
+        <w:t>method :</w:t>
+      </w:r>
+      <w:proofErr w:type="gramEnd"/>
+    </w:p>
+    <w:p>
+      <w:pPr>
+        <w:jc w:val="both"/>
+      </w:pPr>
+      <w:proofErr w:type="spellStart"/>
       <w:r>
         <w:lastRenderedPageBreak/>
-        <w:t xml:space="preserve">Valueof, </w:t>
-      </w:r>
-      <w:r>
-        <w:t>of, GetInstance, NewInstance,Gettype,newtype</w:t>
-      </w:r>
+        <w:t>Valueof</w:t>
+      </w:r>
+      <w:proofErr w:type="spellEnd"/>
+      <w:r>
+        <w:t xml:space="preserve">, </w:t>
+      </w:r>
+      <w:r>
+        <w:t xml:space="preserve">of, </w:t>
+      </w:r>
+      <w:proofErr w:type="spellStart"/>
+      <w:r>
+        <w:t>GetInstance</w:t>
+      </w:r>
+      <w:proofErr w:type="spellEnd"/>
+      <w:r>
+        <w:t xml:space="preserve">, </w:t>
+      </w:r>
+      <w:proofErr w:type="spellStart"/>
+      <w:r>
+        <w:t>NewInstance</w:t>
+      </w:r>
+      <w:proofErr w:type="gramStart"/>
+      <w:r>
+        <w:t>,Gettype,newtype</w:t>
+      </w:r>
+      <w:proofErr w:type="spellEnd"/>
+      <w:proofErr w:type="gramEnd"/>
     </w:p>
     <w:p>
       <w:pPr>
@@ -2140,7 +2427,21 @@
         <w:rPr>
           <w:lang w:val="fr-FR"/>
         </w:rPr>
-        <w:t>s (2champ, 3champs,4champs,5champs,6champs)</w:t>
+        <w:t>s (2champ, 3champs</w:t>
+      </w:r>
+      <w:proofErr w:type="gramStart"/>
+      <w:r>
+        <w:rPr>
+          <w:lang w:val="fr-FR"/>
+        </w:rPr>
+        <w:t>,4champs,5champs,6champs</w:t>
+      </w:r>
+      <w:proofErr w:type="gramEnd"/>
+      <w:r>
+        <w:rPr>
+          <w:lang w:val="fr-FR"/>
+        </w:rPr>
+        <w:t>)</w:t>
       </w:r>
     </w:p>
     <w:p>
@@ -2480,7 +2781,21 @@
         <w:rPr>
           <w:lang w:val="fr-FR"/>
         </w:rPr>
-        <w:t xml:space="preserve">(faciliter la personnalisation de l’utilisation(unique instance pour chaque thread), </w:t>
+        <w:t xml:space="preserve">(faciliter la personnalisation de </w:t>
+      </w:r>
+      <w:proofErr w:type="gramStart"/>
+      <w:r>
+        <w:rPr>
+          <w:lang w:val="fr-FR"/>
+        </w:rPr>
+        <w:t>l’utilisation(</w:t>
+      </w:r>
+      <w:proofErr w:type="gramEnd"/>
+      <w:r>
+        <w:rPr>
+          <w:lang w:val="fr-FR"/>
+        </w:rPr>
+        <w:t xml:space="preserve">unique instance pour chaque thread), </w:t>
       </w:r>
     </w:p>
     <w:p>
@@ -2518,19 +2833,47 @@
         <w:rPr>
           <w:lang w:val="fr-FR"/>
         </w:rPr>
-        <w:t>lement ser</w:t>
-      </w:r>
-      <w:r>
-        <w:rPr>
-          <w:lang w:val="fr-FR"/>
-        </w:rPr>
-        <w:t>ialisable, il faut ajouter la mé</w:t>
-      </w:r>
-      <w:r>
-        <w:rPr>
-          <w:lang w:val="fr-FR"/>
-        </w:rPr>
-        <w:t xml:space="preserve">thode readresolve() qui va </w:t>
+        <w:t xml:space="preserve">lement </w:t>
+      </w:r>
+      <w:proofErr w:type="spellStart"/>
+      <w:r>
+        <w:rPr>
+          <w:lang w:val="fr-FR"/>
+        </w:rPr>
+        <w:t>ser</w:t>
+      </w:r>
+      <w:r>
+        <w:rPr>
+          <w:lang w:val="fr-FR"/>
+        </w:rPr>
+        <w:t>ialisable</w:t>
+      </w:r>
+      <w:proofErr w:type="spellEnd"/>
+      <w:r>
+        <w:rPr>
+          <w:lang w:val="fr-FR"/>
+        </w:rPr>
+        <w:t>, il faut ajouter la mé</w:t>
+      </w:r>
+      <w:r>
+        <w:rPr>
+          <w:lang w:val="fr-FR"/>
+        </w:rPr>
+        <w:t xml:space="preserve">thode </w:t>
+      </w:r>
+      <w:proofErr w:type="gramStart"/>
+      <w:r>
+        <w:rPr>
+          <w:lang w:val="fr-FR"/>
+        </w:rPr>
+        <w:t>readresolve(</w:t>
+      </w:r>
+      <w:proofErr w:type="gramEnd"/>
+      <w:r>
+        <w:rPr>
+          <w:lang w:val="fr-FR"/>
+        </w:rPr>
+        <w:t xml:space="preserve">) qui va </w:t>
       </w:r>
       <w:r>
         <w:rPr>
@@ -2552,11 +2895,19 @@
           <w:lang w:val="fr-FR"/>
         </w:rPr>
       </w:pPr>
-      <w:r>
-        <w:rPr>
-          <w:lang w:val="fr-FR"/>
-        </w:rPr>
-        <w:t xml:space="preserve">3- la meilleur approche est d’utiliser une </w:t>
+      <w:proofErr w:type="gramStart"/>
+      <w:r>
+        <w:rPr>
+          <w:lang w:val="fr-FR"/>
+        </w:rPr>
+        <w:t>3- la meilleur</w:t>
+      </w:r>
+      <w:proofErr w:type="gramEnd"/>
+      <w:r>
+        <w:rPr>
+          <w:lang w:val="fr-FR"/>
+        </w:rPr>
+        <w:t xml:space="preserve"> approche est d’utiliser une </w:t>
       </w:r>
       <w:r>
         <w:rPr>
@@ -2568,7 +2919,21 @@
         <w:rPr>
           <w:lang w:val="fr-FR"/>
         </w:rPr>
-        <w:t xml:space="preserve"> avec un seul élement.</w:t>
+        <w:t xml:space="preserve"> avec un seul </w:t>
+      </w:r>
+      <w:proofErr w:type="spellStart"/>
+      <w:r>
+        <w:rPr>
+          <w:lang w:val="fr-FR"/>
+        </w:rPr>
+        <w:t>élement</w:t>
+      </w:r>
+      <w:proofErr w:type="spellEnd"/>
+      <w:r>
+        <w:rPr>
+          <w:lang w:val="fr-FR"/>
+        </w:rPr>
+        <w:t>.</w:t>
       </w:r>
       <w:r>
         <w:rPr>
@@ -2576,11 +2941,19 @@
         </w:rPr>
         <w:t xml:space="preserve"> </w:t>
       </w:r>
-      <w:r>
-        <w:rPr>
-          <w:lang w:val="fr-FR"/>
-        </w:rPr>
-        <w:t>car elle</w:t>
+      <w:proofErr w:type="gramStart"/>
+      <w:r>
+        <w:rPr>
+          <w:lang w:val="fr-FR"/>
+        </w:rPr>
+        <w:t>car</w:t>
+      </w:r>
+      <w:proofErr w:type="gramEnd"/>
+      <w:r>
+        <w:rPr>
+          <w:lang w:val="fr-FR"/>
+        </w:rPr>
+        <w:t xml:space="preserve"> elle</w:t>
       </w:r>
       <w:r>
         <w:rPr>
@@ -2730,7 +3103,21 @@
         <w:rPr>
           <w:lang w:val="fr-FR"/>
         </w:rPr>
-        <w:t>Ne pas déclarer les variables qui ne sont pas modifiable</w:t>
+        <w:t xml:space="preserve">Ne pas déclarer les variables qui </w:t>
+      </w:r>
+      <w:proofErr w:type="gramStart"/>
+      <w:r>
+        <w:rPr>
+          <w:lang w:val="fr-FR"/>
+        </w:rPr>
+        <w:t>ne sont</w:t>
+      </w:r>
+      <w:proofErr w:type="gramEnd"/>
+      <w:r>
+        <w:rPr>
+          <w:lang w:val="fr-FR"/>
+        </w:rPr>
+        <w:t xml:space="preserve"> pas modifiable</w:t>
       </w:r>
       <w:r>
         <w:rPr>
@@ -2756,7 +3143,21 @@
         <w:rPr>
           <w:lang w:val="fr-FR"/>
         </w:rPr>
-        <w:t>L’utilisation de l’auto boxing permet parfois de r</w:t>
+        <w:t xml:space="preserve">L’utilisation de l’auto </w:t>
+      </w:r>
+      <w:proofErr w:type="spellStart"/>
+      <w:r>
+        <w:rPr>
+          <w:lang w:val="fr-FR"/>
+        </w:rPr>
+        <w:t>boxing</w:t>
+      </w:r>
+      <w:proofErr w:type="spellEnd"/>
+      <w:r>
+        <w:rPr>
+          <w:lang w:val="fr-FR"/>
+        </w:rPr>
+        <w:t xml:space="preserve"> permet parfois de r</w:t>
       </w:r>
       <w:r>
         <w:rPr>
@@ -2805,7 +3206,35 @@
         <w:rPr>
           <w:lang w:val="fr-FR"/>
         </w:rPr>
-        <w:t>Item 6 : eliminate obsolute object</w:t>
+        <w:t xml:space="preserve">Item 6 : </w:t>
+      </w:r>
+      <w:proofErr w:type="spellStart"/>
+      <w:r>
+        <w:rPr>
+          <w:lang w:val="fr-FR"/>
+        </w:rPr>
+        <w:t>eliminate</w:t>
+      </w:r>
+      <w:proofErr w:type="spellEnd"/>
+      <w:r>
+        <w:rPr>
+          <w:lang w:val="fr-FR"/>
+        </w:rPr>
+        <w:t xml:space="preserve"> </w:t>
+      </w:r>
+      <w:proofErr w:type="spellStart"/>
+      <w:r>
+        <w:rPr>
+          <w:lang w:val="fr-FR"/>
+        </w:rPr>
+        <w:t>obsolute</w:t>
+      </w:r>
+      <w:proofErr w:type="spellEnd"/>
+      <w:r>
+        <w:rPr>
+          <w:lang w:val="fr-FR"/>
+        </w:rPr>
+        <w:t xml:space="preserve"> object</w:t>
       </w:r>
     </w:p>
     <w:p>
@@ -2825,13 +3254,55 @@
         <w:rPr>
           <w:lang w:val="fr-FR"/>
         </w:rPr>
-        <w:t>Exemple de la partie non null du tab</w:t>
-      </w:r>
-      <w:r>
-        <w:rPr>
-          <w:lang w:val="fr-FR"/>
-        </w:rPr>
-        <w:t>eau pour le garbage, et qui est considérer obsolète pour le programmeur.</w:t>
+        <w:t xml:space="preserve">Exemple de la partie non </w:t>
+      </w:r>
+      <w:proofErr w:type="spellStart"/>
+      <w:r>
+        <w:rPr>
+          <w:lang w:val="fr-FR"/>
+        </w:rPr>
+        <w:t>null</w:t>
+      </w:r>
+      <w:proofErr w:type="spellEnd"/>
+      <w:r>
+        <w:rPr>
+          <w:lang w:val="fr-FR"/>
+        </w:rPr>
+        <w:t xml:space="preserve"> du </w:t>
+      </w:r>
+      <w:proofErr w:type="spellStart"/>
+      <w:r>
+        <w:rPr>
+          <w:lang w:val="fr-FR"/>
+        </w:rPr>
+        <w:t>tab</w:t>
+      </w:r>
+      <w:r>
+        <w:rPr>
+          <w:lang w:val="fr-FR"/>
+        </w:rPr>
+        <w:t>eau</w:t>
+      </w:r>
+      <w:proofErr w:type="spellEnd"/>
+      <w:r>
+        <w:rPr>
+          <w:lang w:val="fr-FR"/>
+        </w:rPr>
+        <w:t xml:space="preserve"> pour le </w:t>
+      </w:r>
+      <w:proofErr w:type="spellStart"/>
+      <w:r>
+        <w:rPr>
+          <w:lang w:val="fr-FR"/>
+        </w:rPr>
+        <w:t>garbage</w:t>
+      </w:r>
+      <w:proofErr w:type="spellEnd"/>
+      <w:r>
+        <w:rPr>
+          <w:lang w:val="fr-FR"/>
+        </w:rPr>
+        <w:t>, et qui est considérer obsolète pour le programmeur.</w:t>
       </w:r>
     </w:p>
     <w:p>
@@ -2861,11 +3332,33 @@
           <w:lang w:val="fr-FR"/>
         </w:rPr>
       </w:pPr>
-      <w:r>
-        <w:rPr>
-          <w:lang w:val="fr-FR"/>
-        </w:rPr>
-        <w:t>3-la 3 sources se sont les listener et les callbacks</w:t>
+      <w:proofErr w:type="gramStart"/>
+      <w:r>
+        <w:rPr>
+          <w:lang w:val="fr-FR"/>
+        </w:rPr>
+        <w:t>3-la</w:t>
+      </w:r>
+      <w:proofErr w:type="gramEnd"/>
+      <w:r>
+        <w:rPr>
+          <w:lang w:val="fr-FR"/>
+        </w:rPr>
+        <w:t xml:space="preserve"> 3 sources se sont les </w:t>
+      </w:r>
+      <w:proofErr w:type="spellStart"/>
+      <w:r>
+        <w:rPr>
+          <w:lang w:val="fr-FR"/>
+        </w:rPr>
+        <w:t>listener</w:t>
+      </w:r>
+      <w:proofErr w:type="spellEnd"/>
+      <w:r>
+        <w:rPr>
+          <w:lang w:val="fr-FR"/>
+        </w:rPr>
+        <w:t xml:space="preserve"> et les callbacks</w:t>
       </w:r>
     </w:p>
     <w:p>
@@ -2879,7 +3372,15 @@
         <w:t xml:space="preserve"> </w:t>
       </w:r>
       <w:r>
-        <w:t>Item 9 :  Override Hash</w:t>
+        <w:t xml:space="preserve">Item </w:t>
+      </w:r>
+      <w:proofErr w:type="gramStart"/>
+      <w:r>
+        <w:t>9 :</w:t>
+      </w:r>
+      <w:proofErr w:type="gramEnd"/>
+      <w:r>
+        <w:t xml:space="preserve">  Override Hash</w:t>
       </w:r>
       <w:r>
         <w:t>code when you ov</w:t>
@@ -2908,27 +3409,69 @@
         <w:rPr>
           <w:lang w:val="fr-FR"/>
         </w:rPr>
-        <w:t>Il est obligatoire que 2 object qui sont égaux par la méthode Equals, doivent re</w:t>
-      </w:r>
-      <w:r>
-        <w:rPr>
-          <w:lang w:val="fr-FR"/>
-        </w:rPr>
-        <w:t>turner le meme entier.</w:t>
-      </w:r>
-    </w:p>
-    <w:p>
-      <w:pPr>
-        <w:jc w:val="both"/>
-        <w:rPr>
-          <w:lang w:val="fr-FR"/>
-        </w:rPr>
-      </w:pPr>
-      <w:r>
-        <w:rPr>
-          <w:lang w:val="fr-FR"/>
-        </w:rPr>
-        <w:t xml:space="preserve">Le contraire n’est pas obigatoire mais il peut améliorer les performances des </w:t>
+        <w:t xml:space="preserve">Il est obligatoire que 2 object qui sont égaux par la méthode Equals, doivent </w:t>
+      </w:r>
+      <w:proofErr w:type="spellStart"/>
+      <w:r>
+        <w:rPr>
+          <w:lang w:val="fr-FR"/>
+        </w:rPr>
+        <w:t>re</w:t>
+      </w:r>
+      <w:r>
+        <w:rPr>
+          <w:lang w:val="fr-FR"/>
+        </w:rPr>
+        <w:t>turner</w:t>
+      </w:r>
+      <w:proofErr w:type="spellEnd"/>
+      <w:r>
+        <w:rPr>
+          <w:lang w:val="fr-FR"/>
+        </w:rPr>
+        <w:t xml:space="preserve"> le </w:t>
+      </w:r>
+      <w:proofErr w:type="spellStart"/>
+      <w:r>
+        <w:rPr>
+          <w:lang w:val="fr-FR"/>
+        </w:rPr>
+        <w:t>meme</w:t>
+      </w:r>
+      <w:proofErr w:type="spellEnd"/>
+      <w:r>
+        <w:rPr>
+          <w:lang w:val="fr-FR"/>
+        </w:rPr>
+        <w:t xml:space="preserve"> entier.</w:t>
+      </w:r>
+    </w:p>
+    <w:p>
+      <w:pPr>
+        <w:jc w:val="both"/>
+        <w:rPr>
+          <w:lang w:val="fr-FR"/>
+        </w:rPr>
+      </w:pPr>
+      <w:r>
+        <w:rPr>
+          <w:lang w:val="fr-FR"/>
+        </w:rPr>
+        <w:t xml:space="preserve">Le contraire n’est pas </w:t>
+      </w:r>
+      <w:proofErr w:type="spellStart"/>
+      <w:r>
+        <w:rPr>
+          <w:lang w:val="fr-FR"/>
+        </w:rPr>
+        <w:t>obigatoire</w:t>
+      </w:r>
+      <w:proofErr w:type="spellEnd"/>
+      <w:r>
+        <w:rPr>
+          <w:lang w:val="fr-FR"/>
+        </w:rPr>
+        <w:t xml:space="preserve"> mais il peut améliorer les performances des </w:t>
       </w:r>
       <w:r>
         <w:rPr>
@@ -2936,7 +3479,16 @@
           <w:bCs/>
           <w:lang w:val="fr-FR"/>
         </w:rPr>
-        <w:t>Hash-Based</w:t>
+        <w:t>Hash-</w:t>
+      </w:r>
+      <w:proofErr w:type="gramStart"/>
+      <w:r>
+        <w:rPr>
+          <w:b/>
+          <w:bCs/>
+          <w:lang w:val="fr-FR"/>
+        </w:rPr>
+        <w:t>Based</w:t>
       </w:r>
       <w:r>
         <w:rPr>
@@ -2944,6 +3496,7 @@
         </w:rPr>
         <w:t xml:space="preserve"> .</w:t>
       </w:r>
+      <w:proofErr w:type="gramEnd"/>
     </w:p>
     <w:p>
       <w:pPr>
@@ -2968,7 +3521,21 @@
         <w:rPr>
           <w:lang w:val="fr-FR"/>
         </w:rPr>
-        <w:t>fférent alors java ne compare pas avec equal, il prend que les 2 objets sont différents</w:t>
+        <w:t xml:space="preserve">fférent alors java ne compare pas avec </w:t>
+      </w:r>
+      <w:proofErr w:type="spellStart"/>
+      <w:r>
+        <w:rPr>
+          <w:lang w:val="fr-FR"/>
+        </w:rPr>
+        <w:t>equal</w:t>
+      </w:r>
+      <w:proofErr w:type="spellEnd"/>
+      <w:r>
+        <w:rPr>
+          <w:lang w:val="fr-FR"/>
+        </w:rPr>
+        <w:t>, il prend que les 2 objets sont différents</w:t>
       </w:r>
     </w:p>
     <w:p>
@@ -2982,7 +3549,35 @@
         <w:rPr>
           <w:lang w:val="fr-FR"/>
         </w:rPr>
-        <w:t xml:space="preserve">Dans les classes immutables on peut définir le hahcode au-dedans de la classe, si le cout de calcul du hashcode est important, ceci en déclarant le variable comme volatile, si le variable egale à 0, on calcule le hashcode sinon, on return le hashcode précédent. </w:t>
+        <w:t xml:space="preserve">Dans les classes immutables on peut définir le </w:t>
+      </w:r>
+      <w:proofErr w:type="spellStart"/>
+      <w:r>
+        <w:rPr>
+          <w:lang w:val="fr-FR"/>
+        </w:rPr>
+        <w:t>hahcode</w:t>
+      </w:r>
+      <w:proofErr w:type="spellEnd"/>
+      <w:r>
+        <w:rPr>
+          <w:lang w:val="fr-FR"/>
+        </w:rPr>
+        <w:t xml:space="preserve"> au-dedans de la classe, si le cout de calcul du hashcode est important, ceci en déclarant le variable comme volatile, si le variable </w:t>
+      </w:r>
+      <w:proofErr w:type="spellStart"/>
+      <w:r>
+        <w:rPr>
+          <w:lang w:val="fr-FR"/>
+        </w:rPr>
+        <w:t>egale</w:t>
+      </w:r>
+      <w:proofErr w:type="spellEnd"/>
+      <w:r>
+        <w:rPr>
+          <w:lang w:val="fr-FR"/>
+        </w:rPr>
+        <w:t xml:space="preserve"> à 0, on calcule le hashcode sinon, on return le hashcode précédent. </w:t>
       </w:r>
       <w:r>
         <w:rPr>
@@ -3002,34 +3597,84 @@
         <w:rPr>
           <w:lang w:val="fr-FR" w:bidi="ar-DZ"/>
         </w:rPr>
-        <w:t>Item 10 : Override ToString</w:t>
-      </w:r>
-    </w:p>
-    <w:p>
-      <w:pPr>
-        <w:jc w:val="both"/>
+        <w:t xml:space="preserve">Item 10 : </w:t>
+      </w:r>
+      <w:proofErr w:type="spellStart"/>
+      <w:r>
         <w:rPr>
           <w:lang w:val="fr-FR" w:bidi="ar-DZ"/>
         </w:rPr>
-      </w:pPr>
+        <w:t>Override</w:t>
+      </w:r>
+      <w:proofErr w:type="spellEnd"/>
       <w:r>
         <w:rPr>
           <w:lang w:val="fr-FR" w:bidi="ar-DZ"/>
         </w:rPr>
-        <w:t>Il faut redéfinir la methode toString pour que le code soit le plus lisible possible.</w:t>
-      </w:r>
-    </w:p>
-    <w:p>
-      <w:pPr>
-        <w:jc w:val="both"/>
+        <w:t xml:space="preserve"> </w:t>
+      </w:r>
+      <w:proofErr w:type="spellStart"/>
+      <w:r>
         <w:rPr>
           <w:lang w:val="fr-FR" w:bidi="ar-DZ"/>
         </w:rPr>
-      </w:pPr>
-      <w:r>
+        <w:t>ToString</w:t>
+      </w:r>
+      <w:proofErr w:type="spellEnd"/>
+    </w:p>
+    <w:p>
+      <w:pPr>
+        <w:jc w:val="both"/>
         <w:rPr>
           <w:lang w:val="fr-FR" w:bidi="ar-DZ"/>
         </w:rPr>
+      </w:pPr>
+      <w:r>
+        <w:rPr>
+          <w:lang w:val="fr-FR" w:bidi="ar-DZ"/>
+        </w:rPr>
+        <w:t xml:space="preserve">Il faut redéfinir la </w:t>
+      </w:r>
+      <w:proofErr w:type="spellStart"/>
+      <w:r>
+        <w:rPr>
+          <w:lang w:val="fr-FR" w:bidi="ar-DZ"/>
+        </w:rPr>
+        <w:t>methode</w:t>
+      </w:r>
+      <w:proofErr w:type="spellEnd"/>
+      <w:r>
+        <w:rPr>
+          <w:lang w:val="fr-FR" w:bidi="ar-DZ"/>
+        </w:rPr>
+        <w:t xml:space="preserve"> </w:t>
+      </w:r>
+      <w:proofErr w:type="spellStart"/>
+      <w:r>
+        <w:rPr>
+          <w:lang w:val="fr-FR" w:bidi="ar-DZ"/>
+        </w:rPr>
+        <w:t>toString</w:t>
+      </w:r>
+      <w:proofErr w:type="spellEnd"/>
+      <w:r>
+        <w:rPr>
+          <w:lang w:val="fr-FR" w:bidi="ar-DZ"/>
+        </w:rPr>
+        <w:t xml:space="preserve"> pour que le code soit le plus lisible possible.</w:t>
+      </w:r>
+    </w:p>
+    <w:p>
+      <w:pPr>
+        <w:jc w:val="both"/>
+        <w:rPr>
+          <w:lang w:val="fr-FR" w:bidi="ar-DZ"/>
+        </w:rPr>
+      </w:pPr>
+      <w:r>
+        <w:rPr>
+          <w:lang w:val="fr-FR" w:bidi="ar-DZ"/>
+        </w:rPr>
         <w:t>Lorsque vous appeler les fonction</w:t>
       </w:r>
       <w:r>
@@ -3042,40 +3687,72 @@
         <w:rPr>
           <w:lang w:val="fr-FR" w:bidi="ar-DZ"/>
         </w:rPr>
-        <w:t xml:space="preserve"> d’affichage, la fonction toString est automatiquement appelé.</w:t>
-      </w:r>
-    </w:p>
-    <w:p>
-      <w:pPr>
-        <w:jc w:val="both"/>
+        <w:t xml:space="preserve"> d’affichage, la fonction </w:t>
+      </w:r>
+      <w:proofErr w:type="spellStart"/>
+      <w:r>
         <w:rPr>
           <w:lang w:val="fr-FR" w:bidi="ar-DZ"/>
         </w:rPr>
-      </w:pPr>
+        <w:t>toString</w:t>
+      </w:r>
+      <w:proofErr w:type="spellEnd"/>
       <w:r>
         <w:rPr>
           <w:lang w:val="fr-FR" w:bidi="ar-DZ"/>
         </w:rPr>
+        <w:t xml:space="preserve"> est automatiquement appelé.</w:t>
+      </w:r>
+    </w:p>
+    <w:p>
+      <w:pPr>
+        <w:jc w:val="both"/>
+        <w:rPr>
+          <w:lang w:val="fr-FR" w:bidi="ar-DZ"/>
+        </w:rPr>
+      </w:pPr>
+      <w:r>
+        <w:rPr>
+          <w:lang w:val="fr-FR" w:bidi="ar-DZ"/>
+        </w:rPr>
         <w:t>Vous</w:t>
       </w:r>
       <w:r>
         <w:rPr>
           <w:lang w:val="fr-FR" w:bidi="ar-DZ"/>
         </w:rPr>
-        <w:t xml:space="preserve"> pouvez définir le format de la description affichée lors de l’invocation de la méthode to-string en utilisant la méthode ( </w:t>
-      </w:r>
+        <w:t xml:space="preserve"> pouvez définir le format de la description affichée lors de l’invocation de la méthode to-string en utilisant la méthode </w:t>
+      </w:r>
+      <w:proofErr w:type="gramStart"/>
+      <w:r>
+        <w:rPr>
+          <w:lang w:val="fr-FR" w:bidi="ar-DZ"/>
+        </w:rPr>
+        <w:t xml:space="preserve">( </w:t>
+      </w:r>
+      <w:proofErr w:type="spellStart"/>
       <w:r>
         <w:rPr>
           <w:b/>
           <w:bCs/>
           <w:lang w:val="fr-FR" w:bidi="ar-DZ"/>
         </w:rPr>
-        <w:t>String.format()</w:t>
-      </w:r>
-      <w:r>
-        <w:rPr>
+        <w:t>String.format</w:t>
+      </w:r>
+      <w:proofErr w:type="spellEnd"/>
+      <w:proofErr w:type="gramEnd"/>
+      <w:r>
+        <w:rPr>
+          <w:b/>
+          <w:bCs/>
           <w:lang w:val="fr-FR" w:bidi="ar-DZ"/>
         </w:rPr>
+        <w:t>()</w:t>
+      </w:r>
+      <w:r>
+        <w:rPr>
+          <w:lang w:val="fr-FR" w:bidi="ar-DZ"/>
+        </w:rPr>
         <w:t xml:space="preserve"> ).</w:t>
       </w:r>
     </w:p>
@@ -3100,6 +3777,7 @@
           <w:lang w:bidi="ar-DZ"/>
         </w:rPr>
       </w:pPr>
+      <w:proofErr w:type="gramStart"/>
       <w:r>
         <w:rPr>
           <w:lang w:bidi="ar-DZ"/>
@@ -3110,14 +3788,37 @@
         <w:rPr>
           <w:lang w:bidi="ar-DZ"/>
         </w:rPr>
-        <w:t xml:space="preserve">() est </w:t>
-      </w:r>
+        <w:t>(</w:t>
+      </w:r>
+      <w:proofErr w:type="gramEnd"/>
       <w:r>
         <w:rPr>
           <w:lang w:bidi="ar-DZ"/>
         </w:rPr>
+        <w:t xml:space="preserve">) </w:t>
+      </w:r>
+      <w:proofErr w:type="spellStart"/>
+      <w:r>
+        <w:rPr>
+          <w:lang w:bidi="ar-DZ"/>
+        </w:rPr>
+        <w:t>est</w:t>
+      </w:r>
+      <w:proofErr w:type="spellEnd"/>
+      <w:r>
+        <w:rPr>
+          <w:lang w:bidi="ar-DZ"/>
+        </w:rPr>
+        <w:t xml:space="preserve"> </w:t>
+      </w:r>
+      <w:proofErr w:type="spellStart"/>
+      <w:r>
+        <w:rPr>
+          <w:lang w:bidi="ar-DZ"/>
+        </w:rPr>
         <w:t>diffèrent</w:t>
       </w:r>
+      <w:proofErr w:type="spellEnd"/>
       <w:r>
         <w:rPr>
           <w:lang w:bidi="ar-DZ"/>
@@ -3132,12 +3833,20 @@
           <w:lang w:bidi="ar-DZ"/>
         </w:rPr>
       </w:pPr>
+      <w:proofErr w:type="gramStart"/>
       <w:r>
         <w:rPr>
           <w:lang w:bidi="ar-DZ"/>
         </w:rPr>
         <w:lastRenderedPageBreak/>
-        <w:t>X.equals(X.clone())must return true</w:t>
+        <w:t>X.equals(</w:t>
+      </w:r>
+      <w:proofErr w:type="gramEnd"/>
+      <w:r>
+        <w:rPr>
+          <w:lang w:bidi="ar-DZ"/>
+        </w:rPr>
+        <w:t>X.clone())must return true</w:t>
       </w:r>
     </w:p>
     <w:p>
@@ -3305,12 +4014,26 @@
         <w:rPr>
           <w:lang w:val="fr-FR" w:bidi="ar-DZ"/>
         </w:rPr>
-        <w:t xml:space="preserve">thode clone ne doit pas invoquer une méthode non final, car le clonage peut ne pa </w:t>
-      </w:r>
+        <w:t xml:space="preserve">thode clone ne doit pas invoquer une méthode non final, car le clonage peut ne </w:t>
+      </w:r>
+      <w:proofErr w:type="spellStart"/>
       <w:r>
         <w:rPr>
           <w:lang w:val="fr-FR" w:bidi="ar-DZ"/>
         </w:rPr>
+        <w:t>pa</w:t>
+      </w:r>
+      <w:proofErr w:type="spellEnd"/>
+      <w:r>
+        <w:rPr>
+          <w:lang w:val="fr-FR" w:bidi="ar-DZ"/>
+        </w:rPr>
+        <w:t xml:space="preserve"> </w:t>
+      </w:r>
+      <w:r>
+        <w:rPr>
+          <w:lang w:val="fr-FR" w:bidi="ar-DZ"/>
+        </w:rPr>
         <w:t>être</w:t>
       </w:r>
       <w:r>
@@ -3559,20 +4282,34 @@
         <w:rPr>
           <w:lang w:val="fr-FR" w:bidi="ar-DZ"/>
         </w:rPr>
-        <w:t>, ou bien retourne -1,0,1.</w:t>
-      </w:r>
-    </w:p>
-    <w:p>
-      <w:pPr>
-        <w:jc w:val="both"/>
-        <w:rPr>
-          <w:lang w:val="fr-FR"/>
-        </w:rPr>
-      </w:pPr>
+        <w:t>, ou bien retourne -1</w:t>
+      </w:r>
+      <w:proofErr w:type="gramStart"/>
       <w:r>
         <w:rPr>
           <w:lang w:val="fr-FR" w:bidi="ar-DZ"/>
         </w:rPr>
+        <w:t>,0,1</w:t>
+      </w:r>
+      <w:proofErr w:type="gramEnd"/>
+      <w:r>
+        <w:rPr>
+          <w:lang w:val="fr-FR" w:bidi="ar-DZ"/>
+        </w:rPr>
+        <w:t>.</w:t>
+      </w:r>
+    </w:p>
+    <w:p>
+      <w:pPr>
+        <w:jc w:val="both"/>
+        <w:rPr>
+          <w:lang w:val="fr-FR"/>
+        </w:rPr>
+      </w:pPr>
+      <w:r>
+        <w:rPr>
+          <w:lang w:val="fr-FR" w:bidi="ar-DZ"/>
+        </w:rPr>
         <w:t>1-</w:t>
       </w:r>
       <w:r>
@@ -3591,7 +4328,21 @@
         <w:rPr>
           <w:lang w:val="fr-FR"/>
         </w:rPr>
-        <w:t>(x.compareTo(y)) == -sgn(y.compareTo(x))</w:t>
+        <w:t>(x.compareTo(y)) == -</w:t>
+      </w:r>
+      <w:proofErr w:type="gramStart"/>
+      <w:r>
+        <w:rPr>
+          <w:lang w:val="fr-FR"/>
+        </w:rPr>
+        <w:t>sgn(</w:t>
+      </w:r>
+      <w:proofErr w:type="gramEnd"/>
+      <w:r>
+        <w:rPr>
+          <w:lang w:val="fr-FR"/>
+        </w:rPr>
+        <w:t>y.compareTo(x))</w:t>
       </w:r>
     </w:p>
     <w:p>
@@ -3631,7 +4382,21 @@
         <w:rPr>
           <w:lang w:val="fr-FR"/>
         </w:rPr>
-        <w:t>x.compareTo(y) == 0 implies that sgn</w:t>
+        <w:t xml:space="preserve">x.compareTo(y) == 0 implies </w:t>
+      </w:r>
+      <w:proofErr w:type="spellStart"/>
+      <w:r>
+        <w:rPr>
+          <w:lang w:val="fr-FR"/>
+        </w:rPr>
+        <w:t>that</w:t>
+      </w:r>
+      <w:proofErr w:type="spellEnd"/>
+      <w:r>
+        <w:rPr>
+          <w:lang w:val="fr-FR"/>
+        </w:rPr>
+        <w:t xml:space="preserve"> sgn</w:t>
       </w:r>
       <w:r>
         <w:rPr>
@@ -3643,7 +4408,21 @@
         <w:rPr>
           <w:lang w:val="fr-FR"/>
         </w:rPr>
-        <w:t>(x.compareTo(z)) == sgn(y.compareTo(z))</w:t>
+        <w:t xml:space="preserve">(x.compareTo(z)) == </w:t>
+      </w:r>
+      <w:proofErr w:type="gramStart"/>
+      <w:r>
+        <w:rPr>
+          <w:lang w:val="fr-FR"/>
+        </w:rPr>
+        <w:t>sgn(</w:t>
+      </w:r>
+      <w:proofErr w:type="gramEnd"/>
+      <w:r>
+        <w:rPr>
+          <w:lang w:val="fr-FR"/>
+        </w:rPr>
+        <w:t>y.compareTo(z))</w:t>
       </w:r>
     </w:p>
     <w:p>
@@ -3693,7 +4472,15 @@
         <w:pStyle w:val="Heading1"/>
       </w:pPr>
       <w:r>
-        <w:t>Item 13 : minimize accessibility to Class and its members</w:t>
+        <w:t xml:space="preserve">Item </w:t>
+      </w:r>
+      <w:proofErr w:type="gramStart"/>
+      <w:r>
+        <w:t>13 :</w:t>
+      </w:r>
+      <w:proofErr w:type="gramEnd"/>
+      <w:r>
+        <w:t xml:space="preserve"> minimize accessibility to Class and its members</w:t>
       </w:r>
     </w:p>
     <w:p>
@@ -3715,6 +4502,7 @@
         </w:rPr>
         <w:t>« </w:t>
       </w:r>
+      <w:proofErr w:type="spellStart"/>
       <w:r>
         <w:rPr>
           <w:lang w:val="fr-FR"/>
@@ -3731,13 +4519,34 @@
         <w:rPr>
           <w:lang w:val="fr-FR"/>
         </w:rPr>
-        <w:t>ding information</w:t>
-      </w:r>
-      <w:r>
-        <w:rPr>
-          <w:lang w:val="fr-FR"/>
-        </w:rPr>
-        <w:t> » ou « encapsulation », ce principe est parmi les avantages et les bonnes pratiques du programmeur, car il assure l’isolation des modules, ce qui rend la programmation plus rapide (Plsr Module en parallèle) et plus facile à maintenir.</w:t>
+        <w:t>ding</w:t>
+      </w:r>
+      <w:proofErr w:type="spellEnd"/>
+      <w:r>
+        <w:rPr>
+          <w:lang w:val="fr-FR"/>
+        </w:rPr>
+        <w:t xml:space="preserve"> information</w:t>
+      </w:r>
+      <w:r>
+        <w:rPr>
+          <w:lang w:val="fr-FR"/>
+        </w:rPr>
+        <w:t> » ou « encapsulation », ce principe est parmi les avantages et les bonnes pratiques du programmeur, car il assure l’isolation des modules, ce qui rend la programmation plus rapide (</w:t>
+      </w:r>
+      <w:proofErr w:type="spellStart"/>
+      <w:r>
+        <w:rPr>
+          <w:lang w:val="fr-FR"/>
+        </w:rPr>
+        <w:t>Plsr</w:t>
+      </w:r>
+      <w:proofErr w:type="spellEnd"/>
+      <w:r>
+        <w:rPr>
+          <w:lang w:val="fr-FR"/>
+        </w:rPr>
+        <w:t xml:space="preserve"> Module en parallèle) et plus facile à maintenir.</w:t>
       </w:r>
     </w:p>
     <w:p>
@@ -3786,13 +4595,27 @@
         <w:rPr>
           <w:lang w:val="fr-FR"/>
         </w:rPr>
-        <w:t>Une instance d’une souscl</w:t>
-      </w:r>
-      <w:r>
-        <w:rPr>
-          <w:lang w:val="fr-FR"/>
-        </w:rPr>
-        <w:t>asse doit avoir un niveau d’accè</w:t>
+        <w:t xml:space="preserve">Une instance d’une </w:t>
+      </w:r>
+      <w:proofErr w:type="spellStart"/>
+      <w:r>
+        <w:rPr>
+          <w:lang w:val="fr-FR"/>
+        </w:rPr>
+        <w:t>souscl</w:t>
+      </w:r>
+      <w:r>
+        <w:rPr>
+          <w:lang w:val="fr-FR"/>
+        </w:rPr>
+        <w:t>asse</w:t>
+      </w:r>
+      <w:proofErr w:type="spellEnd"/>
+      <w:r>
+        <w:rPr>
+          <w:lang w:val="fr-FR"/>
+        </w:rPr>
+        <w:t xml:space="preserve"> doit avoir un niveau d’accè</w:t>
       </w:r>
       <w:r>
         <w:rPr>
@@ -3828,13 +4651,27 @@
         <w:rPr>
           <w:lang w:val="fr-FR"/>
         </w:rPr>
-        <w:t>Ne jamais déclarer un attribut ou un objet mutable comme public.</w:t>
-      </w:r>
-      <w:r>
-        <w:rPr>
-          <w:lang w:val="fr-FR"/>
-        </w:rPr>
-        <w:t>(Exemple de la table de String)</w:t>
+        <w:t>Ne jamais déclarer un attribut ou un objet mutable comme public</w:t>
+      </w:r>
+      <w:proofErr w:type="gramStart"/>
+      <w:r>
+        <w:rPr>
+          <w:lang w:val="fr-FR"/>
+        </w:rPr>
+        <w:t>.</w:t>
+      </w:r>
+      <w:r>
+        <w:rPr>
+          <w:lang w:val="fr-FR"/>
+        </w:rPr>
+        <w:t>(</w:t>
+      </w:r>
+      <w:proofErr w:type="gramEnd"/>
+      <w:r>
+        <w:rPr>
+          <w:lang w:val="fr-FR"/>
+        </w:rPr>
+        <w:t>Exemple de la table de String)</w:t>
       </w:r>
     </w:p>
     <w:p>
@@ -3843,7 +4680,15 @@
         <w:jc w:val="both"/>
       </w:pPr>
       <w:r>
-        <w:t xml:space="preserve">Item 14 : </w:t>
+        <w:t xml:space="preserve">Item </w:t>
+      </w:r>
+      <w:proofErr w:type="gramStart"/>
+      <w:r>
+        <w:t>14 :</w:t>
+      </w:r>
+      <w:proofErr w:type="gramEnd"/>
+      <w:r>
+        <w:t xml:space="preserve"> </w:t>
       </w:r>
       <w:r>
         <w:t>Use accessor</w:t>
@@ -3928,7 +4773,21 @@
         <w:rPr>
           <w:lang w:val="fr-FR"/>
         </w:rPr>
-        <w:t xml:space="preserve"> static final, pas de problèmes pour leur public déclaration.</w:t>
+        <w:t xml:space="preserve"> static final, pas de problèmes pour leur </w:t>
+      </w:r>
+      <w:proofErr w:type="gramStart"/>
+      <w:r>
+        <w:rPr>
+          <w:lang w:val="fr-FR"/>
+        </w:rPr>
+        <w:t>public</w:t>
+      </w:r>
+      <w:proofErr w:type="gramEnd"/>
+      <w:r>
+        <w:rPr>
+          <w:lang w:val="fr-FR"/>
+        </w:rPr>
+        <w:t xml:space="preserve"> déclaration.</w:t>
       </w:r>
     </w:p>
     <w:p>
@@ -3943,8 +4802,30 @@
         <w:rPr>
           <w:lang w:val="fr-FR"/>
         </w:rPr>
-        <w:t>Item 15 : minimize mutabilite</w:t>
-      </w:r>
+        <w:t xml:space="preserve">Item 15 : </w:t>
+      </w:r>
+      <w:proofErr w:type="spellStart"/>
+      <w:r>
+        <w:rPr>
+          <w:lang w:val="fr-FR"/>
+        </w:rPr>
+        <w:t>minimize</w:t>
+      </w:r>
+      <w:proofErr w:type="spellEnd"/>
+      <w:r>
+        <w:rPr>
+          <w:lang w:val="fr-FR"/>
+        </w:rPr>
+        <w:t xml:space="preserve"> </w:t>
+      </w:r>
+      <w:proofErr w:type="spellStart"/>
+      <w:r>
+        <w:rPr>
+          <w:lang w:val="fr-FR"/>
+        </w:rPr>
+        <w:t>mutabilite</w:t>
+      </w:r>
+      <w:proofErr w:type="spellEnd"/>
     </w:p>
     <w:p>
       <w:pPr>
@@ -3976,8 +4857,16 @@
         <w:rPr>
           <w:lang w:val="fr-FR"/>
         </w:rPr>
-        <w:t>ne pas utiliser les mutator</w:t>
-      </w:r>
+        <w:t xml:space="preserve">ne pas utiliser les </w:t>
+      </w:r>
+      <w:proofErr w:type="spellStart"/>
+      <w:r>
+        <w:rPr>
+          <w:lang w:val="fr-FR"/>
+        </w:rPr>
+        <w:t>mutator</w:t>
+      </w:r>
+      <w:proofErr w:type="spellEnd"/>
     </w:p>
     <w:p>
       <w:pPr>
@@ -4052,7 +4941,21 @@
         <w:rPr>
           <w:lang w:val="fr-FR"/>
         </w:rPr>
-        <w:t>assurer l’acces exclusive aux objets modifiable</w:t>
+        <w:t>assurer l’</w:t>
+      </w:r>
+      <w:proofErr w:type="spellStart"/>
+      <w:r>
+        <w:rPr>
+          <w:lang w:val="fr-FR"/>
+        </w:rPr>
+        <w:t>acces</w:t>
+      </w:r>
+      <w:proofErr w:type="spellEnd"/>
+      <w:r>
+        <w:rPr>
+          <w:lang w:val="fr-FR"/>
+        </w:rPr>
+        <w:t xml:space="preserve"> exclusive aux objets modifiable</w:t>
       </w:r>
       <w:r>
         <w:rPr>
@@ -4060,11 +4963,33 @@
         </w:rPr>
         <w:t>s (</w:t>
       </w:r>
-      <w:r>
-        <w:rPr>
-          <w:lang w:val="fr-FR"/>
-        </w:rPr>
-        <w:t>refesive copie, readobject)</w:t>
+      <w:proofErr w:type="spellStart"/>
+      <w:r>
+        <w:rPr>
+          <w:lang w:val="fr-FR"/>
+        </w:rPr>
+        <w:t>refesive</w:t>
+      </w:r>
+      <w:proofErr w:type="spellEnd"/>
+      <w:r>
+        <w:rPr>
+          <w:lang w:val="fr-FR"/>
+        </w:rPr>
+        <w:t xml:space="preserve"> copie, </w:t>
+      </w:r>
+      <w:proofErr w:type="spellStart"/>
+      <w:r>
+        <w:rPr>
+          <w:lang w:val="fr-FR"/>
+        </w:rPr>
+        <w:t>readobject</w:t>
+      </w:r>
+      <w:proofErr w:type="spellEnd"/>
+      <w:r>
+        <w:rPr>
+          <w:lang w:val="fr-FR"/>
+        </w:rPr>
+        <w:t>)</w:t>
       </w:r>
     </w:p>
     <w:p>
@@ -4162,11 +5087,19 @@
         </w:rPr>
         <w:t>e</w:t>
       </w:r>
-      <w:r>
-        <w:rPr>
-          <w:lang w:val="fr-FR"/>
-        </w:rPr>
-        <w:t>)(Exemple fonction Arithmétique du nombre Complex</w:t>
+      <w:proofErr w:type="gramStart"/>
+      <w:r>
+        <w:rPr>
+          <w:lang w:val="fr-FR"/>
+        </w:rPr>
+        <w:t>)(</w:t>
+      </w:r>
+      <w:proofErr w:type="gramEnd"/>
+      <w:r>
+        <w:rPr>
+          <w:lang w:val="fr-FR"/>
+        </w:rPr>
+        <w:t>Exemple fonction Arithmétique du nombre Complex</w:t>
       </w:r>
       <w:r>
         <w:rPr>
@@ -4297,6 +5230,7 @@
           <w:lang w:val="fr-FR"/>
         </w:rPr>
       </w:pPr>
+      <w:proofErr w:type="spellStart"/>
       <w:r>
         <w:rPr>
           <w:rStyle w:val="Heading2Char"/>
@@ -4316,7 +5250,15 @@
           <w:rStyle w:val="Heading2Char"/>
           <w:lang w:val="fr-FR"/>
         </w:rPr>
-        <w:t>ant :</w:t>
+        <w:t>ant</w:t>
+      </w:r>
+      <w:proofErr w:type="spellEnd"/>
+      <w:r>
+        <w:rPr>
+          <w:rStyle w:val="Heading2Char"/>
+          <w:lang w:val="fr-FR"/>
+        </w:rPr>
+        <w:t> :</w:t>
       </w:r>
       <w:r>
         <w:rPr>
@@ -4337,7 +5279,21 @@
           <w:lang w:val="fr-FR"/>
         </w:rPr>
         <w:lastRenderedPageBreak/>
-        <w:t>Exemple de class Immutable : BigInteger et BigDecimal.</w:t>
+        <w:t xml:space="preserve">Exemple de class Immutable : BigInteger et </w:t>
+      </w:r>
+      <w:proofErr w:type="spellStart"/>
+      <w:r>
+        <w:rPr>
+          <w:lang w:val="fr-FR"/>
+        </w:rPr>
+        <w:t>BigDecimal</w:t>
+      </w:r>
+      <w:proofErr w:type="spellEnd"/>
+      <w:r>
+        <w:rPr>
+          <w:lang w:val="fr-FR"/>
+        </w:rPr>
+        <w:t>.</w:t>
       </w:r>
     </w:p>
     <w:p>
@@ -4353,7 +5309,11 @@
         </w:rPr>
       </w:pPr>
       <w:r>
-        <w:t xml:space="preserve">Mutable Campaniom </w:t>
+        <w:t xml:space="preserve">Mutable </w:t>
+      </w:r>
+      <w:proofErr w:type="gramStart"/>
+      <w:r>
+        <w:t xml:space="preserve">Campaniom </w:t>
       </w:r>
       <w:r>
         <w:rPr>
@@ -4363,8 +5323,9 @@
           <w:sz w:val="24"/>
           <w:szCs w:val="24"/>
         </w:rPr>
-        <w:t>: S</w:t>
-      </w:r>
+        <w:t>:</w:t>
+      </w:r>
+      <w:proofErr w:type="gramEnd"/>
       <w:r>
         <w:rPr>
           <w:b w:val="0"/>
@@ -4373,7 +5334,7 @@
           <w:sz w:val="24"/>
           <w:szCs w:val="24"/>
         </w:rPr>
-        <w:t>tringBuilder pour string et BitSet pour BigInteger</w:t>
+        <w:t xml:space="preserve"> S</w:t>
       </w:r>
       <w:r>
         <w:rPr>
@@ -4383,6 +5344,16 @@
           <w:sz w:val="24"/>
           <w:szCs w:val="24"/>
         </w:rPr>
+        <w:t>tringBuilder pour string et BitSet pour BigInteger</w:t>
+      </w:r>
+      <w:r>
+        <w:rPr>
+          <w:b w:val="0"/>
+          <w:bCs/>
+          <w:color w:val="auto"/>
+          <w:sz w:val="24"/>
+          <w:szCs w:val="24"/>
+        </w:rPr>
         <w:t>,</w:t>
       </w:r>
     </w:p>
@@ -4429,7 +5400,21 @@
         <w:rPr>
           <w:lang w:val="fr-FR"/>
         </w:rPr>
-        <w:t xml:space="preserve">Ce n’est pas  possible d’extander une classe qui </w:t>
+        <w:t>Ce n’est pas  possible d’</w:t>
+      </w:r>
+      <w:proofErr w:type="spellStart"/>
+      <w:r>
+        <w:rPr>
+          <w:lang w:val="fr-FR"/>
+        </w:rPr>
+        <w:t>extander</w:t>
+      </w:r>
+      <w:proofErr w:type="spellEnd"/>
+      <w:r>
+        <w:rPr>
+          <w:lang w:val="fr-FR"/>
+        </w:rPr>
+        <w:t xml:space="preserve"> une classe qui </w:t>
       </w:r>
       <w:r>
         <w:rPr>
@@ -4481,7 +5466,21 @@
         <w:rPr>
           <w:lang w:val="fr-FR"/>
         </w:rPr>
-        <w:t xml:space="preserve"> pas à la mettre immutable, essayez de imiter ces états exemple (TimerTask)</w:t>
+        <w:t xml:space="preserve"> pas à la mettre immutable, essayez de imiter ces états exemple (</w:t>
+      </w:r>
+      <w:proofErr w:type="spellStart"/>
+      <w:r>
+        <w:rPr>
+          <w:lang w:val="fr-FR"/>
+        </w:rPr>
+        <w:t>TimerTask</w:t>
+      </w:r>
+      <w:proofErr w:type="spellEnd"/>
+      <w:r>
+        <w:rPr>
+          <w:lang w:val="fr-FR"/>
+        </w:rPr>
+        <w:t>)</w:t>
       </w:r>
     </w:p>
     <w:p>
@@ -4510,7 +5509,35 @@
         <w:rPr>
           <w:lang w:val="fr-FR"/>
         </w:rPr>
-        <w:t>La mauvaise documentation de la classe peut engendrer des cas d’erreurs (exepmle de la redéfinition de la classe addAll.</w:t>
+        <w:t>La mauvaise documentation de la classe peut engendrer des cas d’erreurs (</w:t>
+      </w:r>
+      <w:proofErr w:type="spellStart"/>
+      <w:r>
+        <w:rPr>
+          <w:lang w:val="fr-FR"/>
+        </w:rPr>
+        <w:t>exepmle</w:t>
+      </w:r>
+      <w:proofErr w:type="spellEnd"/>
+      <w:r>
+        <w:rPr>
+          <w:lang w:val="fr-FR"/>
+        </w:rPr>
+        <w:t xml:space="preserve"> de la redéfinition de la classe </w:t>
+      </w:r>
+      <w:proofErr w:type="spellStart"/>
+      <w:r>
+        <w:rPr>
+          <w:lang w:val="fr-FR"/>
+        </w:rPr>
+        <w:t>addAll</w:t>
+      </w:r>
+      <w:proofErr w:type="spellEnd"/>
+      <w:r>
+        <w:rPr>
+          <w:lang w:val="fr-FR"/>
+        </w:rPr>
+        <w:t>.</w:t>
       </w:r>
     </w:p>
     <w:p>
@@ -4544,21 +5571,57 @@
         <w:rPr>
           <w:lang w:val="fr-FR"/>
         </w:rPr>
-        <w:t xml:space="preserve">une classe qui implémente l’interface souhaité (Forwarder class), cette classe sera héritée par la classe simple (Wrapper Class).  </w:t>
-      </w:r>
-    </w:p>
-    <w:p>
-      <w:pPr>
-        <w:jc w:val="both"/>
-        <w:rPr>
-          <w:lang w:val="fr-FR"/>
-        </w:rPr>
-      </w:pPr>
-      <w:r>
-        <w:rPr>
-          <w:lang w:val="fr-FR"/>
-        </w:rPr>
-        <w:t>Il faut pas utilisé l’héritage sans poser a question est ce que la classe B est Vraiment A.</w:t>
+        <w:t>une classe qui implémente l’interface souhaité (</w:t>
+      </w:r>
+      <w:proofErr w:type="spellStart"/>
+      <w:r>
+        <w:rPr>
+          <w:lang w:val="fr-FR"/>
+        </w:rPr>
+        <w:t>Forwarder</w:t>
+      </w:r>
+      <w:proofErr w:type="spellEnd"/>
+      <w:r>
+        <w:rPr>
+          <w:lang w:val="fr-FR"/>
+        </w:rPr>
+        <w:t xml:space="preserve"> class), cette classe sera héritée par la classe simple (</w:t>
+      </w:r>
+      <w:proofErr w:type="spellStart"/>
+      <w:r>
+        <w:rPr>
+          <w:lang w:val="fr-FR"/>
+        </w:rPr>
+        <w:t>Wrapper</w:t>
+      </w:r>
+      <w:proofErr w:type="spellEnd"/>
+      <w:r>
+        <w:rPr>
+          <w:lang w:val="fr-FR"/>
+        </w:rPr>
+        <w:t xml:space="preserve"> Class).  </w:t>
+      </w:r>
+    </w:p>
+    <w:p>
+      <w:pPr>
+        <w:jc w:val="both"/>
+        <w:rPr>
+          <w:lang w:val="fr-FR"/>
+        </w:rPr>
+      </w:pPr>
+      <w:proofErr w:type="gramStart"/>
+      <w:r>
+        <w:rPr>
+          <w:lang w:val="fr-FR"/>
+        </w:rPr>
+        <w:t>Il faut</w:t>
+      </w:r>
+      <w:proofErr w:type="gramEnd"/>
+      <w:r>
+        <w:rPr>
+          <w:lang w:val="fr-FR"/>
+        </w:rPr>
+        <w:t xml:space="preserve"> pas utilisé l’héritage sans poser a question est ce que la classe B est Vraiment A.</w:t>
       </w:r>
     </w:p>
     <w:p>
@@ -4566,7 +5629,15 @@
         <w:pStyle w:val="Heading1"/>
       </w:pPr>
       <w:r>
-        <w:t>Item 17 : Design and Document For inh</w:t>
+        <w:t xml:space="preserve">Item </w:t>
+      </w:r>
+      <w:proofErr w:type="gramStart"/>
+      <w:r>
+        <w:t>17 :</w:t>
+      </w:r>
+      <w:proofErr w:type="gramEnd"/>
+      <w:r>
+        <w:t xml:space="preserve"> Design and Document For inh</w:t>
       </w:r>
       <w:r>
         <w:t>eritence</w:t>
@@ -4661,8 +5732,30 @@
         <w:rPr>
           <w:lang w:val="fr-FR"/>
         </w:rPr>
-        <w:t>Le constructeur ne doit pas appeler une méthode qui peut être redéfinit.(Exemple de la classe super et sub</w:t>
-      </w:r>
+        <w:t>Le constructeur ne doit pas appeler une méthode qui peut être redéfinit</w:t>
+      </w:r>
+      <w:proofErr w:type="gramStart"/>
+      <w:r>
+        <w:rPr>
+          <w:lang w:val="fr-FR"/>
+        </w:rPr>
+        <w:t>.(</w:t>
+      </w:r>
+      <w:proofErr w:type="gramEnd"/>
+      <w:r>
+        <w:rPr>
+          <w:lang w:val="fr-FR"/>
+        </w:rPr>
+        <w:t xml:space="preserve">Exemple de la classe super et </w:t>
+      </w:r>
+      <w:proofErr w:type="spellStart"/>
+      <w:r>
+        <w:rPr>
+          <w:lang w:val="fr-FR"/>
+        </w:rPr>
+        <w:t>sub</w:t>
+      </w:r>
+      <w:proofErr w:type="spellEnd"/>
       <w:r>
         <w:rPr>
           <w:lang w:val="fr-FR"/>
@@ -4687,21 +5780,85 @@
         <w:rPr>
           <w:lang w:val="fr-FR"/>
         </w:rPr>
-        <w:t>N’est pas conseillé de concevoir une classe destiné à l’héritage et qui implémente les interfaces clonable et serializable dans l’inverse (Assurer que clone et ReadObject n’appel pas an overridable method).</w:t>
-      </w:r>
-    </w:p>
-    <w:p>
-      <w:pPr>
-        <w:jc w:val="both"/>
-        <w:rPr>
-          <w:lang w:val="fr-FR"/>
-        </w:rPr>
-      </w:pPr>
-      <w:r>
-        <w:rPr>
-          <w:lang w:val="fr-FR"/>
-        </w:rPr>
-        <w:t>Prfois ce principe n’est pas utilisé, exemple item 18.</w:t>
+        <w:t xml:space="preserve">N’est pas conseillé de concevoir une classe destiné à l’héritage et qui implémente les interfaces clonable et </w:t>
+      </w:r>
+      <w:proofErr w:type="spellStart"/>
+      <w:r>
+        <w:rPr>
+          <w:lang w:val="fr-FR"/>
+        </w:rPr>
+        <w:t>serializable</w:t>
+      </w:r>
+      <w:proofErr w:type="spellEnd"/>
+      <w:r>
+        <w:rPr>
+          <w:lang w:val="fr-FR"/>
+        </w:rPr>
+        <w:t xml:space="preserve"> dans l’inverse (Assurer que clone et </w:t>
+      </w:r>
+      <w:proofErr w:type="spellStart"/>
+      <w:r>
+        <w:rPr>
+          <w:lang w:val="fr-FR"/>
+        </w:rPr>
+        <w:t>ReadObject</w:t>
+      </w:r>
+      <w:proofErr w:type="spellEnd"/>
+      <w:r>
+        <w:rPr>
+          <w:lang w:val="fr-FR"/>
+        </w:rPr>
+        <w:t xml:space="preserve"> n’</w:t>
+      </w:r>
+      <w:proofErr w:type="spellStart"/>
+      <w:r>
+        <w:rPr>
+          <w:lang w:val="fr-FR"/>
+        </w:rPr>
+        <w:t>appel</w:t>
+      </w:r>
+      <w:proofErr w:type="spellEnd"/>
+      <w:r>
+        <w:rPr>
+          <w:lang w:val="fr-FR"/>
+        </w:rPr>
+        <w:t xml:space="preserve"> pas an </w:t>
+      </w:r>
+      <w:proofErr w:type="spellStart"/>
+      <w:r>
+        <w:rPr>
+          <w:lang w:val="fr-FR"/>
+        </w:rPr>
+        <w:t>overridable</w:t>
+      </w:r>
+      <w:proofErr w:type="spellEnd"/>
+      <w:r>
+        <w:rPr>
+          <w:lang w:val="fr-FR"/>
+        </w:rPr>
+        <w:t xml:space="preserve"> method).</w:t>
+      </w:r>
+    </w:p>
+    <w:p>
+      <w:pPr>
+        <w:jc w:val="both"/>
+        <w:rPr>
+          <w:lang w:val="fr-FR"/>
+        </w:rPr>
+      </w:pPr>
+      <w:proofErr w:type="spellStart"/>
+      <w:r>
+        <w:rPr>
+          <w:lang w:val="fr-FR"/>
+        </w:rPr>
+        <w:t>Prfois</w:t>
+      </w:r>
+      <w:proofErr w:type="spellEnd"/>
+      <w:r>
+        <w:rPr>
+          <w:lang w:val="fr-FR"/>
+        </w:rPr>
+        <w:t xml:space="preserve"> ce principe n’est pas utilisé, exemple item 18.</w:t>
       </w:r>
     </w:p>
     <w:p>
@@ -4749,7 +5906,49 @@
           <w:lang w:val="fr-FR"/>
         </w:rPr>
         <w:lastRenderedPageBreak/>
-        <w:t>Dans le cas ou vous permettez l’héritage, assurer de ne pas utiliser les méthodes redéfinis, en déclarant des méthodes Helper pour chaque méthode redéfini, cette méthode contient le corps de la première et jou le même rôle.</w:t>
+        <w:t xml:space="preserve">Dans le cas </w:t>
+      </w:r>
+      <w:proofErr w:type="spellStart"/>
+      <w:r>
+        <w:rPr>
+          <w:lang w:val="fr-FR"/>
+        </w:rPr>
+        <w:t>ou</w:t>
+      </w:r>
+      <w:proofErr w:type="spellEnd"/>
+      <w:r>
+        <w:rPr>
+          <w:lang w:val="fr-FR"/>
+        </w:rPr>
+        <w:t xml:space="preserve"> vous permettez l’héritage, assurer de ne pas utiliser les méthodes redéfinis, en déclarant des méthodes </w:t>
+      </w:r>
+      <w:proofErr w:type="spellStart"/>
+      <w:r>
+        <w:rPr>
+          <w:lang w:val="fr-FR"/>
+        </w:rPr>
+        <w:t>Helper</w:t>
+      </w:r>
+      <w:proofErr w:type="spellEnd"/>
+      <w:r>
+        <w:rPr>
+          <w:lang w:val="fr-FR"/>
+        </w:rPr>
+        <w:t xml:space="preserve"> pour chaque méthode redéfini, cette méthode contient le corps de la première et </w:t>
+      </w:r>
+      <w:proofErr w:type="spellStart"/>
+      <w:r>
+        <w:rPr>
+          <w:lang w:val="fr-FR"/>
+        </w:rPr>
+        <w:t>jou</w:t>
+      </w:r>
+      <w:proofErr w:type="spellEnd"/>
+      <w:r>
+        <w:rPr>
+          <w:lang w:val="fr-FR"/>
+        </w:rPr>
+        <w:t xml:space="preserve"> le même rôle.</w:t>
       </w:r>
     </w:p>
     <w:p>
@@ -4758,7 +5957,15 @@
         <w:jc w:val="both"/>
       </w:pPr>
       <w:r>
-        <w:t>Item 18: Prefer Interfaces To abstract classes</w:t>
+        <w:t xml:space="preserve">Item 18: Prefer Interfaces </w:t>
+      </w:r>
+      <w:proofErr w:type="gramStart"/>
+      <w:r>
+        <w:t>To</w:t>
+      </w:r>
+      <w:proofErr w:type="gramEnd"/>
+      <w:r>
+        <w:t xml:space="preserve"> abstract classes</w:t>
       </w:r>
     </w:p>
     <w:p>
@@ -5026,7 +6233,15 @@
         <w:jc w:val="both"/>
       </w:pPr>
       <w:r>
-        <w:t xml:space="preserve">Item 20 : Prefer classes </w:t>
+        <w:t xml:space="preserve">Item </w:t>
+      </w:r>
+      <w:proofErr w:type="gramStart"/>
+      <w:r>
+        <w:t>20 :</w:t>
+      </w:r>
+      <w:proofErr w:type="gramEnd"/>
+      <w:r>
+        <w:t xml:space="preserve"> Prefer classes </w:t>
       </w:r>
       <w:r>
         <w:t>hie</w:t>
@@ -5122,7 +6337,21 @@
         <w:rPr>
           <w:lang w:val="fr-FR"/>
         </w:rPr>
-        <w:t xml:space="preserve"> classe utilise un taged attribut, pensez toujours à utiliser la notion des classes hiérarch</w:t>
+        <w:t xml:space="preserve"> classe utilise un </w:t>
+      </w:r>
+      <w:proofErr w:type="spellStart"/>
+      <w:r>
+        <w:rPr>
+          <w:lang w:val="fr-FR"/>
+        </w:rPr>
+        <w:t>taged</w:t>
+      </w:r>
+      <w:proofErr w:type="spellEnd"/>
+      <w:r>
+        <w:rPr>
+          <w:lang w:val="fr-FR"/>
+        </w:rPr>
+        <w:t xml:space="preserve"> attribut, pensez toujours à utiliser la notion des classes hiérarch</w:t>
       </w:r>
       <w:r>
         <w:rPr>
@@ -5223,7 +6452,14 @@
         <w:rPr>
           <w:lang w:val="fr-FR"/>
         </w:rPr>
-        <w:t>le Strate</w:t>
+        <w:t xml:space="preserve">le </w:t>
+      </w:r>
+      <w:proofErr w:type="spellStart"/>
+      <w:r>
+        <w:rPr>
+          <w:lang w:val="fr-FR"/>
+        </w:rPr>
+        <w:t>Strate</w:t>
       </w:r>
       <w:r>
         <w:rPr>
@@ -5231,6 +6467,7 @@
         </w:rPr>
         <w:t>gy</w:t>
       </w:r>
+      <w:proofErr w:type="spellEnd"/>
       <w:r>
         <w:rPr>
           <w:lang w:val="fr-FR"/>
@@ -5435,8 +6672,16 @@
         <w:rPr>
           <w:lang w:val="fr-FR"/>
         </w:rPr>
-        <w:t>Non Static Member classes</w:t>
-      </w:r>
+        <w:t xml:space="preserve">Non Static Member </w:t>
+      </w:r>
+      <w:proofErr w:type="gramStart"/>
+      <w:r>
+        <w:rPr>
+          <w:lang w:val="fr-FR"/>
+        </w:rPr>
+        <w:t>classes</w:t>
+      </w:r>
+      <w:proofErr w:type="gramEnd"/>
     </w:p>
     <w:p>
       <w:pPr>
@@ -5519,8 +6764,16 @@
         <w:rPr>
           <w:lang w:val="fr-FR"/>
         </w:rPr>
-        <w:t>e utiliser</w:t>
-      </w:r>
+        <w:t xml:space="preserve">e </w:t>
+      </w:r>
+      <w:proofErr w:type="gramStart"/>
+      <w:r>
+        <w:rPr>
+          <w:lang w:val="fr-FR"/>
+        </w:rPr>
+        <w:t>utiliser</w:t>
+      </w:r>
+      <w:proofErr w:type="gramEnd"/>
       <w:r>
         <w:rPr>
           <w:lang w:val="fr-FR"/>
@@ -5567,14 +6820,50 @@
         <w:rPr>
           <w:lang w:val="fr-FR"/>
         </w:rPr>
-        <w:t>Les classes anonymes sont utilisé pour créer les prosses objects (</w:t>
-      </w:r>
-      <w:r>
-        <w:rPr>
-          <w:lang w:val="fr-FR"/>
-        </w:rPr>
-        <w:t>Runnable, Thread, or TimerTask</w:t>
-      </w:r>
+        <w:t xml:space="preserve">Les classes anonymes sont utilisé pour créer les </w:t>
+      </w:r>
+      <w:proofErr w:type="spellStart"/>
+      <w:r>
+        <w:rPr>
+          <w:lang w:val="fr-FR"/>
+        </w:rPr>
+        <w:t>prosses</w:t>
+      </w:r>
+      <w:proofErr w:type="spellEnd"/>
+      <w:r>
+        <w:rPr>
+          <w:lang w:val="fr-FR"/>
+        </w:rPr>
+        <w:t xml:space="preserve"> </w:t>
+      </w:r>
+      <w:proofErr w:type="spellStart"/>
+      <w:r>
+        <w:rPr>
+          <w:lang w:val="fr-FR"/>
+        </w:rPr>
+        <w:t>objects</w:t>
+      </w:r>
+      <w:proofErr w:type="spellEnd"/>
+      <w:r>
+        <w:rPr>
+          <w:lang w:val="fr-FR"/>
+        </w:rPr>
+        <w:t xml:space="preserve"> (</w:t>
+      </w:r>
+      <w:r>
+        <w:rPr>
+          <w:lang w:val="fr-FR"/>
+        </w:rPr>
+        <w:t xml:space="preserve">Runnable, Thread, or </w:t>
+      </w:r>
+      <w:proofErr w:type="spellStart"/>
+      <w:r>
+        <w:rPr>
+          <w:lang w:val="fr-FR"/>
+        </w:rPr>
+        <w:t>TimerTask</w:t>
+      </w:r>
+      <w:proofErr w:type="spellEnd"/>
       <w:r>
         <w:rPr>
           <w:lang w:val="fr-FR"/>
@@ -5933,7 +7222,21 @@
           <w:lang w:val="fr-FR"/>
         </w:rPr>
         <w:lastRenderedPageBreak/>
-        <w:t>Item 24 : Eliminate unchecked warning</w:t>
+        <w:t xml:space="preserve">Item 24 : </w:t>
+      </w:r>
+      <w:proofErr w:type="spellStart"/>
+      <w:r>
+        <w:rPr>
+          <w:lang w:val="fr-FR"/>
+        </w:rPr>
+        <w:t>Eliminate</w:t>
+      </w:r>
+      <w:proofErr w:type="spellEnd"/>
+      <w:r>
+        <w:rPr>
+          <w:lang w:val="fr-FR"/>
+        </w:rPr>
+        <w:t xml:space="preserve"> unchecked warning</w:t>
       </w:r>
     </w:p>
     <w:p>
@@ -6067,13 +7370,27 @@
         <w:rPr>
           <w:lang w:val="fr-FR"/>
         </w:rPr>
-        <w:t>rning, ajouter un commentaire pour indiquer pourquoi ce n’est danger de laisser cette warning erro</w:t>
-      </w:r>
-      <w:r>
-        <w:rPr>
-          <w:lang w:val="fr-FR"/>
-        </w:rPr>
-        <w:t>r. Ceci rend le code plus compréhensible.</w:t>
+        <w:t xml:space="preserve">rning, ajouter un commentaire pour indiquer pourquoi ce n’est danger de laisser cette warning </w:t>
+      </w:r>
+      <w:proofErr w:type="spellStart"/>
+      <w:r>
+        <w:rPr>
+          <w:lang w:val="fr-FR"/>
+        </w:rPr>
+        <w:t>erro</w:t>
+      </w:r>
+      <w:r>
+        <w:rPr>
+          <w:lang w:val="fr-FR"/>
+        </w:rPr>
+        <w:t>r</w:t>
+      </w:r>
+      <w:proofErr w:type="spellEnd"/>
+      <w:r>
+        <w:rPr>
+          <w:lang w:val="fr-FR"/>
+        </w:rPr>
+        <w:t>. Ceci rend le code plus compréhensible.</w:t>
       </w:r>
     </w:p>
     <w:p>
@@ -6135,7 +7452,49 @@
         <w:rPr>
           <w:lang w:val="fr-FR"/>
         </w:rPr>
-        <w:t>Les tableaux sont covariants c.-à-d. : si une classe1 est soustype d’une autre classe2. Alors classe1[] est soustype de classe2[], mais ce n’est pas correct pour les listes.</w:t>
+        <w:t xml:space="preserve">Les tableaux sont covariants c.-à-d. : si une classe1 est </w:t>
+      </w:r>
+      <w:proofErr w:type="spellStart"/>
+      <w:r>
+        <w:rPr>
+          <w:lang w:val="fr-FR"/>
+        </w:rPr>
+        <w:t>soustype</w:t>
+      </w:r>
+      <w:proofErr w:type="spellEnd"/>
+      <w:r>
+        <w:rPr>
+          <w:lang w:val="fr-FR"/>
+        </w:rPr>
+        <w:t xml:space="preserve"> d’une autre classe2. Alors </w:t>
+      </w:r>
+      <w:proofErr w:type="gramStart"/>
+      <w:r>
+        <w:rPr>
+          <w:lang w:val="fr-FR"/>
+        </w:rPr>
+        <w:t>classe1[</w:t>
+      </w:r>
+      <w:proofErr w:type="gramEnd"/>
+      <w:r>
+        <w:rPr>
+          <w:lang w:val="fr-FR"/>
+        </w:rPr>
+        <w:t xml:space="preserve">] est </w:t>
+      </w:r>
+      <w:proofErr w:type="spellStart"/>
+      <w:r>
+        <w:rPr>
+          <w:lang w:val="fr-FR"/>
+        </w:rPr>
+        <w:t>soustype</w:t>
+      </w:r>
+      <w:proofErr w:type="spellEnd"/>
+      <w:r>
+        <w:rPr>
+          <w:lang w:val="fr-FR"/>
+        </w:rPr>
+        <w:t xml:space="preserve"> de classe2[], mais ce n’est pas correct pour les listes.</w:t>
       </w:r>
       <w:r>
         <w:rPr>
@@ -6166,13 +7525,35 @@
         <w:rPr>
           <w:lang w:val="fr-FR"/>
         </w:rPr>
-        <w:t xml:space="preserve">Les tableaux sont reified </w:t>
-      </w:r>
-      <w:r>
-        <w:rPr>
-          <w:lang w:val="fr-FR"/>
-        </w:rPr>
-        <w:t>c-à-d que les tableaux ne connaissent les types de ces éléments interne que lors de l’exécution.</w:t>
+        <w:t xml:space="preserve">Les tableaux sont </w:t>
+      </w:r>
+      <w:proofErr w:type="spellStart"/>
+      <w:r>
+        <w:rPr>
+          <w:lang w:val="fr-FR"/>
+        </w:rPr>
+        <w:t>reified</w:t>
+      </w:r>
+      <w:proofErr w:type="spellEnd"/>
+      <w:r>
+        <w:rPr>
+          <w:lang w:val="fr-FR"/>
+        </w:rPr>
+        <w:t xml:space="preserve"> </w:t>
+      </w:r>
+      <w:proofErr w:type="spellStart"/>
+      <w:r>
+        <w:rPr>
+          <w:lang w:val="fr-FR"/>
+        </w:rPr>
+        <w:t>c-à-d</w:t>
+      </w:r>
+      <w:proofErr w:type="spellEnd"/>
+      <w:r>
+        <w:rPr>
+          <w:lang w:val="fr-FR"/>
+        </w:rPr>
+        <w:t xml:space="preserve"> que les tableaux ne connaissent les types de ces éléments interne que lors de l’exécution.</w:t>
       </w:r>
     </w:p>
     <w:p>
@@ -6188,17 +7569,53 @@
         </w:rPr>
         <w:t xml:space="preserve">Ces déclarations </w:t>
       </w:r>
-      <w:r>
-        <w:rPr>
-          <w:lang w:val="fr-FR"/>
-        </w:rPr>
-        <w:t>List[], new List[], new E[]</w:t>
-      </w:r>
-      <w:r>
-        <w:rPr>
-          <w:lang w:val="fr-FR"/>
-        </w:rPr>
-        <w:t xml:space="preserve"> ne sont pas permis afin de ne pas perdre la propriété de typesafe (Exemple ListString et ListInteger)</w:t>
+      <w:proofErr w:type="gramStart"/>
+      <w:r>
+        <w:rPr>
+          <w:lang w:val="fr-FR"/>
+        </w:rPr>
+        <w:t>List[</w:t>
+      </w:r>
+      <w:proofErr w:type="gramEnd"/>
+      <w:r>
+        <w:rPr>
+          <w:lang w:val="fr-FR"/>
+        </w:rPr>
+        <w:t>], new List[], new E[]</w:t>
+      </w:r>
+      <w:r>
+        <w:rPr>
+          <w:lang w:val="fr-FR"/>
+        </w:rPr>
+        <w:t xml:space="preserve"> ne sont pas permis afin de ne pas perdre la propriété de typesafe (Exemple </w:t>
+      </w:r>
+      <w:proofErr w:type="spellStart"/>
+      <w:r>
+        <w:rPr>
+          <w:lang w:val="fr-FR"/>
+        </w:rPr>
+        <w:t>ListString</w:t>
+      </w:r>
+      <w:proofErr w:type="spellEnd"/>
+      <w:r>
+        <w:rPr>
+          <w:lang w:val="fr-FR"/>
+        </w:rPr>
+        <w:t xml:space="preserve"> et </w:t>
+      </w:r>
+      <w:proofErr w:type="spellStart"/>
+      <w:r>
+        <w:rPr>
+          <w:lang w:val="fr-FR"/>
+        </w:rPr>
+        <w:t>ListInteger</w:t>
+      </w:r>
+      <w:proofErr w:type="spellEnd"/>
+      <w:r>
+        <w:rPr>
+          <w:lang w:val="fr-FR"/>
+        </w:rPr>
+        <w:t>)</w:t>
       </w:r>
     </w:p>
     <w:p>
@@ -6242,7 +7659,35 @@
         <w:rPr>
           <w:lang w:val="fr-FR"/>
         </w:rPr>
-        <w:t xml:space="preserve"> pas reifiable sauf unbounded wildcard types </w:t>
+        <w:t xml:space="preserve"> pas </w:t>
+      </w:r>
+      <w:proofErr w:type="spellStart"/>
+      <w:r>
+        <w:rPr>
+          <w:lang w:val="fr-FR"/>
+        </w:rPr>
+        <w:t>reifiable</w:t>
+      </w:r>
+      <w:proofErr w:type="spellEnd"/>
+      <w:r>
+        <w:rPr>
+          <w:lang w:val="fr-FR"/>
+        </w:rPr>
+        <w:t xml:space="preserve"> sauf </w:t>
+      </w:r>
+      <w:proofErr w:type="spellStart"/>
+      <w:r>
+        <w:rPr>
+          <w:lang w:val="fr-FR"/>
+        </w:rPr>
+        <w:t>unbounded</w:t>
+      </w:r>
+      <w:proofErr w:type="spellEnd"/>
+      <w:r>
+        <w:rPr>
+          <w:lang w:val="fr-FR"/>
+        </w:rPr>
+        <w:t xml:space="preserve"> wildcard types </w:t>
       </w:r>
       <w:r>
         <w:rPr>
@@ -6290,9 +7735,18 @@
     <w:p>
       <w:pPr>
         <w:pStyle w:val="Heading1"/>
-      </w:pPr>
-      <w:r>
-        <w:t>Item 66 : Synchronize acces</w:t>
+        <w:jc w:val="both"/>
+      </w:pPr>
+      <w:r>
+        <w:t xml:space="preserve">Item </w:t>
+      </w:r>
+      <w:proofErr w:type="gramStart"/>
+      <w:r>
+        <w:t>66 :</w:t>
+      </w:r>
+      <w:proofErr w:type="gramEnd"/>
+      <w:r>
+        <w:t xml:space="preserve"> Synchronize acces</w:t>
       </w:r>
       <w:r>
         <w:t>s</w:t>
@@ -6303,6 +7757,7 @@
     </w:p>
     <w:p>
       <w:pPr>
+        <w:jc w:val="both"/>
         <w:rPr>
           <w:lang w:val="fr-FR"/>
         </w:rPr>
@@ -6376,6 +7831,7 @@
     </w:p>
     <w:p>
       <w:pPr>
+        <w:jc w:val="both"/>
         <w:rPr>
           <w:lang w:val="fr-FR"/>
         </w:rPr>
@@ -6419,6 +7875,7 @@
     </w:p>
     <w:p>
       <w:pPr>
+        <w:jc w:val="both"/>
         <w:rPr>
           <w:lang w:val="fr-FR"/>
         </w:rPr>
@@ -6432,6 +7889,7 @@
     </w:p>
     <w:p>
       <w:pPr>
+        <w:jc w:val="both"/>
         <w:rPr>
           <w:lang w:val="fr-FR"/>
         </w:rPr>
@@ -6445,6 +7903,7 @@
     </w:p>
     <w:p>
       <w:pPr>
+        <w:jc w:val="both"/>
         <w:rPr>
           <w:rtl/>
           <w:lang w:val="fr-FR" w:bidi="ar-DZ"/>
@@ -6454,11 +7913,26 @@
         <w:rPr>
           <w:lang w:val="fr-FR"/>
         </w:rPr>
-        <w:t>Les spécifications du langage ne garantissent pas que les écritures sur une variable sont visibles pour les autres threads.</w:t>
-      </w:r>
-    </w:p>
-    <w:p>
-      <w:pPr>
+        <w:t xml:space="preserve">Les spécifications du langage ne garantissent pas que les écritures sur une variable </w:t>
+      </w:r>
+      <w:proofErr w:type="gramStart"/>
+      <w:r>
+        <w:rPr>
+          <w:lang w:val="fr-FR"/>
+        </w:rPr>
+        <w:t>sont</w:t>
+      </w:r>
+      <w:proofErr w:type="gramEnd"/>
+      <w:r>
+        <w:rPr>
+          <w:lang w:val="fr-FR"/>
+        </w:rPr>
+        <w:t xml:space="preserve"> visibles pour les autres threads.</w:t>
+      </w:r>
+    </w:p>
+    <w:p>
+      <w:pPr>
+        <w:jc w:val="both"/>
         <w:rPr>
           <w:lang w:val="fr-FR"/>
         </w:rPr>
@@ -6468,7 +7942,21 @@
           <w:lang w:val="fr-FR"/>
         </w:rPr>
         <w:lastRenderedPageBreak/>
-        <w:t>La synchronisation est nécessaire pour une fiable communication entre les threads et pour aussi assurer l’exclusion mutuelle Mutex.</w:t>
+        <w:t xml:space="preserve">La synchronisation est nécessaire pour une fiable communication entre les threads et pour aussi assurer l’exclusion mutuelle </w:t>
+      </w:r>
+      <w:proofErr w:type="spellStart"/>
+      <w:r>
+        <w:rPr>
+          <w:lang w:val="fr-FR"/>
+        </w:rPr>
+        <w:t>Mutex</w:t>
+      </w:r>
+      <w:proofErr w:type="spellEnd"/>
+      <w:r>
+        <w:rPr>
+          <w:lang w:val="fr-FR"/>
+        </w:rPr>
+        <w:t>.</w:t>
       </w:r>
       <w:r>
         <w:rPr>
@@ -6479,6 +7967,7 @@
     </w:p>
     <w:p>
       <w:pPr>
+        <w:jc w:val="both"/>
         <w:rPr>
           <w:lang w:val="fr-FR"/>
         </w:rPr>
@@ -6522,6 +8011,7 @@
     </w:p>
     <w:p>
       <w:pPr>
+        <w:jc w:val="both"/>
         <w:rPr>
           <w:lang w:val="fr-FR"/>
         </w:rPr>
@@ -6559,6 +8049,7 @@
     </w:p>
     <w:p>
       <w:pPr>
+        <w:jc w:val="both"/>
         <w:rPr>
           <w:lang w:val="fr-FR"/>
         </w:rPr>
@@ -6573,6 +8064,7 @@
     <w:p>
       <w:pPr>
         <w:pStyle w:val="Heading1"/>
+        <w:jc w:val="both"/>
       </w:pPr>
       <w:r>
         <w:t>Thread documentation from JAVA Programming Language</w:t>
@@ -6586,6 +8078,7 @@
     </w:p>
     <w:p>
       <w:pPr>
+        <w:jc w:val="both"/>
         <w:rPr>
           <w:rtl/>
           <w:lang w:val="fr-FR"/>
@@ -6636,6 +8129,7 @@
     </w:p>
     <w:p>
       <w:pPr>
+        <w:jc w:val="both"/>
         <w:rPr>
           <w:lang w:val="fr-FR"/>
         </w:rPr>
@@ -6673,6 +8167,7 @@
     </w:p>
     <w:p>
       <w:pPr>
+        <w:jc w:val="both"/>
         <w:rPr>
           <w:lang w:val="fr-FR"/>
         </w:rPr>
@@ -6686,6 +8181,7 @@
     </w:p>
     <w:p>
       <w:pPr>
+        <w:jc w:val="both"/>
         <w:rPr>
           <w:lang w:val="fr-FR"/>
         </w:rPr>
@@ -6706,11 +8202,26 @@
         <w:rPr>
           <w:lang w:val="fr-FR"/>
         </w:rPr>
-        <w:t>, cette méthode de la classe ne sera pas accessible par 2 threads au même temps.(méthode de l’objet).</w:t>
-      </w:r>
-    </w:p>
-    <w:p>
-      <w:pPr>
+        <w:t>, cette méthode de la classe ne sera pas accessible par 2 threads au même temps</w:t>
+      </w:r>
+      <w:proofErr w:type="gramStart"/>
+      <w:r>
+        <w:rPr>
+          <w:lang w:val="fr-FR"/>
+        </w:rPr>
+        <w:t>.(</w:t>
+      </w:r>
+      <w:proofErr w:type="gramEnd"/>
+      <w:r>
+        <w:rPr>
+          <w:lang w:val="fr-FR"/>
+        </w:rPr>
+        <w:t>méthode de l’objet).</w:t>
+      </w:r>
+    </w:p>
+    <w:p>
+      <w:pPr>
+        <w:jc w:val="both"/>
         <w:rPr>
           <w:lang w:val="fr-FR"/>
         </w:rPr>
@@ -6748,6 +8259,7 @@
     </w:p>
     <w:p>
       <w:pPr>
+        <w:jc w:val="both"/>
         <w:rPr>
           <w:lang w:val="fr-FR"/>
         </w:rPr>
@@ -6764,22 +8276,95 @@
         </w:rPr>
         <w:t xml:space="preserve"> </w:t>
       </w:r>
-      <w:r>
-        <w:rPr>
-          <w:lang w:val="fr-FR"/>
-        </w:rPr>
-        <w:t>{  …..  }</w:t>
-      </w:r>
-      <w:r>
-        <w:rPr>
-          <w:lang w:val="fr-FR"/>
-        </w:rPr>
-        <w:t>., ou bien pour les classes internes exemple : inner et outer, Synhronized (this.outer).</w:t>
+      <w:proofErr w:type="gramStart"/>
+      <w:r>
+        <w:rPr>
+          <w:lang w:val="fr-FR"/>
+        </w:rPr>
+        <w:t>{  …</w:t>
+      </w:r>
+      <w:proofErr w:type="gramEnd"/>
+      <w:r>
+        <w:rPr>
+          <w:lang w:val="fr-FR"/>
+        </w:rPr>
+        <w:t>..  }</w:t>
+      </w:r>
+      <w:proofErr w:type="gramStart"/>
+      <w:r>
+        <w:rPr>
+          <w:lang w:val="fr-FR"/>
+        </w:rPr>
+        <w:t>.,</w:t>
+      </w:r>
+      <w:proofErr w:type="gramEnd"/>
+      <w:r>
+        <w:rPr>
+          <w:lang w:val="fr-FR"/>
+        </w:rPr>
+        <w:t xml:space="preserve"> ou bien pour les classes internes exemple : </w:t>
+      </w:r>
+      <w:proofErr w:type="spellStart"/>
+      <w:r>
+        <w:rPr>
+          <w:lang w:val="fr-FR"/>
+        </w:rPr>
+        <w:t>inner</w:t>
+      </w:r>
+      <w:proofErr w:type="spellEnd"/>
+      <w:r>
+        <w:rPr>
+          <w:lang w:val="fr-FR"/>
+        </w:rPr>
+        <w:t xml:space="preserve"> et </w:t>
+      </w:r>
+      <w:proofErr w:type="spellStart"/>
+      <w:r>
+        <w:rPr>
+          <w:lang w:val="fr-FR"/>
+        </w:rPr>
+        <w:t>outer</w:t>
+      </w:r>
+      <w:proofErr w:type="spellEnd"/>
+      <w:r>
+        <w:rPr>
+          <w:lang w:val="fr-FR"/>
+        </w:rPr>
+        <w:t xml:space="preserve">, </w:t>
+      </w:r>
+      <w:proofErr w:type="spellStart"/>
+      <w:r>
+        <w:rPr>
+          <w:lang w:val="fr-FR"/>
+        </w:rPr>
+        <w:t>Synhronized</w:t>
+      </w:r>
+      <w:proofErr w:type="spellEnd"/>
+      <w:r>
+        <w:rPr>
+          <w:lang w:val="fr-FR"/>
+        </w:rPr>
+        <w:t xml:space="preserve"> (</w:t>
+      </w:r>
+      <w:proofErr w:type="spellStart"/>
+      <w:r>
+        <w:rPr>
+          <w:lang w:val="fr-FR"/>
+        </w:rPr>
+        <w:t>this.outer</w:t>
+      </w:r>
+      <w:proofErr w:type="spellEnd"/>
+      <w:r>
+        <w:rPr>
+          <w:lang w:val="fr-FR"/>
+        </w:rPr>
+        <w:t>).</w:t>
       </w:r>
     </w:p>
     <w:p>
       <w:pPr>
         <w:pStyle w:val="Heading2"/>
+        <w:jc w:val="both"/>
         <w:rPr>
           <w:lang w:val="fr-FR"/>
         </w:rPr>
@@ -6793,15 +8378,30 @@
     </w:p>
     <w:p>
       <w:pPr>
-        <w:rPr>
-          <w:lang w:val="fr-FR"/>
-        </w:rPr>
-      </w:pPr>
-      <w:r>
-        <w:rPr>
-          <w:lang w:val="fr-FR"/>
-        </w:rPr>
-        <w:t xml:space="preserve">Client side-synchronization: synchronisé de la part de client c’est-à-dire </w:t>
+        <w:jc w:val="both"/>
+        <w:rPr>
+          <w:lang w:val="fr-FR"/>
+        </w:rPr>
+      </w:pPr>
+      <w:r>
+        <w:rPr>
+          <w:lang w:val="fr-FR"/>
+        </w:rPr>
+        <w:t xml:space="preserve">Client </w:t>
+      </w:r>
+      <w:proofErr w:type="spellStart"/>
+      <w:r>
+        <w:rPr>
+          <w:lang w:val="fr-FR"/>
+        </w:rPr>
+        <w:t>side</w:t>
+      </w:r>
+      <w:proofErr w:type="spellEnd"/>
+      <w:r>
+        <w:rPr>
+          <w:lang w:val="fr-FR"/>
+        </w:rPr>
+        <w:t xml:space="preserve">-synchronization: synchronisé de la part de client c’est-à-dire </w:t>
       </w:r>
       <w:r>
         <w:rPr>
@@ -6854,54 +8454,114 @@
     </w:p>
     <w:p>
       <w:pPr>
-        <w:rPr>
-          <w:lang w:val="fr-FR"/>
-        </w:rPr>
-      </w:pPr>
-      <w:r>
-        <w:rPr>
-          <w:lang w:val="fr-FR"/>
-        </w:rPr>
-        <w:t>Server side-synchronization: Assurer que tous les méthodes de l’objet partagé porte le mot synchronized ou bien leurs corps est synchronisé (cette approche est meilleur).</w:t>
-      </w:r>
-    </w:p>
-    <w:p>
-      <w:pPr>
-        <w:rPr>
-          <w:lang w:val="fr-FR"/>
-        </w:rPr>
-      </w:pPr>
-      <w:r>
-        <w:rPr>
-          <w:lang w:val="fr-FR"/>
-        </w:rPr>
-        <w:t>La méthodes wait et notifyall() et notify() permet de communiquer entre les threads.</w:t>
-      </w:r>
-    </w:p>
-    <w:p>
-      <w:pPr>
-        <w:rPr>
-          <w:lang w:val="fr-FR"/>
-        </w:rPr>
-      </w:pPr>
-      <w:r>
-        <w:rPr>
-          <w:lang w:val="fr-FR"/>
-        </w:rPr>
-        <w:t>L’avantage de la méthode wait c’est quel permet de liberer l’objet locker par la méthode, elle permet aussi de mettre l’objet sous l’état suspended.</w:t>
-      </w:r>
-    </w:p>
-    <w:p>
-      <w:pPr>
-        <w:rPr>
-          <w:lang w:val="fr-FR"/>
-        </w:rPr>
-      </w:pPr>
-      <w:r>
-        <w:rPr>
-          <w:lang w:val="fr-FR"/>
-        </w:rPr>
-        <w:t>Quand on fait des changements sur des variables qui suspend d’autre thread, on utilise la méthode notify pour éveiller un thread ou bien notifyall pour éveiller tous les threads suspendus</w:t>
+        <w:jc w:val="both"/>
+        <w:rPr>
+          <w:lang w:val="fr-FR"/>
+        </w:rPr>
+      </w:pPr>
+      <w:r>
+        <w:rPr>
+          <w:lang w:val="fr-FR"/>
+        </w:rPr>
+        <w:t xml:space="preserve">Server </w:t>
+      </w:r>
+      <w:proofErr w:type="spellStart"/>
+      <w:r>
+        <w:rPr>
+          <w:lang w:val="fr-FR"/>
+        </w:rPr>
+        <w:t>side</w:t>
+      </w:r>
+      <w:proofErr w:type="spellEnd"/>
+      <w:r>
+        <w:rPr>
+          <w:lang w:val="fr-FR"/>
+        </w:rPr>
+        <w:t>-synchronization: Assurer que tous les méthodes de l’objet partagé porte le mot synchronized ou bien leurs corps est synchronisé (cette approche est meilleur).</w:t>
+      </w:r>
+    </w:p>
+    <w:p>
+      <w:pPr>
+        <w:jc w:val="both"/>
+        <w:rPr>
+          <w:lang w:val="fr-FR"/>
+        </w:rPr>
+      </w:pPr>
+      <w:r>
+        <w:rPr>
+          <w:lang w:val="fr-FR"/>
+        </w:rPr>
+        <w:t xml:space="preserve">La méthodes wait et </w:t>
+      </w:r>
+      <w:proofErr w:type="gramStart"/>
+      <w:r>
+        <w:rPr>
+          <w:lang w:val="fr-FR"/>
+        </w:rPr>
+        <w:t>notifyall(</w:t>
+      </w:r>
+      <w:proofErr w:type="gramEnd"/>
+      <w:r>
+        <w:rPr>
+          <w:lang w:val="fr-FR"/>
+        </w:rPr>
+        <w:t>) et notify() permet de communiquer entre les threads.</w:t>
+      </w:r>
+    </w:p>
+    <w:p>
+      <w:pPr>
+        <w:jc w:val="both"/>
+        <w:rPr>
+          <w:lang w:val="fr-FR"/>
+        </w:rPr>
+      </w:pPr>
+      <w:r>
+        <w:rPr>
+          <w:lang w:val="fr-FR"/>
+        </w:rPr>
+        <w:t xml:space="preserve">L’avantage de la méthode wait c’est quel permet de </w:t>
+      </w:r>
+      <w:proofErr w:type="spellStart"/>
+      <w:r>
+        <w:rPr>
+          <w:lang w:val="fr-FR"/>
+        </w:rPr>
+        <w:t>liberer</w:t>
+      </w:r>
+      <w:proofErr w:type="spellEnd"/>
+      <w:r>
+        <w:rPr>
+          <w:lang w:val="fr-FR"/>
+        </w:rPr>
+        <w:t xml:space="preserve"> l’objet locker par la méthode, elle permet aussi de mettre l’objet sous l’état suspended.</w:t>
+      </w:r>
+    </w:p>
+    <w:p>
+      <w:pPr>
+        <w:jc w:val="both"/>
+        <w:rPr>
+          <w:lang w:val="fr-FR"/>
+        </w:rPr>
+      </w:pPr>
+      <w:r>
+        <w:rPr>
+          <w:lang w:val="fr-FR"/>
+        </w:rPr>
+        <w:t xml:space="preserve">Quand on fait des changements sur des variables qui </w:t>
+      </w:r>
+      <w:proofErr w:type="gramStart"/>
+      <w:r>
+        <w:rPr>
+          <w:lang w:val="fr-FR"/>
+        </w:rPr>
+        <w:t>suspend</w:t>
+      </w:r>
+      <w:proofErr w:type="gramEnd"/>
+      <w:r>
+        <w:rPr>
+          <w:lang w:val="fr-FR"/>
+        </w:rPr>
+        <w:t xml:space="preserve"> d’autre thread, on utilise la méthode notify pour éveiller un thread ou bien notifyall pour éveiller tous les threads suspendus</w:t>
       </w:r>
       <w:r>
         <w:rPr>
@@ -6912,6 +8572,7 @@
     </w:p>
     <w:p>
       <w:pPr>
+        <w:jc w:val="both"/>
         <w:rPr>
           <w:lang w:val="fr-FR"/>
         </w:rPr>
@@ -6921,7 +8582,21 @@
           <w:lang w:val="fr-FR"/>
         </w:rPr>
         <w:lastRenderedPageBreak/>
-        <w:t>La méthode wait() engendre l’exception ‘InterreptedException’, on peut</w:t>
+        <w:t xml:space="preserve">La méthode </w:t>
+      </w:r>
+      <w:proofErr w:type="gramStart"/>
+      <w:r>
+        <w:rPr>
+          <w:lang w:val="fr-FR"/>
+        </w:rPr>
+        <w:t>wait(</w:t>
+      </w:r>
+      <w:proofErr w:type="gramEnd"/>
+      <w:r>
+        <w:rPr>
+          <w:lang w:val="fr-FR"/>
+        </w:rPr>
+        <w:t>) engendre l’exception ‘InterreptedException’, on peut</w:t>
       </w:r>
       <w:r>
         <w:rPr>
@@ -6962,6 +8637,7 @@
     </w:p>
     <w:p>
       <w:pPr>
+        <w:jc w:val="both"/>
         <w:rPr>
           <w:lang w:val="fr-FR"/>
         </w:rPr>
@@ -6975,6 +8651,7 @@
     </w:p>
     <w:p>
       <w:pPr>
+        <w:jc w:val="both"/>
         <w:rPr>
           <w:lang w:val="fr-FR"/>
         </w:rPr>
@@ -7018,6 +8695,7 @@
     </w:p>
     <w:p>
       <w:pPr>
+        <w:jc w:val="both"/>
         <w:rPr>
           <w:lang w:val="fr-FR"/>
         </w:rPr>
@@ -7044,6 +8722,7 @@
     <w:p>
       <w:pPr>
         <w:pStyle w:val="Heading1"/>
+        <w:jc w:val="both"/>
         <w:rPr>
           <w:lang w:val="fr-FR"/>
         </w:rPr>
@@ -7057,6 +8736,7 @@
     </w:p>
     <w:p>
       <w:pPr>
+        <w:jc w:val="both"/>
         <w:rPr>
           <w:lang w:val="fr-FR"/>
         </w:rPr>
@@ -7073,11 +8753,19 @@
         </w:rPr>
         <w:t xml:space="preserve">(the </w:t>
       </w:r>
-      <w:r>
-        <w:rPr>
-          <w:lang w:val="fr-FR"/>
-        </w:rPr>
-        <w:t>alien method</w:t>
+      <w:proofErr w:type="spellStart"/>
+      <w:r>
+        <w:rPr>
+          <w:lang w:val="fr-FR"/>
+        </w:rPr>
+        <w:t>alien</w:t>
+      </w:r>
+      <w:proofErr w:type="spellEnd"/>
+      <w:r>
+        <w:rPr>
+          <w:lang w:val="fr-FR"/>
+        </w:rPr>
+        <w:t xml:space="preserve"> method</w:t>
       </w:r>
       <w:r>
         <w:rPr>
@@ -7139,6 +8827,7 @@
         </w:rPr>
         <w:t xml:space="preserve">, et l’interface </w:t>
       </w:r>
+      <w:proofErr w:type="spellStart"/>
       <w:r>
         <w:rPr>
           <w:lang w:val="fr-FR"/>
@@ -7149,20 +8838,42 @@
         <w:rPr>
           <w:lang w:val="fr-FR"/>
         </w:rPr>
-        <w:t>Observer.</w:t>
-      </w:r>
-    </w:p>
-    <w:p>
-      <w:pPr>
-        <w:rPr>
-          <w:lang w:val="fr-FR"/>
-        </w:rPr>
-      </w:pPr>
-      <w:r>
-        <w:rPr>
-          <w:lang w:val="fr-FR"/>
-        </w:rPr>
-        <w:t>On peut utiliser l’interface Java.util.concurent qui permet de</w:t>
+        <w:t>Observer</w:t>
+      </w:r>
+      <w:proofErr w:type="spellEnd"/>
+      <w:r>
+        <w:rPr>
+          <w:lang w:val="fr-FR"/>
+        </w:rPr>
+        <w:t>.</w:t>
+      </w:r>
+    </w:p>
+    <w:p>
+      <w:pPr>
+        <w:jc w:val="both"/>
+        <w:rPr>
+          <w:lang w:val="fr-FR"/>
+        </w:rPr>
+      </w:pPr>
+      <w:r>
+        <w:rPr>
+          <w:lang w:val="fr-FR"/>
+        </w:rPr>
+        <w:t xml:space="preserve">On peut utiliser l’interface </w:t>
+      </w:r>
+      <w:proofErr w:type="spellStart"/>
+      <w:r>
+        <w:rPr>
+          <w:lang w:val="fr-FR"/>
+        </w:rPr>
+        <w:t>Java.util.concurent</w:t>
+      </w:r>
+      <w:proofErr w:type="spellEnd"/>
+      <w:r>
+        <w:rPr>
+          <w:lang w:val="fr-FR"/>
+        </w:rPr>
+        <w:t xml:space="preserve"> qui permet de</w:t>
       </w:r>
       <w:r>
         <w:rPr>
@@ -7202,12 +8913,14 @@
         </w:rPr>
         <w:t xml:space="preserve">, </w:t>
       </w:r>
+      <w:proofErr w:type="spellStart"/>
       <w:r>
         <w:rPr>
           <w:lang w:val="fr-FR"/>
         </w:rPr>
         <w:t>CopyOnWriteArrayList</w:t>
       </w:r>
+      <w:proofErr w:type="spellEnd"/>
       <w:r>
         <w:rPr>
           <w:lang w:val="fr-FR"/>
@@ -7221,12 +8934,14 @@
         <w:t xml:space="preserve">, </w:t>
       </w:r>
       <w:hyperlink r:id="rId6" w:tooltip="class in java.util.concurrent" w:history="1">
+        <w:proofErr w:type="spellStart"/>
         <w:r>
           <w:rPr>
             <w:lang w:val="fr-FR"/>
           </w:rPr>
           <w:t>CopyOnWriteArraySet</w:t>
         </w:r>
+        <w:proofErr w:type="spellEnd"/>
       </w:hyperlink>
       <w:r>
         <w:rPr>
@@ -7243,6 +8958,7 @@
     </w:p>
     <w:p>
       <w:pPr>
+        <w:jc w:val="both"/>
         <w:rPr>
           <w:lang w:val="fr-FR"/>
         </w:rPr>
@@ -7253,15 +8969,24 @@
         </w:rPr>
         <w:t xml:space="preserve">Essayer de faire le minimum de travail au sein d’une </w:t>
       </w:r>
-      <w:r>
-        <w:rPr>
-          <w:lang w:val="fr-FR"/>
-        </w:rPr>
-        <w:t>region synchronisé.</w:t>
-      </w:r>
-    </w:p>
-    <w:p>
-      <w:pPr>
+      <w:proofErr w:type="spellStart"/>
+      <w:r>
+        <w:rPr>
+          <w:lang w:val="fr-FR"/>
+        </w:rPr>
+        <w:t>region</w:t>
+      </w:r>
+      <w:proofErr w:type="spellEnd"/>
+      <w:r>
+        <w:rPr>
+          <w:lang w:val="fr-FR"/>
+        </w:rPr>
+        <w:t xml:space="preserve"> synchronisé.</w:t>
+      </w:r>
+    </w:p>
+    <w:p>
+      <w:pPr>
+        <w:jc w:val="both"/>
         <w:rPr>
           <w:lang w:val="fr-FR"/>
         </w:rPr>
@@ -7299,6 +9024,7 @@
     </w:p>
     <w:p>
       <w:pPr>
+        <w:jc w:val="both"/>
         <w:rPr>
           <w:lang w:val="fr-FR"/>
         </w:rPr>
@@ -7313,7 +9039,29 @@
         <w:rPr>
           <w:lang w:val="fr-FR"/>
         </w:rPr>
-        <w:t>faire la synchronisation, donc ne pas synchroniser votre classe mais, documentez quelle n’est pas thread safe(Mais lorsque vous utiliser des attribut static, faire la synchronisation de ces attribut en interne de la classe</w:t>
+        <w:t xml:space="preserve">faire la synchronisation, donc ne pas synchroniser votre classe mais, documentez quelle n’est pas thread </w:t>
+      </w:r>
+      <w:proofErr w:type="spellStart"/>
+      <w:proofErr w:type="gramStart"/>
+      <w:r>
+        <w:rPr>
+          <w:lang w:val="fr-FR"/>
+        </w:rPr>
+        <w:t>safe</w:t>
+      </w:r>
+      <w:proofErr w:type="spellEnd"/>
+      <w:r>
+        <w:rPr>
+          <w:lang w:val="fr-FR"/>
+        </w:rPr>
+        <w:t>(</w:t>
+      </w:r>
+      <w:proofErr w:type="gramEnd"/>
+      <w:r>
+        <w:rPr>
+          <w:lang w:val="fr-FR"/>
+        </w:rPr>
+        <w:t>Mais lorsque vous utiliser des attribut static, faire la synchronisation de ces attribut en interne de la classe</w:t>
       </w:r>
       <w:r>
         <w:rPr>
@@ -7325,7 +9073,21 @@
         <w:rPr>
           <w:lang w:val="fr-FR"/>
         </w:rPr>
-        <w:t>(cas de la classe StringBuilder qui est une StringBuffer non Synchronisé)</w:t>
+        <w:t xml:space="preserve">(cas de la classe StringBuilder qui est une </w:t>
+      </w:r>
+      <w:proofErr w:type="spellStart"/>
+      <w:r>
+        <w:rPr>
+          <w:lang w:val="fr-FR"/>
+        </w:rPr>
+        <w:t>StringBuffer</w:t>
+      </w:r>
+      <w:proofErr w:type="spellEnd"/>
+      <w:r>
+        <w:rPr>
+          <w:lang w:val="fr-FR"/>
+        </w:rPr>
+        <w:t xml:space="preserve"> non Synchronisé)</w:t>
       </w:r>
       <w:r>
         <w:rPr>
@@ -7333,12 +9095,14 @@
         </w:rPr>
         <w:t xml:space="preserve"> « </w:t>
       </w:r>
+      <w:proofErr w:type="spellStart"/>
       <w:r>
         <w:rPr>
           <w:lang w:val="fr-FR"/>
         </w:rPr>
         <w:t>generateSerialNumber</w:t>
       </w:r>
+      <w:proofErr w:type="spellEnd"/>
       <w:r>
         <w:rPr>
           <w:lang w:val="fr-FR"/>
@@ -7349,6 +9113,7 @@
     <w:p>
       <w:pPr>
         <w:pStyle w:val="Heading2"/>
+        <w:jc w:val="both"/>
         <w:rPr>
           <w:lang w:val="fr-FR"/>
         </w:rPr>
@@ -7367,15 +9132,44 @@
           <w:ilvl w:val="0"/>
           <w:numId w:val="12"/>
         </w:numPr>
-        <w:rPr>
-          <w:lang w:val="fr-FR"/>
-        </w:rPr>
-      </w:pPr>
-      <w:r>
-        <w:rPr>
-          <w:lang w:val="fr-FR"/>
-        </w:rPr>
-        <w:t xml:space="preserve">pour éviter les interblocages et la corruption de données, n'appelez jamais une méthode alien depuis une région synchronisée. Plus généralement, essayez de limiter la quantité de travail que vous effectuez à l'intérieur des régions synchronisées. </w:t>
+        <w:jc w:val="both"/>
+        <w:rPr>
+          <w:lang w:val="fr-FR"/>
+        </w:rPr>
+      </w:pPr>
+      <w:r>
+        <w:rPr>
+          <w:lang w:val="fr-FR"/>
+        </w:rPr>
+        <w:t xml:space="preserve">pour éviter les </w:t>
+      </w:r>
+      <w:proofErr w:type="spellStart"/>
+      <w:r>
+        <w:rPr>
+          <w:lang w:val="fr-FR"/>
+        </w:rPr>
+        <w:t>interblocages</w:t>
+      </w:r>
+      <w:proofErr w:type="spellEnd"/>
+      <w:r>
+        <w:rPr>
+          <w:lang w:val="fr-FR"/>
+        </w:rPr>
+        <w:t xml:space="preserve"> et la corruption de données, n'appelez jamais une méthode </w:t>
+      </w:r>
+      <w:proofErr w:type="spellStart"/>
+      <w:r>
+        <w:rPr>
+          <w:lang w:val="fr-FR"/>
+        </w:rPr>
+        <w:t>alien</w:t>
+      </w:r>
+      <w:proofErr w:type="spellEnd"/>
+      <w:r>
+        <w:rPr>
+          <w:lang w:val="fr-FR"/>
+        </w:rPr>
+        <w:t xml:space="preserve"> depuis une région synchronisée. Plus généralement, essayez de limiter la quantité de travail que vous effectuez à l'intérieur des régions synchronisées. </w:t>
       </w:r>
     </w:p>
     <w:p>
@@ -7385,6 +9179,7 @@
           <w:ilvl w:val="0"/>
           <w:numId w:val="12"/>
         </w:numPr>
+        <w:jc w:val="both"/>
         <w:rPr>
           <w:lang w:val="fr-FR"/>
         </w:rPr>
@@ -7417,7 +9212,21 @@
         <w:rPr>
           <w:lang w:val="fr-FR"/>
         </w:rPr>
-        <w:t xml:space="preserve"> des multicœurs, il est plus important que jamais de ne pas trop synchroniser. </w:t>
+        <w:t xml:space="preserve"> des </w:t>
+      </w:r>
+      <w:proofErr w:type="spellStart"/>
+      <w:r>
+        <w:rPr>
+          <w:lang w:val="fr-FR"/>
+        </w:rPr>
+        <w:t>multicœurs</w:t>
+      </w:r>
+      <w:proofErr w:type="spellEnd"/>
+      <w:r>
+        <w:rPr>
+          <w:lang w:val="fr-FR"/>
+        </w:rPr>
+        <w:t xml:space="preserve">, il est plus important que jamais de ne pas trop synchroniser. </w:t>
       </w:r>
     </w:p>
     <w:p>
@@ -7427,6 +9236,7 @@
           <w:ilvl w:val="0"/>
           <w:numId w:val="12"/>
         </w:numPr>
+        <w:jc w:val="both"/>
         <w:rPr>
           <w:lang w:val="fr-FR"/>
         </w:rPr>
@@ -7447,6 +9257,42 @@
     <w:p>
       <w:pPr>
         <w:pStyle w:val="Heading2"/>
+        <w:jc w:val="both"/>
+        <w:rPr>
+          <w:lang w:val="fr-FR"/>
+        </w:rPr>
+      </w:pPr>
+      <w:r>
+        <w:rPr>
+          <w:lang w:val="fr-FR"/>
+        </w:rPr>
+        <w:t>LockSplitting :</w:t>
+      </w:r>
+    </w:p>
+    <w:p>
+      <w:pPr>
+        <w:jc w:val="both"/>
+        <w:rPr>
+          <w:lang w:val="fr-FR"/>
+        </w:rPr>
+      </w:pPr>
+      <w:r>
+        <w:rPr>
+          <w:lang w:val="fr-FR"/>
+        </w:rPr>
+        <w:t>Utiliser les locks au niveau interne des méthodes (Utilisé des blocks de synchronisation au lieu de l’utilisation des mots Synchronization)</w:t>
+      </w:r>
+      <w:r>
+        <w:rPr>
+          <w:lang w:val="fr-FR"/>
+        </w:rPr>
+        <w:t>, pour but de séparer les locks de variable.</w:t>
+      </w:r>
+    </w:p>
+    <w:p>
+      <w:pPr>
+        <w:pStyle w:val="Heading2"/>
+        <w:jc w:val="both"/>
         <w:rPr>
           <w:lang w:val="fr-FR"/>
         </w:rPr>
@@ -7456,108 +9302,79 @@
           <w:lang w:val="fr-FR"/>
         </w:rPr>
         <w:lastRenderedPageBreak/>
-        <w:t>LockSplitting :</w:t>
-      </w:r>
-    </w:p>
-    <w:p>
-      <w:pPr>
-        <w:rPr>
-          <w:lang w:val="fr-FR"/>
-        </w:rPr>
-      </w:pPr>
-      <w:r>
-        <w:rPr>
-          <w:lang w:val="fr-FR"/>
-        </w:rPr>
-        <w:t>Utiliser les locks au niveau interne des méthodes (Utilisé des blocks de synchronisation au lieu de l’utilisation des mots Synchronization)</w:t>
-      </w:r>
-      <w:r>
-        <w:rPr>
-          <w:lang w:val="fr-FR"/>
-        </w:rPr>
-        <w:t>, pour but de séparer les locks de variable.</w:t>
-      </w:r>
+        <w:t>Lock Striping :</w:t>
+      </w:r>
+    </w:p>
+    <w:p>
+      <w:pPr>
+        <w:jc w:val="both"/>
+        <w:rPr>
+          <w:lang w:val="fr-FR"/>
+        </w:rPr>
+      </w:pPr>
+      <w:r>
+        <w:rPr>
+          <w:lang w:val="fr-FR"/>
+        </w:rPr>
+        <w:t>Il est utilisé pour permettre l’accès simultané à une Collection, le concept est de définir une table de locks, est de diviser l’accès à la collection par la fonction modulo, c’est-à-dire diviser la collection en ‘N’ sous collection, ou n représente le nombre de locks possible</w:t>
+      </w:r>
+      <w:r>
+        <w:rPr>
+          <w:lang w:val="fr-FR"/>
+        </w:rPr>
+        <w:t xml:space="preserve"> (Avoir N accès en parallèle)</w:t>
+      </w:r>
+      <w:r>
+        <w:rPr>
+          <w:lang w:val="fr-FR"/>
+        </w:rPr>
+        <w:t>.</w:t>
+      </w:r>
+    </w:p>
+    <w:p>
+      <w:pPr>
+        <w:jc w:val="both"/>
+        <w:rPr>
+          <w:lang w:val="fr-FR"/>
+        </w:rPr>
+      </w:pPr>
+      <w:r>
+        <w:rPr>
+          <w:lang w:val="fr-FR"/>
+        </w:rPr>
+        <w:t>Striping Ma</w:t>
+      </w:r>
+      <w:r>
+        <w:rPr>
+          <w:lang w:val="fr-FR"/>
+        </w:rPr>
+        <w:t>p</w:t>
+      </w:r>
+      <w:r>
+        <w:rPr>
+          <w:lang w:val="fr-FR"/>
+        </w:rPr>
+        <w:t xml:space="preserve"> est une implementation d’une hash-based map en utilisant le principe du </w:t>
+      </w:r>
+      <w:r>
+        <w:rPr>
+          <w:lang w:val="fr-FR"/>
+        </w:rPr>
+        <w:t>lock Striping.</w:t>
+      </w:r>
+    </w:p>
+    <w:p>
+      <w:pPr>
+        <w:jc w:val="both"/>
+        <w:rPr>
+          <w:lang w:val="fr-FR"/>
+        </w:rPr>
+      </w:pPr>
     </w:p>
     <w:p>
       <w:pPr>
         <w:pStyle w:val="Heading2"/>
-        <w:rPr>
-          <w:lang w:val="fr-FR"/>
-        </w:rPr>
-      </w:pPr>
-      <w:r>
-        <w:rPr>
-          <w:lang w:val="fr-FR"/>
-        </w:rPr>
-        <w:t>Lock Striping :</w:t>
-      </w:r>
-    </w:p>
-    <w:p>
-      <w:pPr>
-        <w:rPr>
-          <w:lang w:val="fr-FR"/>
-        </w:rPr>
-      </w:pPr>
-      <w:r>
-        <w:rPr>
-          <w:lang w:val="fr-FR"/>
-        </w:rPr>
-        <w:t>Il est utilisé pour permettre l’accès simultané à une Collection, le concept est de définir une table de locks, est de diviser l’accès à la collection par la fonction modulo, c’est-à-dire diviser la collection en ‘N’ sous collection, ou n représente le nombre de locks possible</w:t>
-      </w:r>
-      <w:r>
-        <w:rPr>
-          <w:lang w:val="fr-FR"/>
-        </w:rPr>
-        <w:t xml:space="preserve"> (Avoir N accès en parallèle)</w:t>
-      </w:r>
-      <w:r>
-        <w:rPr>
-          <w:lang w:val="fr-FR"/>
-        </w:rPr>
-        <w:t>.</w:t>
-      </w:r>
-    </w:p>
-    <w:p>
-      <w:pPr>
-        <w:rPr>
-          <w:lang w:val="fr-FR"/>
-        </w:rPr>
-      </w:pPr>
-      <w:r>
-        <w:rPr>
-          <w:lang w:val="fr-FR"/>
-        </w:rPr>
-        <w:t>Striping Ma</w:t>
-      </w:r>
-      <w:r>
-        <w:rPr>
-          <w:lang w:val="fr-FR"/>
-        </w:rPr>
-        <w:t>p</w:t>
-      </w:r>
-      <w:r>
-        <w:rPr>
-          <w:lang w:val="fr-FR"/>
-        </w:rPr>
-        <w:t xml:space="preserve"> est une implementation d’une hash-based map en utilisant le principe du </w:t>
-      </w:r>
-      <w:r>
-        <w:rPr>
-          <w:lang w:val="fr-FR"/>
-        </w:rPr>
-        <w:t>lock Striping.</w:t>
-      </w:r>
-    </w:p>
-    <w:p>
-      <w:pPr>
-        <w:rPr>
-          <w:lang w:val="fr-FR"/>
-        </w:rPr>
-      </w:pPr>
-    </w:p>
-    <w:p>
-      <w:pPr>
-        <w:pStyle w:val="Heading2"/>
+        <w:jc w:val="both"/>
       </w:pPr>
       <w:r>
         <w:t xml:space="preserve">Item 68: Prefer Executors and Tasks to </w:t>
@@ -7568,6 +9385,7 @@
     </w:p>
     <w:p>
       <w:pPr>
+        <w:jc w:val="both"/>
         <w:rPr>
           <w:lang w:val="fr-FR"/>
         </w:rPr>
@@ -7629,6 +9447,7 @@
     </w:p>
     <w:p>
       <w:pPr>
+        <w:jc w:val="both"/>
         <w:rPr>
           <w:lang w:val="fr-FR"/>
         </w:rPr>
@@ -7656,6 +9475,302 @@
           <w:lang w:val="fr-FR"/>
         </w:rPr>
         <w:t xml:space="preserve"> </w:t>
+      </w:r>
+      <w:r>
+        <w:rPr>
+          <w:lang w:val="fr-FR"/>
+        </w:rPr>
+        <w:t>().</w:t>
+      </w:r>
+    </w:p>
+    <w:p>
+      <w:pPr>
+        <w:jc w:val="both"/>
+        <w:rPr>
+          <w:lang w:val="fr-FR"/>
+        </w:rPr>
+      </w:pPr>
+      <w:r>
+        <w:rPr>
+          <w:lang w:val="fr-FR"/>
+        </w:rPr>
+        <w:t>Dans les cas où le programme est petit, il est préféré d’utiliser CachedThreadPool, dans ce cas les submit ne sont pas empilé mais exécuté immédiatement.</w:t>
+      </w:r>
+    </w:p>
+    <w:p>
+      <w:pPr>
+        <w:jc w:val="both"/>
+        <w:rPr>
+          <w:lang w:val="fr-FR"/>
+        </w:rPr>
+      </w:pPr>
+      <w:r>
+        <w:rPr>
+          <w:lang w:val="fr-FR"/>
+        </w:rPr>
+        <w:t>L’utilisation des Tasks offre plus de flexibilité pour le programmeur.</w:t>
+      </w:r>
+    </w:p>
+    <w:p>
+      <w:pPr>
+        <w:pStyle w:val="Heading1"/>
+        <w:jc w:val="both"/>
+      </w:pPr>
+      <w:r>
+        <w:t xml:space="preserve">Item </w:t>
+      </w:r>
+      <w:proofErr w:type="gramStart"/>
+      <w:r>
+        <w:t>69 :</w:t>
+      </w:r>
+      <w:proofErr w:type="gramEnd"/>
+      <w:r>
+        <w:t xml:space="preserve"> Prefer concurrency utilities to wait and notify</w:t>
+      </w:r>
+    </w:p>
+    <w:p>
+      <w:pPr>
+        <w:jc w:val="both"/>
+        <w:rPr>
+          <w:lang w:val="fr-FR"/>
+        </w:rPr>
+      </w:pPr>
+      <w:r>
+        <w:rPr>
+          <w:lang w:val="fr-FR"/>
+        </w:rPr>
+        <w:t xml:space="preserve">Le package </w:t>
+      </w:r>
+      <w:proofErr w:type="spellStart"/>
+      <w:r>
+        <w:rPr>
+          <w:lang w:val="fr-FR"/>
+        </w:rPr>
+        <w:t>Java.util.concurrent</w:t>
+      </w:r>
+      <w:proofErr w:type="spellEnd"/>
+      <w:r>
+        <w:rPr>
+          <w:lang w:val="fr-FR"/>
+        </w:rPr>
+        <w:t xml:space="preserve"> con</w:t>
+      </w:r>
+      <w:r>
+        <w:rPr>
+          <w:lang w:val="fr-FR"/>
+        </w:rPr>
+        <w:t xml:space="preserve">tient trois type de classe, les </w:t>
+      </w:r>
+      <w:proofErr w:type="spellStart"/>
+      <w:r>
+        <w:rPr>
+          <w:lang w:val="fr-FR"/>
+        </w:rPr>
+        <w:t>executors</w:t>
+      </w:r>
+      <w:proofErr w:type="spellEnd"/>
+      <w:r>
+        <w:rPr>
+          <w:lang w:val="fr-FR"/>
+        </w:rPr>
+        <w:t xml:space="preserve"> (Abordé au niveau du Item précédent), les </w:t>
+      </w:r>
+      <w:proofErr w:type="spellStart"/>
+      <w:r>
+        <w:rPr>
+          <w:lang w:val="fr-FR"/>
+        </w:rPr>
+        <w:t>Concurents</w:t>
+      </w:r>
+      <w:proofErr w:type="spellEnd"/>
+      <w:r>
+        <w:rPr>
+          <w:lang w:val="fr-FR"/>
+        </w:rPr>
+        <w:t xml:space="preserve"> Collection et les synchronisateurs.</w:t>
+      </w:r>
+    </w:p>
+    <w:p>
+      <w:pPr>
+        <w:jc w:val="both"/>
+        <w:rPr>
+          <w:lang w:val="fr-FR"/>
+        </w:rPr>
+      </w:pPr>
+      <w:r>
+        <w:rPr>
+          <w:lang w:val="fr-FR"/>
+        </w:rPr>
+        <w:t>C’est impossible d’exclure l’activité de la gestion de concurrence pour les collections dédiées à la concurrence.</w:t>
+      </w:r>
+    </w:p>
+    <w:p>
+      <w:pPr>
+        <w:jc w:val="both"/>
+        <w:rPr>
+          <w:lang w:val="fr-FR"/>
+        </w:rPr>
+      </w:pPr>
+      <w:r>
+        <w:rPr>
+          <w:lang w:val="fr-FR"/>
+        </w:rPr>
+        <w:t>L’utilisation de la classe concurrentHashMap</w:t>
+      </w:r>
+      <w:r>
+        <w:rPr>
+          <w:lang w:val="fr-FR"/>
+        </w:rPr>
+        <w:t xml:space="preserve"> au lieu de TableSet et Collections.SynchronizedMap,</w:t>
+      </w:r>
+      <w:r>
+        <w:rPr>
+          <w:lang w:val="fr-FR"/>
+        </w:rPr>
+        <w:t xml:space="preserve"> peut augmenter considérablement les performances d’</w:t>
+      </w:r>
+      <w:r>
+        <w:rPr>
+          <w:lang w:val="fr-FR"/>
+        </w:rPr>
+        <w:t>un programme multithread.</w:t>
+      </w:r>
+      <w:r>
+        <w:rPr>
+          <w:lang w:val="fr-FR"/>
+        </w:rPr>
+        <w:t xml:space="preserve"> (Utilisé les classe du package Concurrent au lieu les collections synchronisé externe).</w:t>
+      </w:r>
+    </w:p>
+    <w:p>
+      <w:pPr>
+        <w:jc w:val="both"/>
+        <w:rPr>
+          <w:lang w:val="fr-FR"/>
+        </w:rPr>
+      </w:pPr>
+      <w:r>
+        <w:rPr>
+          <w:lang w:val="fr-FR"/>
+        </w:rPr>
+        <w:t>Quelque classe permet les opé</w:t>
+      </w:r>
+      <w:r>
+        <w:rPr>
+          <w:lang w:val="fr-FR"/>
+        </w:rPr>
+        <w:t>ration</w:t>
+      </w:r>
+      <w:r>
+        <w:rPr>
+          <w:lang w:val="fr-FR"/>
+        </w:rPr>
+        <w:t>s bloquantes</w:t>
+      </w:r>
+      <w:r>
+        <w:rPr>
+          <w:lang w:val="fr-FR"/>
+        </w:rPr>
+        <w:t> : exemple BlockingQueue</w:t>
+      </w:r>
+      <w:r>
+        <w:rPr>
+          <w:lang w:val="fr-FR"/>
+        </w:rPr>
+        <w:t> ; la plupart des ExecutorService Implement a BlockingQueue.</w:t>
+      </w:r>
+    </w:p>
+    <w:p>
+      <w:pPr>
+        <w:jc w:val="both"/>
+        <w:rPr>
+          <w:lang w:val="fr-FR"/>
+        </w:rPr>
+      </w:pPr>
+      <w:r>
+        <w:rPr>
+          <w:lang w:val="fr-FR"/>
+        </w:rPr>
+        <w:t xml:space="preserve">Les synchronisateurs les plus utilisé sont ; CountDownLatch, </w:t>
+      </w:r>
+      <w:r>
+        <w:rPr>
+          <w:lang w:val="fr-FR"/>
+        </w:rPr>
+        <w:t>Sémaphores et les moins utilisé sont CyclicBarrier and Exchanger.</w:t>
+      </w:r>
+    </w:p>
+    <w:p>
+      <w:pPr>
+        <w:jc w:val="both"/>
+        <w:rPr>
+          <w:lang w:val="fr-FR"/>
+        </w:rPr>
+      </w:pPr>
+      <w:r>
+        <w:rPr>
+          <w:lang w:val="fr-FR"/>
+        </w:rPr>
+        <w:t>CountDownLatch : a comme paramètre dans le constructeur un entier qui indique le nombre</w:t>
+      </w:r>
+      <w:r>
+        <w:rPr>
+          <w:lang w:val="fr-FR"/>
+        </w:rPr>
+        <w:t xml:space="preserve"> d’appels de la méthode </w:t>
+      </w:r>
+      <w:r>
+        <w:rPr>
+          <w:lang w:val="fr-FR"/>
+        </w:rPr>
+        <w:t xml:space="preserve">Count </w:t>
+      </w:r>
+      <w:r>
+        <w:rPr>
+          <w:lang w:val="fr-FR"/>
+        </w:rPr>
+        <w:t>Down avant</w:t>
+      </w:r>
+      <w:r>
+        <w:rPr>
+          <w:lang w:val="fr-FR"/>
+        </w:rPr>
+        <w:t xml:space="preserve"> de libé</w:t>
+      </w:r>
+      <w:r>
+        <w:rPr>
+          <w:lang w:val="fr-FR"/>
+        </w:rPr>
+        <w:t>rer les threads en attente.</w:t>
+      </w:r>
+    </w:p>
+    <w:p>
+      <w:pPr>
+        <w:jc w:val="both"/>
+        <w:rPr>
+          <w:lang w:val="fr-FR"/>
+        </w:rPr>
+      </w:pPr>
+      <w:r>
+        <w:rPr>
+          <w:lang w:val="fr-FR"/>
+        </w:rPr>
+        <w:t>Toujours utilisé System.nanoTime au lieu de System.currenttimemillis.</w:t>
+      </w:r>
+    </w:p>
+    <w:p>
+      <w:pPr>
+        <w:jc w:val="both"/>
+        <w:rPr>
+          <w:lang w:val="fr-FR"/>
+        </w:rPr>
+      </w:pPr>
+      <w:r>
+        <w:rPr>
+          <w:lang w:val="fr-FR"/>
+        </w:rPr>
+        <w:lastRenderedPageBreak/>
+        <w:t xml:space="preserve">Il est plus raisonnable d’utiliser NotifyAll que Notify. </w:t>
       </w:r>
       <w:bookmarkStart w:id="0" w:name="_GoBack"/>
       <w:bookmarkEnd w:id="0"/>
@@ -7663,33 +9778,7 @@
         <w:rPr>
           <w:lang w:val="fr-FR"/>
         </w:rPr>
-        <w:t>().</w:t>
-      </w:r>
-    </w:p>
-    <w:p>
-      <w:pPr>
-        <w:rPr>
-          <w:lang w:val="fr-FR"/>
-        </w:rPr>
-      </w:pPr>
-      <w:r>
-        <w:rPr>
-          <w:lang w:val="fr-FR"/>
-        </w:rPr>
-        <w:t>Dans les cas où le programme est petit, il est préféré d’utiliser CachedThreadPool, dans ce cas les submit ne sont pas empilé mais exécuté immédiatement.</w:t>
-      </w:r>
-    </w:p>
-    <w:p>
-      <w:pPr>
-        <w:rPr>
-          <w:lang w:val="fr-FR"/>
-        </w:rPr>
-      </w:pPr>
-      <w:r>
-        <w:rPr>
-          <w:lang w:val="fr-FR"/>
-        </w:rPr>
-        <w:t>L’utilisation des Tasks offre plus de flexibilité pour le programmeur.</w:t>
+        <w:t xml:space="preserve">On peut utiliser notify dans le cas où tous les threads attendent une condition et seulement un seul peut bénéficier de cette condition.  </w:t>
       </w:r>
     </w:p>
     <w:p>

</xml_diff>

<commit_message>
ADD Item 71 : Use Lazy Initialization juduciously
</commit_message>
<xml_diff>
--- a/Résume Du Livre Effective Java.docx
+++ b/Résume Du Livre Effective Java.docx
@@ -21,7 +21,7 @@
         <w:tc>
           <w:tcPr>
             <w:cnfStyle w:val="001000000000" w:firstRow="0" w:lastRow="0" w:firstColumn="1" w:lastColumn="0" w:oddVBand="0" w:evenVBand="0" w:oddHBand="0" w:evenHBand="0" w:firstRowFirstColumn="0" w:firstRowLastColumn="0" w:lastRowFirstColumn="0" w:lastRowLastColumn="0"/>
-            <w:tcW w:w="1822" w:type="dxa"/>
+            <w:tcW w:w="1867" w:type="dxa"/>
             <w:vAlign w:val="center"/>
           </w:tcPr>
           <w:p>
@@ -38,7 +38,7 @@
         </w:tc>
         <w:tc>
           <w:tcPr>
-            <w:tcW w:w="3185" w:type="dxa"/>
+            <w:tcW w:w="3046" w:type="dxa"/>
             <w:vAlign w:val="center"/>
           </w:tcPr>
           <w:p>
@@ -53,7 +53,7 @@
         </w:tc>
         <w:tc>
           <w:tcPr>
-            <w:tcW w:w="2381" w:type="dxa"/>
+            <w:tcW w:w="2506" w:type="dxa"/>
             <w:vAlign w:val="center"/>
           </w:tcPr>
           <w:p>
@@ -68,7 +68,7 @@
         </w:tc>
         <w:tc>
           <w:tcPr>
-            <w:tcW w:w="1962" w:type="dxa"/>
+            <w:tcW w:w="1931" w:type="dxa"/>
           </w:tcPr>
           <w:p>
             <w:pPr>
@@ -88,7 +88,7 @@
         <w:tc>
           <w:tcPr>
             <w:cnfStyle w:val="001000000000" w:firstRow="0" w:lastRow="0" w:firstColumn="1" w:lastColumn="0" w:oddVBand="0" w:evenVBand="0" w:oddHBand="0" w:evenHBand="0" w:firstRowFirstColumn="0" w:firstRowLastColumn="0" w:lastRowFirstColumn="0" w:lastRowLastColumn="0"/>
-            <w:tcW w:w="1822" w:type="dxa"/>
+            <w:tcW w:w="1867" w:type="dxa"/>
             <w:vAlign w:val="center"/>
           </w:tcPr>
           <w:p>
@@ -102,7 +102,7 @@
         </w:tc>
         <w:tc>
           <w:tcPr>
-            <w:tcW w:w="3185" w:type="dxa"/>
+            <w:tcW w:w="3046" w:type="dxa"/>
             <w:vAlign w:val="center"/>
           </w:tcPr>
           <w:p>
@@ -141,7 +141,7 @@
         </w:tc>
         <w:tc>
           <w:tcPr>
-            <w:tcW w:w="2381" w:type="dxa"/>
+            <w:tcW w:w="2506" w:type="dxa"/>
             <w:vAlign w:val="center"/>
           </w:tcPr>
           <w:p>
@@ -162,7 +162,7 @@
         </w:tc>
         <w:tc>
           <w:tcPr>
-            <w:tcW w:w="1962" w:type="dxa"/>
+            <w:tcW w:w="1931" w:type="dxa"/>
           </w:tcPr>
           <w:p>
             <w:pPr>
@@ -179,7 +179,7 @@
         <w:tc>
           <w:tcPr>
             <w:cnfStyle w:val="001000000000" w:firstRow="0" w:lastRow="0" w:firstColumn="1" w:lastColumn="0" w:oddVBand="0" w:evenVBand="0" w:oddHBand="0" w:evenHBand="0" w:firstRowFirstColumn="0" w:firstRowLastColumn="0" w:lastRowFirstColumn="0" w:lastRowLastColumn="0"/>
-            <w:tcW w:w="1822" w:type="dxa"/>
+            <w:tcW w:w="1867" w:type="dxa"/>
             <w:vAlign w:val="center"/>
           </w:tcPr>
           <w:p>
@@ -199,7 +199,7 @@
         </w:tc>
         <w:tc>
           <w:tcPr>
-            <w:tcW w:w="3185" w:type="dxa"/>
+            <w:tcW w:w="3046" w:type="dxa"/>
             <w:vAlign w:val="center"/>
           </w:tcPr>
           <w:p>
@@ -220,7 +220,7 @@
         </w:tc>
         <w:tc>
           <w:tcPr>
-            <w:tcW w:w="2381" w:type="dxa"/>
+            <w:tcW w:w="2506" w:type="dxa"/>
             <w:vAlign w:val="center"/>
           </w:tcPr>
           <w:p>
@@ -241,7 +241,7 @@
         </w:tc>
         <w:tc>
           <w:tcPr>
-            <w:tcW w:w="1962" w:type="dxa"/>
+            <w:tcW w:w="1931" w:type="dxa"/>
           </w:tcPr>
           <w:p>
             <w:pPr>
@@ -267,7 +267,7 @@
         <w:tc>
           <w:tcPr>
             <w:cnfStyle w:val="001000000000" w:firstRow="0" w:lastRow="0" w:firstColumn="1" w:lastColumn="0" w:oddVBand="0" w:evenVBand="0" w:oddHBand="0" w:evenHBand="0" w:firstRowFirstColumn="0" w:firstRowLastColumn="0" w:lastRowFirstColumn="0" w:lastRowLastColumn="0"/>
-            <w:tcW w:w="1822" w:type="dxa"/>
+            <w:tcW w:w="1867" w:type="dxa"/>
             <w:vAlign w:val="center"/>
           </w:tcPr>
           <w:p>
@@ -287,7 +287,7 @@
         </w:tc>
         <w:tc>
           <w:tcPr>
-            <w:tcW w:w="3185" w:type="dxa"/>
+            <w:tcW w:w="3046" w:type="dxa"/>
             <w:vAlign w:val="center"/>
           </w:tcPr>
           <w:p>
@@ -308,7 +308,7 @@
         </w:tc>
         <w:tc>
           <w:tcPr>
-            <w:tcW w:w="2381" w:type="dxa"/>
+            <w:tcW w:w="2506" w:type="dxa"/>
             <w:vAlign w:val="center"/>
           </w:tcPr>
           <w:p>
@@ -323,7 +323,7 @@
         </w:tc>
         <w:tc>
           <w:tcPr>
-            <w:tcW w:w="1962" w:type="dxa"/>
+            <w:tcW w:w="1931" w:type="dxa"/>
           </w:tcPr>
           <w:p>
             <w:pPr>
@@ -340,7 +340,7 @@
         <w:tc>
           <w:tcPr>
             <w:cnfStyle w:val="001000000000" w:firstRow="0" w:lastRow="0" w:firstColumn="1" w:lastColumn="0" w:oddVBand="0" w:evenVBand="0" w:oddHBand="0" w:evenHBand="0" w:firstRowFirstColumn="0" w:firstRowLastColumn="0" w:lastRowFirstColumn="0" w:lastRowLastColumn="0"/>
-            <w:tcW w:w="1822" w:type="dxa"/>
+            <w:tcW w:w="1867" w:type="dxa"/>
             <w:vAlign w:val="center"/>
           </w:tcPr>
           <w:p>
@@ -360,7 +360,7 @@
         </w:tc>
         <w:tc>
           <w:tcPr>
-            <w:tcW w:w="3185" w:type="dxa"/>
+            <w:tcW w:w="3046" w:type="dxa"/>
             <w:vAlign w:val="center"/>
           </w:tcPr>
           <w:p>
@@ -405,7 +405,7 @@
         </w:tc>
         <w:tc>
           <w:tcPr>
-            <w:tcW w:w="2381" w:type="dxa"/>
+            <w:tcW w:w="2506" w:type="dxa"/>
             <w:vAlign w:val="center"/>
           </w:tcPr>
           <w:p>
@@ -420,7 +420,7 @@
         </w:tc>
         <w:tc>
           <w:tcPr>
-            <w:tcW w:w="1962" w:type="dxa"/>
+            <w:tcW w:w="1931" w:type="dxa"/>
           </w:tcPr>
           <w:p>
             <w:pPr>
@@ -446,7 +446,7 @@
         <w:tc>
           <w:tcPr>
             <w:cnfStyle w:val="001000000000" w:firstRow="0" w:lastRow="0" w:firstColumn="1" w:lastColumn="0" w:oddVBand="0" w:evenVBand="0" w:oddHBand="0" w:evenHBand="0" w:firstRowFirstColumn="0" w:firstRowLastColumn="0" w:lastRowFirstColumn="0" w:lastRowLastColumn="0"/>
-            <w:tcW w:w="1822" w:type="dxa"/>
+            <w:tcW w:w="1867" w:type="dxa"/>
             <w:vAlign w:val="center"/>
           </w:tcPr>
           <w:p>
@@ -466,7 +466,7 @@
         </w:tc>
         <w:tc>
           <w:tcPr>
-            <w:tcW w:w="3185" w:type="dxa"/>
+            <w:tcW w:w="3046" w:type="dxa"/>
             <w:vAlign w:val="center"/>
           </w:tcPr>
           <w:p>
@@ -487,7 +487,7 @@
         </w:tc>
         <w:tc>
           <w:tcPr>
-            <w:tcW w:w="2381" w:type="dxa"/>
+            <w:tcW w:w="2506" w:type="dxa"/>
             <w:vAlign w:val="center"/>
           </w:tcPr>
           <w:p>
@@ -502,7 +502,7 @@
         </w:tc>
         <w:tc>
           <w:tcPr>
-            <w:tcW w:w="1962" w:type="dxa"/>
+            <w:tcW w:w="1931" w:type="dxa"/>
           </w:tcPr>
           <w:p>
             <w:pPr>
@@ -519,7 +519,7 @@
         <w:tc>
           <w:tcPr>
             <w:cnfStyle w:val="001000000000" w:firstRow="0" w:lastRow="0" w:firstColumn="1" w:lastColumn="0" w:oddVBand="0" w:evenVBand="0" w:oddHBand="0" w:evenHBand="0" w:firstRowFirstColumn="0" w:firstRowLastColumn="0" w:lastRowFirstColumn="0" w:lastRowLastColumn="0"/>
-            <w:tcW w:w="1822" w:type="dxa"/>
+            <w:tcW w:w="1867" w:type="dxa"/>
             <w:vAlign w:val="center"/>
           </w:tcPr>
           <w:p>
@@ -545,7 +545,7 @@
         </w:tc>
         <w:tc>
           <w:tcPr>
-            <w:tcW w:w="3185" w:type="dxa"/>
+            <w:tcW w:w="3046" w:type="dxa"/>
             <w:vAlign w:val="center"/>
           </w:tcPr>
           <w:p>
@@ -566,7 +566,7 @@
         </w:tc>
         <w:tc>
           <w:tcPr>
-            <w:tcW w:w="2381" w:type="dxa"/>
+            <w:tcW w:w="2506" w:type="dxa"/>
             <w:vAlign w:val="center"/>
           </w:tcPr>
           <w:p>
@@ -587,7 +587,7 @@
         </w:tc>
         <w:tc>
           <w:tcPr>
-            <w:tcW w:w="1962" w:type="dxa"/>
+            <w:tcW w:w="1931" w:type="dxa"/>
           </w:tcPr>
           <w:p>
             <w:pPr>
@@ -607,7 +607,7 @@
         <w:tc>
           <w:tcPr>
             <w:cnfStyle w:val="001000000000" w:firstRow="0" w:lastRow="0" w:firstColumn="1" w:lastColumn="0" w:oddVBand="0" w:evenVBand="0" w:oddHBand="0" w:evenHBand="0" w:firstRowFirstColumn="0" w:firstRowLastColumn="0" w:lastRowFirstColumn="0" w:lastRowLastColumn="0"/>
-            <w:tcW w:w="1822" w:type="dxa"/>
+            <w:tcW w:w="1867" w:type="dxa"/>
             <w:vAlign w:val="center"/>
           </w:tcPr>
           <w:p>
@@ -627,7 +627,7 @@
         </w:tc>
         <w:tc>
           <w:tcPr>
-            <w:tcW w:w="3185" w:type="dxa"/>
+            <w:tcW w:w="3046" w:type="dxa"/>
             <w:vAlign w:val="center"/>
           </w:tcPr>
           <w:p>
@@ -648,7 +648,7 @@
         </w:tc>
         <w:tc>
           <w:tcPr>
-            <w:tcW w:w="2381" w:type="dxa"/>
+            <w:tcW w:w="2506" w:type="dxa"/>
             <w:vAlign w:val="center"/>
           </w:tcPr>
           <w:p>
@@ -663,7 +663,7 @@
         </w:tc>
         <w:tc>
           <w:tcPr>
-            <w:tcW w:w="1962" w:type="dxa"/>
+            <w:tcW w:w="1931" w:type="dxa"/>
           </w:tcPr>
           <w:p>
             <w:pPr>
@@ -680,7 +680,7 @@
         <w:tc>
           <w:tcPr>
             <w:cnfStyle w:val="001000000000" w:firstRow="0" w:lastRow="0" w:firstColumn="1" w:lastColumn="0" w:oddVBand="0" w:evenVBand="0" w:oddHBand="0" w:evenHBand="0" w:firstRowFirstColumn="0" w:firstRowLastColumn="0" w:lastRowFirstColumn="0" w:lastRowLastColumn="0"/>
-            <w:tcW w:w="1822" w:type="dxa"/>
+            <w:tcW w:w="1867" w:type="dxa"/>
             <w:vAlign w:val="center"/>
           </w:tcPr>
           <w:p>
@@ -700,7 +700,7 @@
         </w:tc>
         <w:tc>
           <w:tcPr>
-            <w:tcW w:w="3185" w:type="dxa"/>
+            <w:tcW w:w="3046" w:type="dxa"/>
             <w:vAlign w:val="center"/>
           </w:tcPr>
           <w:p>
@@ -745,7 +745,7 @@
         </w:tc>
         <w:tc>
           <w:tcPr>
-            <w:tcW w:w="2381" w:type="dxa"/>
+            <w:tcW w:w="2506" w:type="dxa"/>
             <w:vAlign w:val="center"/>
           </w:tcPr>
           <w:p>
@@ -760,7 +760,7 @@
         </w:tc>
         <w:tc>
           <w:tcPr>
-            <w:tcW w:w="1962" w:type="dxa"/>
+            <w:tcW w:w="1931" w:type="dxa"/>
           </w:tcPr>
           <w:p>
             <w:pPr>
@@ -780,7 +780,7 @@
         <w:tc>
           <w:tcPr>
             <w:cnfStyle w:val="001000000000" w:firstRow="0" w:lastRow="0" w:firstColumn="1" w:lastColumn="0" w:oddVBand="0" w:evenVBand="0" w:oddHBand="0" w:evenHBand="0" w:firstRowFirstColumn="0" w:firstRowLastColumn="0" w:lastRowFirstColumn="0" w:lastRowLastColumn="0"/>
-            <w:tcW w:w="1822" w:type="dxa"/>
+            <w:tcW w:w="1867" w:type="dxa"/>
             <w:vAlign w:val="center"/>
           </w:tcPr>
           <w:p>
@@ -800,7 +800,7 @@
         </w:tc>
         <w:tc>
           <w:tcPr>
-            <w:tcW w:w="3185" w:type="dxa"/>
+            <w:tcW w:w="3046" w:type="dxa"/>
             <w:vAlign w:val="center"/>
           </w:tcPr>
           <w:p>
@@ -821,7 +821,7 @@
         </w:tc>
         <w:tc>
           <w:tcPr>
-            <w:tcW w:w="2381" w:type="dxa"/>
+            <w:tcW w:w="2506" w:type="dxa"/>
             <w:vAlign w:val="center"/>
           </w:tcPr>
           <w:p>
@@ -836,7 +836,7 @@
         </w:tc>
         <w:tc>
           <w:tcPr>
-            <w:tcW w:w="1962" w:type="dxa"/>
+            <w:tcW w:w="1931" w:type="dxa"/>
           </w:tcPr>
           <w:p>
             <w:pPr>
@@ -853,7 +853,7 @@
         <w:tc>
           <w:tcPr>
             <w:cnfStyle w:val="001000000000" w:firstRow="0" w:lastRow="0" w:firstColumn="1" w:lastColumn="0" w:oddVBand="0" w:evenVBand="0" w:oddHBand="0" w:evenHBand="0" w:firstRowFirstColumn="0" w:firstRowLastColumn="0" w:lastRowFirstColumn="0" w:lastRowLastColumn="0"/>
-            <w:tcW w:w="1822" w:type="dxa"/>
+            <w:tcW w:w="1867" w:type="dxa"/>
             <w:vAlign w:val="center"/>
           </w:tcPr>
           <w:p>
@@ -873,7 +873,7 @@
         </w:tc>
         <w:tc>
           <w:tcPr>
-            <w:tcW w:w="3185" w:type="dxa"/>
+            <w:tcW w:w="3046" w:type="dxa"/>
             <w:vAlign w:val="center"/>
           </w:tcPr>
           <w:p>
@@ -888,7 +888,7 @@
         </w:tc>
         <w:tc>
           <w:tcPr>
-            <w:tcW w:w="2381" w:type="dxa"/>
+            <w:tcW w:w="2506" w:type="dxa"/>
             <w:vAlign w:val="center"/>
           </w:tcPr>
           <w:p>
@@ -900,7 +900,7 @@
         </w:tc>
         <w:tc>
           <w:tcPr>
-            <w:tcW w:w="1962" w:type="dxa"/>
+            <w:tcW w:w="1931" w:type="dxa"/>
           </w:tcPr>
           <w:p>
             <w:pPr>
@@ -917,7 +917,7 @@
         <w:tc>
           <w:tcPr>
             <w:cnfStyle w:val="001000000000" w:firstRow="0" w:lastRow="0" w:firstColumn="1" w:lastColumn="0" w:oddVBand="0" w:evenVBand="0" w:oddHBand="0" w:evenHBand="0" w:firstRowFirstColumn="0" w:firstRowLastColumn="0" w:lastRowFirstColumn="0" w:lastRowLastColumn="0"/>
-            <w:tcW w:w="1822" w:type="dxa"/>
+            <w:tcW w:w="1867" w:type="dxa"/>
             <w:vAlign w:val="center"/>
           </w:tcPr>
           <w:p>
@@ -931,7 +931,7 @@
         </w:tc>
         <w:tc>
           <w:tcPr>
-            <w:tcW w:w="3185" w:type="dxa"/>
+            <w:tcW w:w="3046" w:type="dxa"/>
             <w:vAlign w:val="center"/>
           </w:tcPr>
           <w:p>
@@ -958,13 +958,25 @@
               <w:rPr>
                 <w:lang w:val="fr-FR"/>
               </w:rPr>
-              <w:t>, permet de transférer les valeurs d’un objet en un code en entire.</w:t>
+              <w:t>, permet de transférer les valeurs</w:t>
+            </w:r>
+            <w:r>
+              <w:rPr>
+                <w:lang w:val="fr-FR"/>
+              </w:rPr>
+              <w:t xml:space="preserve"> d’un objet en un code en entier</w:t>
+            </w:r>
+            <w:r>
+              <w:rPr>
+                <w:lang w:val="fr-FR"/>
+              </w:rPr>
+              <w:t>.</w:t>
             </w:r>
           </w:p>
         </w:tc>
         <w:tc>
           <w:tcPr>
-            <w:tcW w:w="2381" w:type="dxa"/>
+            <w:tcW w:w="2506" w:type="dxa"/>
             <w:vAlign w:val="center"/>
           </w:tcPr>
           <w:p>
@@ -979,7 +991,7 @@
         </w:tc>
         <w:tc>
           <w:tcPr>
-            <w:tcW w:w="1962" w:type="dxa"/>
+            <w:tcW w:w="1931" w:type="dxa"/>
           </w:tcPr>
           <w:p>
             <w:pPr>
@@ -996,7 +1008,7 @@
         <w:tc>
           <w:tcPr>
             <w:cnfStyle w:val="001000000000" w:firstRow="0" w:lastRow="0" w:firstColumn="1" w:lastColumn="0" w:oddVBand="0" w:evenVBand="0" w:oddHBand="0" w:evenHBand="0" w:firstRowFirstColumn="0" w:firstRowLastColumn="0" w:lastRowFirstColumn="0" w:lastRowLastColumn="0"/>
-            <w:tcW w:w="1822" w:type="dxa"/>
+            <w:tcW w:w="1867" w:type="dxa"/>
             <w:vAlign w:val="center"/>
           </w:tcPr>
           <w:p>
@@ -1016,7 +1028,7 @@
         </w:tc>
         <w:tc>
           <w:tcPr>
-            <w:tcW w:w="3185" w:type="dxa"/>
+            <w:tcW w:w="3046" w:type="dxa"/>
             <w:vAlign w:val="center"/>
           </w:tcPr>
           <w:p>
@@ -1104,7 +1116,7 @@
         </w:tc>
         <w:tc>
           <w:tcPr>
-            <w:tcW w:w="2381" w:type="dxa"/>
+            <w:tcW w:w="2506" w:type="dxa"/>
             <w:vAlign w:val="center"/>
           </w:tcPr>
           <w:p>
@@ -1119,7 +1131,7 @@
         </w:tc>
         <w:tc>
           <w:tcPr>
-            <w:tcW w:w="1962" w:type="dxa"/>
+            <w:tcW w:w="1931" w:type="dxa"/>
           </w:tcPr>
           <w:p>
             <w:pPr>
@@ -1139,7 +1151,7 @@
         <w:tc>
           <w:tcPr>
             <w:cnfStyle w:val="001000000000" w:firstRow="0" w:lastRow="0" w:firstColumn="1" w:lastColumn="0" w:oddVBand="0" w:evenVBand="0" w:oddHBand="0" w:evenHBand="0" w:firstRowFirstColumn="0" w:firstRowLastColumn="0" w:lastRowFirstColumn="0" w:lastRowLastColumn="0"/>
-            <w:tcW w:w="1822" w:type="dxa"/>
+            <w:tcW w:w="1867" w:type="dxa"/>
             <w:vAlign w:val="center"/>
           </w:tcPr>
           <w:p>
@@ -1160,7 +1172,7 @@
         </w:tc>
         <w:tc>
           <w:tcPr>
-            <w:tcW w:w="3185" w:type="dxa"/>
+            <w:tcW w:w="3046" w:type="dxa"/>
             <w:vAlign w:val="center"/>
           </w:tcPr>
           <w:p>
@@ -1181,7 +1193,7 @@
         </w:tc>
         <w:tc>
           <w:tcPr>
-            <w:tcW w:w="2381" w:type="dxa"/>
+            <w:tcW w:w="2506" w:type="dxa"/>
             <w:vAlign w:val="center"/>
           </w:tcPr>
           <w:p>
@@ -1196,7 +1208,7 @@
         </w:tc>
         <w:tc>
           <w:tcPr>
-            <w:tcW w:w="1962" w:type="dxa"/>
+            <w:tcW w:w="1931" w:type="dxa"/>
           </w:tcPr>
           <w:p>
             <w:pPr>
@@ -1213,7 +1225,7 @@
         <w:tc>
           <w:tcPr>
             <w:cnfStyle w:val="001000000000" w:firstRow="0" w:lastRow="0" w:firstColumn="1" w:lastColumn="0" w:oddVBand="0" w:evenVBand="0" w:oddHBand="0" w:evenHBand="0" w:firstRowFirstColumn="0" w:firstRowLastColumn="0" w:lastRowFirstColumn="0" w:lastRowLastColumn="0"/>
-            <w:tcW w:w="1822" w:type="dxa"/>
+            <w:tcW w:w="1867" w:type="dxa"/>
             <w:vAlign w:val="center"/>
           </w:tcPr>
           <w:p>
@@ -1233,7 +1245,7 @@
         </w:tc>
         <w:tc>
           <w:tcPr>
-            <w:tcW w:w="3185" w:type="dxa"/>
+            <w:tcW w:w="3046" w:type="dxa"/>
             <w:vAlign w:val="center"/>
           </w:tcPr>
           <w:p>
@@ -1254,7 +1266,7 @@
         </w:tc>
         <w:tc>
           <w:tcPr>
-            <w:tcW w:w="2381" w:type="dxa"/>
+            <w:tcW w:w="2506" w:type="dxa"/>
             <w:vAlign w:val="center"/>
           </w:tcPr>
           <w:p>
@@ -1269,7 +1281,7 @@
         </w:tc>
         <w:tc>
           <w:tcPr>
-            <w:tcW w:w="1962" w:type="dxa"/>
+            <w:tcW w:w="1931" w:type="dxa"/>
           </w:tcPr>
           <w:p>
             <w:pPr>
@@ -1289,7 +1301,7 @@
         <w:tc>
           <w:tcPr>
             <w:cnfStyle w:val="001000000000" w:firstRow="0" w:lastRow="0" w:firstColumn="1" w:lastColumn="0" w:oddVBand="0" w:evenVBand="0" w:oddHBand="0" w:evenHBand="0" w:firstRowFirstColumn="0" w:firstRowLastColumn="0" w:lastRowFirstColumn="0" w:lastRowLastColumn="0"/>
-            <w:tcW w:w="1822" w:type="dxa"/>
+            <w:tcW w:w="1867" w:type="dxa"/>
             <w:vAlign w:val="center"/>
           </w:tcPr>
           <w:p>
@@ -1303,7 +1315,7 @@
         </w:tc>
         <w:tc>
           <w:tcPr>
-            <w:tcW w:w="3185" w:type="dxa"/>
+            <w:tcW w:w="3046" w:type="dxa"/>
             <w:vAlign w:val="center"/>
           </w:tcPr>
           <w:p>
@@ -1318,7 +1330,7 @@
         </w:tc>
         <w:tc>
           <w:tcPr>
-            <w:tcW w:w="2381" w:type="dxa"/>
+            <w:tcW w:w="2506" w:type="dxa"/>
             <w:vAlign w:val="center"/>
           </w:tcPr>
           <w:p>
@@ -1333,7 +1345,7 @@
         </w:tc>
         <w:tc>
           <w:tcPr>
-            <w:tcW w:w="1962" w:type="dxa"/>
+            <w:tcW w:w="1931" w:type="dxa"/>
           </w:tcPr>
           <w:p>
             <w:pPr>
@@ -1346,317 +1358,6 @@
           </w:p>
         </w:tc>
       </w:tr>
-      <w:tr>
-        <w:tc>
-          <w:tcPr>
-            <w:cnfStyle w:val="001000000000" w:firstRow="0" w:lastRow="0" w:firstColumn="1" w:lastColumn="0" w:oddVBand="0" w:evenVBand="0" w:oddHBand="0" w:evenHBand="0" w:firstRowFirstColumn="0" w:firstRowLastColumn="0" w:lastRowFirstColumn="0" w:lastRowLastColumn="0"/>
-            <w:tcW w:w="1822" w:type="dxa"/>
-            <w:vAlign w:val="center"/>
-          </w:tcPr>
-          <w:p>
-            <w:pPr>
-              <w:jc w:val="center"/>
-              <w:rPr>
-                <w:lang w:val="fr-FR"/>
-              </w:rPr>
-            </w:pPr>
-          </w:p>
-        </w:tc>
-        <w:tc>
-          <w:tcPr>
-            <w:tcW w:w="3185" w:type="dxa"/>
-            <w:vAlign w:val="center"/>
-          </w:tcPr>
-          <w:p>
-            <w:pPr>
-              <w:jc w:val="center"/>
-              <w:cnfStyle w:val="000000000000" w:firstRow="0" w:lastRow="0" w:firstColumn="0" w:lastColumn="0" w:oddVBand="0" w:evenVBand="0" w:oddHBand="0" w:evenHBand="0" w:firstRowFirstColumn="0" w:firstRowLastColumn="0" w:lastRowFirstColumn="0" w:lastRowLastColumn="0"/>
-              <w:rPr>
-                <w:lang w:val="fr-FR"/>
-              </w:rPr>
-            </w:pPr>
-          </w:p>
-        </w:tc>
-        <w:tc>
-          <w:tcPr>
-            <w:tcW w:w="2381" w:type="dxa"/>
-            <w:vAlign w:val="center"/>
-          </w:tcPr>
-          <w:p>
-            <w:pPr>
-              <w:jc w:val="center"/>
-              <w:cnfStyle w:val="000000000000" w:firstRow="0" w:lastRow="0" w:firstColumn="0" w:lastColumn="0" w:oddVBand="0" w:evenVBand="0" w:oddHBand="0" w:evenHBand="0" w:firstRowFirstColumn="0" w:firstRowLastColumn="0" w:lastRowFirstColumn="0" w:lastRowLastColumn="0"/>
-              <w:rPr>
-                <w:lang w:val="fr-FR"/>
-              </w:rPr>
-            </w:pPr>
-          </w:p>
-        </w:tc>
-        <w:tc>
-          <w:tcPr>
-            <w:tcW w:w="1962" w:type="dxa"/>
-          </w:tcPr>
-          <w:p>
-            <w:pPr>
-              <w:jc w:val="center"/>
-              <w:cnfStyle w:val="000000000000" w:firstRow="0" w:lastRow="0" w:firstColumn="0" w:lastColumn="0" w:oddVBand="0" w:evenVBand="0" w:oddHBand="0" w:evenHBand="0" w:firstRowFirstColumn="0" w:firstRowLastColumn="0" w:lastRowFirstColumn="0" w:lastRowLastColumn="0"/>
-              <w:rPr>
-                <w:lang w:val="fr-FR"/>
-              </w:rPr>
-            </w:pPr>
-          </w:p>
-        </w:tc>
-      </w:tr>
-      <w:tr>
-        <w:trPr>
-          <w:cnfStyle w:val="000000100000" w:firstRow="0" w:lastRow="0" w:firstColumn="0" w:lastColumn="0" w:oddVBand="0" w:evenVBand="0" w:oddHBand="1" w:evenHBand="0" w:firstRowFirstColumn="0" w:firstRowLastColumn="0" w:lastRowFirstColumn="0" w:lastRowLastColumn="0"/>
-        </w:trPr>
-        <w:tc>
-          <w:tcPr>
-            <w:cnfStyle w:val="001000000000" w:firstRow="0" w:lastRow="0" w:firstColumn="1" w:lastColumn="0" w:oddVBand="0" w:evenVBand="0" w:oddHBand="0" w:evenHBand="0" w:firstRowFirstColumn="0" w:firstRowLastColumn="0" w:lastRowFirstColumn="0" w:lastRowLastColumn="0"/>
-            <w:tcW w:w="1822" w:type="dxa"/>
-            <w:vAlign w:val="center"/>
-          </w:tcPr>
-          <w:p>
-            <w:pPr>
-              <w:jc w:val="center"/>
-              <w:rPr>
-                <w:lang w:val="fr-FR"/>
-              </w:rPr>
-            </w:pPr>
-          </w:p>
-        </w:tc>
-        <w:tc>
-          <w:tcPr>
-            <w:tcW w:w="3185" w:type="dxa"/>
-            <w:vAlign w:val="center"/>
-          </w:tcPr>
-          <w:p>
-            <w:pPr>
-              <w:jc w:val="center"/>
-              <w:cnfStyle w:val="000000100000" w:firstRow="0" w:lastRow="0" w:firstColumn="0" w:lastColumn="0" w:oddVBand="0" w:evenVBand="0" w:oddHBand="1" w:evenHBand="0" w:firstRowFirstColumn="0" w:firstRowLastColumn="0" w:lastRowFirstColumn="0" w:lastRowLastColumn="0"/>
-              <w:rPr>
-                <w:lang w:val="fr-FR"/>
-              </w:rPr>
-            </w:pPr>
-          </w:p>
-        </w:tc>
-        <w:tc>
-          <w:tcPr>
-            <w:tcW w:w="2381" w:type="dxa"/>
-            <w:vAlign w:val="center"/>
-          </w:tcPr>
-          <w:p>
-            <w:pPr>
-              <w:jc w:val="center"/>
-              <w:cnfStyle w:val="000000100000" w:firstRow="0" w:lastRow="0" w:firstColumn="0" w:lastColumn="0" w:oddVBand="0" w:evenVBand="0" w:oddHBand="1" w:evenHBand="0" w:firstRowFirstColumn="0" w:firstRowLastColumn="0" w:lastRowFirstColumn="0" w:lastRowLastColumn="0"/>
-              <w:rPr>
-                <w:lang w:val="fr-FR"/>
-              </w:rPr>
-            </w:pPr>
-          </w:p>
-        </w:tc>
-        <w:tc>
-          <w:tcPr>
-            <w:tcW w:w="1962" w:type="dxa"/>
-          </w:tcPr>
-          <w:p>
-            <w:pPr>
-              <w:jc w:val="center"/>
-              <w:cnfStyle w:val="000000100000" w:firstRow="0" w:lastRow="0" w:firstColumn="0" w:lastColumn="0" w:oddVBand="0" w:evenVBand="0" w:oddHBand="1" w:evenHBand="0" w:firstRowFirstColumn="0" w:firstRowLastColumn="0" w:lastRowFirstColumn="0" w:lastRowLastColumn="0"/>
-              <w:rPr>
-                <w:lang w:val="fr-FR"/>
-              </w:rPr>
-            </w:pPr>
-          </w:p>
-        </w:tc>
-      </w:tr>
-      <w:tr>
-        <w:tc>
-          <w:tcPr>
-            <w:cnfStyle w:val="001000000000" w:firstRow="0" w:lastRow="0" w:firstColumn="1" w:lastColumn="0" w:oddVBand="0" w:evenVBand="0" w:oddHBand="0" w:evenHBand="0" w:firstRowFirstColumn="0" w:firstRowLastColumn="0" w:lastRowFirstColumn="0" w:lastRowLastColumn="0"/>
-            <w:tcW w:w="1822" w:type="dxa"/>
-            <w:vAlign w:val="center"/>
-          </w:tcPr>
-          <w:p>
-            <w:pPr>
-              <w:jc w:val="center"/>
-              <w:rPr>
-                <w:lang w:val="fr-FR"/>
-              </w:rPr>
-            </w:pPr>
-          </w:p>
-        </w:tc>
-        <w:tc>
-          <w:tcPr>
-            <w:tcW w:w="3185" w:type="dxa"/>
-            <w:vAlign w:val="center"/>
-          </w:tcPr>
-          <w:p>
-            <w:pPr>
-              <w:jc w:val="center"/>
-              <w:cnfStyle w:val="000000000000" w:firstRow="0" w:lastRow="0" w:firstColumn="0" w:lastColumn="0" w:oddVBand="0" w:evenVBand="0" w:oddHBand="0" w:evenHBand="0" w:firstRowFirstColumn="0" w:firstRowLastColumn="0" w:lastRowFirstColumn="0" w:lastRowLastColumn="0"/>
-              <w:rPr>
-                <w:lang w:val="fr-FR"/>
-              </w:rPr>
-            </w:pPr>
-          </w:p>
-        </w:tc>
-        <w:tc>
-          <w:tcPr>
-            <w:tcW w:w="2381" w:type="dxa"/>
-            <w:vAlign w:val="center"/>
-          </w:tcPr>
-          <w:p>
-            <w:pPr>
-              <w:jc w:val="center"/>
-              <w:cnfStyle w:val="000000000000" w:firstRow="0" w:lastRow="0" w:firstColumn="0" w:lastColumn="0" w:oddVBand="0" w:evenVBand="0" w:oddHBand="0" w:evenHBand="0" w:firstRowFirstColumn="0" w:firstRowLastColumn="0" w:lastRowFirstColumn="0" w:lastRowLastColumn="0"/>
-              <w:rPr>
-                <w:lang w:val="fr-FR"/>
-              </w:rPr>
-            </w:pPr>
-          </w:p>
-        </w:tc>
-        <w:tc>
-          <w:tcPr>
-            <w:tcW w:w="1962" w:type="dxa"/>
-          </w:tcPr>
-          <w:p>
-            <w:pPr>
-              <w:jc w:val="center"/>
-              <w:cnfStyle w:val="000000000000" w:firstRow="0" w:lastRow="0" w:firstColumn="0" w:lastColumn="0" w:oddVBand="0" w:evenVBand="0" w:oddHBand="0" w:evenHBand="0" w:firstRowFirstColumn="0" w:firstRowLastColumn="0" w:lastRowFirstColumn="0" w:lastRowLastColumn="0"/>
-              <w:rPr>
-                <w:lang w:val="fr-FR"/>
-              </w:rPr>
-            </w:pPr>
-          </w:p>
-        </w:tc>
-      </w:tr>
-      <w:tr>
-        <w:trPr>
-          <w:cnfStyle w:val="000000100000" w:firstRow="0" w:lastRow="0" w:firstColumn="0" w:lastColumn="0" w:oddVBand="0" w:evenVBand="0" w:oddHBand="1" w:evenHBand="0" w:firstRowFirstColumn="0" w:firstRowLastColumn="0" w:lastRowFirstColumn="0" w:lastRowLastColumn="0"/>
-        </w:trPr>
-        <w:tc>
-          <w:tcPr>
-            <w:cnfStyle w:val="001000000000" w:firstRow="0" w:lastRow="0" w:firstColumn="1" w:lastColumn="0" w:oddVBand="0" w:evenVBand="0" w:oddHBand="0" w:evenHBand="0" w:firstRowFirstColumn="0" w:firstRowLastColumn="0" w:lastRowFirstColumn="0" w:lastRowLastColumn="0"/>
-            <w:tcW w:w="1822" w:type="dxa"/>
-            <w:vAlign w:val="center"/>
-          </w:tcPr>
-          <w:p>
-            <w:pPr>
-              <w:jc w:val="center"/>
-              <w:rPr>
-                <w:lang w:val="fr-FR"/>
-              </w:rPr>
-            </w:pPr>
-          </w:p>
-        </w:tc>
-        <w:tc>
-          <w:tcPr>
-            <w:tcW w:w="3185" w:type="dxa"/>
-            <w:vAlign w:val="center"/>
-          </w:tcPr>
-          <w:p>
-            <w:pPr>
-              <w:jc w:val="center"/>
-              <w:cnfStyle w:val="000000100000" w:firstRow="0" w:lastRow="0" w:firstColumn="0" w:lastColumn="0" w:oddVBand="0" w:evenVBand="0" w:oddHBand="1" w:evenHBand="0" w:firstRowFirstColumn="0" w:firstRowLastColumn="0" w:lastRowFirstColumn="0" w:lastRowLastColumn="0"/>
-              <w:rPr>
-                <w:lang w:val="fr-FR"/>
-              </w:rPr>
-            </w:pPr>
-          </w:p>
-        </w:tc>
-        <w:tc>
-          <w:tcPr>
-            <w:tcW w:w="2381" w:type="dxa"/>
-            <w:vAlign w:val="center"/>
-          </w:tcPr>
-          <w:p>
-            <w:pPr>
-              <w:jc w:val="center"/>
-              <w:cnfStyle w:val="000000100000" w:firstRow="0" w:lastRow="0" w:firstColumn="0" w:lastColumn="0" w:oddVBand="0" w:evenVBand="0" w:oddHBand="1" w:evenHBand="0" w:firstRowFirstColumn="0" w:firstRowLastColumn="0" w:lastRowFirstColumn="0" w:lastRowLastColumn="0"/>
-              <w:rPr>
-                <w:lang w:val="fr-FR"/>
-              </w:rPr>
-            </w:pPr>
-          </w:p>
-        </w:tc>
-        <w:tc>
-          <w:tcPr>
-            <w:tcW w:w="1962" w:type="dxa"/>
-          </w:tcPr>
-          <w:p>
-            <w:pPr>
-              <w:jc w:val="center"/>
-              <w:cnfStyle w:val="000000100000" w:firstRow="0" w:lastRow="0" w:firstColumn="0" w:lastColumn="0" w:oddVBand="0" w:evenVBand="0" w:oddHBand="1" w:evenHBand="0" w:firstRowFirstColumn="0" w:firstRowLastColumn="0" w:lastRowFirstColumn="0" w:lastRowLastColumn="0"/>
-              <w:rPr>
-                <w:lang w:val="fr-FR"/>
-              </w:rPr>
-            </w:pPr>
-          </w:p>
-        </w:tc>
-      </w:tr>
-      <w:tr>
-        <w:tc>
-          <w:tcPr>
-            <w:cnfStyle w:val="001000000000" w:firstRow="0" w:lastRow="0" w:firstColumn="1" w:lastColumn="0" w:oddVBand="0" w:evenVBand="0" w:oddHBand="0" w:evenHBand="0" w:firstRowFirstColumn="0" w:firstRowLastColumn="0" w:lastRowFirstColumn="0" w:lastRowLastColumn="0"/>
-            <w:tcW w:w="1822" w:type="dxa"/>
-            <w:vAlign w:val="center"/>
-          </w:tcPr>
-          <w:p>
-            <w:pPr>
-              <w:jc w:val="center"/>
-              <w:rPr>
-                <w:lang w:val="fr-FR"/>
-              </w:rPr>
-            </w:pPr>
-          </w:p>
-        </w:tc>
-        <w:tc>
-          <w:tcPr>
-            <w:tcW w:w="3185" w:type="dxa"/>
-            <w:vAlign w:val="center"/>
-          </w:tcPr>
-          <w:p>
-            <w:pPr>
-              <w:jc w:val="center"/>
-              <w:cnfStyle w:val="000000000000" w:firstRow="0" w:lastRow="0" w:firstColumn="0" w:lastColumn="0" w:oddVBand="0" w:evenVBand="0" w:oddHBand="0" w:evenHBand="0" w:firstRowFirstColumn="0" w:firstRowLastColumn="0" w:lastRowFirstColumn="0" w:lastRowLastColumn="0"/>
-              <w:rPr>
-                <w:lang w:val="fr-FR"/>
-              </w:rPr>
-            </w:pPr>
-          </w:p>
-        </w:tc>
-        <w:tc>
-          <w:tcPr>
-            <w:tcW w:w="2381" w:type="dxa"/>
-            <w:vAlign w:val="center"/>
-          </w:tcPr>
-          <w:p>
-            <w:pPr>
-              <w:jc w:val="center"/>
-              <w:cnfStyle w:val="000000000000" w:firstRow="0" w:lastRow="0" w:firstColumn="0" w:lastColumn="0" w:oddVBand="0" w:evenVBand="0" w:oddHBand="0" w:evenHBand="0" w:firstRowFirstColumn="0" w:firstRowLastColumn="0" w:lastRowFirstColumn="0" w:lastRowLastColumn="0"/>
-              <w:rPr>
-                <w:lang w:val="fr-FR"/>
-              </w:rPr>
-            </w:pPr>
-          </w:p>
-        </w:tc>
-        <w:tc>
-          <w:tcPr>
-            <w:tcW w:w="1962" w:type="dxa"/>
-          </w:tcPr>
-          <w:p>
-            <w:pPr>
-              <w:jc w:val="center"/>
-              <w:cnfStyle w:val="000000000000" w:firstRow="0" w:lastRow="0" w:firstColumn="0" w:lastColumn="0" w:oddVBand="0" w:evenVBand="0" w:oddHBand="0" w:evenHBand="0" w:firstRowFirstColumn="0" w:firstRowLastColumn="0" w:lastRowFirstColumn="0" w:lastRowLastColumn="0"/>
-              <w:rPr>
-                <w:lang w:val="fr-FR"/>
-              </w:rPr>
-            </w:pPr>
-          </w:p>
-        </w:tc>
-      </w:tr>
     </w:tbl>
     <w:p>
       <w:pPr>
@@ -2069,265 +1770,265 @@
         <w:jc w:val="both"/>
       </w:pPr>
       <w:r>
+        <w:t xml:space="preserve">Valueof, </w:t>
+      </w:r>
+      <w:r>
+        <w:t>of, GetInstance, NewInstance,Gettype,newtype</w:t>
+      </w:r>
+    </w:p>
+    <w:p>
+      <w:pPr>
+        <w:pStyle w:val="Heading1"/>
+      </w:pPr>
+      <w:r>
         <w:lastRenderedPageBreak/>
-        <w:t xml:space="preserve">Valueof, </w:t>
-      </w:r>
-      <w:r>
-        <w:t>of, GetInstance, NewInstance,Gettype,newtype</w:t>
+        <w:t>Item2 Builder Pattern:</w:t>
+      </w:r>
+    </w:p>
+    <w:p>
+      <w:pPr>
+        <w:pStyle w:val="Heading2"/>
+        <w:jc w:val="both"/>
+      </w:pPr>
+      <w:r>
+        <w:t>Telescoping constructor pattern:</w:t>
+      </w:r>
+    </w:p>
+    <w:p>
+      <w:pPr>
+        <w:jc w:val="both"/>
+        <w:rPr>
+          <w:lang w:val="fr-FR"/>
+        </w:rPr>
+      </w:pPr>
+      <w:r>
+        <w:rPr>
+          <w:lang w:val="fr-FR"/>
+        </w:rPr>
+        <w:t>D</w:t>
+      </w:r>
+      <w:r>
+        <w:rPr>
+          <w:lang w:val="fr-FR"/>
+        </w:rPr>
+        <w:t>é</w:t>
+      </w:r>
+      <w:r>
+        <w:rPr>
+          <w:lang w:val="fr-FR"/>
+        </w:rPr>
+        <w:t xml:space="preserve">clarer simplement </w:t>
+      </w:r>
+      <w:r>
+        <w:rPr>
+          <w:lang w:val="fr-FR"/>
+        </w:rPr>
+        <w:t>plusieurs constructeur ; exemple 6 champs</w:t>
+      </w:r>
+      <w:r>
+        <w:rPr>
+          <w:lang w:val="fr-FR"/>
+        </w:rPr>
+        <w:t>; 5 constru</w:t>
+      </w:r>
+      <w:r>
+        <w:rPr>
+          <w:lang w:val="fr-FR"/>
+        </w:rPr>
+        <w:t>cteur</w:t>
+      </w:r>
+      <w:r>
+        <w:rPr>
+          <w:lang w:val="fr-FR"/>
+        </w:rPr>
+        <w:t>s (2champ, 3champs,4champs,5champs,6champs)</w:t>
+      </w:r>
+    </w:p>
+    <w:p>
+      <w:pPr>
+        <w:pStyle w:val="Heading2"/>
+        <w:jc w:val="both"/>
+        <w:rPr>
+          <w:lang w:val="fr-FR"/>
+        </w:rPr>
+      </w:pPr>
+      <w:r>
+        <w:rPr>
+          <w:lang w:val="fr-FR"/>
+        </w:rPr>
+        <w:t>JavaBeans pattern :</w:t>
+      </w:r>
+    </w:p>
+    <w:p>
+      <w:pPr>
+        <w:jc w:val="both"/>
+        <w:rPr>
+          <w:lang w:val="fr-FR"/>
+        </w:rPr>
+      </w:pPr>
+      <w:r>
+        <w:rPr>
+          <w:lang w:val="fr-FR"/>
+        </w:rPr>
+        <w:t xml:space="preserve">Donner des valeurs par </w:t>
+      </w:r>
+      <w:r>
+        <w:rPr>
+          <w:lang w:val="fr-FR"/>
+        </w:rPr>
+        <w:t>défaut</w:t>
+      </w:r>
+      <w:r>
+        <w:rPr>
+          <w:lang w:val="fr-FR"/>
+        </w:rPr>
+        <w:t xml:space="preserve"> à chaque attributs, puis lors de a déclaration utiliser les setters pour modifier les valeurs.</w:t>
+      </w:r>
+      <w:r>
+        <w:rPr>
+          <w:lang w:val="fr-FR"/>
+        </w:rPr>
+        <w:t xml:space="preserve"> </w:t>
+      </w:r>
+    </w:p>
+    <w:p>
+      <w:pPr>
+        <w:jc w:val="both"/>
+        <w:rPr>
+          <w:lang w:val="fr-FR"/>
+        </w:rPr>
+      </w:pPr>
+      <w:r>
+        <w:rPr>
+          <w:rStyle w:val="Heading2Char"/>
+          <w:lang w:val="fr-FR"/>
+        </w:rPr>
+        <w:t>Builder Pattern</w:t>
+      </w:r>
+      <w:r>
+        <w:rPr>
+          <w:lang w:val="fr-FR"/>
+        </w:rPr>
+        <w:t xml:space="preserve"> : combiner entre les deux méthodes précédentes : CAD : créer une classe static interne, initialiser le constructeur avec les </w:t>
+      </w:r>
+      <w:r>
+        <w:rPr>
+          <w:lang w:val="fr-FR"/>
+        </w:rPr>
+        <w:t>valeurs</w:t>
+      </w:r>
+      <w:r>
+        <w:rPr>
+          <w:lang w:val="fr-FR"/>
+        </w:rPr>
+        <w:t xml:space="preserve"> à 0, puis créer des méthodes qui retourne la classe et qui initialise un champs, puis créer une méthode qui retourne la classe initiale</w:t>
+      </w:r>
+      <w:r>
+        <w:rPr>
+          <w:lang w:val="fr-FR"/>
+        </w:rPr>
+        <w:t xml:space="preserve"> en utilisant le constructeur privé de la classe parent</w:t>
+      </w:r>
+      <w:r>
+        <w:rPr>
+          <w:lang w:val="fr-FR"/>
+        </w:rPr>
+        <w:t>.</w:t>
+      </w:r>
+    </w:p>
+    <w:p>
+      <w:pPr>
+        <w:jc w:val="both"/>
+        <w:rPr>
+          <w:lang w:val="fr-FR"/>
+        </w:rPr>
+      </w:pPr>
+      <w:r>
+        <w:rPr>
+          <w:lang w:val="fr-FR"/>
+        </w:rPr>
+        <w:t>Et créer un const</w:t>
+      </w:r>
+      <w:r>
+        <w:rPr>
+          <w:lang w:val="fr-FR"/>
+        </w:rPr>
+        <w:t>r</w:t>
+      </w:r>
+      <w:r>
+        <w:rPr>
+          <w:lang w:val="fr-FR"/>
+        </w:rPr>
+        <w:t>ucteur privé basé sur la classe interne</w:t>
+      </w:r>
+      <w:r>
+        <w:rPr>
+          <w:lang w:val="fr-FR"/>
+        </w:rPr>
+        <w:t>.</w:t>
+      </w:r>
+    </w:p>
+    <w:p>
+      <w:pPr>
+        <w:jc w:val="both"/>
+        <w:rPr>
+          <w:lang w:val="fr-FR"/>
+        </w:rPr>
+      </w:pPr>
+      <w:r>
+        <w:rPr>
+          <w:lang w:val="fr-FR"/>
+        </w:rPr>
+        <w:t xml:space="preserve">En résumé, le modèle Builder est un bon choix lors de la conception de classes dont les constructeurs auraient plus d'une poignée de paramètres, en particulier si la plupart de ces paramètres sont facultatifs. Le code client est beaucoup plus facile à lire et à écrire avec les </w:t>
+      </w:r>
+      <w:r>
+        <w:rPr>
+          <w:lang w:val="fr-FR"/>
+        </w:rPr>
+        <w:t>Builder</w:t>
+      </w:r>
+      <w:r>
+        <w:rPr>
+          <w:lang w:val="fr-FR"/>
+        </w:rPr>
+        <w:t xml:space="preserve"> qu'avec le modèle de constructeur télescopique traditionnel, et les </w:t>
+      </w:r>
+      <w:r>
+        <w:rPr>
+          <w:lang w:val="fr-FR"/>
+        </w:rPr>
+        <w:t>Builder</w:t>
+      </w:r>
+      <w:r>
+        <w:rPr>
+          <w:lang w:val="fr-FR"/>
+        </w:rPr>
+        <w:t xml:space="preserve"> sont beaucoup plus sûrs que JavaBeans</w:t>
+      </w:r>
+      <w:r>
+        <w:rPr>
+          <w:lang w:val="fr-FR"/>
+        </w:rPr>
+        <w:t>.</w:t>
       </w:r>
     </w:p>
     <w:p>
       <w:pPr>
         <w:pStyle w:val="Heading1"/>
-      </w:pPr>
-      <w:r>
-        <w:t>Item2 Builder Pattern:</w:t>
+        <w:rPr>
+          <w:lang w:val="fr-FR"/>
+        </w:rPr>
+      </w:pPr>
+      <w:r>
+        <w:rPr>
+          <w:lang w:val="fr-FR"/>
+        </w:rPr>
+        <w:t>Item 3 : Singleton</w:t>
       </w:r>
     </w:p>
     <w:p>
       <w:pPr>
         <w:pStyle w:val="Heading2"/>
-        <w:jc w:val="both"/>
-      </w:pPr>
-      <w:r>
-        <w:t>Telescoping constructor pattern:</w:t>
-      </w:r>
-    </w:p>
-    <w:p>
-      <w:pPr>
-        <w:jc w:val="both"/>
-        <w:rPr>
-          <w:lang w:val="fr-FR"/>
-        </w:rPr>
-      </w:pPr>
-      <w:r>
-        <w:rPr>
-          <w:lang w:val="fr-FR"/>
-        </w:rPr>
-        <w:t>D</w:t>
-      </w:r>
-      <w:r>
-        <w:rPr>
-          <w:lang w:val="fr-FR"/>
-        </w:rPr>
-        <w:t>é</w:t>
-      </w:r>
-      <w:r>
-        <w:rPr>
-          <w:lang w:val="fr-FR"/>
-        </w:rPr>
-        <w:t xml:space="preserve">clarer simplement </w:t>
-      </w:r>
-      <w:r>
-        <w:rPr>
-          <w:lang w:val="fr-FR"/>
-        </w:rPr>
-        <w:t>plusieurs constructeur ; exemple 6 champs</w:t>
-      </w:r>
-      <w:r>
-        <w:rPr>
-          <w:lang w:val="fr-FR"/>
-        </w:rPr>
-        <w:t>; 5 constru</w:t>
-      </w:r>
-      <w:r>
-        <w:rPr>
-          <w:lang w:val="fr-FR"/>
-        </w:rPr>
-        <w:t>cteur</w:t>
-      </w:r>
-      <w:r>
-        <w:rPr>
-          <w:lang w:val="fr-FR"/>
-        </w:rPr>
-        <w:t>s (2champ, 3champs,4champs,5champs,6champs)</w:t>
-      </w:r>
-    </w:p>
-    <w:p>
-      <w:pPr>
-        <w:pStyle w:val="Heading2"/>
-        <w:jc w:val="both"/>
-        <w:rPr>
-          <w:lang w:val="fr-FR"/>
-        </w:rPr>
-      </w:pPr>
-      <w:r>
-        <w:rPr>
-          <w:lang w:val="fr-FR"/>
-        </w:rPr>
-        <w:t>JavaBeans pattern :</w:t>
-      </w:r>
-    </w:p>
-    <w:p>
-      <w:pPr>
-        <w:jc w:val="both"/>
-        <w:rPr>
-          <w:lang w:val="fr-FR"/>
-        </w:rPr>
-      </w:pPr>
-      <w:r>
-        <w:rPr>
-          <w:lang w:val="fr-FR"/>
-        </w:rPr>
-        <w:t xml:space="preserve">Donner des valeurs par </w:t>
-      </w:r>
-      <w:r>
-        <w:rPr>
-          <w:lang w:val="fr-FR"/>
-        </w:rPr>
-        <w:t>défaut</w:t>
-      </w:r>
-      <w:r>
-        <w:rPr>
-          <w:lang w:val="fr-FR"/>
-        </w:rPr>
-        <w:t xml:space="preserve"> à chaque attributs, puis lors de a déclaration utiliser les setters pour modifier les valeurs.</w:t>
-      </w:r>
-      <w:r>
-        <w:rPr>
-          <w:lang w:val="fr-FR"/>
-        </w:rPr>
-        <w:t xml:space="preserve"> </w:t>
-      </w:r>
-    </w:p>
-    <w:p>
-      <w:pPr>
-        <w:jc w:val="both"/>
-        <w:rPr>
-          <w:lang w:val="fr-FR"/>
-        </w:rPr>
-      </w:pPr>
-      <w:r>
-        <w:rPr>
-          <w:rStyle w:val="Heading2Char"/>
-          <w:lang w:val="fr-FR"/>
-        </w:rPr>
-        <w:t>Builder Pattern</w:t>
-      </w:r>
-      <w:r>
-        <w:rPr>
-          <w:lang w:val="fr-FR"/>
-        </w:rPr>
-        <w:t xml:space="preserve"> : combiner entre les deux méthodes précédentes : CAD : créer une classe static interne, initialiser le constructeur avec les </w:t>
-      </w:r>
-      <w:r>
-        <w:rPr>
-          <w:lang w:val="fr-FR"/>
-        </w:rPr>
-        <w:t>valeurs</w:t>
-      </w:r>
-      <w:r>
-        <w:rPr>
-          <w:lang w:val="fr-FR"/>
-        </w:rPr>
-        <w:t xml:space="preserve"> à 0, puis créer des méthodes qui retourne la classe et qui initialise un champs, puis créer une méthode qui retourne la classe initiale</w:t>
-      </w:r>
-      <w:r>
-        <w:rPr>
-          <w:lang w:val="fr-FR"/>
-        </w:rPr>
-        <w:t xml:space="preserve"> en utilisant le constructeur privé de la classe parent</w:t>
-      </w:r>
-      <w:r>
-        <w:rPr>
-          <w:lang w:val="fr-FR"/>
-        </w:rPr>
-        <w:t>.</w:t>
-      </w:r>
-    </w:p>
-    <w:p>
-      <w:pPr>
-        <w:jc w:val="both"/>
-        <w:rPr>
-          <w:lang w:val="fr-FR"/>
-        </w:rPr>
-      </w:pPr>
-      <w:r>
-        <w:rPr>
-          <w:lang w:val="fr-FR"/>
-        </w:rPr>
-        <w:t>Et créer un const</w:t>
-      </w:r>
-      <w:r>
-        <w:rPr>
-          <w:lang w:val="fr-FR"/>
-        </w:rPr>
-        <w:t>r</w:t>
-      </w:r>
-      <w:r>
-        <w:rPr>
-          <w:lang w:val="fr-FR"/>
-        </w:rPr>
-        <w:t>ucteur privé basé sur la classe interne</w:t>
-      </w:r>
-      <w:r>
-        <w:rPr>
-          <w:lang w:val="fr-FR"/>
-        </w:rPr>
-        <w:t>.</w:t>
-      </w:r>
-    </w:p>
-    <w:p>
-      <w:pPr>
-        <w:jc w:val="both"/>
-        <w:rPr>
-          <w:lang w:val="fr-FR"/>
-        </w:rPr>
-      </w:pPr>
-      <w:r>
-        <w:rPr>
-          <w:lang w:val="fr-FR"/>
-        </w:rPr>
-        <w:t xml:space="preserve">En résumé, le modèle Builder est un bon choix lors de la conception de classes dont les constructeurs auraient plus d'une poignée de paramètres, en particulier si la plupart de ces paramètres sont facultatifs. Le code client est beaucoup plus facile à lire et à écrire avec les </w:t>
-      </w:r>
-      <w:r>
-        <w:rPr>
-          <w:lang w:val="fr-FR"/>
-        </w:rPr>
-        <w:t>Builder</w:t>
-      </w:r>
-      <w:r>
-        <w:rPr>
-          <w:lang w:val="fr-FR"/>
-        </w:rPr>
-        <w:t xml:space="preserve"> qu'avec le modèle de constructeur télescopique traditionnel, et les </w:t>
-      </w:r>
-      <w:r>
-        <w:rPr>
-          <w:lang w:val="fr-FR"/>
-        </w:rPr>
-        <w:t>Builder</w:t>
-      </w:r>
-      <w:r>
-        <w:rPr>
-          <w:lang w:val="fr-FR"/>
-        </w:rPr>
-        <w:t xml:space="preserve"> sont beaucoup plus sûrs que JavaBeans</w:t>
-      </w:r>
-      <w:r>
-        <w:rPr>
-          <w:lang w:val="fr-FR"/>
-        </w:rPr>
-        <w:t>.</w:t>
-      </w:r>
-    </w:p>
-    <w:p>
-      <w:pPr>
-        <w:pStyle w:val="Heading1"/>
-        <w:rPr>
-          <w:lang w:val="fr-FR"/>
-        </w:rPr>
-      </w:pPr>
-      <w:r>
-        <w:rPr>
-          <w:lang w:val="fr-FR"/>
-        </w:rPr>
-        <w:t>Item 3 : Singleton</w:t>
-      </w:r>
-    </w:p>
-    <w:p>
-      <w:pPr>
-        <w:pStyle w:val="Heading2"/>
         <w:rPr>
           <w:lang w:val="fr-FR"/>
         </w:rPr>
@@ -2398,7 +2099,19 @@
         <w:rPr>
           <w:lang w:val="fr-FR"/>
         </w:rPr>
-        <w:t xml:space="preserve"> un static final class en interne avec ce constructeur. (</w:t>
+        <w:t xml:space="preserve"> un static final </w:t>
+      </w:r>
+      <w:r>
+        <w:rPr>
+          <w:lang w:val="fr-FR"/>
+        </w:rPr>
+        <w:t>attribut</w:t>
+      </w:r>
+      <w:r>
+        <w:rPr>
+          <w:lang w:val="fr-FR"/>
+        </w:rPr>
+        <w:t xml:space="preserve"> en interne avec ce constructeur. (</w:t>
       </w:r>
       <w:r>
         <w:rPr>
@@ -2480,21 +2193,45 @@
         <w:rPr>
           <w:lang w:val="fr-FR"/>
         </w:rPr>
-        <w:t xml:space="preserve">(faciliter la personnalisation de l’utilisation(unique instance pour chaque thread), </w:t>
-      </w:r>
-    </w:p>
-    <w:p>
-      <w:pPr>
-        <w:jc w:val="both"/>
-        <w:rPr>
-          <w:lang w:val="fr-FR"/>
-        </w:rPr>
-      </w:pPr>
-      <w:r>
-        <w:rPr>
-          <w:lang w:val="fr-FR"/>
-        </w:rPr>
-        <w:t xml:space="preserve">Afin d’éviter que un autre </w:t>
+        <w:t>(faciliter la personnalisation de l’utilisation</w:t>
+      </w:r>
+      <w:r>
+        <w:rPr>
+          <w:lang w:val="fr-FR"/>
+        </w:rPr>
+        <w:t xml:space="preserve"> </w:t>
+      </w:r>
+      <w:r>
+        <w:rPr>
+          <w:lang w:val="fr-FR"/>
+        </w:rPr>
+        <w:t xml:space="preserve">(unique instance pour chaque thread), </w:t>
+      </w:r>
+    </w:p>
+    <w:p>
+      <w:pPr>
+        <w:jc w:val="both"/>
+        <w:rPr>
+          <w:lang w:val="fr-FR"/>
+        </w:rPr>
+      </w:pPr>
+      <w:r>
+        <w:rPr>
+          <w:lang w:val="fr-FR"/>
+        </w:rPr>
+        <w:t>Afin d’éviter qu</w:t>
+      </w:r>
+      <w:r>
+        <w:rPr>
+          <w:lang w:val="fr-FR"/>
+        </w:rPr>
+        <w:t>’</w:t>
+      </w:r>
+      <w:r>
+        <w:rPr>
+          <w:lang w:val="fr-FR"/>
+        </w:rPr>
+        <w:t xml:space="preserve">un autre </w:t>
       </w:r>
       <w:r>
         <w:rPr>
@@ -2530,7 +2267,19 @@
         <w:rPr>
           <w:lang w:val="fr-FR"/>
         </w:rPr>
-        <w:t xml:space="preserve">thode readresolve() qui va </w:t>
+        <w:t xml:space="preserve">thode </w:t>
+      </w:r>
+      <w:r>
+        <w:rPr>
+          <w:lang w:val="fr-FR"/>
+        </w:rPr>
+        <w:t>readresolve (</w:t>
+      </w:r>
+      <w:r>
+        <w:rPr>
+          <w:lang w:val="fr-FR"/>
+        </w:rPr>
+        <w:t xml:space="preserve">) qui va </w:t>
       </w:r>
       <w:r>
         <w:rPr>
@@ -2556,7 +2305,13 @@
         <w:rPr>
           <w:lang w:val="fr-FR"/>
         </w:rPr>
-        <w:t xml:space="preserve">3- la meilleur approche est d’utiliser une </w:t>
+        <w:t>3 - La meilleure</w:t>
+      </w:r>
+      <w:r>
+        <w:rPr>
+          <w:lang w:val="fr-FR"/>
+        </w:rPr>
+        <w:t xml:space="preserve"> approche est d’utiliser une </w:t>
       </w:r>
       <w:r>
         <w:rPr>
@@ -2568,7 +2323,13 @@
         <w:rPr>
           <w:lang w:val="fr-FR"/>
         </w:rPr>
-        <w:t xml:space="preserve"> avec un seul élement.</w:t>
+        <w:t xml:space="preserve"> avec un seul élé</w:t>
+      </w:r>
+      <w:r>
+        <w:rPr>
+          <w:lang w:val="fr-FR"/>
+        </w:rPr>
+        <w:t>ment.</w:t>
       </w:r>
       <w:r>
         <w:rPr>
@@ -2580,7 +2341,13 @@
         <w:rPr>
           <w:lang w:val="fr-FR"/>
         </w:rPr>
-        <w:t>car elle</w:t>
+        <w:t>C</w:t>
+      </w:r>
+      <w:r>
+        <w:rPr>
+          <w:lang w:val="fr-FR"/>
+        </w:rPr>
+        <w:t>ar elle</w:t>
       </w:r>
       <w:r>
         <w:rPr>
@@ -2716,7 +2483,31 @@
         <w:rPr>
           <w:lang w:val="fr-FR"/>
         </w:rPr>
-        <w:t xml:space="preserve"> des immutable classe.</w:t>
+        <w:t xml:space="preserve"> des immutable</w:t>
+      </w:r>
+      <w:r>
+        <w:rPr>
+          <w:lang w:val="fr-FR"/>
+        </w:rPr>
+        <w:t>s</w:t>
+      </w:r>
+      <w:r>
+        <w:rPr>
+          <w:lang w:val="fr-FR"/>
+        </w:rPr>
+        <w:t xml:space="preserve"> classe</w:t>
+      </w:r>
+      <w:r>
+        <w:rPr>
+          <w:lang w:val="fr-FR"/>
+        </w:rPr>
+        <w:t>s</w:t>
+      </w:r>
+      <w:r>
+        <w:rPr>
+          <w:lang w:val="fr-FR"/>
+        </w:rPr>
+        <w:t>.</w:t>
       </w:r>
     </w:p>
     <w:p>
@@ -2805,7 +2596,19 @@
         <w:rPr>
           <w:lang w:val="fr-FR"/>
         </w:rPr>
-        <w:t>Item 6 : eliminate obsolute object</w:t>
+        <w:t xml:space="preserve">Item 6 : </w:t>
+      </w:r>
+      <w:r>
+        <w:rPr>
+          <w:lang w:val="fr-FR"/>
+        </w:rPr>
+        <w:t>E</w:t>
+      </w:r>
+      <w:r>
+        <w:rPr>
+          <w:lang w:val="fr-FR"/>
+        </w:rPr>
+        <w:t>liminate obsolute object</w:t>
       </w:r>
     </w:p>
     <w:p>
@@ -2914,21 +2717,57 @@
         <w:rPr>
           <w:lang w:val="fr-FR"/>
         </w:rPr>
-        <w:t>turner le meme entier.</w:t>
-      </w:r>
-    </w:p>
-    <w:p>
-      <w:pPr>
-        <w:jc w:val="both"/>
-        <w:rPr>
-          <w:lang w:val="fr-FR"/>
-        </w:rPr>
-      </w:pPr>
-      <w:r>
-        <w:rPr>
-          <w:lang w:val="fr-FR"/>
-        </w:rPr>
-        <w:t xml:space="preserve">Le contraire n’est pas obigatoire mais il peut améliorer les performances des </w:t>
+        <w:t>t</w:t>
+      </w:r>
+      <w:r>
+        <w:rPr>
+          <w:lang w:val="fr-FR"/>
+        </w:rPr>
+        <w:t>o</w:t>
+      </w:r>
+      <w:r>
+        <w:rPr>
+          <w:lang w:val="fr-FR"/>
+        </w:rPr>
+        <w:t>urner le m</w:t>
+      </w:r>
+      <w:r>
+        <w:rPr>
+          <w:lang w:val="fr-FR"/>
+        </w:rPr>
+        <w:t>ê</w:t>
+      </w:r>
+      <w:r>
+        <w:rPr>
+          <w:lang w:val="fr-FR"/>
+        </w:rPr>
+        <w:t>me entier.</w:t>
+      </w:r>
+    </w:p>
+    <w:p>
+      <w:pPr>
+        <w:jc w:val="both"/>
+        <w:rPr>
+          <w:lang w:val="fr-FR"/>
+        </w:rPr>
+      </w:pPr>
+      <w:r>
+        <w:rPr>
+          <w:lang w:val="fr-FR"/>
+        </w:rPr>
+        <w:t>Le contraire n’est pas ob</w:t>
+      </w:r>
+      <w:r>
+        <w:rPr>
+          <w:lang w:val="fr-FR"/>
+        </w:rPr>
+        <w:t>l</w:t>
+      </w:r>
+      <w:r>
+        <w:rPr>
+          <w:lang w:val="fr-FR"/>
+        </w:rPr>
+        <w:t xml:space="preserve">igatoire mais il peut améliorer les performances des </w:t>
       </w:r>
       <w:r>
         <w:rPr>
@@ -2982,7 +2821,55 @@
         <w:rPr>
           <w:lang w:val="fr-FR"/>
         </w:rPr>
-        <w:t xml:space="preserve">Dans les classes immutables on peut définir le hahcode au-dedans de la classe, si le cout de calcul du hashcode est important, ceci en déclarant le variable comme volatile, si le variable egale à 0, on calcule le hashcode sinon, on return le hashcode précédent. </w:t>
+        <w:t xml:space="preserve">Dans les classes immutables on peut définir le </w:t>
+      </w:r>
+      <w:r>
+        <w:rPr>
+          <w:lang w:val="fr-FR"/>
+        </w:rPr>
+        <w:t>hashcode</w:t>
+      </w:r>
+      <w:r>
+        <w:rPr>
+          <w:lang w:val="fr-FR"/>
+        </w:rPr>
+        <w:t xml:space="preserve"> au-dedans de la classe, si le cout de calcul du hashcode est important, ceci en déclarant le variable </w:t>
+      </w:r>
+      <w:r>
+        <w:rPr>
+          <w:lang w:val="fr-FR"/>
+        </w:rPr>
+        <w:t>comme volatile, si le variable é</w:t>
+      </w:r>
+      <w:r>
+        <w:rPr>
+          <w:lang w:val="fr-FR"/>
+        </w:rPr>
+        <w:t>gale à 0, on calcule le hashcode sinon, on ret</w:t>
+      </w:r>
+      <w:r>
+        <w:rPr>
+          <w:lang w:val="fr-FR"/>
+        </w:rPr>
+        <w:t>o</w:t>
+      </w:r>
+      <w:r>
+        <w:rPr>
+          <w:lang w:val="fr-FR"/>
+        </w:rPr>
+        <w:t>urn</w:t>
+      </w:r>
+      <w:r>
+        <w:rPr>
+          <w:lang w:val="fr-FR"/>
+        </w:rPr>
+        <w:t>e</w:t>
+      </w:r>
+      <w:r>
+        <w:rPr>
+          <w:lang w:val="fr-FR"/>
+        </w:rPr>
+        <w:t xml:space="preserve"> le hashcode précédent. </w:t>
       </w:r>
       <w:r>
         <w:rPr>
@@ -3142,6 +3029,11 @@
     </w:p>
     <w:p>
       <w:pPr>
+        <w:pStyle w:val="ListParagraph"/>
+        <w:numPr>
+          <w:ilvl w:val="0"/>
+          <w:numId w:val="14"/>
+        </w:numPr>
         <w:jc w:val="both"/>
         <w:rPr>
           <w:lang w:val="fr-FR" w:bidi="ar-DZ"/>
@@ -3151,12 +3043,18 @@
         <w:rPr>
           <w:lang w:val="fr-FR" w:bidi="ar-DZ"/>
         </w:rPr>
-        <w:t xml:space="preserve">A </w:t>
+        <w:t>La</w:t>
       </w:r>
       <w:r>
         <w:rPr>
           <w:lang w:val="fr-FR" w:bidi="ar-DZ"/>
         </w:rPr>
+        <w:t xml:space="preserve"> </w:t>
+      </w:r>
+      <w:r>
+        <w:rPr>
+          <w:lang w:val="fr-FR" w:bidi="ar-DZ"/>
+        </w:rPr>
         <w:t>méthode</w:t>
       </w:r>
       <w:r>
@@ -3246,6 +3144,11 @@
     </w:p>
     <w:p>
       <w:pPr>
+        <w:pStyle w:val="ListParagraph"/>
+        <w:numPr>
+          <w:ilvl w:val="0"/>
+          <w:numId w:val="14"/>
+        </w:numPr>
         <w:jc w:val="both"/>
         <w:rPr>
           <w:lang w:val="fr-FR" w:bidi="ar-DZ"/>
@@ -3284,6 +3187,11 @@
     </w:p>
     <w:p>
       <w:pPr>
+        <w:pStyle w:val="ListParagraph"/>
+        <w:numPr>
+          <w:ilvl w:val="0"/>
+          <w:numId w:val="14"/>
+        </w:numPr>
         <w:jc w:val="both"/>
         <w:rPr>
           <w:lang w:val="fr-FR" w:bidi="ar-DZ"/>
@@ -3322,6 +3230,11 @@
     </w:p>
     <w:p>
       <w:pPr>
+        <w:pStyle w:val="ListParagraph"/>
+        <w:numPr>
+          <w:ilvl w:val="0"/>
+          <w:numId w:val="14"/>
+        </w:numPr>
         <w:jc w:val="both"/>
         <w:rPr>
           <w:lang w:val="fr-FR" w:bidi="ar-DZ"/>
@@ -3384,6 +3297,11 @@
     </w:p>
     <w:p>
       <w:pPr>
+        <w:pStyle w:val="ListParagraph"/>
+        <w:numPr>
+          <w:ilvl w:val="0"/>
+          <w:numId w:val="14"/>
+        </w:numPr>
         <w:jc w:val="both"/>
         <w:rPr>
           <w:lang w:val="fr-FR" w:bidi="ar-DZ"/>
@@ -3426,6 +3344,82 @@
       <w:pPr>
         <w:jc w:val="both"/>
         <w:rPr>
+          <w:lang w:bidi="ar-DZ"/>
+        </w:rPr>
+      </w:pPr>
+      <w:r>
+        <w:rPr>
+          <w:lang w:bidi="ar-DZ"/>
+        </w:rPr>
+        <w:t>Public Class(</w:t>
+      </w:r>
+      <w:r>
+        <w:rPr>
+          <w:lang w:bidi="ar-DZ"/>
+        </w:rPr>
+        <w:t>Class</w:t>
+      </w:r>
+      <w:r>
+        <w:rPr>
+          <w:lang w:bidi="ar-DZ"/>
+        </w:rPr>
+        <w:t xml:space="preserve"> class) -&gt; </w:t>
+      </w:r>
+      <w:r>
+        <w:rPr>
+          <w:lang w:bidi="ar-DZ"/>
+        </w:rPr>
+        <w:t>CopyConstructor</w:t>
+      </w:r>
+      <w:r>
+        <w:rPr>
+          <w:lang w:bidi="ar-DZ"/>
+        </w:rPr>
+        <w:t>.</w:t>
+      </w:r>
+    </w:p>
+    <w:p>
+      <w:pPr>
+        <w:jc w:val="both"/>
+        <w:rPr>
+          <w:lang w:bidi="ar-DZ"/>
+        </w:rPr>
+      </w:pPr>
+      <w:r>
+        <w:rPr>
+          <w:lang w:bidi="ar-DZ"/>
+        </w:rPr>
+        <w:t>Public Static Get</w:t>
+      </w:r>
+      <w:r>
+        <w:rPr>
+          <w:lang w:bidi="ar-DZ"/>
+        </w:rPr>
+        <w:t>Class</w:t>
+      </w:r>
+      <w:r>
+        <w:rPr>
+          <w:lang w:bidi="ar-DZ"/>
+        </w:rPr>
+        <w:t>(</w:t>
+      </w:r>
+      <w:r>
+        <w:rPr>
+          <w:lang w:bidi="ar-DZ"/>
+        </w:rPr>
+        <w:t>Class class</w:t>
+      </w:r>
+      <w:r>
+        <w:rPr>
+          <w:lang w:bidi="ar-DZ"/>
+        </w:rPr>
+        <w:t>)-&gt;CopyFactory.</w:t>
+      </w:r>
+    </w:p>
+    <w:p>
+      <w:pPr>
+        <w:jc w:val="both"/>
+        <w:rPr>
           <w:lang w:val="fr-FR" w:bidi="ar-DZ"/>
         </w:rPr>
       </w:pPr>
@@ -3693,6 +3687,7 @@
         <w:pStyle w:val="Heading1"/>
       </w:pPr>
       <w:r>
+        <w:lastRenderedPageBreak/>
         <w:t>Item 13 : minimize accessibility to Class and its members</w:t>
       </w:r>
     </w:p>
@@ -3751,7 +3746,6 @@
         <w:rPr>
           <w:lang w:val="fr-FR"/>
         </w:rPr>
-        <w:lastRenderedPageBreak/>
         <w:t>Mettre chaque classe le plus possible inaccessible</w:t>
       </w:r>
     </w:p>
@@ -4278,6 +4272,7 @@
         <w:rPr>
           <w:lang w:val="fr-FR"/>
         </w:rPr>
+        <w:lastRenderedPageBreak/>
         <w:t>Il n'est pas nécessaire d'en faire une copie défensive</w:t>
       </w:r>
     </w:p>
@@ -4336,7 +4331,6 @@
         <w:rPr>
           <w:lang w:val="fr-FR"/>
         </w:rPr>
-        <w:lastRenderedPageBreak/>
         <w:t>Exemple de class Immutable : BigInteger et BigDecimal.</w:t>
       </w:r>
     </w:p>
@@ -4687,6 +4681,7 @@
         <w:rPr>
           <w:lang w:val="fr-FR"/>
         </w:rPr>
+        <w:lastRenderedPageBreak/>
         <w:t>N’est pas conseillé de concevoir une classe destiné à l’héritage et qui implémente les interfaces clonable et serializable dans l’inverse (Assurer que clone et ReadObject n’appel pas an overridable method).</w:t>
       </w:r>
     </w:p>
@@ -4748,7 +4743,6 @@
         <w:rPr>
           <w:lang w:val="fr-FR"/>
         </w:rPr>
-        <w:lastRenderedPageBreak/>
         <w:t>Dans le cas ou vous permettez l’héritage, assurer de ne pas utiliser les méthodes redéfinis, en déclarant des méthodes Helper pour chaque méthode redéfini, cette méthode contient le corps de la première et jou le même rôle.</w:t>
       </w:r>
     </w:p>
@@ -5137,6 +5131,7 @@
         <w:jc w:val="both"/>
       </w:pPr>
       <w:r>
+        <w:lastRenderedPageBreak/>
         <w:t>Item 21: Us</w:t>
       </w:r>
       <w:r>
@@ -5361,7 +5356,6 @@
         <w:rPr>
           <w:lang w:val="fr-FR"/>
         </w:rPr>
-        <w:lastRenderedPageBreak/>
         <w:t>On peut utiliser une nested-class qui implémente l’interface comparator.</w:t>
       </w:r>
     </w:p>
@@ -5753,6 +5747,7 @@
         <w:rPr>
           <w:lang w:val="fr-FR"/>
         </w:rPr>
+        <w:lastRenderedPageBreak/>
         <w:t>Vous pouvez utilise</w:t>
       </w:r>
       <w:r>
@@ -5932,7 +5927,6 @@
         <w:rPr>
           <w:lang w:val="fr-FR"/>
         </w:rPr>
-        <w:lastRenderedPageBreak/>
         <w:t>Item 24 : Eliminate unchecked warning</w:t>
       </w:r>
     </w:p>
@@ -6387,6 +6381,7 @@
         <w:rPr>
           <w:lang w:val="fr-FR"/>
         </w:rPr>
+        <w:lastRenderedPageBreak/>
         <w:t>La synchronisation garantie qu’aucune méthode ne voit</w:t>
       </w:r>
       <w:r>
@@ -6474,52 +6469,451 @@
         <w:rPr>
           <w:lang w:val="fr-FR"/>
         </w:rPr>
+        <w:t>La synchronisation est nécessaire pour une fiable communication entre les threads et pour aussi assurer l’exclusion mutuelle Mutex.</w:t>
+      </w:r>
+      <w:r>
+        <w:rPr>
+          <w:lang w:val="fr-FR"/>
+        </w:rPr>
+        <w:t xml:space="preserve">    </w:t>
+      </w:r>
+    </w:p>
+    <w:p>
+      <w:pPr>
+        <w:jc w:val="both"/>
+        <w:rPr>
+          <w:lang w:val="fr-FR"/>
+        </w:rPr>
+      </w:pPr>
+      <w:r>
+        <w:rPr>
+          <w:lang w:val="fr-FR"/>
+        </w:rPr>
+        <w:t xml:space="preserve">Il </w:t>
+      </w:r>
+      <w:r>
+        <w:rPr>
+          <w:lang w:val="fr-FR"/>
+        </w:rPr>
+        <w:t xml:space="preserve">ne </w:t>
+      </w:r>
+      <w:r>
+        <w:rPr>
+          <w:lang w:val="fr-FR"/>
+        </w:rPr>
+        <w:t xml:space="preserve">faut pas </w:t>
+      </w:r>
+      <w:r>
+        <w:rPr>
+          <w:lang w:val="fr-FR"/>
+        </w:rPr>
+        <w:t>utiliser</w:t>
+      </w:r>
+      <w:r>
+        <w:rPr>
+          <w:lang w:val="fr-FR"/>
+        </w:rPr>
+        <w:t xml:space="preserve"> thread.stop</w:t>
+      </w:r>
+      <w:r>
+        <w:rPr>
+          <w:lang w:val="fr-FR"/>
+        </w:rPr>
+        <w:t>.</w:t>
+      </w:r>
+    </w:p>
+    <w:p>
+      <w:pPr>
+        <w:jc w:val="both"/>
+        <w:rPr>
+          <w:lang w:val="fr-FR"/>
+        </w:rPr>
+      </w:pPr>
+      <w:r>
+        <w:rPr>
+          <w:lang w:val="fr-FR"/>
+        </w:rPr>
+        <w:t xml:space="preserve">On doit synchroniser les lectures  et les écritures sur une variable afin que cette variable </w:t>
+      </w:r>
+      <w:r>
+        <w:rPr>
+          <w:lang w:val="fr-FR"/>
+        </w:rPr>
+        <w:t>soit</w:t>
+      </w:r>
+      <w:r>
+        <w:rPr>
+          <w:lang w:val="fr-FR"/>
+        </w:rPr>
+        <w:t xml:space="preserve"> </w:t>
+      </w:r>
+      <w:r>
+        <w:rPr>
+          <w:lang w:val="fr-FR"/>
+        </w:rPr>
+        <w:t>synchronisée</w:t>
+      </w:r>
+      <w:r>
+        <w:rPr>
+          <w:lang w:val="fr-FR"/>
+        </w:rPr>
+        <w:t xml:space="preserve"> entre les threads.</w:t>
+      </w:r>
+    </w:p>
+    <w:p>
+      <w:pPr>
+        <w:jc w:val="both"/>
+        <w:rPr>
+          <w:lang w:val="fr-FR"/>
+        </w:rPr>
+      </w:pPr>
+      <w:r>
+        <w:rPr>
+          <w:lang w:val="fr-FR"/>
+        </w:rPr>
+        <w:t xml:space="preserve">Lorsqu’on utilise la synchronisation juste pour lire les valeurs et sans avoir besoin d’appliquer l’exclusion mutuelle, il sera mieux d’utiliser le mot Volatile qui permet de voir la valeur la plus récente de la variable.  </w:t>
+      </w:r>
+    </w:p>
+    <w:p>
+      <w:pPr>
+        <w:pStyle w:val="Heading1"/>
+        <w:jc w:val="both"/>
+      </w:pPr>
+      <w:r>
+        <w:t>Thread documentation from JAVA Programming Language</w:t>
+      </w:r>
+      <w:r>
+        <w:t xml:space="preserve"> </w:t>
+      </w:r>
+      <w:r>
+        <w:t>Book</w:t>
+      </w:r>
+    </w:p>
+    <w:p>
+      <w:pPr>
+        <w:jc w:val="both"/>
+        <w:rPr>
+          <w:rtl/>
+          <w:lang w:val="fr-FR"/>
+        </w:rPr>
+      </w:pPr>
+      <w:r>
+        <w:rPr>
+          <w:lang w:val="fr-FR"/>
+        </w:rPr>
+        <w:t>La function holdsLock permet d’indiquer si le thread a locker</w:t>
+      </w:r>
+      <w:r>
+        <w:rPr>
+          <w:lang w:val="fr-FR"/>
+        </w:rPr>
+        <w:t xml:space="preserve"> (Verrouiller)</w:t>
+      </w:r>
+      <w:r>
+        <w:rPr>
+          <w:lang w:val="fr-FR"/>
+        </w:rPr>
+        <w:t xml:space="preserve"> l’objet</w:t>
+      </w:r>
+      <w:r>
+        <w:rPr>
+          <w:lang w:val="fr-FR"/>
+        </w:rPr>
+        <w:t xml:space="preserve"> </w:t>
+      </w:r>
+      <w:r>
+        <w:rPr>
+          <w:lang w:val="fr-FR"/>
+        </w:rPr>
+        <w:t>ou n</w:t>
+      </w:r>
+      <w:r>
+        <w:rPr>
+          <w:lang w:val="fr-FR"/>
+        </w:rPr>
+        <w:t>o</w:t>
+      </w:r>
+      <w:r>
+        <w:rPr>
+          <w:lang w:val="fr-FR"/>
+        </w:rPr>
+        <w:t>n.</w:t>
+      </w:r>
+    </w:p>
+    <w:p>
+      <w:pPr>
+        <w:jc w:val="both"/>
+        <w:rPr>
+          <w:lang w:val="fr-FR"/>
+        </w:rPr>
+      </w:pPr>
+      <w:r>
+        <w:rPr>
+          <w:lang w:val="fr-FR"/>
+        </w:rPr>
+        <w:t xml:space="preserve">En utilisant le mot synchronized pour les méthodes, on </w:t>
+      </w:r>
+      <w:r>
+        <w:rPr>
+          <w:lang w:val="fr-FR"/>
+        </w:rPr>
+        <w:t xml:space="preserve">garantit qu’il y’aura pas de conflit </w:t>
+      </w:r>
+      <w:r>
+        <w:rPr>
+          <w:lang w:val="fr-FR"/>
+        </w:rPr>
+        <w:t xml:space="preserve">entre les threads </w:t>
+      </w:r>
+      <w:r>
+        <w:rPr>
+          <w:lang w:val="fr-FR"/>
+        </w:rPr>
+        <w:t>pour l’accès à cette méthode.</w:t>
+      </w:r>
+    </w:p>
+    <w:p>
+      <w:pPr>
+        <w:jc w:val="both"/>
+        <w:rPr>
+          <w:lang w:val="fr-FR"/>
+        </w:rPr>
+      </w:pPr>
+      <w:r>
+        <w:rPr>
+          <w:lang w:val="fr-FR"/>
+        </w:rPr>
+        <w:t>Si on hérite et on redéfinit une méthode synchronisé, la nouvelle méthode peut etre synchronisé ou pas. Mais l’invocation de la méthode père est toujours synchronisée.</w:t>
+      </w:r>
+    </w:p>
+    <w:p>
+      <w:pPr>
+        <w:jc w:val="both"/>
+        <w:rPr>
+          <w:lang w:val="fr-FR"/>
+        </w:rPr>
+      </w:pPr>
+      <w:r>
+        <w:rPr>
+          <w:lang w:val="fr-FR"/>
+        </w:rPr>
+        <w:t xml:space="preserve">On peut également ajouté le mot synchronized à </w:t>
+      </w:r>
+      <w:r>
+        <w:rPr>
+          <w:lang w:val="fr-FR"/>
+        </w:rPr>
+        <w:t>une méthode static, dans ce cas</w:t>
+      </w:r>
+      <w:r>
+        <w:rPr>
+          <w:lang w:val="fr-FR"/>
+        </w:rPr>
+        <w:t>, cette méthode de la classe ne sera pas accessible par 2 threads au même temps.(méthode de l’objet).</w:t>
+      </w:r>
+    </w:p>
+    <w:p>
+      <w:pPr>
+        <w:jc w:val="both"/>
+        <w:rPr>
+          <w:lang w:val="fr-FR"/>
+        </w:rPr>
+      </w:pPr>
+      <w:r>
+        <w:rPr>
+          <w:lang w:val="fr-FR"/>
+        </w:rPr>
+        <w:t xml:space="preserve">On peut également </w:t>
+      </w:r>
+      <w:r>
+        <w:rPr>
+          <w:lang w:val="fr-FR"/>
+        </w:rPr>
+        <w:t>utiliser</w:t>
+      </w:r>
+      <w:r>
+        <w:rPr>
+          <w:lang w:val="fr-FR"/>
+        </w:rPr>
+        <w:t xml:space="preserve"> le mot synchronized pour les block</w:t>
+      </w:r>
+      <w:r>
+        <w:rPr>
+          <w:lang w:val="fr-FR"/>
+        </w:rPr>
+        <w:t>s</w:t>
+      </w:r>
+      <w:r>
+        <w:rPr>
+          <w:lang w:val="fr-FR"/>
+        </w:rPr>
+        <w:t xml:space="preserve"> de code exemple ;</w:t>
+      </w:r>
+    </w:p>
+    <w:p>
+      <w:pPr>
+        <w:jc w:val="both"/>
+        <w:rPr>
+          <w:lang w:val="fr-FR"/>
+        </w:rPr>
+      </w:pPr>
+      <w:r>
+        <w:rPr>
+          <w:lang w:val="fr-FR"/>
+        </w:rPr>
+        <w:t>Synchronized(Variable)</w:t>
+      </w:r>
+      <w:r>
+        <w:rPr>
+          <w:lang w:val="fr-FR"/>
+        </w:rPr>
+        <w:t xml:space="preserve"> </w:t>
+      </w:r>
+      <w:r>
+        <w:rPr>
+          <w:lang w:val="fr-FR"/>
+        </w:rPr>
+        <w:t>{  …..  }</w:t>
+      </w:r>
+      <w:r>
+        <w:rPr>
+          <w:lang w:val="fr-FR"/>
+        </w:rPr>
+        <w:t>., ou bien pour les classes internes exemple : inner et outer, Synhronized (this.outer).</w:t>
+      </w:r>
+    </w:p>
+    <w:p>
+      <w:pPr>
+        <w:pStyle w:val="Heading2"/>
+        <w:jc w:val="both"/>
+        <w:rPr>
+          <w:lang w:val="fr-FR"/>
+        </w:rPr>
+      </w:pPr>
+      <w:r>
+        <w:rPr>
+          <w:lang w:val="fr-FR"/>
+        </w:rPr>
+        <w:t>Synchronization Designs:</w:t>
+      </w:r>
+    </w:p>
+    <w:p>
+      <w:pPr>
+        <w:jc w:val="both"/>
+        <w:rPr>
+          <w:lang w:val="fr-FR"/>
+        </w:rPr>
+      </w:pPr>
+      <w:r>
+        <w:rPr>
+          <w:lang w:val="fr-FR"/>
+        </w:rPr>
+        <w:t xml:space="preserve">Client side-synchronization: synchronisé de la part de client c’est-à-dire </w:t>
+      </w:r>
+      <w:r>
+        <w:rPr>
+          <w:lang w:val="fr-FR"/>
+        </w:rPr>
+        <w:t>assurer que tous les clients appel l’objet partagé dans un bloc synchronisé (approche utilisé dans le cas où les classes ne sont pas conçues pour un environ</w:t>
+      </w:r>
+      <w:r>
+        <w:rPr>
+          <w:lang w:val="fr-FR"/>
+        </w:rPr>
+        <w:t>n</w:t>
+      </w:r>
+      <w:r>
+        <w:rPr>
+          <w:lang w:val="fr-FR"/>
+        </w:rPr>
+        <w:t>ement multithread</w:t>
+      </w:r>
+      <w:r>
+        <w:rPr>
+          <w:lang w:val="fr-FR"/>
+        </w:rPr>
+        <w:t>, on peut</w:t>
+      </w:r>
+      <w:r>
+        <w:rPr>
+          <w:lang w:val="fr-FR"/>
+        </w:rPr>
+        <w:t xml:space="preserve"> é</w:t>
+      </w:r>
+      <w:r>
+        <w:rPr>
+          <w:lang w:val="fr-FR"/>
+        </w:rPr>
+        <w:t xml:space="preserve">galement </w:t>
+      </w:r>
+      <w:r>
+        <w:rPr>
+          <w:lang w:val="fr-FR"/>
+        </w:rPr>
+        <w:t>définir une sous classe, et on redéfinit les méthodes avec le mot synchronized</w:t>
+      </w:r>
+      <w:r>
+        <w:rPr>
+          <w:lang w:val="fr-FR"/>
+        </w:rPr>
+        <w:t>).</w:t>
+      </w:r>
+    </w:p>
+    <w:p>
+      <w:pPr>
+        <w:jc w:val="both"/>
+        <w:rPr>
+          <w:lang w:val="fr-FR"/>
+        </w:rPr>
+      </w:pPr>
+      <w:r>
+        <w:rPr>
+          <w:lang w:val="fr-FR"/>
+        </w:rPr>
         <w:lastRenderedPageBreak/>
-        <w:t>La synchronisation est nécessaire pour une fiable communication entre les threads et pour aussi assurer l’exclusion mutuelle Mutex.</w:t>
-      </w:r>
-      <w:r>
-        <w:rPr>
-          <w:lang w:val="fr-FR"/>
-        </w:rPr>
-        <w:t xml:space="preserve">    </w:t>
-      </w:r>
-    </w:p>
-    <w:p>
-      <w:pPr>
-        <w:jc w:val="both"/>
-        <w:rPr>
-          <w:lang w:val="fr-FR"/>
-        </w:rPr>
-      </w:pPr>
-      <w:r>
-        <w:rPr>
-          <w:lang w:val="fr-FR"/>
-        </w:rPr>
-        <w:t xml:space="preserve">Il </w:t>
-      </w:r>
-      <w:r>
-        <w:rPr>
-          <w:lang w:val="fr-FR"/>
-        </w:rPr>
-        <w:t xml:space="preserve">ne </w:t>
-      </w:r>
-      <w:r>
-        <w:rPr>
-          <w:lang w:val="fr-FR"/>
-        </w:rPr>
-        <w:t xml:space="preserve">faut pas </w:t>
-      </w:r>
-      <w:r>
-        <w:rPr>
-          <w:lang w:val="fr-FR"/>
-        </w:rPr>
-        <w:t>utiliser</w:t>
-      </w:r>
-      <w:r>
-        <w:rPr>
-          <w:lang w:val="fr-FR"/>
-        </w:rPr>
-        <w:t xml:space="preserve"> thread.stop</w:t>
+        <w:t>Server side-synchronization: Assurer que tous les méthodes de l’objet partagé porte le mot synchronized ou bien leurs corps est synchronisé (cette approche est meilleur).</w:t>
+      </w:r>
+    </w:p>
+    <w:p>
+      <w:pPr>
+        <w:jc w:val="both"/>
+        <w:rPr>
+          <w:lang w:val="fr-FR"/>
+        </w:rPr>
+      </w:pPr>
+      <w:r>
+        <w:rPr>
+          <w:lang w:val="fr-FR"/>
+        </w:rPr>
+        <w:t>La méthodes wait et notifyall() et notify() permet de communiquer entre les threads.</w:t>
+      </w:r>
+    </w:p>
+    <w:p>
+      <w:pPr>
+        <w:jc w:val="both"/>
+        <w:rPr>
+          <w:lang w:val="fr-FR"/>
+        </w:rPr>
+      </w:pPr>
+      <w:r>
+        <w:rPr>
+          <w:lang w:val="fr-FR"/>
+        </w:rPr>
+        <w:t>L’avantage de la méthode wait c’est quel permet de liberer l’objet locker par la méthode, elle permet aussi de mettre l’objet sous l’état suspended.</w:t>
+      </w:r>
+    </w:p>
+    <w:p>
+      <w:pPr>
+        <w:jc w:val="both"/>
+        <w:rPr>
+          <w:lang w:val="fr-FR"/>
+        </w:rPr>
+      </w:pPr>
+      <w:r>
+        <w:rPr>
+          <w:lang w:val="fr-FR"/>
+        </w:rPr>
+        <w:t>Quand on fait des changements sur des variables qui suspend d’autre thread, on utilise la méthode notify pour éveiller un thread ou bien notifyall pour éveiller tous les threads suspendus</w:t>
       </w:r>
       <w:r>
         <w:rPr>
@@ -6539,406 +6933,6 @@
         <w:rPr>
           <w:lang w:val="fr-FR"/>
         </w:rPr>
-        <w:t xml:space="preserve">On doit synchroniser les lectures  et les écritures sur une variable afin que cette variable </w:t>
-      </w:r>
-      <w:r>
-        <w:rPr>
-          <w:lang w:val="fr-FR"/>
-        </w:rPr>
-        <w:t>soit</w:t>
-      </w:r>
-      <w:r>
-        <w:rPr>
-          <w:lang w:val="fr-FR"/>
-        </w:rPr>
-        <w:t xml:space="preserve"> </w:t>
-      </w:r>
-      <w:r>
-        <w:rPr>
-          <w:lang w:val="fr-FR"/>
-        </w:rPr>
-        <w:t>synchronisée</w:t>
-      </w:r>
-      <w:r>
-        <w:rPr>
-          <w:lang w:val="fr-FR"/>
-        </w:rPr>
-        <w:t xml:space="preserve"> entre les threads.</w:t>
-      </w:r>
-    </w:p>
-    <w:p>
-      <w:pPr>
-        <w:jc w:val="both"/>
-        <w:rPr>
-          <w:lang w:val="fr-FR"/>
-        </w:rPr>
-      </w:pPr>
-      <w:r>
-        <w:rPr>
-          <w:lang w:val="fr-FR"/>
-        </w:rPr>
-        <w:t xml:space="preserve">Lorsqu’on utilise la synchronisation juste pour lire les valeurs et sans avoir besoin d’appliquer l’exclusion mutuelle, il sera mieux d’utiliser le mot Volatile qui permet de voir la valeur la plus récente de la variable.  </w:t>
-      </w:r>
-    </w:p>
-    <w:p>
-      <w:pPr>
-        <w:pStyle w:val="Heading1"/>
-        <w:jc w:val="both"/>
-      </w:pPr>
-      <w:r>
-        <w:t>Thread documentation from JAVA Programming Language</w:t>
-      </w:r>
-      <w:r>
-        <w:t xml:space="preserve"> </w:t>
-      </w:r>
-      <w:r>
-        <w:t>Book</w:t>
-      </w:r>
-    </w:p>
-    <w:p>
-      <w:pPr>
-        <w:jc w:val="both"/>
-        <w:rPr>
-          <w:rtl/>
-          <w:lang w:val="fr-FR"/>
-        </w:rPr>
-      </w:pPr>
-      <w:r>
-        <w:rPr>
-          <w:lang w:val="fr-FR"/>
-        </w:rPr>
-        <w:t>La function holdsLock permet d’indiquer si le thread a locker</w:t>
-      </w:r>
-      <w:r>
-        <w:rPr>
-          <w:lang w:val="fr-FR"/>
-        </w:rPr>
-        <w:t xml:space="preserve"> (Verrouiller)</w:t>
-      </w:r>
-      <w:r>
-        <w:rPr>
-          <w:lang w:val="fr-FR"/>
-        </w:rPr>
-        <w:t xml:space="preserve"> l’objet</w:t>
-      </w:r>
-      <w:r>
-        <w:rPr>
-          <w:lang w:val="fr-FR"/>
-        </w:rPr>
-        <w:t xml:space="preserve"> </w:t>
-      </w:r>
-      <w:r>
-        <w:rPr>
-          <w:lang w:val="fr-FR"/>
-        </w:rPr>
-        <w:t>ou n</w:t>
-      </w:r>
-      <w:r>
-        <w:rPr>
-          <w:lang w:val="fr-FR"/>
-        </w:rPr>
-        <w:t>o</w:t>
-      </w:r>
-      <w:r>
-        <w:rPr>
-          <w:lang w:val="fr-FR"/>
-        </w:rPr>
-        <w:t>n.</w:t>
-      </w:r>
-    </w:p>
-    <w:p>
-      <w:pPr>
-        <w:jc w:val="both"/>
-        <w:rPr>
-          <w:lang w:val="fr-FR"/>
-        </w:rPr>
-      </w:pPr>
-      <w:r>
-        <w:rPr>
-          <w:lang w:val="fr-FR"/>
-        </w:rPr>
-        <w:t xml:space="preserve">En utilisant le mot synchronized pour les méthodes, on </w:t>
-      </w:r>
-      <w:r>
-        <w:rPr>
-          <w:lang w:val="fr-FR"/>
-        </w:rPr>
-        <w:t xml:space="preserve">garantit qu’il y’aura pas de conflit </w:t>
-      </w:r>
-      <w:r>
-        <w:rPr>
-          <w:lang w:val="fr-FR"/>
-        </w:rPr>
-        <w:t xml:space="preserve">entre les threads </w:t>
-      </w:r>
-      <w:r>
-        <w:rPr>
-          <w:lang w:val="fr-FR"/>
-        </w:rPr>
-        <w:t>pour l’accès à cette méthode.</w:t>
-      </w:r>
-    </w:p>
-    <w:p>
-      <w:pPr>
-        <w:jc w:val="both"/>
-        <w:rPr>
-          <w:lang w:val="fr-FR"/>
-        </w:rPr>
-      </w:pPr>
-      <w:r>
-        <w:rPr>
-          <w:lang w:val="fr-FR"/>
-        </w:rPr>
-        <w:t>Si on hérite et on redéfinit une méthode synchronisé, la nouvelle méthode peut etre synchronisé ou pas. Mais l’invocation de la méthode père est toujours synchronisée.</w:t>
-      </w:r>
-    </w:p>
-    <w:p>
-      <w:pPr>
-        <w:jc w:val="both"/>
-        <w:rPr>
-          <w:lang w:val="fr-FR"/>
-        </w:rPr>
-      </w:pPr>
-      <w:r>
-        <w:rPr>
-          <w:lang w:val="fr-FR"/>
-        </w:rPr>
-        <w:t xml:space="preserve">On peut également ajouté le mot synchronized à </w:t>
-      </w:r>
-      <w:r>
-        <w:rPr>
-          <w:lang w:val="fr-FR"/>
-        </w:rPr>
-        <w:t>une méthode static, dans ce cas</w:t>
-      </w:r>
-      <w:r>
-        <w:rPr>
-          <w:lang w:val="fr-FR"/>
-        </w:rPr>
-        <w:t>, cette méthode de la classe ne sera pas accessible par 2 threads au même temps.(méthode de l’objet).</w:t>
-      </w:r>
-    </w:p>
-    <w:p>
-      <w:pPr>
-        <w:jc w:val="both"/>
-        <w:rPr>
-          <w:lang w:val="fr-FR"/>
-        </w:rPr>
-      </w:pPr>
-      <w:r>
-        <w:rPr>
-          <w:lang w:val="fr-FR"/>
-        </w:rPr>
-        <w:t xml:space="preserve">On peut également </w:t>
-      </w:r>
-      <w:r>
-        <w:rPr>
-          <w:lang w:val="fr-FR"/>
-        </w:rPr>
-        <w:t>utiliser</w:t>
-      </w:r>
-      <w:r>
-        <w:rPr>
-          <w:lang w:val="fr-FR"/>
-        </w:rPr>
-        <w:t xml:space="preserve"> le mot synchronized pour les block</w:t>
-      </w:r>
-      <w:r>
-        <w:rPr>
-          <w:lang w:val="fr-FR"/>
-        </w:rPr>
-        <w:t>s</w:t>
-      </w:r>
-      <w:r>
-        <w:rPr>
-          <w:lang w:val="fr-FR"/>
-        </w:rPr>
-        <w:t xml:space="preserve"> de code exemple ;</w:t>
-      </w:r>
-    </w:p>
-    <w:p>
-      <w:pPr>
-        <w:jc w:val="both"/>
-        <w:rPr>
-          <w:lang w:val="fr-FR"/>
-        </w:rPr>
-      </w:pPr>
-      <w:r>
-        <w:rPr>
-          <w:lang w:val="fr-FR"/>
-        </w:rPr>
-        <w:t>Synchronized(Variable)</w:t>
-      </w:r>
-      <w:r>
-        <w:rPr>
-          <w:lang w:val="fr-FR"/>
-        </w:rPr>
-        <w:t xml:space="preserve"> </w:t>
-      </w:r>
-      <w:r>
-        <w:rPr>
-          <w:lang w:val="fr-FR"/>
-        </w:rPr>
-        <w:t>{  …..  }</w:t>
-      </w:r>
-      <w:r>
-        <w:rPr>
-          <w:lang w:val="fr-FR"/>
-        </w:rPr>
-        <w:t>., ou bien pour les classes internes exemple : inner et outer, Synhronized (this.outer).</w:t>
-      </w:r>
-    </w:p>
-    <w:p>
-      <w:pPr>
-        <w:pStyle w:val="Heading2"/>
-        <w:jc w:val="both"/>
-        <w:rPr>
-          <w:lang w:val="fr-FR"/>
-        </w:rPr>
-      </w:pPr>
-      <w:r>
-        <w:rPr>
-          <w:lang w:val="fr-FR"/>
-        </w:rPr>
-        <w:t>Synchronization Designs:</w:t>
-      </w:r>
-    </w:p>
-    <w:p>
-      <w:pPr>
-        <w:jc w:val="both"/>
-        <w:rPr>
-          <w:lang w:val="fr-FR"/>
-        </w:rPr>
-      </w:pPr>
-      <w:r>
-        <w:rPr>
-          <w:lang w:val="fr-FR"/>
-        </w:rPr>
-        <w:t xml:space="preserve">Client side-synchronization: synchronisé de la part de client c’est-à-dire </w:t>
-      </w:r>
-      <w:r>
-        <w:rPr>
-          <w:lang w:val="fr-FR"/>
-        </w:rPr>
-        <w:t>assurer que tous les clients appel l’objet partagé dans un bloc synchronisé (approche utilisé dans le cas où les classes ne sont pas conçues pour un environ</w:t>
-      </w:r>
-      <w:r>
-        <w:rPr>
-          <w:lang w:val="fr-FR"/>
-        </w:rPr>
-        <w:t>n</w:t>
-      </w:r>
-      <w:r>
-        <w:rPr>
-          <w:lang w:val="fr-FR"/>
-        </w:rPr>
-        <w:t>ement multithread</w:t>
-      </w:r>
-      <w:r>
-        <w:rPr>
-          <w:lang w:val="fr-FR"/>
-        </w:rPr>
-        <w:t>, on peut</w:t>
-      </w:r>
-      <w:r>
-        <w:rPr>
-          <w:lang w:val="fr-FR"/>
-        </w:rPr>
-        <w:t xml:space="preserve"> é</w:t>
-      </w:r>
-      <w:r>
-        <w:rPr>
-          <w:lang w:val="fr-FR"/>
-        </w:rPr>
-        <w:t xml:space="preserve">galement </w:t>
-      </w:r>
-      <w:r>
-        <w:rPr>
-          <w:lang w:val="fr-FR"/>
-        </w:rPr>
-        <w:t>définir une sous classe, et on redéfinit les méthodes avec le mot synchronized</w:t>
-      </w:r>
-      <w:r>
-        <w:rPr>
-          <w:lang w:val="fr-FR"/>
-        </w:rPr>
-        <w:t>).</w:t>
-      </w:r>
-    </w:p>
-    <w:p>
-      <w:pPr>
-        <w:jc w:val="both"/>
-        <w:rPr>
-          <w:lang w:val="fr-FR"/>
-        </w:rPr>
-      </w:pPr>
-      <w:r>
-        <w:rPr>
-          <w:lang w:val="fr-FR"/>
-        </w:rPr>
-        <w:t>Server side-synchronization: Assurer que tous les méthodes de l’objet partagé porte le mot synchronized ou bien leurs corps est synchronisé (cette approche est meilleur).</w:t>
-      </w:r>
-    </w:p>
-    <w:p>
-      <w:pPr>
-        <w:jc w:val="both"/>
-        <w:rPr>
-          <w:lang w:val="fr-FR"/>
-        </w:rPr>
-      </w:pPr>
-      <w:r>
-        <w:rPr>
-          <w:lang w:val="fr-FR"/>
-        </w:rPr>
-        <w:t>La méthodes wait et notifyall() et notify() permet de communiquer entre les threads.</w:t>
-      </w:r>
-    </w:p>
-    <w:p>
-      <w:pPr>
-        <w:jc w:val="both"/>
-        <w:rPr>
-          <w:lang w:val="fr-FR"/>
-        </w:rPr>
-      </w:pPr>
-      <w:r>
-        <w:rPr>
-          <w:lang w:val="fr-FR"/>
-        </w:rPr>
-        <w:t>L’avantage de la méthode wait c’est quel permet de liberer l’objet locker par la méthode, elle permet aussi de mettre l’objet sous l’état suspended.</w:t>
-      </w:r>
-    </w:p>
-    <w:p>
-      <w:pPr>
-        <w:jc w:val="both"/>
-        <w:rPr>
-          <w:lang w:val="fr-FR"/>
-        </w:rPr>
-      </w:pPr>
-      <w:r>
-        <w:rPr>
-          <w:lang w:val="fr-FR"/>
-        </w:rPr>
-        <w:t>Quand on fait des changements sur des variables qui suspend d’autre thread, on utilise la méthode notify pour éveiller un thread ou bien notifyall pour éveiller tous les threads suspendus</w:t>
-      </w:r>
-      <w:r>
-        <w:rPr>
-          <w:lang w:val="fr-FR"/>
-        </w:rPr>
-        <w:t>.</w:t>
-      </w:r>
-    </w:p>
-    <w:p>
-      <w:pPr>
-        <w:jc w:val="both"/>
-        <w:rPr>
-          <w:lang w:val="fr-FR"/>
-        </w:rPr>
-      </w:pPr>
-      <w:r>
-        <w:rPr>
-          <w:lang w:val="fr-FR"/>
-        </w:rPr>
-        <w:lastRenderedPageBreak/>
         <w:t>La méthode wait() engendre l’exception ‘InterreptedException’, on peut</w:t>
       </w:r>
       <w:r>
@@ -7367,6 +7361,7 @@
         <w:rPr>
           <w:lang w:val="fr-FR"/>
         </w:rPr>
+        <w:lastRenderedPageBreak/>
         <w:t xml:space="preserve">Conclusion : </w:t>
       </w:r>
     </w:p>
@@ -7504,288 +7499,294 @@
         <w:rPr>
           <w:lang w:val="fr-FR"/>
         </w:rPr>
+        <w:t>Lock Striping :</w:t>
+      </w:r>
+    </w:p>
+    <w:p>
+      <w:pPr>
+        <w:jc w:val="both"/>
+        <w:rPr>
+          <w:lang w:val="fr-FR"/>
+        </w:rPr>
+      </w:pPr>
+      <w:r>
+        <w:rPr>
+          <w:lang w:val="fr-FR"/>
+        </w:rPr>
+        <w:t>Il est utilisé pour permettre l’accès simultané à une Collection, le concept est de définir une table de locks, est de diviser l’accès à la collection par la fonction modulo, c’est-à-dire diviser la collection en ‘N’ sous collection, ou n représente le nombre de locks possible</w:t>
+      </w:r>
+      <w:r>
+        <w:rPr>
+          <w:lang w:val="fr-FR"/>
+        </w:rPr>
+        <w:t xml:space="preserve"> (Avoir N accès en parallèle)</w:t>
+      </w:r>
+      <w:r>
+        <w:rPr>
+          <w:lang w:val="fr-FR"/>
+        </w:rPr>
+        <w:t>.</w:t>
+      </w:r>
+    </w:p>
+    <w:p>
+      <w:pPr>
+        <w:jc w:val="both"/>
+        <w:rPr>
+          <w:lang w:val="fr-FR"/>
+        </w:rPr>
+      </w:pPr>
+      <w:r>
+        <w:rPr>
+          <w:lang w:val="fr-FR"/>
+        </w:rPr>
+        <w:t>Striping Ma</w:t>
+      </w:r>
+      <w:r>
+        <w:rPr>
+          <w:lang w:val="fr-FR"/>
+        </w:rPr>
+        <w:t>p</w:t>
+      </w:r>
+      <w:r>
+        <w:rPr>
+          <w:lang w:val="fr-FR"/>
+        </w:rPr>
+        <w:t xml:space="preserve"> est une implementation d’une hash-based map en utilisant le principe du </w:t>
+      </w:r>
+      <w:r>
+        <w:rPr>
+          <w:lang w:val="fr-FR"/>
+        </w:rPr>
+        <w:t>lock Striping.</w:t>
+      </w:r>
+    </w:p>
+    <w:p>
+      <w:pPr>
+        <w:jc w:val="both"/>
+        <w:rPr>
+          <w:lang w:val="fr-FR"/>
+        </w:rPr>
+      </w:pPr>
+    </w:p>
+    <w:p>
+      <w:pPr>
+        <w:pStyle w:val="Heading1"/>
+      </w:pPr>
+      <w:r>
+        <w:t xml:space="preserve">Item 68: Prefer Executors and Tasks to </w:t>
+      </w:r>
+      <w:r>
+        <w:t>threads</w:t>
+      </w:r>
+    </w:p>
+    <w:p>
+      <w:pPr>
+        <w:jc w:val="both"/>
+        <w:rPr>
+          <w:lang w:val="fr-FR"/>
+        </w:rPr>
+      </w:pPr>
+      <w:r>
+        <w:rPr>
+          <w:lang w:val="fr-FR"/>
+        </w:rPr>
+        <w:t xml:space="preserve">L’interface Future est </w:t>
+      </w:r>
+      <w:r>
+        <w:rPr>
+          <w:lang w:val="fr-FR"/>
+        </w:rPr>
+        <w:t>utilisée</w:t>
+      </w:r>
+      <w:r>
+        <w:rPr>
+          <w:lang w:val="fr-FR"/>
+        </w:rPr>
+        <w:t xml:space="preserve"> afin de v</w:t>
+      </w:r>
+      <w:r>
+        <w:rPr>
+          <w:lang w:val="fr-FR"/>
+        </w:rPr>
+        <w:t>é</w:t>
+      </w:r>
+      <w:r>
+        <w:rPr>
+          <w:lang w:val="fr-FR"/>
+        </w:rPr>
+        <w:t xml:space="preserve">rifier si le traitement a été </w:t>
+      </w:r>
+      <w:r>
+        <w:rPr>
+          <w:lang w:val="fr-FR"/>
+        </w:rPr>
+        <w:t>complété</w:t>
+      </w:r>
+      <w:r>
+        <w:rPr>
+          <w:lang w:val="fr-FR"/>
+        </w:rPr>
+        <w:t xml:space="preserve"> avec </w:t>
+      </w:r>
+      <w:r>
+        <w:rPr>
+          <w:lang w:val="fr-FR"/>
+        </w:rPr>
+        <w:t>succè</w:t>
+      </w:r>
+      <w:r>
+        <w:rPr>
+          <w:lang w:val="fr-FR"/>
+        </w:rPr>
+        <w:t>s.</w:t>
+      </w:r>
+    </w:p>
+    <w:p>
+      <w:pPr>
+        <w:jc w:val="both"/>
+        <w:rPr>
+          <w:lang w:val="fr-FR"/>
+        </w:rPr>
+      </w:pPr>
+      <w:r>
+        <w:rPr>
+          <w:lang w:val="fr-FR"/>
+        </w:rPr>
+        <w:t>Callable interface comme Runnable, la diffé</w:t>
+      </w:r>
+      <w:r>
+        <w:rPr>
+          <w:lang w:val="fr-FR"/>
+        </w:rPr>
+        <w:t>rence est que Callable peut retou</w:t>
+      </w:r>
+      <w:r>
+        <w:rPr>
+          <w:lang w:val="fr-FR"/>
+        </w:rPr>
+        <w:t>rner un résultat et Runnable non. Callable définit une méthode Public Object Call</w:t>
+      </w:r>
+      <w:r>
+        <w:rPr>
+          <w:lang w:val="fr-FR"/>
+        </w:rPr>
+        <w:t xml:space="preserve"> </w:t>
+      </w:r>
+      <w:r>
+        <w:rPr>
+          <w:lang w:val="fr-FR"/>
+        </w:rPr>
+        <w:t>().</w:t>
+      </w:r>
+    </w:p>
+    <w:p>
+      <w:pPr>
+        <w:jc w:val="both"/>
+        <w:rPr>
+          <w:lang w:val="fr-FR"/>
+        </w:rPr>
+      </w:pPr>
+      <w:r>
+        <w:rPr>
+          <w:lang w:val="fr-FR"/>
+        </w:rPr>
+        <w:t>Dans les cas où le programme est petit, il est préféré d’utiliser CachedThreadPool, dans ce cas les submit ne sont pas empilé mais exécuté immédiatement.</w:t>
+      </w:r>
+    </w:p>
+    <w:p>
+      <w:pPr>
+        <w:jc w:val="both"/>
+        <w:rPr>
+          <w:lang w:val="fr-FR"/>
+        </w:rPr>
+      </w:pPr>
+      <w:r>
+        <w:rPr>
+          <w:lang w:val="fr-FR"/>
+        </w:rPr>
+        <w:t>L’utilisation des Tasks offre plus de flexibilité pour le programmeur.</w:t>
+      </w:r>
+    </w:p>
+    <w:p>
+      <w:pPr>
+        <w:pStyle w:val="Heading1"/>
+        <w:jc w:val="both"/>
+      </w:pPr>
+      <w:r>
+        <w:t>Item 69 : Prefer concurrency utilities to wait and notify</w:t>
+      </w:r>
+    </w:p>
+    <w:p>
+      <w:pPr>
+        <w:jc w:val="both"/>
+        <w:rPr>
+          <w:lang w:val="fr-FR"/>
+        </w:rPr>
+      </w:pPr>
+      <w:r>
+        <w:rPr>
+          <w:lang w:val="fr-FR"/>
+        </w:rPr>
+        <w:t>Le package Java.util.concurrent con</w:t>
+      </w:r>
+      <w:r>
+        <w:rPr>
+          <w:lang w:val="fr-FR"/>
+        </w:rPr>
+        <w:t>tient trois type de classe, les executors (Abordé au niveau du Item précédent), les Concurents Collection et les synchronisateurs.</w:t>
+      </w:r>
+    </w:p>
+    <w:p>
+      <w:pPr>
+        <w:jc w:val="both"/>
+        <w:rPr>
+          <w:lang w:val="fr-FR"/>
+        </w:rPr>
+      </w:pPr>
+      <w:r>
+        <w:rPr>
+          <w:lang w:val="fr-FR"/>
+        </w:rPr>
+        <w:t>C’est impossible d’exclure l’activité de la gestion de concurrence pour les collections dédiées à la concurrence.</w:t>
+      </w:r>
+    </w:p>
+    <w:p>
+      <w:pPr>
+        <w:jc w:val="both"/>
+        <w:rPr>
+          <w:lang w:val="fr-FR"/>
+        </w:rPr>
+      </w:pPr>
+      <w:r>
+        <w:rPr>
+          <w:lang w:val="fr-FR"/>
+        </w:rPr>
+        <w:t>L’utilisation de la classe concurrentHashMap</w:t>
+      </w:r>
+      <w:r>
+        <w:rPr>
+          <w:lang w:val="fr-FR"/>
+        </w:rPr>
+        <w:t xml:space="preserve"> au lieu de TableSet et Collections.SynchronizedMap,</w:t>
+      </w:r>
+      <w:r>
+        <w:rPr>
+          <w:lang w:val="fr-FR"/>
+        </w:rPr>
+        <w:t xml:space="preserve"> peut augmenter considérablement les performances d’</w:t>
+      </w:r>
+      <w:r>
+        <w:rPr>
+          <w:lang w:val="fr-FR"/>
+        </w:rPr>
+        <w:t xml:space="preserve">un </w:t>
+      </w:r>
+      <w:r>
+        <w:rPr>
+          <w:lang w:val="fr-FR"/>
+        </w:rPr>
         <w:lastRenderedPageBreak/>
-        <w:t>Lock Striping :</w:t>
-      </w:r>
-    </w:p>
-    <w:p>
-      <w:pPr>
-        <w:jc w:val="both"/>
-        <w:rPr>
-          <w:lang w:val="fr-FR"/>
-        </w:rPr>
-      </w:pPr>
-      <w:r>
-        <w:rPr>
-          <w:lang w:val="fr-FR"/>
-        </w:rPr>
-        <w:t>Il est utilisé pour permettre l’accès simultané à une Collection, le concept est de définir une table de locks, est de diviser l’accès à la collection par la fonction modulo, c’est-à-dire diviser la collection en ‘N’ sous collection, ou n représente le nombre de locks possible</w:t>
-      </w:r>
-      <w:r>
-        <w:rPr>
-          <w:lang w:val="fr-FR"/>
-        </w:rPr>
-        <w:t xml:space="preserve"> (Avoir N accès en parallèle)</w:t>
-      </w:r>
-      <w:r>
-        <w:rPr>
-          <w:lang w:val="fr-FR"/>
-        </w:rPr>
-        <w:t>.</w:t>
-      </w:r>
-    </w:p>
-    <w:p>
-      <w:pPr>
-        <w:jc w:val="both"/>
-        <w:rPr>
-          <w:lang w:val="fr-FR"/>
-        </w:rPr>
-      </w:pPr>
-      <w:r>
-        <w:rPr>
-          <w:lang w:val="fr-FR"/>
-        </w:rPr>
-        <w:t>Striping Ma</w:t>
-      </w:r>
-      <w:r>
-        <w:rPr>
-          <w:lang w:val="fr-FR"/>
-        </w:rPr>
-        <w:t>p</w:t>
-      </w:r>
-      <w:r>
-        <w:rPr>
-          <w:lang w:val="fr-FR"/>
-        </w:rPr>
-        <w:t xml:space="preserve"> est une implementation d’une hash-based map en utilisant le principe du </w:t>
-      </w:r>
-      <w:r>
-        <w:rPr>
-          <w:lang w:val="fr-FR"/>
-        </w:rPr>
-        <w:t>lock Striping.</w:t>
-      </w:r>
-    </w:p>
-    <w:p>
-      <w:pPr>
-        <w:jc w:val="both"/>
-        <w:rPr>
-          <w:lang w:val="fr-FR"/>
-        </w:rPr>
-      </w:pPr>
-    </w:p>
-    <w:p>
-      <w:pPr>
-        <w:pStyle w:val="Heading1"/>
-      </w:pPr>
-      <w:r>
-        <w:t xml:space="preserve">Item 68: Prefer Executors and Tasks to </w:t>
-      </w:r>
-      <w:r>
-        <w:t>threads</w:t>
-      </w:r>
-    </w:p>
-    <w:p>
-      <w:pPr>
-        <w:jc w:val="both"/>
-        <w:rPr>
-          <w:lang w:val="fr-FR"/>
-        </w:rPr>
-      </w:pPr>
-      <w:r>
-        <w:rPr>
-          <w:lang w:val="fr-FR"/>
-        </w:rPr>
-        <w:t xml:space="preserve">L’interface Future est </w:t>
-      </w:r>
-      <w:r>
-        <w:rPr>
-          <w:lang w:val="fr-FR"/>
-        </w:rPr>
-        <w:t>utilisée</w:t>
-      </w:r>
-      <w:r>
-        <w:rPr>
-          <w:lang w:val="fr-FR"/>
-        </w:rPr>
-        <w:t xml:space="preserve"> afin de v</w:t>
-      </w:r>
-      <w:r>
-        <w:rPr>
-          <w:lang w:val="fr-FR"/>
-        </w:rPr>
-        <w:t>é</w:t>
-      </w:r>
-      <w:r>
-        <w:rPr>
-          <w:lang w:val="fr-FR"/>
-        </w:rPr>
-        <w:t xml:space="preserve">rifier si le traitement a été </w:t>
-      </w:r>
-      <w:r>
-        <w:rPr>
-          <w:lang w:val="fr-FR"/>
-        </w:rPr>
-        <w:t>complété</w:t>
-      </w:r>
-      <w:r>
-        <w:rPr>
-          <w:lang w:val="fr-FR"/>
-        </w:rPr>
-        <w:t xml:space="preserve"> avec </w:t>
-      </w:r>
-      <w:r>
-        <w:rPr>
-          <w:lang w:val="fr-FR"/>
-        </w:rPr>
-        <w:t>succè</w:t>
-      </w:r>
-      <w:r>
-        <w:rPr>
-          <w:lang w:val="fr-FR"/>
-        </w:rPr>
-        <w:t>s.</w:t>
-      </w:r>
-    </w:p>
-    <w:p>
-      <w:pPr>
-        <w:jc w:val="both"/>
-        <w:rPr>
-          <w:lang w:val="fr-FR"/>
-        </w:rPr>
-      </w:pPr>
-      <w:r>
-        <w:rPr>
-          <w:lang w:val="fr-FR"/>
-        </w:rPr>
-        <w:t>Callable interface comme Runnable, la diffé</w:t>
-      </w:r>
-      <w:r>
-        <w:rPr>
-          <w:lang w:val="fr-FR"/>
-        </w:rPr>
-        <w:t>rence est que Callable peut retou</w:t>
-      </w:r>
-      <w:r>
-        <w:rPr>
-          <w:lang w:val="fr-FR"/>
-        </w:rPr>
-        <w:t>rner un résultat et Runnable non. Callable définit une méthode Public Object Call</w:t>
-      </w:r>
-      <w:r>
-        <w:rPr>
-          <w:lang w:val="fr-FR"/>
-        </w:rPr>
-        <w:t xml:space="preserve"> </w:t>
-      </w:r>
-      <w:r>
-        <w:rPr>
-          <w:lang w:val="fr-FR"/>
-        </w:rPr>
-        <w:t>().</w:t>
-      </w:r>
-    </w:p>
-    <w:p>
-      <w:pPr>
-        <w:jc w:val="both"/>
-        <w:rPr>
-          <w:lang w:val="fr-FR"/>
-        </w:rPr>
-      </w:pPr>
-      <w:r>
-        <w:rPr>
-          <w:lang w:val="fr-FR"/>
-        </w:rPr>
-        <w:t>Dans les cas où le programme est petit, il est préféré d’utiliser CachedThreadPool, dans ce cas les submit ne sont pas empilé mais exécuté immédiatement.</w:t>
-      </w:r>
-    </w:p>
-    <w:p>
-      <w:pPr>
-        <w:jc w:val="both"/>
-        <w:rPr>
-          <w:lang w:val="fr-FR"/>
-        </w:rPr>
-      </w:pPr>
-      <w:r>
-        <w:rPr>
-          <w:lang w:val="fr-FR"/>
-        </w:rPr>
-        <w:t>L’utilisation des Tasks offre plus de flexibilité pour le programmeur.</w:t>
-      </w:r>
-    </w:p>
-    <w:p>
-      <w:pPr>
-        <w:pStyle w:val="Heading1"/>
-        <w:jc w:val="both"/>
-      </w:pPr>
-      <w:r>
-        <w:t>Item 69 : Prefer concurrency utilities to wait and notify</w:t>
-      </w:r>
-    </w:p>
-    <w:p>
-      <w:pPr>
-        <w:jc w:val="both"/>
-        <w:rPr>
-          <w:lang w:val="fr-FR"/>
-        </w:rPr>
-      </w:pPr>
-      <w:r>
-        <w:rPr>
-          <w:lang w:val="fr-FR"/>
-        </w:rPr>
-        <w:t>Le package Java.util.concurrent con</w:t>
-      </w:r>
-      <w:r>
-        <w:rPr>
-          <w:lang w:val="fr-FR"/>
-        </w:rPr>
-        <w:t>tient trois type de classe, les executors (Abordé au niveau du Item précédent), les Concurents Collection et les synchronisateurs.</w:t>
-      </w:r>
-    </w:p>
-    <w:p>
-      <w:pPr>
-        <w:jc w:val="both"/>
-        <w:rPr>
-          <w:lang w:val="fr-FR"/>
-        </w:rPr>
-      </w:pPr>
-      <w:r>
-        <w:rPr>
-          <w:lang w:val="fr-FR"/>
-        </w:rPr>
-        <w:t>C’est impossible d’exclure l’activité de la gestion de concurrence pour les collections dédiées à la concurrence.</w:t>
-      </w:r>
-    </w:p>
-    <w:p>
-      <w:pPr>
-        <w:jc w:val="both"/>
-        <w:rPr>
-          <w:lang w:val="fr-FR"/>
-        </w:rPr>
-      </w:pPr>
-      <w:r>
-        <w:rPr>
-          <w:lang w:val="fr-FR"/>
-        </w:rPr>
-        <w:t>L’utilisation de la classe concurrentHashMap</w:t>
-      </w:r>
-      <w:r>
-        <w:rPr>
-          <w:lang w:val="fr-FR"/>
-        </w:rPr>
-        <w:t xml:space="preserve"> au lieu de TableSet et Collections.SynchronizedMap,</w:t>
-      </w:r>
-      <w:r>
-        <w:rPr>
-          <w:lang w:val="fr-FR"/>
-        </w:rPr>
-        <w:t xml:space="preserve"> peut augmenter considérablement les performances d’</w:t>
-      </w:r>
-      <w:r>
-        <w:rPr>
-          <w:lang w:val="fr-FR"/>
-        </w:rPr>
-        <w:t>un programme multithread.</w:t>
+        <w:t>programme multithread.</w:t>
       </w:r>
       <w:r>
         <w:rPr>
@@ -7909,7 +7910,6 @@
         <w:rPr>
           <w:lang w:val="fr-FR"/>
         </w:rPr>
-        <w:lastRenderedPageBreak/>
         <w:t xml:space="preserve">Il est plus raisonnable d’utiliser NotifyAll que Notify. On peut utiliser notify dans le cas où tous les threads attendent une condition et seulement un seul peut bénéficier de cette condition.  </w:t>
       </w:r>
     </w:p>
@@ -8216,6 +8216,7 @@
         <w:rPr>
           <w:lang w:val="fr-FR"/>
         </w:rPr>
+        <w:lastRenderedPageBreak/>
         <w:t xml:space="preserve">Pour les classes </w:t>
       </w:r>
       <w:r>
@@ -8314,18 +8315,311 @@
         <w:rPr>
           <w:lang w:val="fr-FR"/>
         </w:rPr>
+        <w:t xml:space="preserve"> </w:t>
+      </w:r>
+      <w:r>
+        <w:rPr>
+          <w:lang w:val="fr-FR"/>
+        </w:rPr>
         <w:t>(cas des classes Unconditonnaly thread Safe)</w:t>
       </w:r>
+    </w:p>
+    <w:p>
+      <w:pPr>
+        <w:pStyle w:val="Heading1"/>
+      </w:pPr>
+      <w:r>
+        <w:t>Item 71 : Use lazy initialization judiciously</w:t>
+      </w:r>
+    </w:p>
+    <w:p>
+      <w:pPr>
+        <w:rPr>
+          <w:lang w:val="fr-FR"/>
+        </w:rPr>
+      </w:pPr>
+      <w:r>
+        <w:rPr>
+          <w:lang w:val="fr-FR"/>
+        </w:rPr>
+        <w:t>Lazy initialization : est le fait d</w:t>
+      </w:r>
+      <w:r>
+        <w:rPr>
+          <w:lang w:val="fr-FR"/>
+        </w:rPr>
+        <w:t xml:space="preserve">e ne pas initialiser un attribue (Static et non static) que lors du besoin, elle permet de gagner en performance. </w:t>
+      </w:r>
+    </w:p>
+    <w:p>
+      <w:pPr>
+        <w:rPr>
+          <w:lang w:val="fr-FR"/>
+        </w:rPr>
+      </w:pPr>
+      <w:r>
+        <w:rPr>
+          <w:lang w:val="fr-FR"/>
+        </w:rPr>
+        <w:t>Pour augmenter la performance, n’utilisé pas ce principe que dans le cas où vous avez vraiment besoin de le utilisé.</w:t>
+      </w:r>
+    </w:p>
+    <w:p>
+      <w:pPr>
+        <w:rPr>
+          <w:lang w:val="fr-FR"/>
+        </w:rPr>
+      </w:pPr>
+      <w:r>
+        <w:rPr>
+          <w:lang w:val="fr-FR"/>
+        </w:rPr>
+        <w:t xml:space="preserve">Elle </w:t>
+      </w:r>
+      <w:r>
+        <w:rPr>
+          <w:lang w:val="fr-FR"/>
+        </w:rPr>
+        <w:t>dimi</w:t>
+      </w:r>
+      <w:r>
+        <w:rPr>
+          <w:lang w:val="fr-FR"/>
+        </w:rPr>
+        <w:t>nu</w:t>
+      </w:r>
+      <w:r>
+        <w:rPr>
+          <w:lang w:val="fr-FR"/>
+        </w:rPr>
+        <w:t>e</w:t>
+      </w:r>
+      <w:r>
+        <w:rPr>
+          <w:lang w:val="fr-FR"/>
+        </w:rPr>
+        <w:t xml:space="preserve"> le cout d’initialisation, mail elle augmente le cout de </w:t>
+      </w:r>
+      <w:r>
+        <w:rPr>
+          <w:lang w:val="fr-FR"/>
+        </w:rPr>
+        <w:t>l’accès.</w:t>
+      </w:r>
+    </w:p>
+    <w:p>
+      <w:pPr>
+        <w:rPr>
+          <w:lang w:val="fr-FR"/>
+        </w:rPr>
+      </w:pPr>
+      <w:r>
+        <w:rPr>
+          <w:lang w:val="fr-FR"/>
+        </w:rPr>
+        <w:t>Afin de savoir si elle est nécessaire, on mesure la performance de la classe avec est sans LazyInitialization.</w:t>
+      </w:r>
+    </w:p>
+    <w:p>
+      <w:pPr>
+        <w:rPr>
+          <w:lang w:val="fr-FR"/>
+        </w:rPr>
+      </w:pPr>
+      <w:r>
+        <w:rPr>
+          <w:lang w:val="fr-FR"/>
+        </w:rPr>
+        <w:t xml:space="preserve">La </w:t>
+      </w:r>
+      <w:r>
+        <w:rPr>
+          <w:lang w:val="fr-FR"/>
+        </w:rPr>
+        <w:t>gestion</w:t>
+      </w:r>
+      <w:r>
+        <w:rPr>
+          <w:lang w:val="fr-FR"/>
+        </w:rPr>
+        <w:t xml:space="preserve"> des </w:t>
+      </w:r>
+      <w:r>
+        <w:rPr>
+          <w:lang w:val="fr-FR"/>
+        </w:rPr>
+        <w:t>attributs</w:t>
+      </w:r>
+      <w:r>
+        <w:rPr>
+          <w:lang w:val="fr-FR"/>
+        </w:rPr>
+        <w:t xml:space="preserve"> laziInitialized est difficile dans un environnement multithread.</w:t>
+      </w:r>
+    </w:p>
+    <w:p>
+      <w:pPr>
+        <w:rPr>
+          <w:lang w:val="fr-FR"/>
+        </w:rPr>
+      </w:pPr>
+      <w:r>
+        <w:rPr>
+          <w:lang w:val="fr-FR"/>
+        </w:rPr>
+        <w:t xml:space="preserve">Lorsque vous </w:t>
+      </w:r>
+      <w:r>
+        <w:rPr>
+          <w:lang w:val="fr-FR"/>
+        </w:rPr>
+        <w:t>voulez</w:t>
+      </w:r>
+      <w:r>
+        <w:rPr>
+          <w:lang w:val="fr-FR"/>
+        </w:rPr>
+        <w:t xml:space="preserve"> augmentez les performances </w:t>
+      </w:r>
+      <w:r>
+        <w:rPr>
+          <w:lang w:val="fr-FR"/>
+        </w:rPr>
+        <w:t>des static field, utiliser LazyInitializationHolderClass. Cela permet d’initialisé le champ lors de la création de l’instance de la classe interne.</w:t>
+      </w:r>
+    </w:p>
+    <w:p>
+      <w:pPr>
+        <w:rPr>
+          <w:lang w:val="fr-FR"/>
+        </w:rPr>
+      </w:pPr>
+      <w:r>
+        <w:rPr>
+          <w:lang w:val="fr-FR"/>
+        </w:rPr>
+        <w:t>Lorsque vous voulez augmentez les performances des</w:t>
+      </w:r>
+      <w:r>
+        <w:rPr>
+          <w:lang w:val="fr-FR"/>
+        </w:rPr>
+        <w:t xml:space="preserve"> non</w:t>
+      </w:r>
+      <w:r>
+        <w:rPr>
+          <w:lang w:val="fr-FR"/>
+        </w:rPr>
+        <w:t xml:space="preserve"> static </w:t>
+      </w:r>
+      <w:r>
+        <w:rPr>
+          <w:lang w:val="fr-FR"/>
+        </w:rPr>
+        <w:t>Field</w:t>
+      </w:r>
+      <w:r>
+        <w:rPr>
+          <w:lang w:val="fr-FR"/>
+        </w:rPr>
+        <w:t>,</w:t>
+      </w:r>
+      <w:r>
+        <w:rPr>
+          <w:lang w:val="fr-FR"/>
+        </w:rPr>
+        <w:t xml:space="preserve"> utiliser le double </w:t>
+      </w:r>
+      <w:r>
+        <w:rPr>
+          <w:lang w:val="fr-FR"/>
+        </w:rPr>
+        <w:t>check</w:t>
+      </w:r>
+      <w:r>
+        <w:rPr>
+          <w:lang w:val="fr-FR"/>
+        </w:rPr>
+        <w:t>.</w:t>
+      </w:r>
+    </w:p>
+    <w:p>
+      <w:pPr>
+        <w:rPr>
+          <w:lang w:val="fr-FR"/>
+        </w:rPr>
+      </w:pPr>
+      <w:r>
+        <w:rPr>
+          <w:lang w:val="fr-FR"/>
+        </w:rPr>
+        <w:t>Quand on peut initialiser l’attribut plusieurs fois, on peut utiliser Single Check Idiom.</w:t>
+      </w:r>
+    </w:p>
+    <w:p>
+      <w:pPr>
+        <w:rPr>
+          <w:lang w:val="fr-FR"/>
+        </w:rPr>
+      </w:pPr>
+      <w:r>
+        <w:rPr>
+          <w:lang w:val="fr-FR"/>
+        </w:rPr>
+        <w:t>Ces méthodes sont appliqué</w:t>
+      </w:r>
+      <w:r>
+        <w:rPr>
+          <w:lang w:val="fr-FR"/>
+        </w:rPr>
+        <w:t>es</w:t>
+      </w:r>
+      <w:r>
+        <w:rPr>
+          <w:lang w:val="fr-FR"/>
+        </w:rPr>
+        <w:t xml:space="preserve"> pour les types </w:t>
+      </w:r>
+      <w:r>
+        <w:rPr>
+          <w:lang w:val="fr-FR"/>
+        </w:rPr>
+        <w:t>primitifs</w:t>
+      </w:r>
+      <w:r>
+        <w:rPr>
+          <w:lang w:val="fr-FR"/>
+        </w:rPr>
+        <w:t xml:space="preserve"> comme pour les types objects.</w:t>
+      </w:r>
+    </w:p>
+    <w:p>
+      <w:pPr>
+        <w:rPr>
+          <w:lang w:val="fr-FR"/>
+        </w:rPr>
+      </w:pPr>
+      <w:r>
+        <w:rPr>
+          <w:lang w:val="fr-FR"/>
+        </w:rPr>
+        <w:t xml:space="preserve">La classe String utilise la technique </w:t>
+      </w:r>
+      <w:r>
+        <w:rPr>
+          <w:lang w:val="fr-FR"/>
+        </w:rPr>
+        <w:t>Race Single Check pour cacher son HashCode.</w:t>
+      </w:r>
+    </w:p>
+    <w:p>
+      <w:pPr>
+        <w:rPr>
+          <w:lang w:val="fr-FR"/>
+        </w:rPr>
+      </w:pPr>
       <w:bookmarkStart w:id="0" w:name="_GoBack"/>
       <w:bookmarkEnd w:id="0"/>
-    </w:p>
-    <w:p>
-      <w:pPr>
-        <w:jc w:val="both"/>
-        <w:rPr>
-          <w:lang w:val="fr-FR"/>
-        </w:rPr>
-      </w:pPr>
     </w:p>
     <w:p>
       <w:pPr>
@@ -8615,6 +8909,92 @@
     </w:lvl>
   </w:abstractNum>
   <w:abstractNum w:abstractNumId="3">
+    <w:nsid w:val="1C982B7B"/>
+    <w:multiLevelType w:val="hybridMultilevel"/>
+    <w:tmpl w:val="F2C40810"/>
+    <w:lvl w:ilvl="0" w:tplc="0409000F">
+      <w:start w:val="1"/>
+      <w:numFmt w:val="decimal"/>
+      <w:lvlText w:val="%1."/>
+      <w:lvlJc w:val="left"/>
+      <w:pPr>
+        <w:ind w:left="720" w:hanging="360"/>
+      </w:pPr>
+    </w:lvl>
+    <w:lvl w:ilvl="1" w:tplc="04090019" w:tentative="1">
+      <w:start w:val="1"/>
+      <w:numFmt w:val="lowerLetter"/>
+      <w:lvlText w:val="%2."/>
+      <w:lvlJc w:val="left"/>
+      <w:pPr>
+        <w:ind w:left="1440" w:hanging="360"/>
+      </w:pPr>
+    </w:lvl>
+    <w:lvl w:ilvl="2" w:tplc="0409001B" w:tentative="1">
+      <w:start w:val="1"/>
+      <w:numFmt w:val="lowerRoman"/>
+      <w:lvlText w:val="%3."/>
+      <w:lvlJc w:val="right"/>
+      <w:pPr>
+        <w:ind w:left="2160" w:hanging="180"/>
+      </w:pPr>
+    </w:lvl>
+    <w:lvl w:ilvl="3" w:tplc="0409000F" w:tentative="1">
+      <w:start w:val="1"/>
+      <w:numFmt w:val="decimal"/>
+      <w:lvlText w:val="%4."/>
+      <w:lvlJc w:val="left"/>
+      <w:pPr>
+        <w:ind w:left="2880" w:hanging="360"/>
+      </w:pPr>
+    </w:lvl>
+    <w:lvl w:ilvl="4" w:tplc="04090019" w:tentative="1">
+      <w:start w:val="1"/>
+      <w:numFmt w:val="lowerLetter"/>
+      <w:lvlText w:val="%5."/>
+      <w:lvlJc w:val="left"/>
+      <w:pPr>
+        <w:ind w:left="3600" w:hanging="360"/>
+      </w:pPr>
+    </w:lvl>
+    <w:lvl w:ilvl="5" w:tplc="0409001B" w:tentative="1">
+      <w:start w:val="1"/>
+      <w:numFmt w:val="lowerRoman"/>
+      <w:lvlText w:val="%6."/>
+      <w:lvlJc w:val="right"/>
+      <w:pPr>
+        <w:ind w:left="4320" w:hanging="180"/>
+      </w:pPr>
+    </w:lvl>
+    <w:lvl w:ilvl="6" w:tplc="0409000F" w:tentative="1">
+      <w:start w:val="1"/>
+      <w:numFmt w:val="decimal"/>
+      <w:lvlText w:val="%7."/>
+      <w:lvlJc w:val="left"/>
+      <w:pPr>
+        <w:ind w:left="5040" w:hanging="360"/>
+      </w:pPr>
+    </w:lvl>
+    <w:lvl w:ilvl="7" w:tplc="04090019" w:tentative="1">
+      <w:start w:val="1"/>
+      <w:numFmt w:val="lowerLetter"/>
+      <w:lvlText w:val="%8."/>
+      <w:lvlJc w:val="left"/>
+      <w:pPr>
+        <w:ind w:left="5760" w:hanging="360"/>
+      </w:pPr>
+    </w:lvl>
+    <w:lvl w:ilvl="8" w:tplc="0409001B" w:tentative="1">
+      <w:start w:val="1"/>
+      <w:numFmt w:val="lowerRoman"/>
+      <w:lvlText w:val="%9."/>
+      <w:lvlJc w:val="right"/>
+      <w:pPr>
+        <w:ind w:left="6480" w:hanging="180"/>
+      </w:pPr>
+    </w:lvl>
+  </w:abstractNum>
+  <w:abstractNum w:abstractNumId="4">
     <w:nsid w:val="24F03AF1"/>
     <w:multiLevelType w:val="hybridMultilevel"/>
     <w:tmpl w:val="E9169FF8"/>
@@ -8700,7 +9080,7 @@
       </w:pPr>
     </w:lvl>
   </w:abstractNum>
-  <w:abstractNum w:abstractNumId="4">
+  <w:abstractNum w:abstractNumId="5">
     <w:nsid w:val="277B6639"/>
     <w:multiLevelType w:val="hybridMultilevel"/>
     <w:tmpl w:val="DA822C06"/>
@@ -8786,7 +9166,7 @@
       </w:pPr>
     </w:lvl>
   </w:abstractNum>
-  <w:abstractNum w:abstractNumId="5">
+  <w:abstractNum w:abstractNumId="6">
     <w:nsid w:val="28F3393A"/>
     <w:multiLevelType w:val="hybridMultilevel"/>
     <w:tmpl w:val="9530EBE4"/>
@@ -8875,7 +9255,7 @@
       </w:pPr>
     </w:lvl>
   </w:abstractNum>
-  <w:abstractNum w:abstractNumId="6">
+  <w:abstractNum w:abstractNumId="7">
     <w:nsid w:val="2910777B"/>
     <w:multiLevelType w:val="hybridMultilevel"/>
     <w:tmpl w:val="3F062828"/>
@@ -8988,7 +9368,7 @@
       </w:rPr>
     </w:lvl>
   </w:abstractNum>
-  <w:abstractNum w:abstractNumId="7">
+  <w:abstractNum w:abstractNumId="8">
     <w:nsid w:val="2AD73202"/>
     <w:multiLevelType w:val="multilevel"/>
     <w:tmpl w:val="5C6048BC"/>
@@ -9137,7 +9517,7 @@
       </w:rPr>
     </w:lvl>
   </w:abstractNum>
-  <w:abstractNum w:abstractNumId="8">
+  <w:abstractNum w:abstractNumId="9">
     <w:nsid w:val="37515BD8"/>
     <w:multiLevelType w:val="hybridMultilevel"/>
     <w:tmpl w:val="7B9C81E4"/>
@@ -9250,7 +9630,7 @@
       </w:rPr>
     </w:lvl>
   </w:abstractNum>
-  <w:abstractNum w:abstractNumId="9">
+  <w:abstractNum w:abstractNumId="10">
     <w:nsid w:val="50910621"/>
     <w:multiLevelType w:val="hybridMultilevel"/>
     <w:tmpl w:val="C52E080A"/>
@@ -9363,7 +9743,7 @@
       </w:rPr>
     </w:lvl>
   </w:abstractNum>
-  <w:abstractNum w:abstractNumId="10">
+  <w:abstractNum w:abstractNumId="11">
     <w:nsid w:val="55473EA3"/>
     <w:multiLevelType w:val="hybridMultilevel"/>
     <w:tmpl w:val="59742E2A"/>
@@ -9449,7 +9829,7 @@
       </w:pPr>
     </w:lvl>
   </w:abstractNum>
-  <w:abstractNum w:abstractNumId="11">
+  <w:abstractNum w:abstractNumId="12">
     <w:nsid w:val="64804FAC"/>
     <w:multiLevelType w:val="multilevel"/>
     <w:tmpl w:val="61DE1E7E"/>
@@ -9598,7 +9978,7 @@
       </w:rPr>
     </w:lvl>
   </w:abstractNum>
-  <w:abstractNum w:abstractNumId="12">
+  <w:abstractNum w:abstractNumId="13">
     <w:nsid w:val="7515095A"/>
     <w:multiLevelType w:val="hybridMultilevel"/>
     <w:tmpl w:val="FAB2297E"/>
@@ -9685,43 +10065,46 @@
     </w:lvl>
   </w:abstractNum>
   <w:num w:numId="1">
-    <w:abstractNumId w:val="4"/>
+    <w:abstractNumId w:val="5"/>
   </w:num>
   <w:num w:numId="2">
-    <w:abstractNumId w:val="6"/>
+    <w:abstractNumId w:val="7"/>
   </w:num>
   <w:num w:numId="3">
-    <w:abstractNumId w:val="12"/>
+    <w:abstractNumId w:val="13"/>
   </w:num>
   <w:num w:numId="4">
     <w:abstractNumId w:val="0"/>
   </w:num>
   <w:num w:numId="5">
+    <w:abstractNumId w:val="10"/>
+  </w:num>
+  <w:num w:numId="6">
     <w:abstractNumId w:val="9"/>
   </w:num>
-  <w:num w:numId="6">
+  <w:num w:numId="7">
     <w:abstractNumId w:val="8"/>
   </w:num>
-  <w:num w:numId="7">
-    <w:abstractNumId w:val="7"/>
-  </w:num>
   <w:num w:numId="8">
-    <w:abstractNumId w:val="11"/>
+    <w:abstractNumId w:val="12"/>
   </w:num>
   <w:num w:numId="9">
-    <w:abstractNumId w:val="3"/>
+    <w:abstractNumId w:val="4"/>
   </w:num>
   <w:num w:numId="10">
-    <w:abstractNumId w:val="5"/>
+    <w:abstractNumId w:val="6"/>
   </w:num>
   <w:num w:numId="11">
     <w:abstractNumId w:val="1"/>
   </w:num>
   <w:num w:numId="12">
-    <w:abstractNumId w:val="10"/>
+    <w:abstractNumId w:val="11"/>
   </w:num>
   <w:num w:numId="13">
     <w:abstractNumId w:val="2"/>
+  </w:num>
+  <w:num w:numId="14">
+    <w:abstractNumId w:val="3"/>
   </w:num>
 </w:numbering>
 </file>

</xml_diff>

<commit_message>
ADD Item 71 : Don't Depend on thread schedular
</commit_message>
<xml_diff>
--- a/Résume Du Livre Effective Java.docx
+++ b/Résume Du Livre Effective Java.docx
@@ -8327,6 +8327,7 @@
     <w:p>
       <w:pPr>
         <w:pStyle w:val="Heading1"/>
+        <w:jc w:val="both"/>
       </w:pPr>
       <w:r>
         <w:t>Item 71 : Use lazy initialization judiciously</w:t>
@@ -8334,6 +8335,7 @@
     </w:p>
     <w:p>
       <w:pPr>
+        <w:jc w:val="both"/>
         <w:rPr>
           <w:lang w:val="fr-FR"/>
         </w:rPr>
@@ -8353,6 +8355,7 @@
     </w:p>
     <w:p>
       <w:pPr>
+        <w:jc w:val="both"/>
         <w:rPr>
           <w:lang w:val="fr-FR"/>
         </w:rPr>
@@ -8366,6 +8369,7 @@
     </w:p>
     <w:p>
       <w:pPr>
+        <w:jc w:val="both"/>
         <w:rPr>
           <w:lang w:val="fr-FR"/>
         </w:rPr>
@@ -8409,6 +8413,7 @@
     </w:p>
     <w:p>
       <w:pPr>
+        <w:jc w:val="both"/>
         <w:rPr>
           <w:lang w:val="fr-FR"/>
         </w:rPr>
@@ -8422,6 +8427,7 @@
     </w:p>
     <w:p>
       <w:pPr>
+        <w:jc w:val="both"/>
         <w:rPr>
           <w:lang w:val="fr-FR"/>
         </w:rPr>
@@ -8459,6 +8465,7 @@
     </w:p>
     <w:p>
       <w:pPr>
+        <w:jc w:val="both"/>
         <w:rPr>
           <w:lang w:val="fr-FR"/>
         </w:rPr>
@@ -8490,6 +8497,7 @@
     </w:p>
     <w:p>
       <w:pPr>
+        <w:jc w:val="both"/>
         <w:rPr>
           <w:lang w:val="fr-FR"/>
         </w:rPr>
@@ -8545,6 +8553,7 @@
     </w:p>
     <w:p>
       <w:pPr>
+        <w:jc w:val="both"/>
         <w:rPr>
           <w:lang w:val="fr-FR"/>
         </w:rPr>
@@ -8558,6 +8567,7 @@
     </w:p>
     <w:p>
       <w:pPr>
+        <w:jc w:val="both"/>
         <w:rPr>
           <w:lang w:val="fr-FR"/>
         </w:rPr>
@@ -8595,6 +8605,7 @@
     </w:p>
     <w:p>
       <w:pPr>
+        <w:jc w:val="both"/>
         <w:rPr>
           <w:lang w:val="fr-FR"/>
         </w:rPr>
@@ -8614,27 +8625,91 @@
     </w:p>
     <w:p>
       <w:pPr>
-        <w:rPr>
-          <w:lang w:val="fr-FR"/>
-        </w:rPr>
-      </w:pPr>
+        <w:pStyle w:val="Heading1"/>
+        <w:jc w:val="both"/>
+      </w:pPr>
+      <w:r>
+        <w:t xml:space="preserve">Item 72 : Don’t depend on the thread schedular </w:t>
+      </w:r>
+    </w:p>
+    <w:p>
+      <w:pPr>
+        <w:jc w:val="both"/>
+        <w:rPr>
+          <w:lang w:val="fr-FR"/>
+        </w:rPr>
+      </w:pPr>
+      <w:r>
+        <w:rPr>
+          <w:lang w:val="fr-FR"/>
+        </w:rPr>
+        <w:t>Ne jamais se base</w:t>
+      </w:r>
+      <w:r>
+        <w:rPr>
+          <w:lang w:val="fr-FR"/>
+        </w:rPr>
+        <w:t>r</w:t>
+      </w:r>
+      <w:r>
+        <w:rPr>
+          <w:lang w:val="fr-FR"/>
+        </w:rPr>
+        <w:t xml:space="preserve"> sur le thread scheduler, </w:t>
+      </w:r>
+      <w:r>
+        <w:rPr>
+          <w:lang w:val="fr-FR"/>
+        </w:rPr>
+        <w:t>car le programme devient non-portable.</w:t>
+      </w:r>
+    </w:p>
+    <w:p>
+      <w:pPr>
+        <w:jc w:val="both"/>
+        <w:rPr>
+          <w:lang w:val="fr-FR"/>
+        </w:rPr>
+      </w:pPr>
+      <w:r>
+        <w:rPr>
+          <w:lang w:val="fr-FR"/>
+        </w:rPr>
+        <w:t xml:space="preserve">Pour avoir un programme robuste, responsive et portable, il faut assurer que le nombre de runnable thread est moins que le nombre de processeur, ceci met le thread-scheduler dans la position d’exécuter les threads seulement.  </w:t>
+      </w:r>
+    </w:p>
+    <w:p>
+      <w:pPr>
+        <w:jc w:val="both"/>
+        <w:rPr>
+          <w:lang w:val="fr-FR"/>
+        </w:rPr>
+      </w:pPr>
+      <w:r>
+        <w:rPr>
+          <w:lang w:val="fr-FR"/>
+        </w:rPr>
+        <w:t>On peut appelez la méthode threads.yield() afin de mettre le thread en travail, cela peut fonctionner sur une VM et peut ne pas sur une autre.</w:t>
+      </w:r>
+    </w:p>
+    <w:p>
+      <w:pPr>
+        <w:jc w:val="both"/>
+        <w:rPr>
+          <w:lang w:val="fr-FR"/>
+        </w:rPr>
+      </w:pPr>
+      <w:r>
+        <w:rPr>
+          <w:lang w:val="fr-FR"/>
+        </w:rPr>
+        <w:lastRenderedPageBreak/>
+        <w:t>Les priorités des threads peuvent être utilisées pour améliorer la qualité de service d'un programme déjà opérationnel, mais elles ne devraient jamais être utilisées pour "réparer" un programme qui fonctionne à peine.</w:t>
+      </w:r>
       <w:bookmarkStart w:id="0" w:name="_GoBack"/>
       <w:bookmarkEnd w:id="0"/>
     </w:p>
-    <w:p>
-      <w:pPr>
-        <w:jc w:val="both"/>
-        <w:rPr>
-          <w:lang w:val="fr-FR"/>
-        </w:rPr>
-      </w:pPr>
-      <w:r>
-        <w:rPr>
-          <w:lang w:val="fr-FR"/>
-        </w:rPr>
-        <w:t>Thread.join.</w:t>
-      </w:r>
-    </w:p>
+    <w:p/>
     <w:sectPr>
       <w:pgSz w:w="12240" w:h="15840"/>
       <w:pgMar w:top="1440" w:right="1440" w:bottom="1440" w:left="1440" w:header="720" w:footer="720" w:gutter="0"/>

</xml_diff>

<commit_message>
ADD Item 73 : Avoid Thread Group
</commit_message>
<xml_diff>
--- a/Résume Du Livre Effective Java.docx
+++ b/Résume Du Livre Effective Java.docx
@@ -8706,10 +8706,112 @@
         <w:lastRenderedPageBreak/>
         <w:t>Les priorités des threads peuvent être utilisées pour améliorer la qualité de service d'un programme déjà opérationnel, mais elles ne devraient jamais être utilisées pour "réparer" un programme qui fonctionne à peine.</w:t>
       </w:r>
+    </w:p>
+    <w:p>
+      <w:pPr>
+        <w:pStyle w:val="Heading1"/>
+        <w:rPr>
+          <w:lang w:val="fr-FR"/>
+        </w:rPr>
+      </w:pPr>
+      <w:r>
+        <w:rPr>
+          <w:lang w:val="fr-FR"/>
+        </w:rPr>
+        <w:t>Item 73 : Avoid thread Groups</w:t>
+      </w:r>
+    </w:p>
+    <w:p>
+      <w:pPr>
+        <w:rPr>
+          <w:lang w:val="fr-FR"/>
+        </w:rPr>
+      </w:pPr>
+      <w:r>
+        <w:rPr>
+          <w:lang w:val="fr-FR"/>
+        </w:rPr>
+        <w:t>Le thread group est un principe utilisé comme mécanisme pour isoler les applets pour des fins de sécurité.</w:t>
+      </w:r>
+    </w:p>
+    <w:p>
+      <w:pPr>
+        <w:rPr>
+          <w:lang w:val="fr-FR"/>
+        </w:rPr>
+      </w:pPr>
+      <w:r>
+        <w:rPr>
+          <w:lang w:val="fr-FR"/>
+        </w:rPr>
+        <w:t xml:space="preserve">Il permet d’appliquer un ensemble de méthodes sur un ensemble de threads, la plupart de ces méthodes sont déconseillé, et le reste est rarement utilisé. </w:t>
+      </w:r>
+    </w:p>
+    <w:p>
+      <w:pPr>
+        <w:rPr>
+          <w:lang w:val="fr-FR"/>
+        </w:rPr>
+      </w:pPr>
+      <w:r>
+        <w:rPr>
+          <w:lang w:val="fr-FR"/>
+        </w:rPr>
+        <w:t>La méthode ActiveCount Donne le nombre de ThreadActive, et a méthode Enumerate donne la liste de</w:t>
+      </w:r>
+      <w:r>
+        <w:rPr>
+          <w:lang w:val="fr-FR"/>
+        </w:rPr>
+        <w:t>s threads active, il se peut qu’</w:t>
+      </w:r>
+      <w:r>
+        <w:rPr>
+          <w:lang w:val="fr-FR"/>
+        </w:rPr>
+        <w:t xml:space="preserve">entre l’initialisation de la table le nombre de thread actif augmente, donc le résultat ne devient pas valable. </w:t>
+      </w:r>
+    </w:p>
+    <w:p>
+      <w:pPr>
+        <w:rPr>
+          <w:lang w:val="fr-FR"/>
+        </w:rPr>
+      </w:pPr>
+      <w:r>
+        <w:rPr>
+          <w:lang w:val="fr-FR"/>
+        </w:rPr>
+        <w:t xml:space="preserve">Avant le release 1.5, la seule fonctionnalité qui est nécessaire c’est UncaughtException, mais cette fonctionnalité devient disponible dans la classe thread à partir du release 1.5 avec la méthode : </w:t>
+      </w:r>
+      <w:r>
+        <w:rPr>
+          <w:lang w:val="fr-FR"/>
+        </w:rPr>
+        <w:t>setUncaughtExceptionHandler</w:t>
+      </w:r>
+      <w:r>
+        <w:rPr>
+          <w:lang w:val="fr-FR"/>
+        </w:rPr>
+        <w:t>.</w:t>
+      </w:r>
       <w:bookmarkStart w:id="0" w:name="_GoBack"/>
       <w:bookmarkEnd w:id="0"/>
     </w:p>
-    <w:p/>
+    <w:p>
+      <w:pPr>
+        <w:rPr>
+          <w:lang w:val="fr-FR"/>
+        </w:rPr>
+      </w:pPr>
+      <w:r>
+        <w:rPr>
+          <w:lang w:val="fr-FR"/>
+        </w:rPr>
+        <w:t xml:space="preserve">Utilisé threadPoolExecutor au lieu de thread group. </w:t>
+      </w:r>
+    </w:p>
     <w:sectPr>
       <w:pgSz w:w="12240" w:h="15840"/>
       <w:pgMar w:top="1440" w:right="1440" w:bottom="1440" w:left="1440" w:header="720" w:footer="720" w:gutter="0"/>

</xml_diff>

<commit_message>
Add Lambda Expression Example
</commit_message>
<xml_diff>
--- a/Résume Du Livre Effective Java.docx
+++ b/Résume Du Livre Effective Java.docx
@@ -46,9 +46,11 @@
               <w:jc w:val="center"/>
               <w:cnfStyle w:val="100000000000" w:firstRow="1" w:lastRow="0" w:firstColumn="0" w:lastColumn="0" w:oddVBand="0" w:evenVBand="0" w:oddHBand="0" w:evenHBand="0" w:firstRowFirstColumn="0" w:firstRowLastColumn="0" w:lastRowFirstColumn="0" w:lastRowLastColumn="0"/>
             </w:pPr>
+            <w:proofErr w:type="spellStart"/>
             <w:r>
               <w:t>L’utilisation</w:t>
             </w:r>
+            <w:proofErr w:type="spellEnd"/>
           </w:p>
         </w:tc>
         <w:tc>
@@ -75,9 +77,11 @@
               <w:jc w:val="center"/>
               <w:cnfStyle w:val="100000000000" w:firstRow="1" w:lastRow="0" w:firstColumn="0" w:lastColumn="0" w:oddVBand="0" w:evenVBand="0" w:oddHBand="0" w:evenHBand="0" w:firstRowFirstColumn="0" w:firstRowLastColumn="0" w:lastRowFirstColumn="0" w:lastRowLastColumn="0"/>
             </w:pPr>
+            <w:proofErr w:type="spellStart"/>
             <w:r>
               <w:t>Utilité</w:t>
             </w:r>
+            <w:proofErr w:type="spellEnd"/>
           </w:p>
         </w:tc>
       </w:tr>
@@ -277,12 +281,14 @@
                 <w:lang w:val="fr-FR"/>
               </w:rPr>
             </w:pPr>
+            <w:proofErr w:type="spellStart"/>
             <w:r>
               <w:rPr>
                 <w:lang w:val="fr-FR"/>
               </w:rPr>
               <w:t>Noninstaciable</w:t>
             </w:r>
+            <w:proofErr w:type="spellEnd"/>
           </w:p>
         </w:tc>
         <w:tc>
@@ -456,12 +462,14 @@
                 <w:lang w:val="fr-FR"/>
               </w:rPr>
             </w:pPr>
+            <w:proofErr w:type="spellStart"/>
             <w:r>
               <w:rPr>
                 <w:lang w:val="fr-FR"/>
               </w:rPr>
               <w:t>Subclass</w:t>
             </w:r>
+            <w:proofErr w:type="spellEnd"/>
           </w:p>
         </w:tc>
         <w:tc>
@@ -560,7 +568,35 @@
               <w:rPr>
                 <w:lang w:val="fr-FR"/>
               </w:rPr>
-              <w:t>Le premier design  pattern : 1-créer une unique instance ;2-Assurer l’accés public à cette instance</w:t>
+              <w:t>Le premier design  pattern : 1-créer une unique instance </w:t>
+            </w:r>
+            <w:proofErr w:type="gramStart"/>
+            <w:r>
+              <w:rPr>
+                <w:lang w:val="fr-FR"/>
+              </w:rPr>
+              <w:t>;2</w:t>
+            </w:r>
+            <w:proofErr w:type="gramEnd"/>
+            <w:r>
+              <w:rPr>
+                <w:lang w:val="fr-FR"/>
+              </w:rPr>
+              <w:t>-Assurer l’</w:t>
+            </w:r>
+            <w:proofErr w:type="spellStart"/>
+            <w:r>
+              <w:rPr>
+                <w:lang w:val="fr-FR"/>
+              </w:rPr>
+              <w:t>accés</w:t>
+            </w:r>
+            <w:proofErr w:type="spellEnd"/>
+            <w:r>
+              <w:rPr>
+                <w:lang w:val="fr-FR"/>
+              </w:rPr>
+              <w:t xml:space="preserve"> public à cette instance</w:t>
             </w:r>
           </w:p>
         </w:tc>
@@ -581,7 +617,21 @@
               <w:rPr>
                 <w:lang w:val="fr-FR"/>
               </w:rPr>
-              <w:t>Utiliser la technique de synchronisation(Local ou Global) ou bien le holder et à base de static factory method (méthode utilitaire)</w:t>
+              <w:t xml:space="preserve">Utiliser la technique de </w:t>
+            </w:r>
+            <w:proofErr w:type="gramStart"/>
+            <w:r>
+              <w:rPr>
+                <w:lang w:val="fr-FR"/>
+              </w:rPr>
+              <w:t>synchronisation(</w:t>
+            </w:r>
+            <w:proofErr w:type="gramEnd"/>
+            <w:r>
+              <w:rPr>
+                <w:lang w:val="fr-FR"/>
+              </w:rPr>
+              <w:t>Local ou Global) ou bien le holder et à base de static factory method (méthode utilitaire)</w:t>
             </w:r>
           </w:p>
         </w:tc>
@@ -617,12 +667,14 @@
                 <w:lang w:val="fr-FR"/>
               </w:rPr>
             </w:pPr>
+            <w:proofErr w:type="spellStart"/>
             <w:r>
               <w:rPr>
                 <w:lang w:val="fr-FR"/>
               </w:rPr>
               <w:t>Serialisation</w:t>
             </w:r>
+            <w:proofErr w:type="spellEnd"/>
           </w:p>
         </w:tc>
         <w:tc>
@@ -642,7 +694,21 @@
               <w:rPr>
                 <w:lang w:val="fr-FR"/>
               </w:rPr>
-              <w:t>Convertir un objet en une serie d’octets</w:t>
+              <w:t xml:space="preserve">Convertir un objet en une </w:t>
+            </w:r>
+            <w:proofErr w:type="spellStart"/>
+            <w:r>
+              <w:rPr>
+                <w:lang w:val="fr-FR"/>
+              </w:rPr>
+              <w:t>serie</w:t>
+            </w:r>
+            <w:proofErr w:type="spellEnd"/>
+            <w:r>
+              <w:rPr>
+                <w:lang w:val="fr-FR"/>
+              </w:rPr>
+              <w:t xml:space="preserve"> d’octets</w:t>
             </w:r>
           </w:p>
         </w:tc>
@@ -815,7 +881,21 @@
               <w:rPr>
                 <w:lang w:val="fr-FR"/>
               </w:rPr>
-              <w:t>Design patern consiste à adapter un type à un autre en utilisant une interface.</w:t>
+              <w:t xml:space="preserve">Design </w:t>
+            </w:r>
+            <w:proofErr w:type="spellStart"/>
+            <w:r>
+              <w:rPr>
+                <w:lang w:val="fr-FR"/>
+              </w:rPr>
+              <w:t>patern</w:t>
+            </w:r>
+            <w:proofErr w:type="spellEnd"/>
+            <w:r>
+              <w:rPr>
+                <w:lang w:val="fr-FR"/>
+              </w:rPr>
+              <w:t xml:space="preserve"> consiste à adapter un type à un autre en utilisant une interface.</w:t>
             </w:r>
           </w:p>
         </w:tc>
@@ -863,12 +943,14 @@
                 <w:lang w:val="fr-FR"/>
               </w:rPr>
             </w:pPr>
+            <w:proofErr w:type="spellStart"/>
             <w:r>
               <w:rPr>
                 <w:lang w:val="fr-FR"/>
               </w:rPr>
               <w:t>autoboxing</w:t>
             </w:r>
+            <w:proofErr w:type="spellEnd"/>
           </w:p>
         </w:tc>
         <w:tc>
@@ -1088,6 +1170,7 @@
               </w:rPr>
               <w:t xml:space="preserve">rer le n </w:t>
             </w:r>
+            <w:proofErr w:type="spellStart"/>
             <w:r>
               <w:rPr>
                 <w:lang w:val="fr-FR"/>
@@ -1098,7 +1181,14 @@
               <w:rPr>
                 <w:lang w:val="fr-FR"/>
               </w:rPr>
-              <w:t xml:space="preserve">me </w:t>
+              <w:t>me</w:t>
+            </w:r>
+            <w:proofErr w:type="spellEnd"/>
+            <w:r>
+              <w:rPr>
+                <w:lang w:val="fr-FR"/>
+              </w:rPr>
+              <w:t xml:space="preserve"> </w:t>
             </w:r>
             <w:r>
               <w:rPr>
@@ -1187,7 +1277,21 @@
               <w:rPr>
                 <w:lang w:val="fr-FR"/>
               </w:rPr>
-              <w:t>Ne contient pas des éléments dupliqués, et contient au plus un élément null.</w:t>
+              <w:t xml:space="preserve">Ne contient pas des éléments dupliqués, et contient au plus un élément </w:t>
+            </w:r>
+            <w:proofErr w:type="spellStart"/>
+            <w:r>
+              <w:rPr>
+                <w:lang w:val="fr-FR"/>
+              </w:rPr>
+              <w:t>null</w:t>
+            </w:r>
+            <w:proofErr w:type="spellEnd"/>
+            <w:r>
+              <w:rPr>
+                <w:lang w:val="fr-FR"/>
+              </w:rPr>
+              <w:t>.</w:t>
             </w:r>
           </w:p>
         </w:tc>
@@ -1235,11 +1339,19 @@
                 <w:lang w:val="fr-FR"/>
               </w:rPr>
             </w:pPr>
+            <w:proofErr w:type="spellStart"/>
             <w:r>
               <w:rPr>
                 <w:lang w:val="fr-FR"/>
               </w:rPr>
-              <w:t>Mutex (Exclusion mutuelle)</w:t>
+              <w:t>Mutex</w:t>
+            </w:r>
+            <w:proofErr w:type="spellEnd"/>
+            <w:r>
+              <w:rPr>
+                <w:lang w:val="fr-FR"/>
+              </w:rPr>
+              <w:t xml:space="preserve"> (Exclusion mutuelle)</w:t>
             </w:r>
           </w:p>
         </w:tc>
@@ -1256,11 +1368,19 @@
                 <w:lang w:val="fr-FR"/>
               </w:rPr>
             </w:pPr>
+            <w:proofErr w:type="spellStart"/>
             <w:r>
               <w:rPr>
                 <w:lang w:val="fr-FR"/>
               </w:rPr>
-              <w:t xml:space="preserve">Primtive de synchronisation qui permet d’assurer que les ressources systèmes ne soient pas utilisées par plusieurs programmes à la fois  </w:t>
+              <w:t>Primtive</w:t>
+            </w:r>
+            <w:proofErr w:type="spellEnd"/>
+            <w:r>
+              <w:rPr>
+                <w:lang w:val="fr-FR"/>
+              </w:rPr>
+              <w:t xml:space="preserve"> de synchronisation qui permet d’assurer que les ressources systèmes ne soient pas utilisées par plusieurs programmes à la fois  </w:t>
             </w:r>
           </w:p>
         </w:tc>
@@ -1405,11 +1525,33 @@
         </w:rPr>
         <w:t xml:space="preserve"> une classe sans avoir besoin du constructeur</w:t>
       </w:r>
-      <w:r>
-        <w:rPr>
-          <w:lang w:val="fr-FR"/>
-        </w:rPr>
-        <w:t xml:space="preserve">, , de plus il sont préférer dans l’utilisation. Donc éviter la réflexion directe vers le constructeur sans avoir pensé au statics factory method.  </w:t>
+      <w:proofErr w:type="gramStart"/>
+      <w:r>
+        <w:rPr>
+          <w:lang w:val="fr-FR"/>
+        </w:rPr>
+        <w:t>, ,</w:t>
+      </w:r>
+      <w:proofErr w:type="gramEnd"/>
+      <w:r>
+        <w:rPr>
+          <w:lang w:val="fr-FR"/>
+        </w:rPr>
+        <w:t xml:space="preserve"> de plus il sont préférer dans l’utilisation. Donc éviter la réflexion directe vers le constructeur sans avoir pensé au </w:t>
+      </w:r>
+      <w:proofErr w:type="spellStart"/>
+      <w:r>
+        <w:rPr>
+          <w:lang w:val="fr-FR"/>
+        </w:rPr>
+        <w:t>statics</w:t>
+      </w:r>
+      <w:proofErr w:type="spellEnd"/>
+      <w:r>
+        <w:rPr>
+          <w:lang w:val="fr-FR"/>
+        </w:rPr>
+        <w:t xml:space="preserve"> factory method.  </w:t>
       </w:r>
     </w:p>
     <w:p>
@@ -1417,9 +1559,11 @@
         <w:pStyle w:val="Heading2"/>
         <w:jc w:val="both"/>
       </w:pPr>
+      <w:proofErr w:type="spellStart"/>
       <w:r>
         <w:t>Avantages</w:t>
       </w:r>
+      <w:proofErr w:type="spellEnd"/>
     </w:p>
     <w:p>
       <w:pPr>
@@ -1437,7 +1581,21 @@
         <w:rPr>
           <w:lang w:val="fr-FR"/>
         </w:rPr>
-        <w:t xml:space="preserve">Contient un nom :: </w:t>
+        <w:t>Contient un nom </w:t>
+      </w:r>
+      <w:proofErr w:type="gramStart"/>
+      <w:r>
+        <w:rPr>
+          <w:lang w:val="fr-FR"/>
+        </w:rPr>
+        <w:t>::</w:t>
+      </w:r>
+      <w:proofErr w:type="gramEnd"/>
+      <w:r>
+        <w:rPr>
+          <w:lang w:val="fr-FR"/>
+        </w:rPr>
+        <w:t xml:space="preserve"> </w:t>
       </w:r>
       <w:r>
         <w:rPr>
@@ -1632,22 +1790,43 @@
         <w:jc w:val="both"/>
       </w:pPr>
       <w:r>
-        <w:t>reduce the berbocity</w:t>
-      </w:r>
-      <w:r>
-        <w:t xml:space="preserve"> of creating parameterized type instances: ex</w:t>
+        <w:t xml:space="preserve">reduce the </w:t>
+      </w:r>
+      <w:proofErr w:type="spellStart"/>
+      <w:r>
+        <w:t>berbocity</w:t>
+      </w:r>
+      <w:proofErr w:type="spellEnd"/>
+      <w:r>
+        <w:t xml:space="preserve"> of creating parameterized type instances: </w:t>
+      </w:r>
+      <w:proofErr w:type="spellStart"/>
+      <w:r>
+        <w:t>ex</w:t>
       </w:r>
       <w:r>
         <w:t>e</w:t>
       </w:r>
       <w:r>
-        <w:t>mple :</w:t>
+        <w:t>mple</w:t>
+      </w:r>
+      <w:proofErr w:type="spellEnd"/>
+      <w:r>
+        <w:t xml:space="preserve"> :</w:t>
       </w:r>
       <w:r>
         <w:t xml:space="preserve"> </w:t>
       </w:r>
       <w:r>
-        <w:t xml:space="preserve">Map&lt;string, list&lt;String &gt;&gt; m = new HashMap&lt;string, list&lt;String&gt;&gt;(); public static &lt;K,V&gt; HashMap&lt;K,V&gt; newInstance() { </w:t>
+        <w:t xml:space="preserve">Map&lt;string, list&lt;String &gt;&gt; m = new HashMap&lt;string, list&lt;String&gt;&gt;(); public static &lt;K,V&gt; HashMap&lt;K,V&gt; </w:t>
+      </w:r>
+      <w:proofErr w:type="spellStart"/>
+      <w:r>
+        <w:t>newInstance</w:t>
+      </w:r>
+      <w:proofErr w:type="spellEnd"/>
+      <w:r>
+        <w:t xml:space="preserve">() { </w:t>
       </w:r>
     </w:p>
     <w:p>
@@ -1655,8 +1834,13 @@
         <w:pStyle w:val="ListParagraph"/>
         <w:jc w:val="both"/>
       </w:pPr>
-      <w:r>
-        <w:t xml:space="preserve">return new HashMap&lt;K,V&gt;(); </w:t>
+      <w:proofErr w:type="gramStart"/>
+      <w:r>
+        <w:t>return</w:t>
+      </w:r>
+      <w:proofErr w:type="gramEnd"/>
+      <w:r>
+        <w:t xml:space="preserve"> new HashMap&lt;K,V&gt;(); </w:t>
       </w:r>
     </w:p>
     <w:p>
@@ -1664,8 +1848,21 @@
         <w:pStyle w:val="ListParagraph"/>
         <w:jc w:val="both"/>
       </w:pPr>
-      <w:r>
-        <w:t>map&lt;string, list&lt;String &gt;&gt; =Hashmap.newinstanciate();  }</w:t>
+      <w:proofErr w:type="gramStart"/>
+      <w:r>
+        <w:t>map&lt;</w:t>
+      </w:r>
+      <w:proofErr w:type="gramEnd"/>
+      <w:r>
+        <w:t>string, list&lt;String &gt;&gt; =</w:t>
+      </w:r>
+      <w:proofErr w:type="spellStart"/>
+      <w:r>
+        <w:t>Hashmap.newinstanciate</w:t>
+      </w:r>
+      <w:proofErr w:type="spellEnd"/>
+      <w:r>
+        <w:t>();  }</w:t>
       </w:r>
     </w:p>
     <w:p>
@@ -1673,8 +1870,13 @@
         <w:pStyle w:val="Heading2"/>
         <w:jc w:val="both"/>
       </w:pPr>
-      <w:r>
-        <w:t>Inconvégnant:</w:t>
+      <w:proofErr w:type="spellStart"/>
+      <w:r>
+        <w:t>Inconvégnant</w:t>
+      </w:r>
+      <w:proofErr w:type="spellEnd"/>
+      <w:r>
+        <w:t>:</w:t>
       </w:r>
     </w:p>
     <w:p>
@@ -1723,7 +1925,21 @@
         <w:rPr>
           <w:lang w:val="fr-FR"/>
         </w:rPr>
-        <w:t>, Protected) et c’est le cas la framework Collections.</w:t>
+        <w:t xml:space="preserve">, Protected) et c’est le cas la </w:t>
+      </w:r>
+      <w:proofErr w:type="spellStart"/>
+      <w:r>
+        <w:rPr>
+          <w:lang w:val="fr-FR"/>
+        </w:rPr>
+        <w:t>framework</w:t>
+      </w:r>
+      <w:proofErr w:type="spellEnd"/>
+      <w:r>
+        <w:rPr>
+          <w:lang w:val="fr-FR"/>
+        </w:rPr>
+        <w:t xml:space="preserve"> Collections.</w:t>
       </w:r>
     </w:p>
     <w:p>
@@ -1761,20 +1977,53 @@
       <w:pPr>
         <w:jc w:val="both"/>
       </w:pPr>
-      <w:r>
-        <w:t>Quelque Static Factory method :</w:t>
-      </w:r>
-    </w:p>
-    <w:p>
-      <w:pPr>
-        <w:jc w:val="both"/>
-      </w:pPr>
-      <w:r>
-        <w:t xml:space="preserve">Valueof, </w:t>
-      </w:r>
-      <w:r>
-        <w:t>of, GetInstance, NewInstance,Gettype,newtype</w:t>
-      </w:r>
+      <w:proofErr w:type="spellStart"/>
+      <w:r>
+        <w:t>Quelque</w:t>
+      </w:r>
+      <w:proofErr w:type="spellEnd"/>
+      <w:r>
+        <w:t xml:space="preserve"> Static Factory </w:t>
+      </w:r>
+      <w:proofErr w:type="gramStart"/>
+      <w:r>
+        <w:t>method :</w:t>
+      </w:r>
+      <w:proofErr w:type="gramEnd"/>
+    </w:p>
+    <w:p>
+      <w:pPr>
+        <w:jc w:val="both"/>
+      </w:pPr>
+      <w:proofErr w:type="spellStart"/>
+      <w:r>
+        <w:t>Valueof</w:t>
+      </w:r>
+      <w:proofErr w:type="spellEnd"/>
+      <w:r>
+        <w:t xml:space="preserve">, </w:t>
+      </w:r>
+      <w:r>
+        <w:t xml:space="preserve">of, </w:t>
+      </w:r>
+      <w:proofErr w:type="spellStart"/>
+      <w:r>
+        <w:t>GetInstance</w:t>
+      </w:r>
+      <w:proofErr w:type="spellEnd"/>
+      <w:r>
+        <w:t xml:space="preserve">, </w:t>
+      </w:r>
+      <w:proofErr w:type="spellStart"/>
+      <w:r>
+        <w:t>NewInstance</w:t>
+      </w:r>
+      <w:proofErr w:type="gramStart"/>
+      <w:r>
+        <w:t>,Gettype,newtype</w:t>
+      </w:r>
+      <w:proofErr w:type="spellEnd"/>
+      <w:proofErr w:type="gramEnd"/>
     </w:p>
     <w:p>
       <w:pPr>
@@ -1841,7 +2090,21 @@
         <w:rPr>
           <w:lang w:val="fr-FR"/>
         </w:rPr>
-        <w:t>s (2champ, 3champs,4champs,5champs,6champs)</w:t>
+        <w:t>s (2champ, 3champs</w:t>
+      </w:r>
+      <w:proofErr w:type="gramStart"/>
+      <w:r>
+        <w:rPr>
+          <w:lang w:val="fr-FR"/>
+        </w:rPr>
+        <w:t>,4champs,5champs,6champs</w:t>
+      </w:r>
+      <w:proofErr w:type="gramEnd"/>
+      <w:r>
+        <w:rPr>
+          <w:lang w:val="fr-FR"/>
+        </w:rPr>
+        <w:t>)</w:t>
       </w:r>
     </w:p>
     <w:p>
@@ -2521,7 +2784,21 @@
         <w:rPr>
           <w:lang w:val="fr-FR"/>
         </w:rPr>
-        <w:t>Ne pas déclarer les variables qui ne sont pas modifiable</w:t>
+        <w:t xml:space="preserve">Ne pas déclarer les variables qui </w:t>
+      </w:r>
+      <w:proofErr w:type="gramStart"/>
+      <w:r>
+        <w:rPr>
+          <w:lang w:val="fr-FR"/>
+        </w:rPr>
+        <w:t>ne sont</w:t>
+      </w:r>
+      <w:proofErr w:type="gramEnd"/>
+      <w:r>
+        <w:rPr>
+          <w:lang w:val="fr-FR"/>
+        </w:rPr>
+        <w:t xml:space="preserve"> pas modifiable</w:t>
       </w:r>
       <w:r>
         <w:rPr>
@@ -2547,7 +2824,21 @@
         <w:rPr>
           <w:lang w:val="fr-FR"/>
         </w:rPr>
-        <w:t>L’utilisation de l’auto boxing permet parfois de r</w:t>
+        <w:t xml:space="preserve">L’utilisation de l’auto </w:t>
+      </w:r>
+      <w:proofErr w:type="spellStart"/>
+      <w:r>
+        <w:rPr>
+          <w:lang w:val="fr-FR"/>
+        </w:rPr>
+        <w:t>boxing</w:t>
+      </w:r>
+      <w:proofErr w:type="spellEnd"/>
+      <w:r>
+        <w:rPr>
+          <w:lang w:val="fr-FR"/>
+        </w:rPr>
+        <w:t xml:space="preserve"> permet parfois de r</w:t>
       </w:r>
       <w:r>
         <w:rPr>
@@ -2598,6 +2889,7 @@
         </w:rPr>
         <w:t xml:space="preserve">Item 6 : </w:t>
       </w:r>
+      <w:proofErr w:type="spellStart"/>
       <w:r>
         <w:rPr>
           <w:lang w:val="fr-FR"/>
@@ -2608,7 +2900,28 @@
         <w:rPr>
           <w:lang w:val="fr-FR"/>
         </w:rPr>
-        <w:t>liminate obsolute object</w:t>
+        <w:t>liminate</w:t>
+      </w:r>
+      <w:proofErr w:type="spellEnd"/>
+      <w:r>
+        <w:rPr>
+          <w:lang w:val="fr-FR"/>
+        </w:rPr>
+        <w:t xml:space="preserve"> </w:t>
+      </w:r>
+      <w:proofErr w:type="spellStart"/>
+      <w:r>
+        <w:rPr>
+          <w:lang w:val="fr-FR"/>
+        </w:rPr>
+        <w:t>obsolute</w:t>
+      </w:r>
+      <w:proofErr w:type="spellEnd"/>
+      <w:r>
+        <w:rPr>
+          <w:lang w:val="fr-FR"/>
+        </w:rPr>
+        <w:t xml:space="preserve"> object</w:t>
       </w:r>
     </w:p>
     <w:p>
@@ -2628,13 +2941,55 @@
         <w:rPr>
           <w:lang w:val="fr-FR"/>
         </w:rPr>
-        <w:t>Exemple de la partie non null du tab</w:t>
-      </w:r>
-      <w:r>
-        <w:rPr>
-          <w:lang w:val="fr-FR"/>
-        </w:rPr>
-        <w:t>eau pour le garbage, et qui est considérer obsolète pour le programmeur.</w:t>
+        <w:t xml:space="preserve">Exemple de la partie non </w:t>
+      </w:r>
+      <w:proofErr w:type="spellStart"/>
+      <w:r>
+        <w:rPr>
+          <w:lang w:val="fr-FR"/>
+        </w:rPr>
+        <w:t>null</w:t>
+      </w:r>
+      <w:proofErr w:type="spellEnd"/>
+      <w:r>
+        <w:rPr>
+          <w:lang w:val="fr-FR"/>
+        </w:rPr>
+        <w:t xml:space="preserve"> du </w:t>
+      </w:r>
+      <w:proofErr w:type="spellStart"/>
+      <w:r>
+        <w:rPr>
+          <w:lang w:val="fr-FR"/>
+        </w:rPr>
+        <w:t>tab</w:t>
+      </w:r>
+      <w:r>
+        <w:rPr>
+          <w:lang w:val="fr-FR"/>
+        </w:rPr>
+        <w:t>eau</w:t>
+      </w:r>
+      <w:proofErr w:type="spellEnd"/>
+      <w:r>
+        <w:rPr>
+          <w:lang w:val="fr-FR"/>
+        </w:rPr>
+        <w:t xml:space="preserve"> pour le </w:t>
+      </w:r>
+      <w:proofErr w:type="spellStart"/>
+      <w:r>
+        <w:rPr>
+          <w:lang w:val="fr-FR"/>
+        </w:rPr>
+        <w:t>garbage</w:t>
+      </w:r>
+      <w:proofErr w:type="spellEnd"/>
+      <w:r>
+        <w:rPr>
+          <w:lang w:val="fr-FR"/>
+        </w:rPr>
+        <w:t>, et qui est considérer obsolète pour le programmeur.</w:t>
       </w:r>
     </w:p>
     <w:p>
@@ -2664,11 +3019,33 @@
           <w:lang w:val="fr-FR"/>
         </w:rPr>
       </w:pPr>
-      <w:r>
-        <w:rPr>
-          <w:lang w:val="fr-FR"/>
-        </w:rPr>
-        <w:t>3-la 3 sources se sont les listener et les callbacks</w:t>
+      <w:proofErr w:type="gramStart"/>
+      <w:r>
+        <w:rPr>
+          <w:lang w:val="fr-FR"/>
+        </w:rPr>
+        <w:t>3-la</w:t>
+      </w:r>
+      <w:proofErr w:type="gramEnd"/>
+      <w:r>
+        <w:rPr>
+          <w:lang w:val="fr-FR"/>
+        </w:rPr>
+        <w:t xml:space="preserve"> 3 sources se sont les </w:t>
+      </w:r>
+      <w:proofErr w:type="spellStart"/>
+      <w:r>
+        <w:rPr>
+          <w:lang w:val="fr-FR"/>
+        </w:rPr>
+        <w:t>listener</w:t>
+      </w:r>
+      <w:proofErr w:type="spellEnd"/>
+      <w:r>
+        <w:rPr>
+          <w:lang w:val="fr-FR"/>
+        </w:rPr>
+        <w:t xml:space="preserve"> et les callbacks</w:t>
       </w:r>
     </w:p>
     <w:p>
@@ -2682,7 +3059,15 @@
         <w:t xml:space="preserve"> </w:t>
       </w:r>
       <w:r>
-        <w:t>Item 9 :  Override Hash</w:t>
+        <w:t xml:space="preserve">Item </w:t>
+      </w:r>
+      <w:proofErr w:type="gramStart"/>
+      <w:r>
+        <w:t>9 :</w:t>
+      </w:r>
+      <w:proofErr w:type="gramEnd"/>
+      <w:r>
+        <w:t xml:space="preserve">  Override Hash</w:t>
       </w:r>
       <w:r>
         <w:t>code when you ov</w:t>
@@ -2775,7 +3160,16 @@
           <w:bCs/>
           <w:lang w:val="fr-FR"/>
         </w:rPr>
-        <w:t>Hash-Based</w:t>
+        <w:t>Hash-</w:t>
+      </w:r>
+      <w:proofErr w:type="gramStart"/>
+      <w:r>
+        <w:rPr>
+          <w:b/>
+          <w:bCs/>
+          <w:lang w:val="fr-FR"/>
+        </w:rPr>
+        <w:t>Based</w:t>
       </w:r>
       <w:r>
         <w:rPr>
@@ -2783,6 +3177,7 @@
         </w:rPr>
         <w:t xml:space="preserve"> .</w:t>
       </w:r>
+      <w:proofErr w:type="gramEnd"/>
     </w:p>
     <w:p>
       <w:pPr>
@@ -2889,34 +3284,84 @@
         <w:rPr>
           <w:lang w:val="fr-FR" w:bidi="ar-DZ"/>
         </w:rPr>
-        <w:t>Item 10 : Override ToString</w:t>
-      </w:r>
-    </w:p>
-    <w:p>
-      <w:pPr>
-        <w:jc w:val="both"/>
+        <w:t xml:space="preserve">Item 10 : </w:t>
+      </w:r>
+      <w:proofErr w:type="spellStart"/>
+      <w:r>
         <w:rPr>
           <w:lang w:val="fr-FR" w:bidi="ar-DZ"/>
         </w:rPr>
-      </w:pPr>
+        <w:t>Override</w:t>
+      </w:r>
+      <w:proofErr w:type="spellEnd"/>
       <w:r>
         <w:rPr>
           <w:lang w:val="fr-FR" w:bidi="ar-DZ"/>
         </w:rPr>
-        <w:t>Il faut redéfinir la methode toString pour que le code soit le plus lisible possible.</w:t>
-      </w:r>
-    </w:p>
-    <w:p>
-      <w:pPr>
-        <w:jc w:val="both"/>
+        <w:t xml:space="preserve"> </w:t>
+      </w:r>
+      <w:proofErr w:type="spellStart"/>
+      <w:r>
         <w:rPr>
           <w:lang w:val="fr-FR" w:bidi="ar-DZ"/>
         </w:rPr>
-      </w:pPr>
-      <w:r>
+        <w:t>ToString</w:t>
+      </w:r>
+      <w:proofErr w:type="spellEnd"/>
+    </w:p>
+    <w:p>
+      <w:pPr>
+        <w:jc w:val="both"/>
         <w:rPr>
           <w:lang w:val="fr-FR" w:bidi="ar-DZ"/>
         </w:rPr>
+      </w:pPr>
+      <w:r>
+        <w:rPr>
+          <w:lang w:val="fr-FR" w:bidi="ar-DZ"/>
+        </w:rPr>
+        <w:t xml:space="preserve">Il faut redéfinir la </w:t>
+      </w:r>
+      <w:proofErr w:type="spellStart"/>
+      <w:r>
+        <w:rPr>
+          <w:lang w:val="fr-FR" w:bidi="ar-DZ"/>
+        </w:rPr>
+        <w:t>methode</w:t>
+      </w:r>
+      <w:proofErr w:type="spellEnd"/>
+      <w:r>
+        <w:rPr>
+          <w:lang w:val="fr-FR" w:bidi="ar-DZ"/>
+        </w:rPr>
+        <w:t xml:space="preserve"> </w:t>
+      </w:r>
+      <w:proofErr w:type="spellStart"/>
+      <w:r>
+        <w:rPr>
+          <w:lang w:val="fr-FR" w:bidi="ar-DZ"/>
+        </w:rPr>
+        <w:t>toString</w:t>
+      </w:r>
+      <w:proofErr w:type="spellEnd"/>
+      <w:r>
+        <w:rPr>
+          <w:lang w:val="fr-FR" w:bidi="ar-DZ"/>
+        </w:rPr>
+        <w:t xml:space="preserve"> pour que le code soit le plus lisible possible.</w:t>
+      </w:r>
+    </w:p>
+    <w:p>
+      <w:pPr>
+        <w:jc w:val="both"/>
+        <w:rPr>
+          <w:lang w:val="fr-FR" w:bidi="ar-DZ"/>
+        </w:rPr>
+      </w:pPr>
+      <w:r>
+        <w:rPr>
+          <w:lang w:val="fr-FR" w:bidi="ar-DZ"/>
+        </w:rPr>
         <w:t>Lorsque vous appeler les fonction</w:t>
       </w:r>
       <w:r>
@@ -2929,40 +3374,72 @@
         <w:rPr>
           <w:lang w:val="fr-FR" w:bidi="ar-DZ"/>
         </w:rPr>
-        <w:t xml:space="preserve"> d’affichage, la fonction toString est automatiquement appelé.</w:t>
-      </w:r>
-    </w:p>
-    <w:p>
-      <w:pPr>
-        <w:jc w:val="both"/>
+        <w:t xml:space="preserve"> d’affichage, la fonction </w:t>
+      </w:r>
+      <w:proofErr w:type="spellStart"/>
+      <w:r>
         <w:rPr>
           <w:lang w:val="fr-FR" w:bidi="ar-DZ"/>
         </w:rPr>
-      </w:pPr>
+        <w:t>toString</w:t>
+      </w:r>
+      <w:proofErr w:type="spellEnd"/>
       <w:r>
         <w:rPr>
           <w:lang w:val="fr-FR" w:bidi="ar-DZ"/>
         </w:rPr>
+        <w:t xml:space="preserve"> est automatiquement appelé.</w:t>
+      </w:r>
+    </w:p>
+    <w:p>
+      <w:pPr>
+        <w:jc w:val="both"/>
+        <w:rPr>
+          <w:lang w:val="fr-FR" w:bidi="ar-DZ"/>
+        </w:rPr>
+      </w:pPr>
+      <w:r>
+        <w:rPr>
+          <w:lang w:val="fr-FR" w:bidi="ar-DZ"/>
+        </w:rPr>
         <w:t>Vous</w:t>
       </w:r>
       <w:r>
         <w:rPr>
           <w:lang w:val="fr-FR" w:bidi="ar-DZ"/>
         </w:rPr>
-        <w:t xml:space="preserve"> pouvez définir le format de la description affichée lors de l’invocation de la méthode to-string en utilisant la méthode ( </w:t>
-      </w:r>
+        <w:t xml:space="preserve"> pouvez définir le format de la description affichée lors de l’invocation de la méthode to-string en utilisant la méthode </w:t>
+      </w:r>
+      <w:proofErr w:type="gramStart"/>
+      <w:r>
+        <w:rPr>
+          <w:lang w:val="fr-FR" w:bidi="ar-DZ"/>
+        </w:rPr>
+        <w:t xml:space="preserve">( </w:t>
+      </w:r>
+      <w:proofErr w:type="spellStart"/>
       <w:r>
         <w:rPr>
           <w:b/>
           <w:bCs/>
           <w:lang w:val="fr-FR" w:bidi="ar-DZ"/>
         </w:rPr>
-        <w:t>String.format()</w:t>
-      </w:r>
-      <w:r>
-        <w:rPr>
+        <w:t>String.format</w:t>
+      </w:r>
+      <w:proofErr w:type="spellEnd"/>
+      <w:proofErr w:type="gramEnd"/>
+      <w:r>
+        <w:rPr>
+          <w:b/>
+          <w:bCs/>
           <w:lang w:val="fr-FR" w:bidi="ar-DZ"/>
         </w:rPr>
+        <w:t>()</w:t>
+      </w:r>
+      <w:r>
+        <w:rPr>
+          <w:lang w:val="fr-FR" w:bidi="ar-DZ"/>
+        </w:rPr>
         <w:t xml:space="preserve"> ).</w:t>
       </w:r>
     </w:p>
@@ -2987,6 +3464,7 @@
           <w:lang w:bidi="ar-DZ"/>
         </w:rPr>
       </w:pPr>
+      <w:proofErr w:type="gramStart"/>
       <w:r>
         <w:rPr>
           <w:lang w:bidi="ar-DZ"/>
@@ -2997,14 +3475,37 @@
         <w:rPr>
           <w:lang w:bidi="ar-DZ"/>
         </w:rPr>
-        <w:t xml:space="preserve">() est </w:t>
-      </w:r>
+        <w:t>(</w:t>
+      </w:r>
+      <w:proofErr w:type="gramEnd"/>
       <w:r>
         <w:rPr>
           <w:lang w:bidi="ar-DZ"/>
         </w:rPr>
+        <w:t xml:space="preserve">) </w:t>
+      </w:r>
+      <w:proofErr w:type="spellStart"/>
+      <w:r>
+        <w:rPr>
+          <w:lang w:bidi="ar-DZ"/>
+        </w:rPr>
+        <w:t>est</w:t>
+      </w:r>
+      <w:proofErr w:type="spellEnd"/>
+      <w:r>
+        <w:rPr>
+          <w:lang w:bidi="ar-DZ"/>
+        </w:rPr>
+        <w:t xml:space="preserve"> </w:t>
+      </w:r>
+      <w:proofErr w:type="spellStart"/>
+      <w:r>
+        <w:rPr>
+          <w:lang w:bidi="ar-DZ"/>
+        </w:rPr>
         <w:t>diffèrent</w:t>
       </w:r>
+      <w:proofErr w:type="spellEnd"/>
       <w:r>
         <w:rPr>
           <w:lang w:bidi="ar-DZ"/>
@@ -3019,12 +3520,20 @@
           <w:lang w:bidi="ar-DZ"/>
         </w:rPr>
       </w:pPr>
+      <w:proofErr w:type="gramStart"/>
       <w:r>
         <w:rPr>
           <w:lang w:bidi="ar-DZ"/>
         </w:rPr>
         <w:lastRenderedPageBreak/>
-        <w:t>X.equals(X.clone())must return true</w:t>
+        <w:t>X.equals(</w:t>
+      </w:r>
+      <w:proofErr w:type="gramEnd"/>
+      <w:r>
+        <w:rPr>
+          <w:lang w:bidi="ar-DZ"/>
+        </w:rPr>
+        <w:t>X.clone())must return true</w:t>
       </w:r>
     </w:p>
     <w:p>
@@ -3213,7 +3722,21 @@
         <w:rPr>
           <w:lang w:val="fr-FR" w:bidi="ar-DZ"/>
         </w:rPr>
-        <w:t xml:space="preserve">thode clone ne doit pas invoquer une méthode non final, car le clonage peut ne pa </w:t>
+        <w:t xml:space="preserve">thode clone ne doit pas invoquer une méthode non final, car le clonage peut ne </w:t>
+      </w:r>
+      <w:proofErr w:type="spellStart"/>
+      <w:r>
+        <w:rPr>
+          <w:lang w:val="fr-FR" w:bidi="ar-DZ"/>
+        </w:rPr>
+        <w:t>pa</w:t>
+      </w:r>
+      <w:proofErr w:type="spellEnd"/>
+      <w:r>
+        <w:rPr>
+          <w:lang w:val="fr-FR" w:bidi="ar-DZ"/>
+        </w:rPr>
+        <w:t xml:space="preserve"> </w:t>
       </w:r>
       <w:r>
         <w:rPr>
@@ -3351,30 +3874,216 @@
         <w:rPr>
           <w:lang w:bidi="ar-DZ"/>
         </w:rPr>
-        <w:t>Public Class(</w:t>
-      </w:r>
+        <w:t xml:space="preserve">Public </w:t>
+      </w:r>
+      <w:proofErr w:type="gramStart"/>
       <w:r>
         <w:rPr>
           <w:lang w:bidi="ar-DZ"/>
         </w:rPr>
-        <w:t>Class</w:t>
-      </w:r>
+        <w:t>Class(</w:t>
+      </w:r>
+      <w:proofErr w:type="gramEnd"/>
       <w:r>
         <w:rPr>
           <w:lang w:bidi="ar-DZ"/>
         </w:rPr>
-        <w:t xml:space="preserve"> class) -&gt; </w:t>
-      </w:r>
-      <w:r>
+        <w:t>Class class) -&gt; CopyConstructor.</w:t>
+      </w:r>
+    </w:p>
+    <w:p>
+      <w:pPr>
+        <w:jc w:val="both"/>
         <w:rPr>
           <w:lang w:bidi="ar-DZ"/>
         </w:rPr>
-        <w:t>CopyConstructor</w:t>
-      </w:r>
+      </w:pPr>
       <w:r>
         <w:rPr>
           <w:lang w:bidi="ar-DZ"/>
         </w:rPr>
+        <w:t xml:space="preserve">Public Static </w:t>
+      </w:r>
+      <w:proofErr w:type="spellStart"/>
+      <w:proofErr w:type="gramStart"/>
+      <w:r>
+        <w:rPr>
+          <w:lang w:bidi="ar-DZ"/>
+        </w:rPr>
+        <w:t>GetClass</w:t>
+      </w:r>
+      <w:proofErr w:type="spellEnd"/>
+      <w:r>
+        <w:rPr>
+          <w:lang w:bidi="ar-DZ"/>
+        </w:rPr>
+        <w:t>(</w:t>
+      </w:r>
+      <w:proofErr w:type="gramEnd"/>
+      <w:r>
+        <w:rPr>
+          <w:lang w:bidi="ar-DZ"/>
+        </w:rPr>
+        <w:t>Class class</w:t>
+      </w:r>
+      <w:r>
+        <w:rPr>
+          <w:lang w:bidi="ar-DZ"/>
+        </w:rPr>
+        <w:t>)-&gt;CopyFactory.</w:t>
+      </w:r>
+    </w:p>
+    <w:p>
+      <w:pPr>
+        <w:jc w:val="both"/>
+        <w:rPr>
+          <w:lang w:val="fr-FR" w:bidi="ar-DZ"/>
+        </w:rPr>
+      </w:pPr>
+      <w:r>
+        <w:rPr>
+          <w:lang w:val="fr-FR" w:bidi="ar-DZ"/>
+        </w:rPr>
+        <w:t xml:space="preserve">Vous </w:t>
+      </w:r>
+      <w:r>
+        <w:rPr>
+          <w:lang w:val="fr-FR" w:bidi="ar-DZ"/>
+        </w:rPr>
+        <w:t>pouvez</w:t>
+      </w:r>
+      <w:r>
+        <w:rPr>
+          <w:lang w:val="fr-FR" w:bidi="ar-DZ"/>
+        </w:rPr>
+        <w:t xml:space="preserve"> transformer une </w:t>
+      </w:r>
+      <w:r>
+        <w:rPr>
+          <w:lang w:val="fr-FR" w:bidi="ar-DZ"/>
+        </w:rPr>
+        <w:t>H</w:t>
+      </w:r>
+      <w:r>
+        <w:rPr>
+          <w:lang w:val="fr-FR" w:bidi="ar-DZ"/>
+        </w:rPr>
+        <w:t>ash</w:t>
+      </w:r>
+      <w:r>
+        <w:rPr>
+          <w:lang w:val="fr-FR" w:bidi="ar-DZ"/>
+        </w:rPr>
+        <w:t>S</w:t>
+      </w:r>
+      <w:r>
+        <w:rPr>
+          <w:lang w:val="fr-FR" w:bidi="ar-DZ"/>
+        </w:rPr>
+        <w:t xml:space="preserve">et en </w:t>
+      </w:r>
+      <w:r>
+        <w:rPr>
+          <w:lang w:val="fr-FR" w:bidi="ar-DZ"/>
+        </w:rPr>
+        <w:t>T</w:t>
+      </w:r>
+      <w:r>
+        <w:rPr>
+          <w:lang w:val="fr-FR" w:bidi="ar-DZ"/>
+        </w:rPr>
+        <w:t>ree</w:t>
+      </w:r>
+      <w:r>
+        <w:rPr>
+          <w:lang w:val="fr-FR" w:bidi="ar-DZ"/>
+        </w:rPr>
+        <w:t>Set</w:t>
+      </w:r>
+      <w:r>
+        <w:rPr>
+          <w:lang w:val="fr-FR" w:bidi="ar-DZ"/>
+        </w:rPr>
+        <w:t xml:space="preserve">, </w:t>
+      </w:r>
+      <w:r>
+        <w:rPr>
+          <w:lang w:val="fr-FR" w:bidi="ar-DZ"/>
+        </w:rPr>
+        <w:t>en utilisant CopyConstructor ou CopyFactory.</w:t>
+      </w:r>
+    </w:p>
+    <w:p>
+      <w:pPr>
+        <w:jc w:val="both"/>
+        <w:rPr>
+          <w:lang w:val="fr-FR" w:bidi="ar-DZ"/>
+        </w:rPr>
+      </w:pPr>
+      <w:r>
+        <w:rPr>
+          <w:lang w:val="fr-FR" w:bidi="ar-DZ"/>
+        </w:rPr>
+        <w:t xml:space="preserve">Les interfaces ne doivent pas héritées de cloneable et les classes conçues pour l’héritage aussi.  Les experts n’utilisent jamais cloneable sauf pour le clonage des tableaux. </w:t>
+      </w:r>
+    </w:p>
+    <w:p>
+      <w:pPr>
+        <w:pStyle w:val="Heading1"/>
+        <w:rPr>
+          <w:lang w:val="fr-FR" w:bidi="ar-DZ"/>
+        </w:rPr>
+      </w:pPr>
+      <w:r>
+        <w:rPr>
+          <w:lang w:val="fr-FR" w:bidi="ar-DZ"/>
+        </w:rPr>
+        <w:t>Item 12 : Consider Implementing Comparable</w:t>
+      </w:r>
+    </w:p>
+    <w:p>
+      <w:pPr>
+        <w:jc w:val="both"/>
+        <w:rPr>
+          <w:lang w:val="fr-FR" w:bidi="ar-DZ"/>
+        </w:rPr>
+      </w:pPr>
+      <w:r>
+        <w:rPr>
+          <w:lang w:val="fr-FR" w:bidi="ar-DZ"/>
+        </w:rPr>
+        <w:t>La fonction compareto engendre une exception</w:t>
+      </w:r>
+      <w:r>
+        <w:rPr>
+          <w:lang w:val="fr-FR" w:bidi="ar-DZ"/>
+        </w:rPr>
+        <w:t xml:space="preserve"> de type </w:t>
+      </w:r>
+      <w:r>
+        <w:rPr>
+          <w:lang w:val="fr-FR"/>
+        </w:rPr>
+        <w:t>ClassCastException</w:t>
+      </w:r>
+      <w:r>
+        <w:rPr>
+          <w:lang w:val="fr-FR" w:bidi="ar-DZ"/>
+        </w:rPr>
+        <w:t>, ou bien retourne -1</w:t>
+      </w:r>
+      <w:proofErr w:type="gramStart"/>
+      <w:r>
+        <w:rPr>
+          <w:lang w:val="fr-FR" w:bidi="ar-DZ"/>
+        </w:rPr>
+        <w:t>,0,1</w:t>
+      </w:r>
+      <w:proofErr w:type="gramEnd"/>
+      <w:r>
+        <w:rPr>
+          <w:lang w:val="fr-FR" w:bidi="ar-DZ"/>
+        </w:rPr>
         <w:t>.</w:t>
       </w:r>
     </w:p>
@@ -3382,313 +4091,185 @@
       <w:pPr>
         <w:jc w:val="both"/>
         <w:rPr>
-          <w:lang w:bidi="ar-DZ"/>
-        </w:rPr>
-      </w:pPr>
-      <w:r>
-        <w:rPr>
-          <w:lang w:bidi="ar-DZ"/>
-        </w:rPr>
-        <w:t>Public Static Get</w:t>
-      </w:r>
-      <w:r>
-        <w:rPr>
-          <w:lang w:bidi="ar-DZ"/>
-        </w:rPr>
-        <w:t>Class</w:t>
-      </w:r>
-      <w:r>
-        <w:rPr>
-          <w:lang w:bidi="ar-DZ"/>
-        </w:rPr>
-        <w:t>(</w:t>
-      </w:r>
-      <w:r>
-        <w:rPr>
-          <w:lang w:bidi="ar-DZ"/>
-        </w:rPr>
-        <w:t>Class class</w:t>
-      </w:r>
-      <w:r>
-        <w:rPr>
-          <w:lang w:bidi="ar-DZ"/>
-        </w:rPr>
-        <w:t>)-&gt;CopyFactory.</w:t>
-      </w:r>
-    </w:p>
-    <w:p>
-      <w:pPr>
-        <w:jc w:val="both"/>
+          <w:lang w:val="fr-FR"/>
+        </w:rPr>
+      </w:pPr>
+      <w:r>
         <w:rPr>
           <w:lang w:val="fr-FR" w:bidi="ar-DZ"/>
         </w:rPr>
-      </w:pPr>
-      <w:r>
-        <w:rPr>
-          <w:lang w:val="fr-FR" w:bidi="ar-DZ"/>
-        </w:rPr>
-        <w:t xml:space="preserve">Vous </w:t>
-      </w:r>
-      <w:r>
-        <w:rPr>
-          <w:lang w:val="fr-FR" w:bidi="ar-DZ"/>
-        </w:rPr>
-        <w:t>pouvez</w:t>
-      </w:r>
-      <w:r>
-        <w:rPr>
-          <w:lang w:val="fr-FR" w:bidi="ar-DZ"/>
-        </w:rPr>
-        <w:t xml:space="preserve"> transformer une </w:t>
-      </w:r>
-      <w:r>
-        <w:rPr>
-          <w:lang w:val="fr-FR" w:bidi="ar-DZ"/>
-        </w:rPr>
-        <w:t>H</w:t>
-      </w:r>
-      <w:r>
-        <w:rPr>
-          <w:lang w:val="fr-FR" w:bidi="ar-DZ"/>
-        </w:rPr>
-        <w:t>ash</w:t>
-      </w:r>
-      <w:r>
-        <w:rPr>
-          <w:lang w:val="fr-FR" w:bidi="ar-DZ"/>
-        </w:rPr>
-        <w:t>S</w:t>
-      </w:r>
-      <w:r>
-        <w:rPr>
-          <w:lang w:val="fr-FR" w:bidi="ar-DZ"/>
-        </w:rPr>
-        <w:t xml:space="preserve">et en </w:t>
-      </w:r>
-      <w:r>
-        <w:rPr>
-          <w:lang w:val="fr-FR" w:bidi="ar-DZ"/>
-        </w:rPr>
-        <w:t>T</w:t>
-      </w:r>
-      <w:r>
-        <w:rPr>
-          <w:lang w:val="fr-FR" w:bidi="ar-DZ"/>
-        </w:rPr>
-        <w:t>ree</w:t>
-      </w:r>
-      <w:r>
-        <w:rPr>
-          <w:lang w:val="fr-FR" w:bidi="ar-DZ"/>
-        </w:rPr>
-        <w:t>Set</w:t>
-      </w:r>
-      <w:r>
-        <w:rPr>
-          <w:lang w:val="fr-FR" w:bidi="ar-DZ"/>
-        </w:rPr>
-        <w:t xml:space="preserve">, </w:t>
-      </w:r>
-      <w:r>
-        <w:rPr>
-          <w:lang w:val="fr-FR" w:bidi="ar-DZ"/>
-        </w:rPr>
-        <w:t>en utilisant CopyConstructor ou CopyFactory.</w:t>
-      </w:r>
-    </w:p>
-    <w:p>
-      <w:pPr>
-        <w:jc w:val="both"/>
-        <w:rPr>
-          <w:lang w:val="fr-FR" w:bidi="ar-DZ"/>
-        </w:rPr>
-      </w:pPr>
-      <w:r>
-        <w:rPr>
-          <w:lang w:val="fr-FR" w:bidi="ar-DZ"/>
-        </w:rPr>
-        <w:t xml:space="preserve">Les interfaces ne doivent pas héritées de cloneable et les classes conçues pour l’héritage aussi.  Les experts n’utilisent jamais cloneable sauf pour le clonage des tableaux. </w:t>
+        <w:t>1-</w:t>
+      </w:r>
+      <w:r>
+        <w:rPr>
+          <w:lang w:val="fr-FR"/>
+        </w:rPr>
+        <w:t>sgn</w:t>
+      </w:r>
+      <w:r>
+        <w:rPr>
+          <w:lang w:val="fr-FR"/>
+        </w:rPr>
+        <w:t xml:space="preserve"> </w:t>
+      </w:r>
+      <w:r>
+        <w:rPr>
+          <w:lang w:val="fr-FR"/>
+        </w:rPr>
+        <w:t>(x.compareTo(y)) == -</w:t>
+      </w:r>
+      <w:proofErr w:type="gramStart"/>
+      <w:r>
+        <w:rPr>
+          <w:lang w:val="fr-FR"/>
+        </w:rPr>
+        <w:t>sgn(</w:t>
+      </w:r>
+      <w:proofErr w:type="gramEnd"/>
+      <w:r>
+        <w:rPr>
+          <w:lang w:val="fr-FR"/>
+        </w:rPr>
+        <w:t>y.compareTo(x))</w:t>
+      </w:r>
+    </w:p>
+    <w:p>
+      <w:pPr>
+        <w:jc w:val="both"/>
+        <w:rPr>
+          <w:lang w:val="fr-FR"/>
+        </w:rPr>
+      </w:pPr>
+      <w:r>
+        <w:rPr>
+          <w:lang w:val="fr-FR"/>
+        </w:rPr>
+        <w:t>2-</w:t>
+      </w:r>
+      <w:r>
+        <w:rPr>
+          <w:lang w:val="fr-FR"/>
+        </w:rPr>
+        <w:t>(x.compareTo(y) &gt; 0 &amp;&amp; y.compareTo(z) &gt; 0) implies x.compareTo(z) &gt; 0.</w:t>
+      </w:r>
+    </w:p>
+    <w:p>
+      <w:pPr>
+        <w:jc w:val="both"/>
+        <w:rPr>
+          <w:lang w:val="fr-FR"/>
+        </w:rPr>
+      </w:pPr>
+      <w:r>
+        <w:rPr>
+          <w:lang w:val="fr-FR"/>
+        </w:rPr>
+        <w:t>3-</w:t>
+      </w:r>
+      <w:r>
+        <w:rPr>
+          <w:lang w:val="fr-FR"/>
+        </w:rPr>
+        <w:t xml:space="preserve">x.compareTo(y) == 0 implies </w:t>
+      </w:r>
+      <w:proofErr w:type="spellStart"/>
+      <w:r>
+        <w:rPr>
+          <w:lang w:val="fr-FR"/>
+        </w:rPr>
+        <w:t>that</w:t>
+      </w:r>
+      <w:proofErr w:type="spellEnd"/>
+      <w:r>
+        <w:rPr>
+          <w:lang w:val="fr-FR"/>
+        </w:rPr>
+        <w:t xml:space="preserve"> sgn</w:t>
+      </w:r>
+      <w:r>
+        <w:rPr>
+          <w:lang w:val="fr-FR"/>
+        </w:rPr>
+        <w:t xml:space="preserve"> </w:t>
+      </w:r>
+      <w:r>
+        <w:rPr>
+          <w:lang w:val="fr-FR"/>
+        </w:rPr>
+        <w:t xml:space="preserve">(x.compareTo(z)) == </w:t>
+      </w:r>
+      <w:proofErr w:type="gramStart"/>
+      <w:r>
+        <w:rPr>
+          <w:lang w:val="fr-FR"/>
+        </w:rPr>
+        <w:t>sgn(</w:t>
+      </w:r>
+      <w:proofErr w:type="gramEnd"/>
+      <w:r>
+        <w:rPr>
+          <w:lang w:val="fr-FR"/>
+        </w:rPr>
+        <w:t>y.compareTo(z))</w:t>
+      </w:r>
+    </w:p>
+    <w:p>
+      <w:pPr>
+        <w:jc w:val="both"/>
+        <w:rPr>
+          <w:lang w:val="fr-FR"/>
+        </w:rPr>
+      </w:pPr>
+      <w:r>
+        <w:rPr>
+          <w:lang w:val="fr-FR"/>
+        </w:rPr>
+        <w:t>4-(x.compareTo(y) == 0) == (x.equals(y))</w:t>
+      </w:r>
+    </w:p>
+    <w:p>
+      <w:pPr>
+        <w:jc w:val="both"/>
+        <w:rPr>
+          <w:lang w:val="fr-FR"/>
+        </w:rPr>
+      </w:pPr>
+      <w:r>
+        <w:rPr>
+          <w:lang w:val="fr-FR"/>
+        </w:rPr>
+        <w:t>Les collections trié utilise le test CompareTo au lieu de Equals (exemple HashSet et TreeSet avec la classe bigdicimal)</w:t>
+      </w:r>
+    </w:p>
+    <w:p>
+      <w:pPr>
+        <w:jc w:val="both"/>
+        <w:rPr>
+          <w:lang w:val="fr-FR"/>
+        </w:rPr>
+      </w:pPr>
+      <w:r>
+        <w:rPr>
+          <w:lang w:val="fr-FR"/>
+        </w:rPr>
+        <w:t>Faire attention si la différence est calculé à partir de deux entier négatifs, ou que la différence soit plus grande que le rang integer 2*31-1</w:t>
       </w:r>
     </w:p>
     <w:p>
       <w:pPr>
         <w:pStyle w:val="Heading1"/>
-        <w:rPr>
-          <w:lang w:val="fr-FR" w:bidi="ar-DZ"/>
-        </w:rPr>
-      </w:pPr>
-      <w:r>
-        <w:rPr>
-          <w:lang w:val="fr-FR" w:bidi="ar-DZ"/>
-        </w:rPr>
-        <w:t>Item 12 : Consider Implementing Comparable</w:t>
-      </w:r>
-    </w:p>
-    <w:p>
-      <w:pPr>
-        <w:jc w:val="both"/>
-        <w:rPr>
-          <w:lang w:val="fr-FR" w:bidi="ar-DZ"/>
-        </w:rPr>
-      </w:pPr>
-      <w:r>
-        <w:rPr>
-          <w:lang w:val="fr-FR" w:bidi="ar-DZ"/>
-        </w:rPr>
-        <w:t>La fonction compareto engendre une exception</w:t>
-      </w:r>
-      <w:r>
-        <w:rPr>
-          <w:lang w:val="fr-FR" w:bidi="ar-DZ"/>
-        </w:rPr>
-        <w:t xml:space="preserve"> de type </w:t>
-      </w:r>
-      <w:r>
-        <w:rPr>
-          <w:lang w:val="fr-FR"/>
-        </w:rPr>
-        <w:t>ClassCastException</w:t>
-      </w:r>
-      <w:r>
-        <w:rPr>
-          <w:lang w:val="fr-FR" w:bidi="ar-DZ"/>
-        </w:rPr>
-        <w:t>, ou bien retourne -1,0,1.</w:t>
-      </w:r>
-    </w:p>
-    <w:p>
-      <w:pPr>
-        <w:jc w:val="both"/>
-        <w:rPr>
-          <w:lang w:val="fr-FR"/>
-        </w:rPr>
-      </w:pPr>
-      <w:r>
-        <w:rPr>
-          <w:lang w:val="fr-FR" w:bidi="ar-DZ"/>
-        </w:rPr>
-        <w:t>1-</w:t>
-      </w:r>
-      <w:r>
-        <w:rPr>
-          <w:lang w:val="fr-FR"/>
-        </w:rPr>
-        <w:t>sgn</w:t>
-      </w:r>
-      <w:r>
-        <w:rPr>
-          <w:lang w:val="fr-FR"/>
-        </w:rPr>
-        <w:t xml:space="preserve"> </w:t>
-      </w:r>
-      <w:r>
-        <w:rPr>
-          <w:lang w:val="fr-FR"/>
-        </w:rPr>
-        <w:t>(x.compareTo(y)) == -sgn(y.compareTo(x))</w:t>
-      </w:r>
-    </w:p>
-    <w:p>
-      <w:pPr>
-        <w:jc w:val="both"/>
-        <w:rPr>
-          <w:lang w:val="fr-FR"/>
-        </w:rPr>
-      </w:pPr>
-      <w:r>
-        <w:rPr>
-          <w:lang w:val="fr-FR"/>
-        </w:rPr>
-        <w:t>2-</w:t>
-      </w:r>
-      <w:r>
-        <w:rPr>
-          <w:lang w:val="fr-FR"/>
-        </w:rPr>
-        <w:t>(x.compareTo(y) &gt; 0 &amp;&amp; y.compareTo(z) &gt; 0) implies x.compareTo(z) &gt; 0.</w:t>
-      </w:r>
-    </w:p>
-    <w:p>
-      <w:pPr>
-        <w:jc w:val="both"/>
-        <w:rPr>
-          <w:lang w:val="fr-FR"/>
-        </w:rPr>
-      </w:pPr>
-      <w:r>
-        <w:rPr>
-          <w:lang w:val="fr-FR"/>
-        </w:rPr>
-        <w:t>3-</w:t>
-      </w:r>
-      <w:r>
-        <w:rPr>
-          <w:lang w:val="fr-FR"/>
-        </w:rPr>
-        <w:t>x.compareTo(y) == 0 implies that sgn</w:t>
-      </w:r>
-      <w:r>
-        <w:rPr>
-          <w:lang w:val="fr-FR"/>
-        </w:rPr>
-        <w:t xml:space="preserve"> </w:t>
-      </w:r>
-      <w:r>
-        <w:rPr>
-          <w:lang w:val="fr-FR"/>
-        </w:rPr>
-        <w:t>(x.compareTo(z)) == sgn(y.compareTo(z))</w:t>
-      </w:r>
-    </w:p>
-    <w:p>
-      <w:pPr>
-        <w:jc w:val="both"/>
-        <w:rPr>
-          <w:lang w:val="fr-FR"/>
-        </w:rPr>
-      </w:pPr>
-      <w:r>
-        <w:rPr>
-          <w:lang w:val="fr-FR"/>
-        </w:rPr>
-        <w:t>4-(x.compareTo(y) == 0) == (x.equals(y))</w:t>
-      </w:r>
-    </w:p>
-    <w:p>
-      <w:pPr>
-        <w:jc w:val="both"/>
-        <w:rPr>
-          <w:lang w:val="fr-FR"/>
-        </w:rPr>
-      </w:pPr>
-      <w:r>
-        <w:rPr>
-          <w:lang w:val="fr-FR"/>
-        </w:rPr>
-        <w:t>Les collections trié utilise le test CompareTo au lieu de Equals (exemple HashSet et TreeSet avec la classe bigdicimal)</w:t>
-      </w:r>
-    </w:p>
-    <w:p>
-      <w:pPr>
-        <w:jc w:val="both"/>
-        <w:rPr>
-          <w:lang w:val="fr-FR"/>
-        </w:rPr>
-      </w:pPr>
-      <w:r>
-        <w:rPr>
-          <w:lang w:val="fr-FR"/>
-        </w:rPr>
-        <w:t>Faire attention si la différence est calculé à partir de deux entier négatifs, ou que la différence soit plus grande que le rang integer 2*31-1</w:t>
-      </w:r>
-    </w:p>
-    <w:p>
-      <w:pPr>
-        <w:pStyle w:val="Heading1"/>
       </w:pPr>
       <w:r>
         <w:lastRenderedPageBreak/>
-        <w:t>Item 13 : minimize accessibility to Class and its members</w:t>
+        <w:t xml:space="preserve">Item </w:t>
+      </w:r>
+      <w:proofErr w:type="gramStart"/>
+      <w:r>
+        <w:t>13 :</w:t>
+      </w:r>
+      <w:proofErr w:type="gramEnd"/>
+      <w:r>
+        <w:t xml:space="preserve"> minimize accessibility to Class and its members</w:t>
       </w:r>
     </w:p>
     <w:p>
@@ -3710,6 +4291,7 @@
         </w:rPr>
         <w:t>« </w:t>
       </w:r>
+      <w:proofErr w:type="spellStart"/>
       <w:r>
         <w:rPr>
           <w:lang w:val="fr-FR"/>
@@ -3726,13 +4308,34 @@
         <w:rPr>
           <w:lang w:val="fr-FR"/>
         </w:rPr>
-        <w:t>ding information</w:t>
-      </w:r>
-      <w:r>
-        <w:rPr>
-          <w:lang w:val="fr-FR"/>
-        </w:rPr>
-        <w:t> » ou « encapsulation », ce principe est parmi les avantages et les bonnes pratiques du programmeur, car il assure l’isolation des modules, ce qui rend la programmation plus rapide (Plsr Module en parallèle) et plus facile à maintenir.</w:t>
+        <w:t>ding</w:t>
+      </w:r>
+      <w:proofErr w:type="spellEnd"/>
+      <w:r>
+        <w:rPr>
+          <w:lang w:val="fr-FR"/>
+        </w:rPr>
+        <w:t xml:space="preserve"> information</w:t>
+      </w:r>
+      <w:r>
+        <w:rPr>
+          <w:lang w:val="fr-FR"/>
+        </w:rPr>
+        <w:t> » ou « encapsulation », ce principe est parmi les avantages et les bonnes pratiques du programmeur, car il assure l’isolation des modules, ce qui rend la programmation plus rapide (</w:t>
+      </w:r>
+      <w:proofErr w:type="spellStart"/>
+      <w:r>
+        <w:rPr>
+          <w:lang w:val="fr-FR"/>
+        </w:rPr>
+        <w:t>Plsr</w:t>
+      </w:r>
+      <w:proofErr w:type="spellEnd"/>
+      <w:r>
+        <w:rPr>
+          <w:lang w:val="fr-FR"/>
+        </w:rPr>
+        <w:t xml:space="preserve"> Module en parallèle) et plus facile à maintenir.</w:t>
       </w:r>
     </w:p>
     <w:p>
@@ -3780,13 +4383,27 @@
         <w:rPr>
           <w:lang w:val="fr-FR"/>
         </w:rPr>
-        <w:t>Une instance d’une souscl</w:t>
-      </w:r>
-      <w:r>
-        <w:rPr>
-          <w:lang w:val="fr-FR"/>
-        </w:rPr>
-        <w:t>asse doit avoir un niveau d’accè</w:t>
+        <w:t xml:space="preserve">Une instance d’une </w:t>
+      </w:r>
+      <w:proofErr w:type="spellStart"/>
+      <w:r>
+        <w:rPr>
+          <w:lang w:val="fr-FR"/>
+        </w:rPr>
+        <w:t>souscl</w:t>
+      </w:r>
+      <w:r>
+        <w:rPr>
+          <w:lang w:val="fr-FR"/>
+        </w:rPr>
+        <w:t>asse</w:t>
+      </w:r>
+      <w:proofErr w:type="spellEnd"/>
+      <w:r>
+        <w:rPr>
+          <w:lang w:val="fr-FR"/>
+        </w:rPr>
+        <w:t xml:space="preserve"> doit avoir un niveau d’accè</w:t>
       </w:r>
       <w:r>
         <w:rPr>
@@ -3822,13 +4439,27 @@
         <w:rPr>
           <w:lang w:val="fr-FR"/>
         </w:rPr>
-        <w:t>Ne jamais déclarer un attribut ou un objet mutable comme public.</w:t>
-      </w:r>
-      <w:r>
-        <w:rPr>
-          <w:lang w:val="fr-FR"/>
-        </w:rPr>
-        <w:t>(Exemple de la table de String)</w:t>
+        <w:t>Ne jamais déclarer un attribut ou un objet mutable comme public</w:t>
+      </w:r>
+      <w:proofErr w:type="gramStart"/>
+      <w:r>
+        <w:rPr>
+          <w:lang w:val="fr-FR"/>
+        </w:rPr>
+        <w:t>.</w:t>
+      </w:r>
+      <w:r>
+        <w:rPr>
+          <w:lang w:val="fr-FR"/>
+        </w:rPr>
+        <w:t>(</w:t>
+      </w:r>
+      <w:proofErr w:type="gramEnd"/>
+      <w:r>
+        <w:rPr>
+          <w:lang w:val="fr-FR"/>
+        </w:rPr>
+        <w:t>Exemple de la table de String)</w:t>
       </w:r>
     </w:p>
     <w:p>
@@ -3837,7 +4468,15 @@
         <w:jc w:val="both"/>
       </w:pPr>
       <w:r>
-        <w:t xml:space="preserve">Item 14 : </w:t>
+        <w:t xml:space="preserve">Item </w:t>
+      </w:r>
+      <w:proofErr w:type="gramStart"/>
+      <w:r>
+        <w:t>14 :</w:t>
+      </w:r>
+      <w:proofErr w:type="gramEnd"/>
+      <w:r>
+        <w:t xml:space="preserve"> </w:t>
       </w:r>
       <w:r>
         <w:t>Use accessor</w:t>
@@ -3922,7 +4561,21 @@
         <w:rPr>
           <w:lang w:val="fr-FR"/>
         </w:rPr>
-        <w:t xml:space="preserve"> static final, pas de problèmes pour leur public déclaration.</w:t>
+        <w:t xml:space="preserve"> static final, pas de problèmes pour leur </w:t>
+      </w:r>
+      <w:proofErr w:type="gramStart"/>
+      <w:r>
+        <w:rPr>
+          <w:lang w:val="fr-FR"/>
+        </w:rPr>
+        <w:t>public</w:t>
+      </w:r>
+      <w:proofErr w:type="gramEnd"/>
+      <w:r>
+        <w:rPr>
+          <w:lang w:val="fr-FR"/>
+        </w:rPr>
+        <w:t xml:space="preserve"> déclaration.</w:t>
       </w:r>
     </w:p>
     <w:p>
@@ -3937,8 +4590,30 @@
         <w:rPr>
           <w:lang w:val="fr-FR"/>
         </w:rPr>
-        <w:t>Item 15 : minimize mutabilite</w:t>
-      </w:r>
+        <w:t xml:space="preserve">Item 15 : </w:t>
+      </w:r>
+      <w:proofErr w:type="spellStart"/>
+      <w:r>
+        <w:rPr>
+          <w:lang w:val="fr-FR"/>
+        </w:rPr>
+        <w:t>minimize</w:t>
+      </w:r>
+      <w:proofErr w:type="spellEnd"/>
+      <w:r>
+        <w:rPr>
+          <w:lang w:val="fr-FR"/>
+        </w:rPr>
+        <w:t xml:space="preserve"> </w:t>
+      </w:r>
+      <w:proofErr w:type="spellStart"/>
+      <w:r>
+        <w:rPr>
+          <w:lang w:val="fr-FR"/>
+        </w:rPr>
+        <w:t>mutabilite</w:t>
+      </w:r>
+      <w:proofErr w:type="spellEnd"/>
     </w:p>
     <w:p>
       <w:pPr>
@@ -3970,8 +4645,16 @@
         <w:rPr>
           <w:lang w:val="fr-FR"/>
         </w:rPr>
-        <w:t>ne pas utiliser les mutator</w:t>
-      </w:r>
+        <w:t xml:space="preserve">ne pas utiliser les </w:t>
+      </w:r>
+      <w:proofErr w:type="spellStart"/>
+      <w:r>
+        <w:rPr>
+          <w:lang w:val="fr-FR"/>
+        </w:rPr>
+        <w:t>mutator</w:t>
+      </w:r>
+      <w:proofErr w:type="spellEnd"/>
     </w:p>
     <w:p>
       <w:pPr>
@@ -4046,7 +4729,21 @@
         <w:rPr>
           <w:lang w:val="fr-FR"/>
         </w:rPr>
-        <w:t>assurer l’acces exclusive aux objets modifiable</w:t>
+        <w:t>assurer l’</w:t>
+      </w:r>
+      <w:proofErr w:type="spellStart"/>
+      <w:r>
+        <w:rPr>
+          <w:lang w:val="fr-FR"/>
+        </w:rPr>
+        <w:t>acces</w:t>
+      </w:r>
+      <w:proofErr w:type="spellEnd"/>
+      <w:r>
+        <w:rPr>
+          <w:lang w:val="fr-FR"/>
+        </w:rPr>
+        <w:t xml:space="preserve"> exclusive aux objets modifiable</w:t>
       </w:r>
       <w:r>
         <w:rPr>
@@ -4054,11 +4751,33 @@
         </w:rPr>
         <w:t>s (</w:t>
       </w:r>
-      <w:r>
-        <w:rPr>
-          <w:lang w:val="fr-FR"/>
-        </w:rPr>
-        <w:t>refesive copie, readobject)</w:t>
+      <w:proofErr w:type="spellStart"/>
+      <w:r>
+        <w:rPr>
+          <w:lang w:val="fr-FR"/>
+        </w:rPr>
+        <w:t>refesive</w:t>
+      </w:r>
+      <w:proofErr w:type="spellEnd"/>
+      <w:r>
+        <w:rPr>
+          <w:lang w:val="fr-FR"/>
+        </w:rPr>
+        <w:t xml:space="preserve"> copie, </w:t>
+      </w:r>
+      <w:proofErr w:type="spellStart"/>
+      <w:r>
+        <w:rPr>
+          <w:lang w:val="fr-FR"/>
+        </w:rPr>
+        <w:t>readobject</w:t>
+      </w:r>
+      <w:proofErr w:type="spellEnd"/>
+      <w:r>
+        <w:rPr>
+          <w:lang w:val="fr-FR"/>
+        </w:rPr>
+        <w:t>)</w:t>
       </w:r>
     </w:p>
     <w:p>
@@ -4156,11 +4875,19 @@
         </w:rPr>
         <w:t>e</w:t>
       </w:r>
-      <w:r>
-        <w:rPr>
-          <w:lang w:val="fr-FR"/>
-        </w:rPr>
-        <w:t>)(Exemple fonction Arithmétique du nombre Complex</w:t>
+      <w:proofErr w:type="gramStart"/>
+      <w:r>
+        <w:rPr>
+          <w:lang w:val="fr-FR"/>
+        </w:rPr>
+        <w:t>)(</w:t>
+      </w:r>
+      <w:proofErr w:type="gramEnd"/>
+      <w:r>
+        <w:rPr>
+          <w:lang w:val="fr-FR"/>
+        </w:rPr>
+        <w:t>Exemple fonction Arithmétique du nombre Complex</w:t>
       </w:r>
       <w:r>
         <w:rPr>
@@ -4292,6 +5019,7 @@
           <w:lang w:val="fr-FR"/>
         </w:rPr>
       </w:pPr>
+      <w:proofErr w:type="spellStart"/>
       <w:r>
         <w:rPr>
           <w:rStyle w:val="Heading2Char"/>
@@ -4311,7 +5039,15 @@
           <w:rStyle w:val="Heading2Char"/>
           <w:lang w:val="fr-FR"/>
         </w:rPr>
-        <w:t>ant :</w:t>
+        <w:t>ant</w:t>
+      </w:r>
+      <w:proofErr w:type="spellEnd"/>
+      <w:r>
+        <w:rPr>
+          <w:rStyle w:val="Heading2Char"/>
+          <w:lang w:val="fr-FR"/>
+        </w:rPr>
+        <w:t> :</w:t>
       </w:r>
       <w:r>
         <w:rPr>
@@ -4331,7 +5067,21 @@
         <w:rPr>
           <w:lang w:val="fr-FR"/>
         </w:rPr>
-        <w:t>Exemple de class Immutable : BigInteger et BigDecimal.</w:t>
+        <w:t xml:space="preserve">Exemple de class Immutable : BigInteger et </w:t>
+      </w:r>
+      <w:proofErr w:type="spellStart"/>
+      <w:r>
+        <w:rPr>
+          <w:lang w:val="fr-FR"/>
+        </w:rPr>
+        <w:t>BigDecimal</w:t>
+      </w:r>
+      <w:proofErr w:type="spellEnd"/>
+      <w:r>
+        <w:rPr>
+          <w:lang w:val="fr-FR"/>
+        </w:rPr>
+        <w:t>.</w:t>
       </w:r>
     </w:p>
     <w:p>
@@ -4347,7 +5097,11 @@
         </w:rPr>
       </w:pPr>
       <w:r>
-        <w:t xml:space="preserve">Mutable Campaniom </w:t>
+        <w:t xml:space="preserve">Mutable </w:t>
+      </w:r>
+      <w:proofErr w:type="gramStart"/>
+      <w:r>
+        <w:t xml:space="preserve">Campaniom </w:t>
       </w:r>
       <w:r>
         <w:rPr>
@@ -4357,8 +5111,9 @@
           <w:sz w:val="24"/>
           <w:szCs w:val="24"/>
         </w:rPr>
-        <w:t>: S</w:t>
-      </w:r>
+        <w:t>:</w:t>
+      </w:r>
+      <w:proofErr w:type="gramEnd"/>
       <w:r>
         <w:rPr>
           <w:b w:val="0"/>
@@ -4367,7 +5122,7 @@
           <w:sz w:val="24"/>
           <w:szCs w:val="24"/>
         </w:rPr>
-        <w:t>tringBuilder pour string et BitSet pour BigInteger</w:t>
+        <w:t xml:space="preserve"> S</w:t>
       </w:r>
       <w:r>
         <w:rPr>
@@ -4377,6 +5132,16 @@
           <w:sz w:val="24"/>
           <w:szCs w:val="24"/>
         </w:rPr>
+        <w:t>tringBuilder pour string et BitSet pour BigInteger</w:t>
+      </w:r>
+      <w:r>
+        <w:rPr>
+          <w:b w:val="0"/>
+          <w:bCs/>
+          <w:color w:val="auto"/>
+          <w:sz w:val="24"/>
+          <w:szCs w:val="24"/>
+        </w:rPr>
         <w:t>,</w:t>
       </w:r>
     </w:p>
@@ -4423,7 +5188,21 @@
         <w:rPr>
           <w:lang w:val="fr-FR"/>
         </w:rPr>
-        <w:t xml:space="preserve">Ce n’est pas  possible d’extander une classe qui </w:t>
+        <w:t>Ce n’est pas  possible d’</w:t>
+      </w:r>
+      <w:proofErr w:type="spellStart"/>
+      <w:r>
+        <w:rPr>
+          <w:lang w:val="fr-FR"/>
+        </w:rPr>
+        <w:t>extander</w:t>
+      </w:r>
+      <w:proofErr w:type="spellEnd"/>
+      <w:r>
+        <w:rPr>
+          <w:lang w:val="fr-FR"/>
+        </w:rPr>
+        <w:t xml:space="preserve"> une classe qui </w:t>
       </w:r>
       <w:r>
         <w:rPr>
@@ -4475,7 +5254,21 @@
         <w:rPr>
           <w:lang w:val="fr-FR"/>
         </w:rPr>
-        <w:t xml:space="preserve"> pas à la mettre immutable, essayez de imiter ces états exemple (TimerTask)</w:t>
+        <w:t xml:space="preserve"> pas à la mettre immutable, essayez de imiter ces états exemple (</w:t>
+      </w:r>
+      <w:proofErr w:type="spellStart"/>
+      <w:r>
+        <w:rPr>
+          <w:lang w:val="fr-FR"/>
+        </w:rPr>
+        <w:t>TimerTask</w:t>
+      </w:r>
+      <w:proofErr w:type="spellEnd"/>
+      <w:r>
+        <w:rPr>
+          <w:lang w:val="fr-FR"/>
+        </w:rPr>
+        <w:t>)</w:t>
       </w:r>
     </w:p>
     <w:p>
@@ -4504,7 +5297,35 @@
         <w:rPr>
           <w:lang w:val="fr-FR"/>
         </w:rPr>
-        <w:t>La mauvaise documentation de la classe peut engendrer des cas d’erreurs (exepmle de la redéfinition de la classe addAll.</w:t>
+        <w:t>La mauvaise documentation de la classe peut engendrer des cas d’erreurs (</w:t>
+      </w:r>
+      <w:proofErr w:type="spellStart"/>
+      <w:r>
+        <w:rPr>
+          <w:lang w:val="fr-FR"/>
+        </w:rPr>
+        <w:t>exepmle</w:t>
+      </w:r>
+      <w:proofErr w:type="spellEnd"/>
+      <w:r>
+        <w:rPr>
+          <w:lang w:val="fr-FR"/>
+        </w:rPr>
+        <w:t xml:space="preserve"> de la redéfinition de la classe </w:t>
+      </w:r>
+      <w:proofErr w:type="spellStart"/>
+      <w:r>
+        <w:rPr>
+          <w:lang w:val="fr-FR"/>
+        </w:rPr>
+        <w:t>addAll</w:t>
+      </w:r>
+      <w:proofErr w:type="spellEnd"/>
+      <w:r>
+        <w:rPr>
+          <w:lang w:val="fr-FR"/>
+        </w:rPr>
+        <w:t>.</w:t>
       </w:r>
     </w:p>
     <w:p>
@@ -4538,21 +5359,57 @@
         <w:rPr>
           <w:lang w:val="fr-FR"/>
         </w:rPr>
-        <w:t xml:space="preserve">une classe qui implémente l’interface souhaité (Forwarder class), cette classe sera héritée par la classe simple (Wrapper Class).  </w:t>
-      </w:r>
-    </w:p>
-    <w:p>
-      <w:pPr>
-        <w:jc w:val="both"/>
-        <w:rPr>
-          <w:lang w:val="fr-FR"/>
-        </w:rPr>
-      </w:pPr>
-      <w:r>
-        <w:rPr>
-          <w:lang w:val="fr-FR"/>
-        </w:rPr>
-        <w:t>Il faut pas utilisé l’héritage sans poser a question est ce que la classe B est Vraiment A.</w:t>
+        <w:t>une classe qui implémente l’interface souhaité (</w:t>
+      </w:r>
+      <w:proofErr w:type="spellStart"/>
+      <w:r>
+        <w:rPr>
+          <w:lang w:val="fr-FR"/>
+        </w:rPr>
+        <w:t>Forwarder</w:t>
+      </w:r>
+      <w:proofErr w:type="spellEnd"/>
+      <w:r>
+        <w:rPr>
+          <w:lang w:val="fr-FR"/>
+        </w:rPr>
+        <w:t xml:space="preserve"> class), cette classe sera héritée par la classe simple (</w:t>
+      </w:r>
+      <w:proofErr w:type="spellStart"/>
+      <w:r>
+        <w:rPr>
+          <w:lang w:val="fr-FR"/>
+        </w:rPr>
+        <w:t>Wrapper</w:t>
+      </w:r>
+      <w:proofErr w:type="spellEnd"/>
+      <w:r>
+        <w:rPr>
+          <w:lang w:val="fr-FR"/>
+        </w:rPr>
+        <w:t xml:space="preserve"> Class).  </w:t>
+      </w:r>
+    </w:p>
+    <w:p>
+      <w:pPr>
+        <w:jc w:val="both"/>
+        <w:rPr>
+          <w:lang w:val="fr-FR"/>
+        </w:rPr>
+      </w:pPr>
+      <w:proofErr w:type="gramStart"/>
+      <w:r>
+        <w:rPr>
+          <w:lang w:val="fr-FR"/>
+        </w:rPr>
+        <w:t>Il faut</w:t>
+      </w:r>
+      <w:proofErr w:type="gramEnd"/>
+      <w:r>
+        <w:rPr>
+          <w:lang w:val="fr-FR"/>
+        </w:rPr>
+        <w:t xml:space="preserve"> pas utilisé l’héritage sans poser a question est ce que la classe B est Vraiment A.</w:t>
       </w:r>
     </w:p>
     <w:p>
@@ -4560,7 +5417,15 @@
         <w:pStyle w:val="Heading1"/>
       </w:pPr>
       <w:r>
-        <w:t>Item 17 : Design and Document For inh</w:t>
+        <w:t xml:space="preserve">Item </w:t>
+      </w:r>
+      <w:proofErr w:type="gramStart"/>
+      <w:r>
+        <w:t>17 :</w:t>
+      </w:r>
+      <w:proofErr w:type="gramEnd"/>
+      <w:r>
+        <w:t xml:space="preserve"> Design and Document For inh</w:t>
       </w:r>
       <w:r>
         <w:t>eritence</w:t>
@@ -4655,8 +5520,30 @@
         <w:rPr>
           <w:lang w:val="fr-FR"/>
         </w:rPr>
-        <w:t>Le constructeur ne doit pas appeler une méthode qui peut être redéfinit.(Exemple de la classe super et sub</w:t>
-      </w:r>
+        <w:t>Le constructeur ne doit pas appeler une méthode qui peut être redéfinit</w:t>
+      </w:r>
+      <w:proofErr w:type="gramStart"/>
+      <w:r>
+        <w:rPr>
+          <w:lang w:val="fr-FR"/>
+        </w:rPr>
+        <w:t>.(</w:t>
+      </w:r>
+      <w:proofErr w:type="gramEnd"/>
+      <w:r>
+        <w:rPr>
+          <w:lang w:val="fr-FR"/>
+        </w:rPr>
+        <w:t xml:space="preserve">Exemple de la classe super et </w:t>
+      </w:r>
+      <w:proofErr w:type="spellStart"/>
+      <w:r>
+        <w:rPr>
+          <w:lang w:val="fr-FR"/>
+        </w:rPr>
+        <w:t>sub</w:t>
+      </w:r>
+      <w:proofErr w:type="spellEnd"/>
       <w:r>
         <w:rPr>
           <w:lang w:val="fr-FR"/>
@@ -4682,21 +5569,85 @@
           <w:lang w:val="fr-FR"/>
         </w:rPr>
         <w:lastRenderedPageBreak/>
-        <w:t>N’est pas conseillé de concevoir une classe destiné à l’héritage et qui implémente les interfaces clonable et serializable dans l’inverse (Assurer que clone et ReadObject n’appel pas an overridable method).</w:t>
-      </w:r>
-    </w:p>
-    <w:p>
-      <w:pPr>
-        <w:jc w:val="both"/>
-        <w:rPr>
-          <w:lang w:val="fr-FR"/>
-        </w:rPr>
-      </w:pPr>
-      <w:r>
-        <w:rPr>
-          <w:lang w:val="fr-FR"/>
-        </w:rPr>
-        <w:t>Prfois ce principe n’est pas utilisé, exemple item 18.</w:t>
+        <w:t xml:space="preserve">N’est pas conseillé de concevoir une classe destiné à l’héritage et qui implémente les interfaces clonable et </w:t>
+      </w:r>
+      <w:proofErr w:type="spellStart"/>
+      <w:r>
+        <w:rPr>
+          <w:lang w:val="fr-FR"/>
+        </w:rPr>
+        <w:t>serializable</w:t>
+      </w:r>
+      <w:proofErr w:type="spellEnd"/>
+      <w:r>
+        <w:rPr>
+          <w:lang w:val="fr-FR"/>
+        </w:rPr>
+        <w:t xml:space="preserve"> dans l’inverse (Assurer que clone et </w:t>
+      </w:r>
+      <w:proofErr w:type="spellStart"/>
+      <w:r>
+        <w:rPr>
+          <w:lang w:val="fr-FR"/>
+        </w:rPr>
+        <w:t>ReadObject</w:t>
+      </w:r>
+      <w:proofErr w:type="spellEnd"/>
+      <w:r>
+        <w:rPr>
+          <w:lang w:val="fr-FR"/>
+        </w:rPr>
+        <w:t xml:space="preserve"> n’</w:t>
+      </w:r>
+      <w:proofErr w:type="spellStart"/>
+      <w:r>
+        <w:rPr>
+          <w:lang w:val="fr-FR"/>
+        </w:rPr>
+        <w:t>appel</w:t>
+      </w:r>
+      <w:proofErr w:type="spellEnd"/>
+      <w:r>
+        <w:rPr>
+          <w:lang w:val="fr-FR"/>
+        </w:rPr>
+        <w:t xml:space="preserve"> pas an </w:t>
+      </w:r>
+      <w:proofErr w:type="spellStart"/>
+      <w:r>
+        <w:rPr>
+          <w:lang w:val="fr-FR"/>
+        </w:rPr>
+        <w:t>overridable</w:t>
+      </w:r>
+      <w:proofErr w:type="spellEnd"/>
+      <w:r>
+        <w:rPr>
+          <w:lang w:val="fr-FR"/>
+        </w:rPr>
+        <w:t xml:space="preserve"> method).</w:t>
+      </w:r>
+    </w:p>
+    <w:p>
+      <w:pPr>
+        <w:jc w:val="both"/>
+        <w:rPr>
+          <w:lang w:val="fr-FR"/>
+        </w:rPr>
+      </w:pPr>
+      <w:proofErr w:type="spellStart"/>
+      <w:r>
+        <w:rPr>
+          <w:lang w:val="fr-FR"/>
+        </w:rPr>
+        <w:t>Prfois</w:t>
+      </w:r>
+      <w:proofErr w:type="spellEnd"/>
+      <w:r>
+        <w:rPr>
+          <w:lang w:val="fr-FR"/>
+        </w:rPr>
+        <w:t xml:space="preserve"> ce principe n’est pas utilisé, exemple item 18.</w:t>
       </w:r>
     </w:p>
     <w:p>
@@ -4743,7 +5694,49 @@
         <w:rPr>
           <w:lang w:val="fr-FR"/>
         </w:rPr>
-        <w:t>Dans le cas ou vous permettez l’héritage, assurer de ne pas utiliser les méthodes redéfinis, en déclarant des méthodes Helper pour chaque méthode redéfini, cette méthode contient le corps de la première et jou le même rôle.</w:t>
+        <w:t xml:space="preserve">Dans le cas </w:t>
+      </w:r>
+      <w:proofErr w:type="spellStart"/>
+      <w:r>
+        <w:rPr>
+          <w:lang w:val="fr-FR"/>
+        </w:rPr>
+        <w:t>ou</w:t>
+      </w:r>
+      <w:proofErr w:type="spellEnd"/>
+      <w:r>
+        <w:rPr>
+          <w:lang w:val="fr-FR"/>
+        </w:rPr>
+        <w:t xml:space="preserve"> vous permettez l’héritage, assurer de ne pas utiliser les méthodes redéfinis, en déclarant des méthodes </w:t>
+      </w:r>
+      <w:proofErr w:type="spellStart"/>
+      <w:r>
+        <w:rPr>
+          <w:lang w:val="fr-FR"/>
+        </w:rPr>
+        <w:t>Helper</w:t>
+      </w:r>
+      <w:proofErr w:type="spellEnd"/>
+      <w:r>
+        <w:rPr>
+          <w:lang w:val="fr-FR"/>
+        </w:rPr>
+        <w:t xml:space="preserve"> pour chaque méthode redéfini, cette méthode contient le corps de la première et </w:t>
+      </w:r>
+      <w:proofErr w:type="spellStart"/>
+      <w:r>
+        <w:rPr>
+          <w:lang w:val="fr-FR"/>
+        </w:rPr>
+        <w:t>jou</w:t>
+      </w:r>
+      <w:proofErr w:type="spellEnd"/>
+      <w:r>
+        <w:rPr>
+          <w:lang w:val="fr-FR"/>
+        </w:rPr>
+        <w:t xml:space="preserve"> le même rôle.</w:t>
       </w:r>
     </w:p>
     <w:p>
@@ -4752,7 +5745,15 @@
         <w:jc w:val="both"/>
       </w:pPr>
       <w:r>
-        <w:t>Item 18: Prefer Interfaces To abstract classes</w:t>
+        <w:t xml:space="preserve">Item 18: Prefer Interfaces </w:t>
+      </w:r>
+      <w:proofErr w:type="gramStart"/>
+      <w:r>
+        <w:t>To</w:t>
+      </w:r>
+      <w:proofErr w:type="gramEnd"/>
+      <w:r>
+        <w:t xml:space="preserve"> abstract classes</w:t>
       </w:r>
     </w:p>
     <w:p>
@@ -5020,7 +6021,15 @@
         <w:jc w:val="both"/>
       </w:pPr>
       <w:r>
-        <w:t xml:space="preserve">Item 20 : Prefer classes </w:t>
+        <w:t xml:space="preserve">Item </w:t>
+      </w:r>
+      <w:proofErr w:type="gramStart"/>
+      <w:r>
+        <w:t>20 :</w:t>
+      </w:r>
+      <w:proofErr w:type="gramEnd"/>
+      <w:r>
+        <w:t xml:space="preserve"> Prefer classes </w:t>
       </w:r>
       <w:r>
         <w:t>hie</w:t>
@@ -5116,7 +6125,21 @@
         <w:rPr>
           <w:lang w:val="fr-FR"/>
         </w:rPr>
-        <w:t xml:space="preserve"> classe utilise un taged attribut, pensez toujours à utiliser la notion des classes hiérarch</w:t>
+        <w:t xml:space="preserve"> classe utilise un </w:t>
+      </w:r>
+      <w:proofErr w:type="spellStart"/>
+      <w:r>
+        <w:rPr>
+          <w:lang w:val="fr-FR"/>
+        </w:rPr>
+        <w:t>taged</w:t>
+      </w:r>
+      <w:proofErr w:type="spellEnd"/>
+      <w:r>
+        <w:rPr>
+          <w:lang w:val="fr-FR"/>
+        </w:rPr>
+        <w:t xml:space="preserve"> attribut, pensez toujours à utiliser la notion des classes hiérarch</w:t>
       </w:r>
       <w:r>
         <w:rPr>
@@ -5218,7 +6241,14 @@
         <w:rPr>
           <w:lang w:val="fr-FR"/>
         </w:rPr>
-        <w:t>le Strate</w:t>
+        <w:t xml:space="preserve">le </w:t>
+      </w:r>
+      <w:proofErr w:type="spellStart"/>
+      <w:r>
+        <w:rPr>
+          <w:lang w:val="fr-FR"/>
+        </w:rPr>
+        <w:t>Strate</w:t>
       </w:r>
       <w:r>
         <w:rPr>
@@ -5226,6 +6256,7 @@
         </w:rPr>
         <w:t>gy</w:t>
       </w:r>
+      <w:proofErr w:type="spellEnd"/>
       <w:r>
         <w:rPr>
           <w:lang w:val="fr-FR"/>
@@ -5429,8 +6460,16 @@
         <w:rPr>
           <w:lang w:val="fr-FR"/>
         </w:rPr>
-        <w:t>Non Static Member classes</w:t>
-      </w:r>
+        <w:t xml:space="preserve">Non Static Member </w:t>
+      </w:r>
+      <w:proofErr w:type="gramStart"/>
+      <w:r>
+        <w:rPr>
+          <w:lang w:val="fr-FR"/>
+        </w:rPr>
+        <w:t>classes</w:t>
+      </w:r>
+      <w:proofErr w:type="gramEnd"/>
     </w:p>
     <w:p>
       <w:pPr>
@@ -5513,8 +6552,16 @@
         <w:rPr>
           <w:lang w:val="fr-FR"/>
         </w:rPr>
-        <w:t>e utiliser</w:t>
-      </w:r>
+        <w:t xml:space="preserve">e </w:t>
+      </w:r>
+      <w:proofErr w:type="gramStart"/>
+      <w:r>
+        <w:rPr>
+          <w:lang w:val="fr-FR"/>
+        </w:rPr>
+        <w:t>utiliser</w:t>
+      </w:r>
+      <w:proofErr w:type="gramEnd"/>
       <w:r>
         <w:rPr>
           <w:lang w:val="fr-FR"/>
@@ -5561,14 +6608,36 @@
         <w:rPr>
           <w:lang w:val="fr-FR"/>
         </w:rPr>
-        <w:t>Les classes anonymes sont utilisé pour créer les prosses objects (</w:t>
-      </w:r>
-      <w:r>
-        <w:rPr>
-          <w:lang w:val="fr-FR"/>
-        </w:rPr>
-        <w:t>Runnable, Thread, or TimerTask</w:t>
-      </w:r>
+        <w:t xml:space="preserve">Les classes anonymes sont utilisé pour créer les </w:t>
+      </w:r>
+      <w:proofErr w:type="spellStart"/>
+      <w:r>
+        <w:rPr>
+          <w:lang w:val="fr-FR"/>
+        </w:rPr>
+        <w:t>prosses</w:t>
+      </w:r>
+      <w:proofErr w:type="spellEnd"/>
+      <w:r>
+        <w:rPr>
+          <w:lang w:val="fr-FR"/>
+        </w:rPr>
+        <w:t xml:space="preserve"> objects (</w:t>
+      </w:r>
+      <w:r>
+        <w:rPr>
+          <w:lang w:val="fr-FR"/>
+        </w:rPr>
+        <w:t xml:space="preserve">Runnable, Thread, or </w:t>
+      </w:r>
+      <w:proofErr w:type="spellStart"/>
+      <w:r>
+        <w:rPr>
+          <w:lang w:val="fr-FR"/>
+        </w:rPr>
+        <w:t>TimerTask</w:t>
+      </w:r>
+      <w:proofErr w:type="spellEnd"/>
       <w:r>
         <w:rPr>
           <w:lang w:val="fr-FR"/>
@@ -5927,7 +6996,21 @@
         <w:rPr>
           <w:lang w:val="fr-FR"/>
         </w:rPr>
-        <w:t>Item 24 : Eliminate unchecked warning</w:t>
+        <w:t xml:space="preserve">Item 24 : </w:t>
+      </w:r>
+      <w:proofErr w:type="spellStart"/>
+      <w:r>
+        <w:rPr>
+          <w:lang w:val="fr-FR"/>
+        </w:rPr>
+        <w:t>Eliminate</w:t>
+      </w:r>
+      <w:proofErr w:type="spellEnd"/>
+      <w:r>
+        <w:rPr>
+          <w:lang w:val="fr-FR"/>
+        </w:rPr>
+        <w:t xml:space="preserve"> unchecked warning</w:t>
       </w:r>
     </w:p>
     <w:p>
@@ -6061,13 +7144,27 @@
         <w:rPr>
           <w:lang w:val="fr-FR"/>
         </w:rPr>
-        <w:t>rning, ajouter un commentaire pour indiquer pourquoi ce n’est danger de laisser cette warning erro</w:t>
-      </w:r>
-      <w:r>
-        <w:rPr>
-          <w:lang w:val="fr-FR"/>
-        </w:rPr>
-        <w:t>r. Ceci rend le code plus compréhensible.</w:t>
+        <w:t xml:space="preserve">rning, ajouter un commentaire pour indiquer pourquoi ce n’est danger de laisser cette warning </w:t>
+      </w:r>
+      <w:proofErr w:type="spellStart"/>
+      <w:r>
+        <w:rPr>
+          <w:lang w:val="fr-FR"/>
+        </w:rPr>
+        <w:t>erro</w:t>
+      </w:r>
+      <w:r>
+        <w:rPr>
+          <w:lang w:val="fr-FR"/>
+        </w:rPr>
+        <w:t>r</w:t>
+      </w:r>
+      <w:proofErr w:type="spellEnd"/>
+      <w:r>
+        <w:rPr>
+          <w:lang w:val="fr-FR"/>
+        </w:rPr>
+        <w:t>. Ceci rend le code plus compréhensible.</w:t>
       </w:r>
     </w:p>
     <w:p>
@@ -6129,7 +7226,49 @@
         <w:rPr>
           <w:lang w:val="fr-FR"/>
         </w:rPr>
-        <w:t>Les tableaux sont covariants c.-à-d. : si une classe1 est soustype d’une autre classe2. Alors classe1[] est soustype de classe2[], mais ce n’est pas correct pour les listes.</w:t>
+        <w:t xml:space="preserve">Les tableaux sont covariants c.-à-d. : si une classe1 est </w:t>
+      </w:r>
+      <w:proofErr w:type="spellStart"/>
+      <w:r>
+        <w:rPr>
+          <w:lang w:val="fr-FR"/>
+        </w:rPr>
+        <w:t>soustype</w:t>
+      </w:r>
+      <w:proofErr w:type="spellEnd"/>
+      <w:r>
+        <w:rPr>
+          <w:lang w:val="fr-FR"/>
+        </w:rPr>
+        <w:t xml:space="preserve"> d’une autre classe2. Alors </w:t>
+      </w:r>
+      <w:proofErr w:type="gramStart"/>
+      <w:r>
+        <w:rPr>
+          <w:lang w:val="fr-FR"/>
+        </w:rPr>
+        <w:t>classe1[</w:t>
+      </w:r>
+      <w:proofErr w:type="gramEnd"/>
+      <w:r>
+        <w:rPr>
+          <w:lang w:val="fr-FR"/>
+        </w:rPr>
+        <w:t xml:space="preserve">] est </w:t>
+      </w:r>
+      <w:proofErr w:type="spellStart"/>
+      <w:r>
+        <w:rPr>
+          <w:lang w:val="fr-FR"/>
+        </w:rPr>
+        <w:t>soustype</w:t>
+      </w:r>
+      <w:proofErr w:type="spellEnd"/>
+      <w:r>
+        <w:rPr>
+          <w:lang w:val="fr-FR"/>
+        </w:rPr>
+        <w:t xml:space="preserve"> de classe2[], mais ce n’est pas correct pour les listes.</w:t>
       </w:r>
       <w:r>
         <w:rPr>
@@ -6160,13 +7299,35 @@
         <w:rPr>
           <w:lang w:val="fr-FR"/>
         </w:rPr>
-        <w:t xml:space="preserve">Les tableaux sont reified </w:t>
-      </w:r>
-      <w:r>
-        <w:rPr>
-          <w:lang w:val="fr-FR"/>
-        </w:rPr>
-        <w:t>c-à-d que les tableaux ne connaissent les types de ces éléments interne que lors de l’exécution.</w:t>
+        <w:t xml:space="preserve">Les tableaux sont </w:t>
+      </w:r>
+      <w:proofErr w:type="spellStart"/>
+      <w:r>
+        <w:rPr>
+          <w:lang w:val="fr-FR"/>
+        </w:rPr>
+        <w:t>reified</w:t>
+      </w:r>
+      <w:proofErr w:type="spellEnd"/>
+      <w:r>
+        <w:rPr>
+          <w:lang w:val="fr-FR"/>
+        </w:rPr>
+        <w:t xml:space="preserve"> </w:t>
+      </w:r>
+      <w:proofErr w:type="spellStart"/>
+      <w:r>
+        <w:rPr>
+          <w:lang w:val="fr-FR"/>
+        </w:rPr>
+        <w:t>c-à-d</w:t>
+      </w:r>
+      <w:proofErr w:type="spellEnd"/>
+      <w:r>
+        <w:rPr>
+          <w:lang w:val="fr-FR"/>
+        </w:rPr>
+        <w:t xml:space="preserve"> que les tableaux ne connaissent les types de ces éléments interne que lors de l’exécution.</w:t>
       </w:r>
     </w:p>
     <w:p>
@@ -6182,17 +7343,53 @@
         </w:rPr>
         <w:t xml:space="preserve">Ces déclarations </w:t>
       </w:r>
-      <w:r>
-        <w:rPr>
-          <w:lang w:val="fr-FR"/>
-        </w:rPr>
-        <w:t>List[], new List[], new E[]</w:t>
-      </w:r>
-      <w:r>
-        <w:rPr>
-          <w:lang w:val="fr-FR"/>
-        </w:rPr>
-        <w:t xml:space="preserve"> ne sont pas permis afin de ne pas perdre la propriété de typesafe (Exemple ListString et ListInteger)</w:t>
+      <w:proofErr w:type="gramStart"/>
+      <w:r>
+        <w:rPr>
+          <w:lang w:val="fr-FR"/>
+        </w:rPr>
+        <w:t>List[</w:t>
+      </w:r>
+      <w:proofErr w:type="gramEnd"/>
+      <w:r>
+        <w:rPr>
+          <w:lang w:val="fr-FR"/>
+        </w:rPr>
+        <w:t>], new List[], new E[]</w:t>
+      </w:r>
+      <w:r>
+        <w:rPr>
+          <w:lang w:val="fr-FR"/>
+        </w:rPr>
+        <w:t xml:space="preserve"> ne sont pas permis afin de ne pas perdre la propriété de typesafe (Exemple </w:t>
+      </w:r>
+      <w:proofErr w:type="spellStart"/>
+      <w:r>
+        <w:rPr>
+          <w:lang w:val="fr-FR"/>
+        </w:rPr>
+        <w:t>ListString</w:t>
+      </w:r>
+      <w:proofErr w:type="spellEnd"/>
+      <w:r>
+        <w:rPr>
+          <w:lang w:val="fr-FR"/>
+        </w:rPr>
+        <w:t xml:space="preserve"> et </w:t>
+      </w:r>
+      <w:proofErr w:type="spellStart"/>
+      <w:r>
+        <w:rPr>
+          <w:lang w:val="fr-FR"/>
+        </w:rPr>
+        <w:t>ListInteger</w:t>
+      </w:r>
+      <w:proofErr w:type="spellEnd"/>
+      <w:r>
+        <w:rPr>
+          <w:lang w:val="fr-FR"/>
+        </w:rPr>
+        <w:t>)</w:t>
       </w:r>
     </w:p>
     <w:p>
@@ -6236,7 +7433,35 @@
         <w:rPr>
           <w:lang w:val="fr-FR"/>
         </w:rPr>
-        <w:t xml:space="preserve"> pas reifiable sauf unbounded wildcard types </w:t>
+        <w:t xml:space="preserve"> pas </w:t>
+      </w:r>
+      <w:proofErr w:type="spellStart"/>
+      <w:r>
+        <w:rPr>
+          <w:lang w:val="fr-FR"/>
+        </w:rPr>
+        <w:t>reifiable</w:t>
+      </w:r>
+      <w:proofErr w:type="spellEnd"/>
+      <w:r>
+        <w:rPr>
+          <w:lang w:val="fr-FR"/>
+        </w:rPr>
+        <w:t xml:space="preserve"> sauf </w:t>
+      </w:r>
+      <w:proofErr w:type="spellStart"/>
+      <w:r>
+        <w:rPr>
+          <w:lang w:val="fr-FR"/>
+        </w:rPr>
+        <w:t>unbounded</w:t>
+      </w:r>
+      <w:proofErr w:type="spellEnd"/>
+      <w:r>
+        <w:rPr>
+          <w:lang w:val="fr-FR"/>
+        </w:rPr>
+        <w:t xml:space="preserve"> wildcard types </w:t>
       </w:r>
       <w:r>
         <w:rPr>
@@ -6287,7 +7512,15 @@
         <w:jc w:val="both"/>
       </w:pPr>
       <w:r>
-        <w:t>Item 66 : Synchronize acces</w:t>
+        <w:t xml:space="preserve">Item </w:t>
+      </w:r>
+      <w:proofErr w:type="gramStart"/>
+      <w:r>
+        <w:t>66 :</w:t>
+      </w:r>
+      <w:proofErr w:type="gramEnd"/>
+      <w:r>
+        <w:t xml:space="preserve"> Synchronize acces</w:t>
       </w:r>
       <w:r>
         <w:t>s</w:t>
@@ -6455,21 +7688,49 @@
         <w:rPr>
           <w:lang w:val="fr-FR"/>
         </w:rPr>
-        <w:t>Les spécifications du langage ne garantissent pas que les écritures sur une variable sont visibles pour les autres threads.</w:t>
-      </w:r>
-    </w:p>
-    <w:p>
-      <w:pPr>
-        <w:jc w:val="both"/>
-        <w:rPr>
-          <w:lang w:val="fr-FR"/>
-        </w:rPr>
-      </w:pPr>
-      <w:r>
-        <w:rPr>
-          <w:lang w:val="fr-FR"/>
-        </w:rPr>
-        <w:t>La synchronisation est nécessaire pour une fiable communication entre les threads et pour aussi assurer l’exclusion mutuelle Mutex.</w:t>
+        <w:t xml:space="preserve">Les spécifications du langage ne garantissent pas que les écritures sur une variable </w:t>
+      </w:r>
+      <w:proofErr w:type="gramStart"/>
+      <w:r>
+        <w:rPr>
+          <w:lang w:val="fr-FR"/>
+        </w:rPr>
+        <w:t>sont</w:t>
+      </w:r>
+      <w:proofErr w:type="gramEnd"/>
+      <w:r>
+        <w:rPr>
+          <w:lang w:val="fr-FR"/>
+        </w:rPr>
+        <w:t xml:space="preserve"> visibles pour les autres threads.</w:t>
+      </w:r>
+    </w:p>
+    <w:p>
+      <w:pPr>
+        <w:jc w:val="both"/>
+        <w:rPr>
+          <w:lang w:val="fr-FR"/>
+        </w:rPr>
+      </w:pPr>
+      <w:r>
+        <w:rPr>
+          <w:lang w:val="fr-FR"/>
+        </w:rPr>
+        <w:t xml:space="preserve">La synchronisation est nécessaire pour une fiable communication entre les threads et pour aussi assurer l’exclusion mutuelle </w:t>
+      </w:r>
+      <w:proofErr w:type="spellStart"/>
+      <w:r>
+        <w:rPr>
+          <w:lang w:val="fr-FR"/>
+        </w:rPr>
+        <w:t>Mutex</w:t>
+      </w:r>
+      <w:proofErr w:type="spellEnd"/>
+      <w:r>
+        <w:rPr>
+          <w:lang w:val="fr-FR"/>
+        </w:rPr>
+        <w:t>.</w:t>
       </w:r>
       <w:r>
         <w:rPr>
@@ -6709,7 +7970,21 @@
         <w:rPr>
           <w:lang w:val="fr-FR"/>
         </w:rPr>
-        <w:t>, cette méthode de la classe ne sera pas accessible par 2 threads au même temps.(méthode de l’objet).</w:t>
+        <w:t>, cette méthode de la classe ne sera pas accessible par 2 threads au même temps</w:t>
+      </w:r>
+      <w:proofErr w:type="gramStart"/>
+      <w:r>
+        <w:rPr>
+          <w:lang w:val="fr-FR"/>
+        </w:rPr>
+        <w:t>.(</w:t>
+      </w:r>
+      <w:proofErr w:type="gramEnd"/>
+      <w:r>
+        <w:rPr>
+          <w:lang w:val="fr-FR"/>
+        </w:rPr>
+        <w:t>méthode de l’objet).</w:t>
       </w:r>
     </w:p>
     <w:p>
@@ -6769,17 +8044,89 @@
         </w:rPr>
         <w:t xml:space="preserve"> </w:t>
       </w:r>
-      <w:r>
-        <w:rPr>
-          <w:lang w:val="fr-FR"/>
-        </w:rPr>
-        <w:t>{  …..  }</w:t>
-      </w:r>
-      <w:r>
-        <w:rPr>
-          <w:lang w:val="fr-FR"/>
-        </w:rPr>
-        <w:t>., ou bien pour les classes internes exemple : inner et outer, Synhronized (this.outer).</w:t>
+      <w:proofErr w:type="gramStart"/>
+      <w:r>
+        <w:rPr>
+          <w:lang w:val="fr-FR"/>
+        </w:rPr>
+        <w:t>{  …</w:t>
+      </w:r>
+      <w:proofErr w:type="gramEnd"/>
+      <w:r>
+        <w:rPr>
+          <w:lang w:val="fr-FR"/>
+        </w:rPr>
+        <w:t>..  }</w:t>
+      </w:r>
+      <w:proofErr w:type="gramStart"/>
+      <w:r>
+        <w:rPr>
+          <w:lang w:val="fr-FR"/>
+        </w:rPr>
+        <w:t>.,</w:t>
+      </w:r>
+      <w:proofErr w:type="gramEnd"/>
+      <w:r>
+        <w:rPr>
+          <w:lang w:val="fr-FR"/>
+        </w:rPr>
+        <w:t xml:space="preserve"> ou bien pour les classes internes exemple : </w:t>
+      </w:r>
+      <w:proofErr w:type="spellStart"/>
+      <w:r>
+        <w:rPr>
+          <w:lang w:val="fr-FR"/>
+        </w:rPr>
+        <w:t>inner</w:t>
+      </w:r>
+      <w:proofErr w:type="spellEnd"/>
+      <w:r>
+        <w:rPr>
+          <w:lang w:val="fr-FR"/>
+        </w:rPr>
+        <w:t xml:space="preserve"> et </w:t>
+      </w:r>
+      <w:proofErr w:type="spellStart"/>
+      <w:r>
+        <w:rPr>
+          <w:lang w:val="fr-FR"/>
+        </w:rPr>
+        <w:t>outer</w:t>
+      </w:r>
+      <w:proofErr w:type="spellEnd"/>
+      <w:r>
+        <w:rPr>
+          <w:lang w:val="fr-FR"/>
+        </w:rPr>
+        <w:t xml:space="preserve">, </w:t>
+      </w:r>
+      <w:proofErr w:type="spellStart"/>
+      <w:r>
+        <w:rPr>
+          <w:lang w:val="fr-FR"/>
+        </w:rPr>
+        <w:t>Synhronized</w:t>
+      </w:r>
+      <w:proofErr w:type="spellEnd"/>
+      <w:r>
+        <w:rPr>
+          <w:lang w:val="fr-FR"/>
+        </w:rPr>
+        <w:t xml:space="preserve"> (</w:t>
+      </w:r>
+      <w:proofErr w:type="spellStart"/>
+      <w:r>
+        <w:rPr>
+          <w:lang w:val="fr-FR"/>
+        </w:rPr>
+        <w:t>this.outer</w:t>
+      </w:r>
+      <w:proofErr w:type="spellEnd"/>
+      <w:r>
+        <w:rPr>
+          <w:lang w:val="fr-FR"/>
+        </w:rPr>
+        <w:t>).</w:t>
       </w:r>
     </w:p>
     <w:p>
@@ -6808,7 +8155,21 @@
         <w:rPr>
           <w:lang w:val="fr-FR"/>
         </w:rPr>
-        <w:t xml:space="preserve">Client side-synchronization: synchronisé de la part de client c’est-à-dire </w:t>
+        <w:t xml:space="preserve">Client </w:t>
+      </w:r>
+      <w:proofErr w:type="spellStart"/>
+      <w:r>
+        <w:rPr>
+          <w:lang w:val="fr-FR"/>
+        </w:rPr>
+        <w:t>side</w:t>
+      </w:r>
+      <w:proofErr w:type="spellEnd"/>
+      <w:r>
+        <w:rPr>
+          <w:lang w:val="fr-FR"/>
+        </w:rPr>
+        <w:t xml:space="preserve">-synchronization: synchronisé de la part de client c’est-à-dire </w:t>
       </w:r>
       <w:r>
         <w:rPr>
@@ -6871,49 +8232,105 @@
           <w:lang w:val="fr-FR"/>
         </w:rPr>
         <w:lastRenderedPageBreak/>
-        <w:t>Server side-synchronization: Assurer que tous les méthodes de l’objet partagé porte le mot synchronized ou bien leurs corps est synchronisé (cette approche est meilleur).</w:t>
-      </w:r>
-    </w:p>
-    <w:p>
-      <w:pPr>
-        <w:jc w:val="both"/>
-        <w:rPr>
-          <w:lang w:val="fr-FR"/>
-        </w:rPr>
-      </w:pPr>
-      <w:r>
-        <w:rPr>
-          <w:lang w:val="fr-FR"/>
-        </w:rPr>
-        <w:t>La méthodes wait et notifyall() et notify() permet de communiquer entre les threads.</w:t>
-      </w:r>
-    </w:p>
-    <w:p>
-      <w:pPr>
-        <w:jc w:val="both"/>
-        <w:rPr>
-          <w:lang w:val="fr-FR"/>
-        </w:rPr>
-      </w:pPr>
-      <w:r>
-        <w:rPr>
-          <w:lang w:val="fr-FR"/>
-        </w:rPr>
-        <w:t>L’avantage de la méthode wait c’est quel permet de liberer l’objet locker par la méthode, elle permet aussi de mettre l’objet sous l’état suspended.</w:t>
-      </w:r>
-    </w:p>
-    <w:p>
-      <w:pPr>
-        <w:jc w:val="both"/>
-        <w:rPr>
-          <w:lang w:val="fr-FR"/>
-        </w:rPr>
-      </w:pPr>
-      <w:r>
-        <w:rPr>
-          <w:lang w:val="fr-FR"/>
-        </w:rPr>
-        <w:t>Quand on fait des changements sur des variables qui suspend d’autre thread, on utilise la méthode notify pour éveiller un thread ou bien notifyall pour éveiller tous les threads suspendus</w:t>
+        <w:t xml:space="preserve">Server </w:t>
+      </w:r>
+      <w:proofErr w:type="spellStart"/>
+      <w:r>
+        <w:rPr>
+          <w:lang w:val="fr-FR"/>
+        </w:rPr>
+        <w:t>side</w:t>
+      </w:r>
+      <w:proofErr w:type="spellEnd"/>
+      <w:r>
+        <w:rPr>
+          <w:lang w:val="fr-FR"/>
+        </w:rPr>
+        <w:t>-synchronization: Assurer que tous les méthodes de l’objet partagé porte le mot synchronized ou bien leurs corps est synchronisé (cette approche est meilleur).</w:t>
+      </w:r>
+    </w:p>
+    <w:p>
+      <w:pPr>
+        <w:jc w:val="both"/>
+        <w:rPr>
+          <w:lang w:val="fr-FR"/>
+        </w:rPr>
+      </w:pPr>
+      <w:r>
+        <w:rPr>
+          <w:lang w:val="fr-FR"/>
+        </w:rPr>
+        <w:t xml:space="preserve">La méthodes wait et </w:t>
+      </w:r>
+      <w:proofErr w:type="gramStart"/>
+      <w:r>
+        <w:rPr>
+          <w:lang w:val="fr-FR"/>
+        </w:rPr>
+        <w:t>notifyall(</w:t>
+      </w:r>
+      <w:proofErr w:type="gramEnd"/>
+      <w:r>
+        <w:rPr>
+          <w:lang w:val="fr-FR"/>
+        </w:rPr>
+        <w:t>) et notify() permet de communiquer entre les threads.</w:t>
+      </w:r>
+    </w:p>
+    <w:p>
+      <w:pPr>
+        <w:jc w:val="both"/>
+        <w:rPr>
+          <w:lang w:val="fr-FR"/>
+        </w:rPr>
+      </w:pPr>
+      <w:r>
+        <w:rPr>
+          <w:lang w:val="fr-FR"/>
+        </w:rPr>
+        <w:t xml:space="preserve">L’avantage de la méthode wait c’est quel permet de </w:t>
+      </w:r>
+      <w:proofErr w:type="spellStart"/>
+      <w:r>
+        <w:rPr>
+          <w:lang w:val="fr-FR"/>
+        </w:rPr>
+        <w:t>liberer</w:t>
+      </w:r>
+      <w:proofErr w:type="spellEnd"/>
+      <w:r>
+        <w:rPr>
+          <w:lang w:val="fr-FR"/>
+        </w:rPr>
+        <w:t xml:space="preserve"> l’objet locker par la méthode, elle permet aussi de mettre l’objet sous l’état suspended.</w:t>
+      </w:r>
+    </w:p>
+    <w:p>
+      <w:pPr>
+        <w:jc w:val="both"/>
+        <w:rPr>
+          <w:lang w:val="fr-FR"/>
+        </w:rPr>
+      </w:pPr>
+      <w:r>
+        <w:rPr>
+          <w:lang w:val="fr-FR"/>
+        </w:rPr>
+        <w:t xml:space="preserve">Quand on fait des changements sur des variables qui </w:t>
+      </w:r>
+      <w:proofErr w:type="gramStart"/>
+      <w:r>
+        <w:rPr>
+          <w:lang w:val="fr-FR"/>
+        </w:rPr>
+        <w:t>suspend</w:t>
+      </w:r>
+      <w:proofErr w:type="gramEnd"/>
+      <w:r>
+        <w:rPr>
+          <w:lang w:val="fr-FR"/>
+        </w:rPr>
+        <w:t xml:space="preserve"> d’autre thread, on utilise la méthode notify pour éveiller un thread ou bien notifyall pour éveiller tous les threads suspendus</w:t>
       </w:r>
       <w:r>
         <w:rPr>
@@ -6933,7 +8350,21 @@
         <w:rPr>
           <w:lang w:val="fr-FR"/>
         </w:rPr>
-        <w:t>La méthode wait() engendre l’exception ‘InterreptedException’, on peut</w:t>
+        <w:t xml:space="preserve">La méthode </w:t>
+      </w:r>
+      <w:proofErr w:type="gramStart"/>
+      <w:r>
+        <w:rPr>
+          <w:lang w:val="fr-FR"/>
+        </w:rPr>
+        <w:t>wait(</w:t>
+      </w:r>
+      <w:proofErr w:type="gramEnd"/>
+      <w:r>
+        <w:rPr>
+          <w:lang w:val="fr-FR"/>
+        </w:rPr>
+        <w:t>) engendre l’exception ‘InterreptedException’, on peut</w:t>
       </w:r>
       <w:r>
         <w:rPr>
@@ -7090,11 +8521,19 @@
         </w:rPr>
         <w:t xml:space="preserve">(the </w:t>
       </w:r>
-      <w:r>
-        <w:rPr>
-          <w:lang w:val="fr-FR"/>
-        </w:rPr>
-        <w:t>alien method</w:t>
+      <w:proofErr w:type="spellStart"/>
+      <w:r>
+        <w:rPr>
+          <w:lang w:val="fr-FR"/>
+        </w:rPr>
+        <w:t>alien</w:t>
+      </w:r>
+      <w:proofErr w:type="spellEnd"/>
+      <w:r>
+        <w:rPr>
+          <w:lang w:val="fr-FR"/>
+        </w:rPr>
+        <w:t xml:space="preserve"> method</w:t>
       </w:r>
       <w:r>
         <w:rPr>
@@ -7150,6 +8589,7 @@
         </w:rPr>
         <w:t xml:space="preserve">Set, et l’interface </w:t>
       </w:r>
+      <w:proofErr w:type="spellStart"/>
       <w:r>
         <w:rPr>
           <w:lang w:val="fr-FR"/>
@@ -7160,21 +8600,42 @@
         <w:rPr>
           <w:lang w:val="fr-FR"/>
         </w:rPr>
-        <w:t>Observer.</w:t>
-      </w:r>
-    </w:p>
-    <w:p>
-      <w:pPr>
-        <w:jc w:val="both"/>
-        <w:rPr>
-          <w:lang w:val="fr-FR"/>
-        </w:rPr>
-      </w:pPr>
-      <w:r>
-        <w:rPr>
-          <w:lang w:val="fr-FR"/>
-        </w:rPr>
-        <w:t>On peut utiliser l’interface Java.util.concurent qui permet de</w:t>
+        <w:t>Observer</w:t>
+      </w:r>
+      <w:proofErr w:type="spellEnd"/>
+      <w:r>
+        <w:rPr>
+          <w:lang w:val="fr-FR"/>
+        </w:rPr>
+        <w:t>.</w:t>
+      </w:r>
+    </w:p>
+    <w:p>
+      <w:pPr>
+        <w:jc w:val="both"/>
+        <w:rPr>
+          <w:lang w:val="fr-FR"/>
+        </w:rPr>
+      </w:pPr>
+      <w:r>
+        <w:rPr>
+          <w:lang w:val="fr-FR"/>
+        </w:rPr>
+        <w:t xml:space="preserve">On peut utiliser l’interface </w:t>
+      </w:r>
+      <w:proofErr w:type="spellStart"/>
+      <w:r>
+        <w:rPr>
+          <w:lang w:val="fr-FR"/>
+        </w:rPr>
+        <w:t>Java.util.concurent</w:t>
+      </w:r>
+      <w:proofErr w:type="spellEnd"/>
+      <w:r>
+        <w:rPr>
+          <w:lang w:val="fr-FR"/>
+        </w:rPr>
+        <w:t xml:space="preserve"> qui permet de</w:t>
       </w:r>
       <w:r>
         <w:rPr>
@@ -7208,12 +8669,14 @@
         </w:rPr>
         <w:t xml:space="preserve">&lt;E&gt;, </w:t>
       </w:r>
+      <w:proofErr w:type="spellStart"/>
       <w:r>
         <w:rPr>
           <w:lang w:val="fr-FR"/>
         </w:rPr>
         <w:t>CopyOnWriteArrayList</w:t>
       </w:r>
+      <w:proofErr w:type="spellEnd"/>
       <w:r>
         <w:rPr>
           <w:lang w:val="fr-FR"/>
@@ -7221,12 +8684,14 @@
         <w:t xml:space="preserve">&lt;E&gt;, </w:t>
       </w:r>
       <w:hyperlink r:id="rId6" w:tooltip="class in java.util.concurrent" w:history="1">
+        <w:proofErr w:type="spellStart"/>
         <w:r>
           <w:rPr>
             <w:lang w:val="fr-FR"/>
           </w:rPr>
           <w:t>CopyOnWriteArraySet</w:t>
         </w:r>
+        <w:proofErr w:type="spellEnd"/>
       </w:hyperlink>
       <w:r>
         <w:rPr>
@@ -7254,11 +8719,19 @@
         </w:rPr>
         <w:t xml:space="preserve">Essayer de faire le minimum de travail au sein d’une </w:t>
       </w:r>
-      <w:r>
-        <w:rPr>
-          <w:lang w:val="fr-FR"/>
-        </w:rPr>
-        <w:t>region synchronisé.</w:t>
+      <w:proofErr w:type="spellStart"/>
+      <w:r>
+        <w:rPr>
+          <w:lang w:val="fr-FR"/>
+        </w:rPr>
+        <w:t>region</w:t>
+      </w:r>
+      <w:proofErr w:type="spellEnd"/>
+      <w:r>
+        <w:rPr>
+          <w:lang w:val="fr-FR"/>
+        </w:rPr>
+        <w:t xml:space="preserve"> synchronisé.</w:t>
       </w:r>
     </w:p>
     <w:p>
@@ -7316,7 +8789,29 @@
         <w:rPr>
           <w:lang w:val="fr-FR"/>
         </w:rPr>
-        <w:t>faire la synchronisation, donc ne pas synchroniser votre classe mais, documentez quelle n’est pas thread safe(Mais lorsque vous utiliser des attribut static, faire la synchronisation de ces attribut en interne de la classe</w:t>
+        <w:t xml:space="preserve">faire la synchronisation, donc ne pas synchroniser votre classe mais, documentez quelle n’est pas thread </w:t>
+      </w:r>
+      <w:proofErr w:type="spellStart"/>
+      <w:proofErr w:type="gramStart"/>
+      <w:r>
+        <w:rPr>
+          <w:lang w:val="fr-FR"/>
+        </w:rPr>
+        <w:t>safe</w:t>
+      </w:r>
+      <w:proofErr w:type="spellEnd"/>
+      <w:r>
+        <w:rPr>
+          <w:lang w:val="fr-FR"/>
+        </w:rPr>
+        <w:t>(</w:t>
+      </w:r>
+      <w:proofErr w:type="gramEnd"/>
+      <w:r>
+        <w:rPr>
+          <w:lang w:val="fr-FR"/>
+        </w:rPr>
+        <w:t>Mais lorsque vous utiliser des attribut static, faire la synchronisation de ces attribut en interne de la classe</w:t>
       </w:r>
       <w:r>
         <w:rPr>
@@ -7328,7 +8823,21 @@
         <w:rPr>
           <w:lang w:val="fr-FR"/>
         </w:rPr>
-        <w:t>(cas de la classe StringBuilder qui est une StringBuffer non Synchronisé)</w:t>
+        <w:t xml:space="preserve">(cas de la classe StringBuilder qui est une </w:t>
+      </w:r>
+      <w:proofErr w:type="spellStart"/>
+      <w:r>
+        <w:rPr>
+          <w:lang w:val="fr-FR"/>
+        </w:rPr>
+        <w:t>StringBuffer</w:t>
+      </w:r>
+      <w:proofErr w:type="spellEnd"/>
+      <w:r>
+        <w:rPr>
+          <w:lang w:val="fr-FR"/>
+        </w:rPr>
+        <w:t xml:space="preserve"> non Synchronisé)</w:t>
       </w:r>
       <w:r>
         <w:rPr>
@@ -7336,12 +8845,14 @@
         </w:rPr>
         <w:t xml:space="preserve"> « </w:t>
       </w:r>
+      <w:proofErr w:type="spellStart"/>
       <w:r>
         <w:rPr>
           <w:lang w:val="fr-FR"/>
         </w:rPr>
         <w:t>generateSerialNumber</w:t>
       </w:r>
+      <w:proofErr w:type="spellEnd"/>
       <w:r>
         <w:rPr>
           <w:lang w:val="fr-FR"/>
@@ -7381,7 +8892,35 @@
         <w:rPr>
           <w:lang w:val="fr-FR"/>
         </w:rPr>
-        <w:t xml:space="preserve">pour éviter les interblocages et la corruption de données, n'appelez jamais une méthode alien depuis une région synchronisée. Plus généralement, essayez de limiter la quantité de travail que vous effectuez à l'intérieur des régions synchronisées. </w:t>
+        <w:t xml:space="preserve">pour éviter les </w:t>
+      </w:r>
+      <w:proofErr w:type="spellStart"/>
+      <w:r>
+        <w:rPr>
+          <w:lang w:val="fr-FR"/>
+        </w:rPr>
+        <w:t>interblocages</w:t>
+      </w:r>
+      <w:proofErr w:type="spellEnd"/>
+      <w:r>
+        <w:rPr>
+          <w:lang w:val="fr-FR"/>
+        </w:rPr>
+        <w:t xml:space="preserve"> et la corruption de données, n'appelez jamais une méthode </w:t>
+      </w:r>
+      <w:proofErr w:type="spellStart"/>
+      <w:r>
+        <w:rPr>
+          <w:lang w:val="fr-FR"/>
+        </w:rPr>
+        <w:t>alien</w:t>
+      </w:r>
+      <w:proofErr w:type="spellEnd"/>
+      <w:r>
+        <w:rPr>
+          <w:lang w:val="fr-FR"/>
+        </w:rPr>
+        <w:t xml:space="preserve"> depuis une région synchronisée. Plus généralement, essayez de limiter la quantité de travail que vous effectuez à l'intérieur des régions synchronisées. </w:t>
       </w:r>
     </w:p>
     <w:p>
@@ -7424,7 +8963,21 @@
         <w:rPr>
           <w:lang w:val="fr-FR"/>
         </w:rPr>
-        <w:t xml:space="preserve"> des multicœurs, il est plus important que jamais de ne pas trop synchroniser. </w:t>
+        <w:t xml:space="preserve"> des </w:t>
+      </w:r>
+      <w:proofErr w:type="spellStart"/>
+      <w:r>
+        <w:rPr>
+          <w:lang w:val="fr-FR"/>
+        </w:rPr>
+        <w:t>multicœurs</w:t>
+      </w:r>
+      <w:proofErr w:type="spellEnd"/>
+      <w:r>
+        <w:rPr>
+          <w:lang w:val="fr-FR"/>
+        </w:rPr>
+        <w:t xml:space="preserve">, il est plus important que jamais de ne pas trop synchroniser. </w:t>
       </w:r>
     </w:p>
     <w:p>
@@ -7713,27 +9266,77 @@
         <w:jc w:val="both"/>
       </w:pPr>
       <w:r>
-        <w:t>Item 69 : Prefer concurrency utilities to wait and notify</w:t>
-      </w:r>
-    </w:p>
-    <w:p>
-      <w:pPr>
-        <w:jc w:val="both"/>
-        <w:rPr>
-          <w:lang w:val="fr-FR"/>
-        </w:rPr>
-      </w:pPr>
-      <w:r>
-        <w:rPr>
-          <w:lang w:val="fr-FR"/>
-        </w:rPr>
-        <w:t>Le package Java.util.concurrent con</w:t>
-      </w:r>
-      <w:r>
-        <w:rPr>
-          <w:lang w:val="fr-FR"/>
-        </w:rPr>
-        <w:t>tient trois type de classe, les executors (Abordé au niveau du Item précédent), les Concurents Collection et les synchronisateurs.</w:t>
+        <w:t xml:space="preserve">Item </w:t>
+      </w:r>
+      <w:proofErr w:type="gramStart"/>
+      <w:r>
+        <w:t>69 :</w:t>
+      </w:r>
+      <w:proofErr w:type="gramEnd"/>
+      <w:r>
+        <w:t xml:space="preserve"> Prefer concurrency utilities to wait and notify</w:t>
+      </w:r>
+    </w:p>
+    <w:p>
+      <w:pPr>
+        <w:jc w:val="both"/>
+        <w:rPr>
+          <w:lang w:val="fr-FR"/>
+        </w:rPr>
+      </w:pPr>
+      <w:r>
+        <w:rPr>
+          <w:lang w:val="fr-FR"/>
+        </w:rPr>
+        <w:t xml:space="preserve">Le package </w:t>
+      </w:r>
+      <w:proofErr w:type="spellStart"/>
+      <w:r>
+        <w:rPr>
+          <w:lang w:val="fr-FR"/>
+        </w:rPr>
+        <w:t>Java.util.concurrent</w:t>
+      </w:r>
+      <w:proofErr w:type="spellEnd"/>
+      <w:r>
+        <w:rPr>
+          <w:lang w:val="fr-FR"/>
+        </w:rPr>
+        <w:t xml:space="preserve"> con</w:t>
+      </w:r>
+      <w:r>
+        <w:rPr>
+          <w:lang w:val="fr-FR"/>
+        </w:rPr>
+        <w:t xml:space="preserve">tient trois type de classe, les </w:t>
+      </w:r>
+      <w:proofErr w:type="spellStart"/>
+      <w:r>
+        <w:rPr>
+          <w:lang w:val="fr-FR"/>
+        </w:rPr>
+        <w:t>executors</w:t>
+      </w:r>
+      <w:proofErr w:type="spellEnd"/>
+      <w:r>
+        <w:rPr>
+          <w:lang w:val="fr-FR"/>
+        </w:rPr>
+        <w:t xml:space="preserve"> (Abordé au niveau du Item précédent), les </w:t>
+      </w:r>
+      <w:proofErr w:type="spellStart"/>
+      <w:r>
+        <w:rPr>
+          <w:lang w:val="fr-FR"/>
+        </w:rPr>
+        <w:t>Concurents</w:t>
+      </w:r>
+      <w:proofErr w:type="spellEnd"/>
+      <w:r>
+        <w:rPr>
+          <w:lang w:val="fr-FR"/>
+        </w:rPr>
+        <w:t xml:space="preserve"> Collection et les synchronisateurs.</w:t>
       </w:r>
     </w:p>
     <w:p>
@@ -8066,19 +9669,7 @@
         <w:rPr>
           <w:lang w:val="fr-FR"/>
         </w:rPr>
-        <w:t>C</w:t>
-      </w:r>
-      <w:r>
-        <w:rPr>
-          <w:lang w:val="fr-FR"/>
-        </w:rPr>
-        <w:t>onditionnaly ThreadSafe</w:t>
-      </w:r>
-      <w:r>
-        <w:rPr>
-          <w:lang w:val="fr-FR"/>
-        </w:rPr>
-        <w:t> : quelque méthode nécessite une synchronisation externe</w:t>
+        <w:t>Conditionnaly ThreadSafe : quelque méthode nécessite une synchronisation externe</w:t>
       </w:r>
       <w:r>
         <w:rPr>
@@ -8182,13 +9773,7 @@
         <w:rPr>
           <w:lang w:val="fr-FR"/>
         </w:rPr>
-        <w:t>System.runFinalizersOnExit</w:t>
-      </w:r>
-      <w:r>
-        <w:rPr>
-          <w:lang w:val="fr-FR"/>
-        </w:rPr>
-        <w:t>.</w:t>
+        <w:t>System.runFinalizersOnExit.</w:t>
       </w:r>
     </w:p>
     <w:p>
@@ -8265,9 +9850,6 @@
     <w:p>
       <w:pPr>
         <w:jc w:val="both"/>
-        <w:rPr>
-          <w:lang w:val="fr-FR"/>
-        </w:rPr>
       </w:pPr>
       <w:r>
         <w:rPr>
@@ -8318,10 +9900,17 @@
         <w:t xml:space="preserve"> </w:t>
       </w:r>
       <w:r>
-        <w:rPr>
-          <w:lang w:val="fr-FR"/>
-        </w:rPr>
-        <w:t>(cas des classes Unconditonnaly thread Safe)</w:t>
+        <w:t>(</w:t>
+      </w:r>
+      <w:proofErr w:type="spellStart"/>
+      <w:proofErr w:type="gramStart"/>
+      <w:r>
+        <w:t>cas</w:t>
+      </w:r>
+      <w:proofErr w:type="spellEnd"/>
+      <w:proofErr w:type="gramEnd"/>
+      <w:r>
+        <w:t xml:space="preserve"> des classes Unconditonnaly thread Safe)</w:t>
       </w:r>
     </w:p>
     <w:p>
@@ -8330,7 +9919,15 @@
         <w:jc w:val="both"/>
       </w:pPr>
       <w:r>
-        <w:t>Item 71 : Use lazy initialization judiciously</w:t>
+        <w:t xml:space="preserve">Item </w:t>
+      </w:r>
+      <w:proofErr w:type="gramStart"/>
+      <w:r>
+        <w:t>71 :</w:t>
+      </w:r>
+      <w:proofErr w:type="gramEnd"/>
+      <w:r>
+        <w:t xml:space="preserve"> Use lazy initialization judiciously</w:t>
       </w:r>
     </w:p>
     <w:p>
@@ -8492,51 +10089,35 @@
         <w:rPr>
           <w:lang w:val="fr-FR"/>
         </w:rPr>
-        <w:t>des static field, utiliser LazyInitializationHolderClass. Cela permet d’initialisé le champ lors de la création de l’instance de la classe interne.</w:t>
-      </w:r>
-    </w:p>
-    <w:p>
-      <w:pPr>
-        <w:jc w:val="both"/>
-        <w:rPr>
-          <w:lang w:val="fr-FR"/>
-        </w:rPr>
-      </w:pPr>
-      <w:r>
-        <w:rPr>
-          <w:lang w:val="fr-FR"/>
-        </w:rPr>
-        <w:t>Lorsque vous voulez augmentez les performances des</w:t>
-      </w:r>
-      <w:r>
-        <w:rPr>
-          <w:lang w:val="fr-FR"/>
-        </w:rPr>
-        <w:t xml:space="preserve"> non</w:t>
-      </w:r>
-      <w:r>
-        <w:rPr>
-          <w:lang w:val="fr-FR"/>
-        </w:rPr>
-        <w:t xml:space="preserve"> static </w:t>
-      </w:r>
-      <w:r>
-        <w:rPr>
-          <w:lang w:val="fr-FR"/>
-        </w:rPr>
-        <w:t>Field</w:t>
-      </w:r>
-      <w:r>
-        <w:rPr>
-          <w:lang w:val="fr-FR"/>
-        </w:rPr>
-        <w:t>,</w:t>
-      </w:r>
-      <w:r>
-        <w:rPr>
-          <w:lang w:val="fr-FR"/>
-        </w:rPr>
-        <w:t xml:space="preserve"> utiliser le double </w:t>
+        <w:t xml:space="preserve">des static </w:t>
+      </w:r>
+      <w:proofErr w:type="spellStart"/>
+      <w:r>
+        <w:rPr>
+          <w:lang w:val="fr-FR"/>
+        </w:rPr>
+        <w:t>field</w:t>
+      </w:r>
+      <w:proofErr w:type="spellEnd"/>
+      <w:r>
+        <w:rPr>
+          <w:lang w:val="fr-FR"/>
+        </w:rPr>
+        <w:t>, utiliser LazyInitializationHolderClass. Cela permet d’initialisé le champ lors de la création de l’instance de la classe interne.</w:t>
+      </w:r>
+    </w:p>
+    <w:p>
+      <w:pPr>
+        <w:jc w:val="both"/>
+        <w:rPr>
+          <w:lang w:val="fr-FR"/>
+        </w:rPr>
+      </w:pPr>
+      <w:r>
+        <w:rPr>
+          <w:lang w:val="fr-FR"/>
+        </w:rPr>
+        <w:t xml:space="preserve">Lorsque vous voulez augmentez les performances des non static Field, utiliser le double </w:t>
       </w:r>
       <w:r>
         <w:rPr>
@@ -8629,7 +10210,23 @@
         <w:jc w:val="both"/>
       </w:pPr>
       <w:r>
-        <w:t xml:space="preserve">Item 72 : Don’t depend on the thread schedular </w:t>
+        <w:t xml:space="preserve">Item </w:t>
+      </w:r>
+      <w:proofErr w:type="gramStart"/>
+      <w:r>
+        <w:t>72 :</w:t>
+      </w:r>
+      <w:proofErr w:type="gramEnd"/>
+      <w:r>
+        <w:t xml:space="preserve"> Don’t depend on the thread </w:t>
+      </w:r>
+      <w:proofErr w:type="spellStart"/>
+      <w:r>
+        <w:t>schedular</w:t>
+      </w:r>
+      <w:proofErr w:type="spellEnd"/>
+      <w:r>
+        <w:t xml:space="preserve"> </w:t>
       </w:r>
     </w:p>
     <w:p>
@@ -8675,21 +10272,57 @@
         <w:rPr>
           <w:lang w:val="fr-FR"/>
         </w:rPr>
-        <w:t xml:space="preserve">Pour avoir un programme robuste, responsive et portable, il faut assurer que le nombre de runnable thread est moins que le nombre de processeur, ceci met le thread-scheduler dans la position d’exécuter les threads seulement.  </w:t>
-      </w:r>
-    </w:p>
-    <w:p>
-      <w:pPr>
-        <w:jc w:val="both"/>
-        <w:rPr>
-          <w:lang w:val="fr-FR"/>
-        </w:rPr>
-      </w:pPr>
-      <w:r>
-        <w:rPr>
-          <w:lang w:val="fr-FR"/>
-        </w:rPr>
-        <w:t>On peut appelez la méthode threads.yield() afin de mettre le thread en travail, cela peut fonctionner sur une VM et peut ne pas sur une autre.</w:t>
+        <w:t xml:space="preserve">Pour avoir un programme robuste, responsive et portable, il faut assurer que le nombre de </w:t>
+      </w:r>
+      <w:proofErr w:type="spellStart"/>
+      <w:r>
+        <w:rPr>
+          <w:lang w:val="fr-FR"/>
+        </w:rPr>
+        <w:t>runnable</w:t>
+      </w:r>
+      <w:proofErr w:type="spellEnd"/>
+      <w:r>
+        <w:rPr>
+          <w:lang w:val="fr-FR"/>
+        </w:rPr>
+        <w:t xml:space="preserve"> thread est moins que le nombre de processeur, ceci met le thread-scheduler dans la position d’exécuter les threads seulement.  </w:t>
+      </w:r>
+    </w:p>
+    <w:p>
+      <w:pPr>
+        <w:jc w:val="both"/>
+        <w:rPr>
+          <w:lang w:val="fr-FR"/>
+        </w:rPr>
+      </w:pPr>
+      <w:r>
+        <w:rPr>
+          <w:lang w:val="fr-FR"/>
+        </w:rPr>
+        <w:t xml:space="preserve">On peut appelez la méthode </w:t>
+      </w:r>
+      <w:proofErr w:type="spellStart"/>
+      <w:proofErr w:type="gramStart"/>
+      <w:r>
+        <w:rPr>
+          <w:lang w:val="fr-FR"/>
+        </w:rPr>
+        <w:t>threads.yield</w:t>
+      </w:r>
+      <w:proofErr w:type="spellEnd"/>
+      <w:r>
+        <w:rPr>
+          <w:lang w:val="fr-FR"/>
+        </w:rPr>
+        <w:t>(</w:t>
+      </w:r>
+      <w:proofErr w:type="gramEnd"/>
+      <w:r>
+        <w:rPr>
+          <w:lang w:val="fr-FR"/>
+        </w:rPr>
+        <w:t>) afin de mettre le thread en travail, cela peut fonctionner sur une VM et peut ne pas sur une autre.</w:t>
       </w:r>
     </w:p>
     <w:p>
@@ -8757,7 +10390,49 @@
         <w:rPr>
           <w:lang w:val="fr-FR"/>
         </w:rPr>
-        <w:t>La méthode ActiveCount Donne le nombre de ThreadActive, et a méthode Enumerate donne la liste de</w:t>
+        <w:t xml:space="preserve">La méthode </w:t>
+      </w:r>
+      <w:proofErr w:type="spellStart"/>
+      <w:r>
+        <w:rPr>
+          <w:lang w:val="fr-FR"/>
+        </w:rPr>
+        <w:t>ActiveCount</w:t>
+      </w:r>
+      <w:proofErr w:type="spellEnd"/>
+      <w:r>
+        <w:rPr>
+          <w:lang w:val="fr-FR"/>
+        </w:rPr>
+        <w:t xml:space="preserve"> Donne le nombre de </w:t>
+      </w:r>
+      <w:proofErr w:type="spellStart"/>
+      <w:r>
+        <w:rPr>
+          <w:lang w:val="fr-FR"/>
+        </w:rPr>
+        <w:t>ThreadActive</w:t>
+      </w:r>
+      <w:proofErr w:type="spellEnd"/>
+      <w:r>
+        <w:rPr>
+          <w:lang w:val="fr-FR"/>
+        </w:rPr>
+        <w:t xml:space="preserve">, et a méthode </w:t>
+      </w:r>
+      <w:proofErr w:type="spellStart"/>
+      <w:r>
+        <w:rPr>
+          <w:lang w:val="fr-FR"/>
+        </w:rPr>
+        <w:t>Enumerate</w:t>
+      </w:r>
+      <w:proofErr w:type="spellEnd"/>
+      <w:r>
+        <w:rPr>
+          <w:lang w:val="fr-FR"/>
+        </w:rPr>
+        <w:t xml:space="preserve"> donne la liste de</w:t>
       </w:r>
       <w:r>
         <w:rPr>
@@ -8782,34 +10457,142 @@
         <w:rPr>
           <w:lang w:val="fr-FR"/>
         </w:rPr>
-        <w:t xml:space="preserve">Avant le release 1.5, la seule fonctionnalité qui est nécessaire c’est UncaughtException, mais cette fonctionnalité devient disponible dans la classe thread à partir du release 1.5 avec la méthode : </w:t>
-      </w:r>
+        <w:t xml:space="preserve">Avant le release 1.5, la seule fonctionnalité qui est nécessaire c’est </w:t>
+      </w:r>
+      <w:proofErr w:type="spellStart"/>
+      <w:r>
+        <w:rPr>
+          <w:lang w:val="fr-FR"/>
+        </w:rPr>
+        <w:t>UncaughtException</w:t>
+      </w:r>
+      <w:proofErr w:type="spellEnd"/>
+      <w:r>
+        <w:rPr>
+          <w:lang w:val="fr-FR"/>
+        </w:rPr>
+        <w:t xml:space="preserve">, mais cette fonctionnalité devient disponible dans la classe thread à partir du release 1.5 avec la méthode : </w:t>
+      </w:r>
+      <w:proofErr w:type="spellStart"/>
       <w:r>
         <w:rPr>
           <w:lang w:val="fr-FR"/>
         </w:rPr>
         <w:t>setUncaughtExceptionHandler</w:t>
       </w:r>
+      <w:proofErr w:type="spellEnd"/>
       <w:r>
         <w:rPr>
           <w:lang w:val="fr-FR"/>
         </w:rPr>
         <w:t>.</w:t>
+      </w:r>
+    </w:p>
+    <w:p>
+      <w:proofErr w:type="spellStart"/>
+      <w:r>
+        <w:t>Utilisé</w:t>
+      </w:r>
+      <w:proofErr w:type="spellEnd"/>
+      <w:r>
+        <w:t xml:space="preserve"> threadPoolExecutor au lieu de thread group. </w:t>
+      </w:r>
+    </w:p>
+    <w:p/>
+    <w:p>
+      <w:pPr>
+        <w:pStyle w:val="Heading1"/>
+      </w:pPr>
+      <w:r>
+        <w:t xml:space="preserve">Java 8 New Features: </w:t>
+      </w:r>
+    </w:p>
+    <w:p>
+      <w:pPr>
+        <w:pStyle w:val="Heading2"/>
+      </w:pPr>
+      <w:r>
+        <w:t>Lambda Expression Rule:</w:t>
+      </w:r>
+    </w:p>
+    <w:p>
+      <w:pPr>
+        <w:pStyle w:val="ListParagraph"/>
+        <w:numPr>
+          <w:ilvl w:val="0"/>
+          <w:numId w:val="15"/>
+        </w:numPr>
+        <w:rPr>
+          <w:lang w:val="fr-FR"/>
+        </w:rPr>
+      </w:pPr>
+      <w:r>
+        <w:rPr>
+          <w:lang w:val="fr-FR"/>
+        </w:rPr>
+        <w:t xml:space="preserve">La déclaration du type de paramètre est supplémentaire. </w:t>
+      </w:r>
+    </w:p>
+    <w:p>
+      <w:pPr>
+        <w:pStyle w:val="ListParagraph"/>
+        <w:numPr>
+          <w:ilvl w:val="0"/>
+          <w:numId w:val="15"/>
+        </w:numPr>
+        <w:rPr>
+          <w:lang w:val="fr-FR"/>
+        </w:rPr>
+      </w:pPr>
+      <w:r>
+        <w:rPr>
+          <w:lang w:val="fr-FR"/>
+        </w:rPr>
+        <w:t>L’utilisation des parenthèses est supplémentaire si vous avez un seule paramètre</w:t>
+      </w:r>
+    </w:p>
+    <w:p>
+      <w:pPr>
+        <w:pStyle w:val="ListParagraph"/>
+        <w:numPr>
+          <w:ilvl w:val="0"/>
+          <w:numId w:val="15"/>
+        </w:numPr>
+        <w:rPr>
+          <w:lang w:val="fr-FR"/>
+        </w:rPr>
+      </w:pPr>
+      <w:r>
+        <w:rPr>
+          <w:lang w:val="fr-FR"/>
+        </w:rPr>
+        <w:t>L’utilisation des accolades est supplémentaire si vous avez une seule instruction.</w:t>
       </w:r>
       <w:bookmarkStart w:id="0" w:name="_GoBack"/>
       <w:bookmarkEnd w:id="0"/>
-    </w:p>
-    <w:p>
-      <w:pPr>
-        <w:rPr>
-          <w:lang w:val="fr-FR"/>
-        </w:rPr>
-      </w:pPr>
-      <w:r>
-        <w:rPr>
-          <w:lang w:val="fr-FR"/>
-        </w:rPr>
-        <w:t xml:space="preserve">Utilisé threadPoolExecutor au lieu de thread group. </w:t>
+      <w:r>
+        <w:rPr>
+          <w:lang w:val="fr-FR"/>
+        </w:rPr>
+        <w:t xml:space="preserve"> </w:t>
+      </w:r>
+    </w:p>
+    <w:p>
+      <w:pPr>
+        <w:pStyle w:val="ListParagraph"/>
+        <w:numPr>
+          <w:ilvl w:val="0"/>
+          <w:numId w:val="15"/>
+        </w:numPr>
+        <w:rPr>
+          <w:lang w:val="fr-FR"/>
+        </w:rPr>
+      </w:pPr>
+      <w:r>
+        <w:rPr>
+          <w:lang w:val="fr-FR"/>
+        </w:rPr>
+        <w:t>Le mot return est supplémentaire si vous avez une seule expression qui retourne une valeur.</w:t>
       </w:r>
     </w:p>
     <w:sectPr>
@@ -9808,6 +11591,92 @@
     </w:lvl>
   </w:abstractNum>
   <w:abstractNum w:abstractNumId="10">
+    <w:nsid w:val="3EA57680"/>
+    <w:multiLevelType w:val="hybridMultilevel"/>
+    <w:tmpl w:val="A992E522"/>
+    <w:lvl w:ilvl="0" w:tplc="0409000F">
+      <w:start w:val="1"/>
+      <w:numFmt w:val="decimal"/>
+      <w:lvlText w:val="%1."/>
+      <w:lvlJc w:val="left"/>
+      <w:pPr>
+        <w:ind w:left="720" w:hanging="360"/>
+      </w:pPr>
+    </w:lvl>
+    <w:lvl w:ilvl="1" w:tplc="04090019" w:tentative="1">
+      <w:start w:val="1"/>
+      <w:numFmt w:val="lowerLetter"/>
+      <w:lvlText w:val="%2."/>
+      <w:lvlJc w:val="left"/>
+      <w:pPr>
+        <w:ind w:left="1440" w:hanging="360"/>
+      </w:pPr>
+    </w:lvl>
+    <w:lvl w:ilvl="2" w:tplc="0409001B" w:tentative="1">
+      <w:start w:val="1"/>
+      <w:numFmt w:val="lowerRoman"/>
+      <w:lvlText w:val="%3."/>
+      <w:lvlJc w:val="right"/>
+      <w:pPr>
+        <w:ind w:left="2160" w:hanging="180"/>
+      </w:pPr>
+    </w:lvl>
+    <w:lvl w:ilvl="3" w:tplc="0409000F" w:tentative="1">
+      <w:start w:val="1"/>
+      <w:numFmt w:val="decimal"/>
+      <w:lvlText w:val="%4."/>
+      <w:lvlJc w:val="left"/>
+      <w:pPr>
+        <w:ind w:left="2880" w:hanging="360"/>
+      </w:pPr>
+    </w:lvl>
+    <w:lvl w:ilvl="4" w:tplc="04090019" w:tentative="1">
+      <w:start w:val="1"/>
+      <w:numFmt w:val="lowerLetter"/>
+      <w:lvlText w:val="%5."/>
+      <w:lvlJc w:val="left"/>
+      <w:pPr>
+        <w:ind w:left="3600" w:hanging="360"/>
+      </w:pPr>
+    </w:lvl>
+    <w:lvl w:ilvl="5" w:tplc="0409001B" w:tentative="1">
+      <w:start w:val="1"/>
+      <w:numFmt w:val="lowerRoman"/>
+      <w:lvlText w:val="%6."/>
+      <w:lvlJc w:val="right"/>
+      <w:pPr>
+        <w:ind w:left="4320" w:hanging="180"/>
+      </w:pPr>
+    </w:lvl>
+    <w:lvl w:ilvl="6" w:tplc="0409000F" w:tentative="1">
+      <w:start w:val="1"/>
+      <w:numFmt w:val="decimal"/>
+      <w:lvlText w:val="%7."/>
+      <w:lvlJc w:val="left"/>
+      <w:pPr>
+        <w:ind w:left="5040" w:hanging="360"/>
+      </w:pPr>
+    </w:lvl>
+    <w:lvl w:ilvl="7" w:tplc="04090019" w:tentative="1">
+      <w:start w:val="1"/>
+      <w:numFmt w:val="lowerLetter"/>
+      <w:lvlText w:val="%8."/>
+      <w:lvlJc w:val="left"/>
+      <w:pPr>
+        <w:ind w:left="5760" w:hanging="360"/>
+      </w:pPr>
+    </w:lvl>
+    <w:lvl w:ilvl="8" w:tplc="0409001B" w:tentative="1">
+      <w:start w:val="1"/>
+      <w:numFmt w:val="lowerRoman"/>
+      <w:lvlText w:val="%9."/>
+      <w:lvlJc w:val="right"/>
+      <w:pPr>
+        <w:ind w:left="6480" w:hanging="180"/>
+      </w:pPr>
+    </w:lvl>
+  </w:abstractNum>
+  <w:abstractNum w:abstractNumId="11">
     <w:nsid w:val="50910621"/>
     <w:multiLevelType w:val="hybridMultilevel"/>
     <w:tmpl w:val="C52E080A"/>
@@ -9920,7 +11789,7 @@
       </w:rPr>
     </w:lvl>
   </w:abstractNum>
-  <w:abstractNum w:abstractNumId="11">
+  <w:abstractNum w:abstractNumId="12">
     <w:nsid w:val="55473EA3"/>
     <w:multiLevelType w:val="hybridMultilevel"/>
     <w:tmpl w:val="59742E2A"/>
@@ -10006,7 +11875,7 @@
       </w:pPr>
     </w:lvl>
   </w:abstractNum>
-  <w:abstractNum w:abstractNumId="12">
+  <w:abstractNum w:abstractNumId="13">
     <w:nsid w:val="64804FAC"/>
     <w:multiLevelType w:val="multilevel"/>
     <w:tmpl w:val="61DE1E7E"/>
@@ -10155,7 +12024,7 @@
       </w:rPr>
     </w:lvl>
   </w:abstractNum>
-  <w:abstractNum w:abstractNumId="13">
+  <w:abstractNum w:abstractNumId="14">
     <w:nsid w:val="7515095A"/>
     <w:multiLevelType w:val="hybridMultilevel"/>
     <w:tmpl w:val="FAB2297E"/>
@@ -10248,13 +12117,13 @@
     <w:abstractNumId w:val="7"/>
   </w:num>
   <w:num w:numId="3">
-    <w:abstractNumId w:val="13"/>
+    <w:abstractNumId w:val="14"/>
   </w:num>
   <w:num w:numId="4">
     <w:abstractNumId w:val="0"/>
   </w:num>
   <w:num w:numId="5">
-    <w:abstractNumId w:val="10"/>
+    <w:abstractNumId w:val="11"/>
   </w:num>
   <w:num w:numId="6">
     <w:abstractNumId w:val="9"/>
@@ -10263,7 +12132,7 @@
     <w:abstractNumId w:val="8"/>
   </w:num>
   <w:num w:numId="8">
-    <w:abstractNumId w:val="12"/>
+    <w:abstractNumId w:val="13"/>
   </w:num>
   <w:num w:numId="9">
     <w:abstractNumId w:val="4"/>
@@ -10275,13 +12144,16 @@
     <w:abstractNumId w:val="1"/>
   </w:num>
   <w:num w:numId="12">
-    <w:abstractNumId w:val="11"/>
+    <w:abstractNumId w:val="12"/>
   </w:num>
   <w:num w:numId="13">
     <w:abstractNumId w:val="2"/>
   </w:num>
   <w:num w:numId="14">
     <w:abstractNumId w:val="3"/>
+  </w:num>
+  <w:num w:numId="15">
+    <w:abstractNumId w:val="10"/>
   </w:num>
 </w:numbering>
 </file>
@@ -10733,6 +12605,7 @@
   <w:style w:type="character" w:default="1" w:styleId="DefaultParagraphFont">
     <w:name w:val="Default Paragraph Font"/>
     <w:uiPriority w:val="1"/>
+    <w:semiHidden/>
     <w:unhideWhenUsed/>
   </w:style>
   <w:style w:type="table" w:default="1" w:styleId="TableNormal">

</xml_diff>